<commit_message>
reverse git push test
</commit_message>
<xml_diff>
--- a/documentation/FormaiAjanlottSzakdolgozat.docx
+++ b/documentation/FormaiAjanlottSzakdolgozat.docx
@@ -145,104 +145,13 @@
           <w:szCs w:val="28"/>
         </w:rPr>
       </w:pPr>
-      <w:proofErr w:type="spellStart"/>
       <w:r>
         <w:rPr>
           <w:sz w:val="28"/>
           <w:szCs w:val="28"/>
         </w:rPr>
-        <w:t>Videogame</w:t>
-      </w:r>
-      <w:proofErr w:type="spellEnd"/>
-      <w:r>
-        <w:rPr>
-          <w:sz w:val="28"/>
-          <w:szCs w:val="28"/>
-        </w:rPr>
-        <w:t xml:space="preserve"> software </w:t>
-      </w:r>
-      <w:proofErr w:type="spellStart"/>
-      <w:r>
-        <w:rPr>
-          <w:sz w:val="28"/>
-          <w:szCs w:val="28"/>
-        </w:rPr>
-        <w:t>development</w:t>
-      </w:r>
-      <w:proofErr w:type="spellEnd"/>
-      <w:r>
-        <w:rPr>
-          <w:sz w:val="28"/>
-          <w:szCs w:val="28"/>
-        </w:rPr>
-        <w:t xml:space="preserve"> in Unity </w:t>
-      </w:r>
-      <w:proofErr w:type="spellStart"/>
-      <w:r>
-        <w:rPr>
-          <w:sz w:val="28"/>
-          <w:szCs w:val="28"/>
-        </w:rPr>
-        <w:t>implementing</w:t>
-      </w:r>
-      <w:proofErr w:type="spellEnd"/>
-      <w:r>
-        <w:rPr>
-          <w:sz w:val="28"/>
-          <w:szCs w:val="28"/>
-        </w:rPr>
-        <w:t xml:space="preserve"> image </w:t>
-      </w:r>
-      <w:proofErr w:type="gramStart"/>
-      <w:r>
-        <w:rPr>
-          <w:sz w:val="28"/>
-          <w:szCs w:val="28"/>
-        </w:rPr>
-        <w:t xml:space="preserve">and  </w:t>
-      </w:r>
-      <w:proofErr w:type="spellStart"/>
-      <w:r>
-        <w:rPr>
-          <w:sz w:val="28"/>
-          <w:szCs w:val="28"/>
-        </w:rPr>
-        <w:t>shape</w:t>
-      </w:r>
-      <w:proofErr w:type="spellEnd"/>
-      <w:proofErr w:type="gramEnd"/>
-      <w:r>
-        <w:rPr>
-          <w:sz w:val="28"/>
-          <w:szCs w:val="28"/>
-        </w:rPr>
-        <w:t xml:space="preserve"> </w:t>
-      </w:r>
-      <w:proofErr w:type="spellStart"/>
-      <w:r>
-        <w:rPr>
-          <w:sz w:val="28"/>
-          <w:szCs w:val="28"/>
-        </w:rPr>
-        <w:t>recognition</w:t>
-      </w:r>
-      <w:proofErr w:type="spellEnd"/>
-      <w:r>
-        <w:rPr>
-          <w:sz w:val="28"/>
-          <w:szCs w:val="28"/>
-        </w:rPr>
-        <w:t xml:space="preserve"> </w:t>
-      </w:r>
-      <w:proofErr w:type="spellStart"/>
-      <w:r>
-        <w:rPr>
-          <w:sz w:val="28"/>
-          <w:szCs w:val="28"/>
-        </w:rPr>
-        <w:t>algorithm</w:t>
-      </w:r>
-      <w:proofErr w:type="spellEnd"/>
+        <w:t>Videogame software development in Unity implementing image and  shape recognition algorithm</w:t>
+      </w:r>
     </w:p>
     <w:p>
       <w:pPr>
@@ -442,7 +351,7 @@
     </w:p>
     <w:p>
       <w:pPr>
-        <w:pStyle w:val="Cmsor1"/>
+        <w:pStyle w:val="Heading1"/>
       </w:pPr>
       <w:bookmarkStart w:id="0" w:name="_Toc213333329"/>
       <w:r>
@@ -459,28 +368,20 @@
         <w:t>e</w:t>
       </w:r>
       <w:r>
-        <w:t xml:space="preserve">rnyőre való rajzolás biztosítása melyet utána értelmez </w:t>
-      </w:r>
-      <w:proofErr w:type="gramStart"/>
-      <w:r>
-        <w:t>a</w:t>
-      </w:r>
-      <w:proofErr w:type="gramEnd"/>
+        <w:t xml:space="preserve">rnyőre való rajzolás biztosítása melyet utána értelmez a </w:t>
+      </w:r>
+      <w:r>
+        <w:t>az alakzatfelismerő algoritmus</w:t>
+      </w:r>
+      <w:r>
+        <w:t>.</w:t>
+      </w:r>
+      <w:r>
+        <w:t xml:space="preserve"> Ezután az algoritmus visszaadja az értékét a legnagyobb pontossággal a megfigyelt alakzatnak, és ezt, az adott alakzathoz társított funkciót végrehajtja a játékszoftver futási időben.</w:t>
+      </w:r>
       <w:r>
         <w:t xml:space="preserve"> </w:t>
       </w:r>
-      <w:r>
-        <w:t>az alakzatfelismerő algoritmus</w:t>
-      </w:r>
-      <w:r>
-        <w:t>.</w:t>
-      </w:r>
-      <w:r>
-        <w:t xml:space="preserve"> Ezután az algoritmus visszaadja az értékét a legnagyobb pontossággal a megfigyelt alakzatnak, és ezt, az adott alakzathoz társított funkciót végrehajtja a játékszoftver futási időben.</w:t>
-      </w:r>
-      <w:r>
-        <w:t xml:space="preserve"> </w:t>
-      </w:r>
     </w:p>
     <w:p>
       <w:r>
@@ -489,7 +390,7 @@
     </w:p>
     <w:p>
       <w:pPr>
-        <w:pStyle w:val="Listaszerbekezds"/>
+        <w:pStyle w:val="ListParagraph"/>
         <w:numPr>
           <w:ilvl w:val="0"/>
           <w:numId w:val="9"/>
@@ -501,7 +402,7 @@
     </w:p>
     <w:p>
       <w:pPr>
-        <w:pStyle w:val="Listaszerbekezds"/>
+        <w:pStyle w:val="ListParagraph"/>
         <w:numPr>
           <w:ilvl w:val="0"/>
           <w:numId w:val="9"/>
@@ -513,7 +414,7 @@
     </w:p>
     <w:p>
       <w:pPr>
-        <w:pStyle w:val="Listaszerbekezds"/>
+        <w:pStyle w:val="ListParagraph"/>
         <w:numPr>
           <w:ilvl w:val="0"/>
           <w:numId w:val="9"/>
@@ -525,7 +426,7 @@
     </w:p>
     <w:p>
       <w:pPr>
-        <w:pStyle w:val="Cmsor1"/>
+        <w:pStyle w:val="Heading1"/>
       </w:pPr>
       <w:bookmarkStart w:id="1" w:name="_Toc213333330"/>
       <w:r>
@@ -639,7 +540,7 @@
       <w:sdtContent>
         <w:p>
           <w:pPr>
-            <w:pStyle w:val="Tartalomjegyzkcmsora"/>
+            <w:pStyle w:val="TOCHeading"/>
           </w:pPr>
           <w:r>
             <w:t>Tartalomjegyzék</w:t>
@@ -647,7 +548,7 @@
         </w:p>
         <w:p>
           <w:pPr>
-            <w:pStyle w:val="TJ1"/>
+            <w:pStyle w:val="TOC1"/>
             <w:rPr>
               <w:rFonts w:cstheme="minorBidi"/>
               <w:noProof/>
@@ -670,7 +571,7 @@
           <w:hyperlink w:anchor="_Toc213333329" w:history="1">
             <w:r>
               <w:rPr>
-                <w:rStyle w:val="Hiperhivatkozs"/>
+                <w:rStyle w:val="Hyperlink"/>
                 <w:noProof/>
               </w:rPr>
               <w:t>Feladatkiírás</w:t>
@@ -727,7 +628,7 @@
         </w:p>
         <w:p>
           <w:pPr>
-            <w:pStyle w:val="TJ1"/>
+            <w:pStyle w:val="TOC1"/>
             <w:rPr>
               <w:rFonts w:cstheme="minorBidi"/>
               <w:noProof/>
@@ -741,7 +642,7 @@
           <w:hyperlink w:anchor="_Toc213333330" w:history="1">
             <w:r>
               <w:rPr>
-                <w:rStyle w:val="Hiperhivatkozs"/>
+                <w:rStyle w:val="Hyperlink"/>
                 <w:noProof/>
               </w:rPr>
               <w:t>Tartalmi összefoglaló</w:t>
@@ -798,7 +699,7 @@
         </w:p>
         <w:p>
           <w:pPr>
-            <w:pStyle w:val="TJ1"/>
+            <w:pStyle w:val="TOC1"/>
             <w:rPr>
               <w:rFonts w:cstheme="minorBidi"/>
               <w:noProof/>
@@ -812,7 +713,7 @@
           <w:hyperlink w:anchor="_Toc213333331" w:history="1">
             <w:r>
               <w:rPr>
-                <w:rStyle w:val="Hiperhivatkozs"/>
+                <w:rStyle w:val="Hyperlink"/>
                 <w:noProof/>
               </w:rPr>
               <w:t>Bevezetés</w:t>
@@ -869,7 +770,7 @@
         </w:p>
         <w:p>
           <w:pPr>
-            <w:pStyle w:val="TJ1"/>
+            <w:pStyle w:val="TOC1"/>
             <w:rPr>
               <w:rFonts w:cstheme="minorBidi"/>
               <w:noProof/>
@@ -883,7 +784,7 @@
           <w:hyperlink w:anchor="_Toc213333332" w:history="1">
             <w:r>
               <w:rPr>
-                <w:rStyle w:val="Hiperhivatkozs"/>
+                <w:rStyle w:val="Hyperlink"/>
                 <w:noProof/>
               </w:rPr>
               <w:t>Irodalmi áttekintés</w:t>
@@ -940,7 +841,7 @@
         </w:p>
         <w:p>
           <w:pPr>
-            <w:pStyle w:val="TJ2"/>
+            <w:pStyle w:val="TOC2"/>
             <w:tabs>
               <w:tab w:val="left" w:pos="1440"/>
               <w:tab w:val="right" w:leader="dot" w:pos="9060"/>
@@ -958,7 +859,7 @@
           <w:hyperlink w:anchor="_Toc213333333" w:history="1">
             <w:r>
               <w:rPr>
-                <w:rStyle w:val="Hiperhivatkozs"/>
+                <w:rStyle w:val="Hyperlink"/>
                 <w:noProof/>
               </w:rPr>
               <w:t>1.</w:t>
@@ -977,7 +878,7 @@
             </w:r>
             <w:r>
               <w:rPr>
-                <w:rStyle w:val="Hiperhivatkozs"/>
+                <w:rStyle w:val="Hyperlink"/>
                 <w:noProof/>
               </w:rPr>
               <w:t>Videojátékok technológiai fejlődése</w:t>
@@ -1034,7 +935,7 @@
         </w:p>
         <w:p>
           <w:pPr>
-            <w:pStyle w:val="TJ3"/>
+            <w:pStyle w:val="TOC3"/>
             <w:tabs>
               <w:tab w:val="left" w:pos="1680"/>
               <w:tab w:val="right" w:leader="dot" w:pos="9060"/>
@@ -1052,7 +953,7 @@
           <w:hyperlink w:anchor="_Toc213333334" w:history="1">
             <w:r>
               <w:rPr>
-                <w:rStyle w:val="Hiperhivatkozs"/>
+                <w:rStyle w:val="Hyperlink"/>
                 <w:noProof/>
               </w:rPr>
               <w:t>1.1.</w:t>
@@ -1071,7 +972,7 @@
             </w:r>
             <w:r>
               <w:rPr>
-                <w:rStyle w:val="Hiperhivatkozs"/>
+                <w:rStyle w:val="Hyperlink"/>
                 <w:noProof/>
               </w:rPr>
               <w:t>Mik azok a játék motorok?</w:t>
@@ -1128,7 +1029,7 @@
         </w:p>
         <w:p>
           <w:pPr>
-            <w:pStyle w:val="TJ3"/>
+            <w:pStyle w:val="TOC3"/>
             <w:tabs>
               <w:tab w:val="right" w:leader="dot" w:pos="9060"/>
             </w:tabs>
@@ -1145,7 +1046,7 @@
           <w:hyperlink w:anchor="_Toc213333335" w:history="1">
             <w:r>
               <w:rPr>
-                <w:rStyle w:val="Hiperhivatkozs"/>
+                <w:rStyle w:val="Hyperlink"/>
                 <w:noProof/>
               </w:rPr>
               <w:t>1.2 Játékmotorok piaci áttekintése</w:t>
@@ -1202,7 +1103,7 @@
         </w:p>
         <w:p>
           <w:pPr>
-            <w:pStyle w:val="TJ3"/>
+            <w:pStyle w:val="TOC3"/>
             <w:tabs>
               <w:tab w:val="right" w:leader="dot" w:pos="9060"/>
             </w:tabs>
@@ -1219,7 +1120,7 @@
           <w:hyperlink w:anchor="_Toc213333336" w:history="1">
             <w:r>
               <w:rPr>
-                <w:rStyle w:val="Hiperhivatkozs"/>
+                <w:rStyle w:val="Hyperlink"/>
                 <w:noProof/>
               </w:rPr>
               <w:t>1.3 Piaci megoldások</w:t>
@@ -1276,7 +1177,7 @@
         </w:p>
         <w:p>
           <w:pPr>
-            <w:pStyle w:val="TJ2"/>
+            <w:pStyle w:val="TOC2"/>
             <w:tabs>
               <w:tab w:val="left" w:pos="1440"/>
               <w:tab w:val="right" w:leader="dot" w:pos="9060"/>
@@ -1294,7 +1195,7 @@
           <w:hyperlink w:anchor="_Toc213333337" w:history="1">
             <w:r>
               <w:rPr>
-                <w:rStyle w:val="Hiperhivatkozs"/>
+                <w:rStyle w:val="Hyperlink"/>
                 <w:noProof/>
               </w:rPr>
               <w:t>2.</w:t>
@@ -1313,24 +1214,10 @@
             </w:r>
             <w:r>
               <w:rPr>
-                <w:rStyle w:val="Hiperhivatkozs"/>
-                <w:noProof/>
-              </w:rPr>
-              <w:t>Technológia</w:t>
-            </w:r>
-            <w:r>
-              <w:rPr>
-                <w:rStyle w:val="Hiperhivatkozs"/>
-                <w:noProof/>
-              </w:rPr>
-              <w:t>i</w:t>
-            </w:r>
-            <w:r>
-              <w:rPr>
-                <w:rStyle w:val="Hiperhivatkozs"/>
-                <w:noProof/>
-              </w:rPr>
-              <w:t xml:space="preserve"> lehetőségek</w:t>
+                <w:rStyle w:val="Hyperlink"/>
+                <w:noProof/>
+              </w:rPr>
+              <w:t>Technológiai lehetőségek</w:t>
             </w:r>
             <w:r>
               <w:rPr>
@@ -1384,7 +1271,7 @@
         </w:p>
         <w:p>
           <w:pPr>
-            <w:pStyle w:val="TJ2"/>
+            <w:pStyle w:val="TOC2"/>
             <w:tabs>
               <w:tab w:val="left" w:pos="1440"/>
               <w:tab w:val="right" w:leader="dot" w:pos="9060"/>
@@ -1402,7 +1289,7 @@
           <w:hyperlink w:anchor="_Toc213333338" w:history="1">
             <w:r>
               <w:rPr>
-                <w:rStyle w:val="Hiperhivatkozs"/>
+                <w:rStyle w:val="Hyperlink"/>
                 <w:noProof/>
               </w:rPr>
               <w:t>3.</w:t>
@@ -1421,7 +1308,7 @@
             </w:r>
             <w:r>
               <w:rPr>
-                <w:rStyle w:val="Hiperhivatkozs"/>
+                <w:rStyle w:val="Hyperlink"/>
                 <w:noProof/>
               </w:rPr>
               <w:t>Játék műfajok</w:t>
@@ -1478,7 +1365,7 @@
         </w:p>
         <w:p>
           <w:pPr>
-            <w:pStyle w:val="TJ2"/>
+            <w:pStyle w:val="TOC2"/>
             <w:tabs>
               <w:tab w:val="right" w:leader="dot" w:pos="9060"/>
             </w:tabs>
@@ -1495,7 +1382,7 @@
           <w:hyperlink w:anchor="_Toc213333339" w:history="1">
             <w:r>
               <w:rPr>
-                <w:rStyle w:val="Hiperhivatkozs"/>
+                <w:rStyle w:val="Hyperlink"/>
                 <w:noProof/>
               </w:rPr>
               <w:t>Célkitűzés</w:t>
@@ -1552,7 +1439,7 @@
         </w:p>
         <w:p>
           <w:pPr>
-            <w:pStyle w:val="TJ1"/>
+            <w:pStyle w:val="TOC1"/>
             <w:rPr>
               <w:rFonts w:cstheme="minorBidi"/>
               <w:noProof/>
@@ -1566,7 +1453,7 @@
           <w:hyperlink w:anchor="_Toc213333340" w:history="1">
             <w:r>
               <w:rPr>
-                <w:rStyle w:val="Hiperhivatkozs"/>
+                <w:rStyle w:val="Hyperlink"/>
                 <w:noProof/>
               </w:rPr>
               <w:t>Felhasznált anyagok és eszközök</w:t>
@@ -1623,7 +1510,7 @@
         </w:p>
         <w:p>
           <w:pPr>
-            <w:pStyle w:val="TJ1"/>
+            <w:pStyle w:val="TOC1"/>
             <w:rPr>
               <w:rFonts w:cstheme="minorBidi"/>
               <w:noProof/>
@@ -1637,7 +1524,7 @@
           <w:hyperlink w:anchor="_Toc213333341" w:history="1">
             <w:r>
               <w:rPr>
-                <w:rStyle w:val="Hiperhivatkozs"/>
+                <w:rStyle w:val="Hyperlink"/>
                 <w:noProof/>
               </w:rPr>
               <w:t>Alkalmazott módszerek</w:t>
@@ -1694,7 +1581,7 @@
         </w:p>
         <w:p>
           <w:pPr>
-            <w:pStyle w:val="TJ1"/>
+            <w:pStyle w:val="TOC1"/>
             <w:rPr>
               <w:rFonts w:cstheme="minorBidi"/>
               <w:noProof/>
@@ -1708,7 +1595,7 @@
           <w:hyperlink w:anchor="_Toc213333342" w:history="1">
             <w:r>
               <w:rPr>
-                <w:rStyle w:val="Hiperhivatkozs"/>
+                <w:rStyle w:val="Hyperlink"/>
                 <w:noProof/>
               </w:rPr>
               <w:t>Eredmények</w:t>
@@ -1765,7 +1652,7 @@
         </w:p>
         <w:p>
           <w:pPr>
-            <w:pStyle w:val="TJ1"/>
+            <w:pStyle w:val="TOC1"/>
             <w:rPr>
               <w:rFonts w:cstheme="minorBidi"/>
               <w:noProof/>
@@ -1779,7 +1666,7 @@
           <w:hyperlink w:anchor="_Toc213333343" w:history="1">
             <w:r>
               <w:rPr>
-                <w:rStyle w:val="Hiperhivatkozs"/>
+                <w:rStyle w:val="Hyperlink"/>
                 <w:noProof/>
               </w:rPr>
               <w:t>Összefoglalás</w:t>
@@ -1836,7 +1723,7 @@
         </w:p>
         <w:p>
           <w:pPr>
-            <w:pStyle w:val="TJ1"/>
+            <w:pStyle w:val="TOC1"/>
             <w:rPr>
               <w:rFonts w:cstheme="minorBidi"/>
               <w:noProof/>
@@ -1850,7 +1737,7 @@
           <w:hyperlink w:anchor="_Toc213333344" w:history="1">
             <w:r>
               <w:rPr>
-                <w:rStyle w:val="Hiperhivatkozs"/>
+                <w:rStyle w:val="Hyperlink"/>
                 <w:noProof/>
               </w:rPr>
               <w:t>Irodalomjegyzék</w:t>
@@ -1907,7 +1794,7 @@
         </w:p>
         <w:p>
           <w:pPr>
-            <w:pStyle w:val="TJ1"/>
+            <w:pStyle w:val="TOC1"/>
             <w:rPr>
               <w:rFonts w:cstheme="minorBidi"/>
               <w:noProof/>
@@ -1921,7 +1808,7 @@
           <w:hyperlink w:anchor="_Toc213333345" w:history="1">
             <w:r>
               <w:rPr>
-                <w:rStyle w:val="Hiperhivatkozs"/>
+                <w:rStyle w:val="Hyperlink"/>
                 <w:noProof/>
               </w:rPr>
               <w:t>Köszönetnyilvánítás</w:t>
@@ -1978,7 +1865,7 @@
         </w:p>
         <w:p>
           <w:pPr>
-            <w:pStyle w:val="TJ1"/>
+            <w:pStyle w:val="TOC1"/>
             <w:rPr>
               <w:rFonts w:cstheme="minorBidi"/>
               <w:noProof/>
@@ -1992,7 +1879,7 @@
           <w:hyperlink w:anchor="_Toc213333346" w:history="1">
             <w:r>
               <w:rPr>
-                <w:rStyle w:val="Hiperhivatkozs"/>
+                <w:rStyle w:val="Hyperlink"/>
                 <w:noProof/>
               </w:rPr>
               <w:t>Nyilatkozat</w:t>
@@ -2049,7 +1936,7 @@
         </w:p>
         <w:p>
           <w:pPr>
-            <w:pStyle w:val="TJ1"/>
+            <w:pStyle w:val="TOC1"/>
             <w:rPr>
               <w:rFonts w:cstheme="minorBidi"/>
               <w:noProof/>
@@ -2063,7 +1950,7 @@
           <w:hyperlink w:anchor="_Toc213333347" w:history="1">
             <w:r>
               <w:rPr>
-                <w:rStyle w:val="Hiperhivatkozs"/>
+                <w:rStyle w:val="Hyperlink"/>
                 <w:noProof/>
               </w:rPr>
               <w:t>Mellékletek</w:t>
@@ -2134,7 +2021,7 @@
     </w:sdt>
     <w:p>
       <w:pPr>
-        <w:pStyle w:val="Cmsor1"/>
+        <w:pStyle w:val="Heading1"/>
       </w:pPr>
       <w:bookmarkStart w:id="2" w:name="_Toc213333331"/>
       <w:r>
@@ -2172,15 +2059,34 @@
         </w:rPr>
         <w:t xml:space="preserve"> </w:t>
       </w:r>
-      <w:proofErr w:type="gramStart"/>
-      <w:r>
-        <w:rPr>
-          <w:rFonts w:cstheme="minorBidi"/>
-          <w:color w:val="000000" w:themeColor="text1"/>
-        </w:rPr>
-        <w:t>kisebb,</w:t>
-      </w:r>
-      <w:proofErr w:type="gramEnd"/>
+      <w:r>
+        <w:rPr>
+          <w:rFonts w:cstheme="minorBidi"/>
+          <w:color w:val="000000" w:themeColor="text1"/>
+        </w:rPr>
+        <w:t xml:space="preserve">kisebb, </w:t>
+      </w:r>
+      <w:r>
+        <w:rPr>
+          <w:rFonts w:cstheme="minorBidi"/>
+          <w:color w:val="000000" w:themeColor="text1"/>
+        </w:rPr>
+        <w:t>és</w:t>
+      </w:r>
+      <w:r>
+        <w:rPr>
+          <w:rFonts w:cstheme="minorBidi"/>
+          <w:color w:val="000000" w:themeColor="text1"/>
+        </w:rPr>
+        <w:t xml:space="preserve"> egy</w:t>
+      </w:r>
+      <w:r>
+        <w:rPr>
+          <w:rFonts w:cstheme="minorBidi"/>
+          <w:color w:val="000000" w:themeColor="text1"/>
+        </w:rPr>
+        <w:t>edülálló</w:t>
+      </w:r>
       <w:r>
         <w:rPr>
           <w:rFonts w:cstheme="minorBidi"/>
@@ -2193,21 +2099,56 @@
           <w:rFonts w:cstheme="minorBidi"/>
           <w:color w:val="000000" w:themeColor="text1"/>
         </w:rPr>
-        <w:t>és</w:t>
-      </w:r>
-      <w:r>
-        <w:rPr>
-          <w:rFonts w:cstheme="minorBidi"/>
-          <w:color w:val="000000" w:themeColor="text1"/>
-        </w:rPr>
-        <w:t xml:space="preserve"> egy</w:t>
-      </w:r>
-      <w:r>
-        <w:rPr>
-          <w:rFonts w:cstheme="minorBidi"/>
-          <w:color w:val="000000" w:themeColor="text1"/>
-        </w:rPr>
-        <w:t>edülálló</w:t>
+        <w:t>(</w:t>
+      </w:r>
+      <w:r>
+        <w:rPr>
+          <w:rFonts w:cstheme="minorBidi"/>
+          <w:color w:val="000000" w:themeColor="text1"/>
+        </w:rPr>
+        <w:t>„indie”</w:t>
+      </w:r>
+      <w:r>
+        <w:rPr>
+          <w:rFonts w:cstheme="minorBidi"/>
+          <w:color w:val="000000" w:themeColor="text1"/>
+        </w:rPr>
+        <w:t>)</w:t>
+      </w:r>
+      <w:r>
+        <w:rPr>
+          <w:rFonts w:cstheme="minorBidi"/>
+          <w:color w:val="000000" w:themeColor="text1"/>
+        </w:rPr>
+        <w:t xml:space="preserve"> videojátékokra fókuszáló fejlesztő</w:t>
+      </w:r>
+      <w:r>
+        <w:rPr>
+          <w:rFonts w:cstheme="minorBidi"/>
+          <w:color w:val="000000" w:themeColor="text1"/>
+        </w:rPr>
+        <w:t xml:space="preserve">stúdiók jöttek létre, és </w:t>
+      </w:r>
+      <w:r>
+        <w:rPr>
+          <w:rFonts w:cstheme="minorBidi"/>
+          <w:color w:val="000000" w:themeColor="text1"/>
+        </w:rPr>
+        <w:t>terjedtek el</w:t>
+      </w:r>
+      <w:r>
+        <w:rPr>
+          <w:rFonts w:cstheme="minorBidi"/>
+          <w:color w:val="000000" w:themeColor="text1"/>
+        </w:rPr>
+        <w:t xml:space="preserve">. Az egyre népszerűbbé váló iparban </w:t>
+      </w:r>
+      <w:r>
+        <w:rPr>
+          <w:rFonts w:cstheme="minorBidi"/>
+          <w:color w:val="000000" w:themeColor="text1"/>
+        </w:rPr>
+        <w:t>nagyjából a 2010-es évektől,</w:t>
       </w:r>
       <w:r>
         <w:rPr>
@@ -2221,56 +2162,14 @@
           <w:rFonts w:cstheme="minorBidi"/>
           <w:color w:val="000000" w:themeColor="text1"/>
         </w:rPr>
-        <w:t>(</w:t>
-      </w:r>
-      <w:r>
-        <w:rPr>
-          <w:rFonts w:cstheme="minorBidi"/>
-          <w:color w:val="000000" w:themeColor="text1"/>
-        </w:rPr>
-        <w:t>„indie”</w:t>
-      </w:r>
-      <w:r>
-        <w:rPr>
-          <w:rFonts w:cstheme="minorBidi"/>
-          <w:color w:val="000000" w:themeColor="text1"/>
-        </w:rPr>
-        <w:t>)</w:t>
-      </w:r>
-      <w:r>
-        <w:rPr>
-          <w:rFonts w:cstheme="minorBidi"/>
-          <w:color w:val="000000" w:themeColor="text1"/>
-        </w:rPr>
-        <w:t xml:space="preserve"> videojátékokra fókuszáló fejlesztő</w:t>
-      </w:r>
-      <w:r>
-        <w:rPr>
-          <w:rFonts w:cstheme="minorBidi"/>
-          <w:color w:val="000000" w:themeColor="text1"/>
-        </w:rPr>
-        <w:t xml:space="preserve">stúdiók jöttek létre, és </w:t>
-      </w:r>
-      <w:r>
-        <w:rPr>
-          <w:rFonts w:cstheme="minorBidi"/>
-          <w:color w:val="000000" w:themeColor="text1"/>
-        </w:rPr>
-        <w:t>terjedtek el</w:t>
-      </w:r>
-      <w:r>
-        <w:rPr>
-          <w:rFonts w:cstheme="minorBidi"/>
-          <w:color w:val="000000" w:themeColor="text1"/>
-        </w:rPr>
-        <w:t xml:space="preserve">. Az egyre népszerűbbé váló iparban </w:t>
-      </w:r>
-      <w:r>
-        <w:rPr>
-          <w:rFonts w:cstheme="minorBidi"/>
-          <w:color w:val="000000" w:themeColor="text1"/>
-        </w:rPr>
-        <w:t>nagyjából a 2010-es évektől,</w:t>
+        <w:t xml:space="preserve">meg lehetett figyelni egy </w:t>
+      </w:r>
+      <w:r>
+        <w:rPr>
+          <w:rFonts w:cstheme="minorBidi"/>
+          <w:color w:val="000000" w:themeColor="text1"/>
+        </w:rPr>
+        <w:t>átalakulást,</w:t>
       </w:r>
       <w:r>
         <w:rPr>
@@ -2284,14 +2183,14 @@
           <w:rFonts w:cstheme="minorBidi"/>
           <w:color w:val="000000" w:themeColor="text1"/>
         </w:rPr>
-        <w:t xml:space="preserve">meg lehetett figyelni egy </w:t>
-      </w:r>
-      <w:r>
-        <w:rPr>
-          <w:rFonts w:cstheme="minorBidi"/>
-          <w:color w:val="000000" w:themeColor="text1"/>
-        </w:rPr>
-        <w:t>átalakulást,</w:t>
+        <w:t xml:space="preserve">ami a közönséges szórakoztatásból </w:t>
+      </w:r>
+      <w:r>
+        <w:rPr>
+          <w:rFonts w:cstheme="minorBidi"/>
+          <w:color w:val="000000" w:themeColor="text1"/>
+        </w:rPr>
+        <w:t>egyes</w:t>
       </w:r>
       <w:r>
         <w:rPr>
@@ -2305,15 +2204,56 @@
           <w:rFonts w:cstheme="minorBidi"/>
           <w:color w:val="000000" w:themeColor="text1"/>
         </w:rPr>
-        <w:t xml:space="preserve">ami a közönséges szórakoztatásból </w:t>
-      </w:r>
-      <w:proofErr w:type="gramStart"/>
-      <w:r>
-        <w:rPr>
-          <w:rFonts w:cstheme="minorBidi"/>
-          <w:color w:val="000000" w:themeColor="text1"/>
-        </w:rPr>
-        <w:t>egyes</w:t>
+        <w:t>esetekben</w:t>
+      </w:r>
+      <w:r>
+        <w:rPr>
+          <w:rFonts w:cstheme="minorBidi"/>
+          <w:color w:val="000000" w:themeColor="text1"/>
+        </w:rPr>
+        <w:t xml:space="preserve"> már művészi alkotásokká kovácsolta a játékfejlesztés</w:t>
+      </w:r>
+      <w:r>
+        <w:rPr>
+          <w:rFonts w:cstheme="minorBidi"/>
+          <w:color w:val="000000" w:themeColor="text1"/>
+        </w:rPr>
+        <w:t xml:space="preserve"> egyes produktumait</w:t>
+      </w:r>
+      <w:r>
+        <w:rPr>
+          <w:rFonts w:cstheme="minorBidi"/>
+          <w:color w:val="000000" w:themeColor="text1"/>
+        </w:rPr>
+        <w:t>. Az egyre szebb- és valósághűbb grafika</w:t>
+      </w:r>
+      <w:r>
+        <w:rPr>
+          <w:rFonts w:cstheme="minorBidi"/>
+          <w:color w:val="000000" w:themeColor="text1"/>
+        </w:rPr>
+        <w:t>i motorok,</w:t>
+      </w:r>
+      <w:r>
+        <w:rPr>
+          <w:rFonts w:cstheme="minorBidi"/>
+          <w:color w:val="000000" w:themeColor="text1"/>
+        </w:rPr>
+        <w:t xml:space="preserve"> illetve az egyre növekvő </w:t>
+      </w:r>
+      <w:r>
+        <w:rPr>
+          <w:rFonts w:cstheme="minorBidi"/>
+          <w:color w:val="000000" w:themeColor="text1"/>
+        </w:rPr>
+        <w:t>ebbe fektetett összegek</w:t>
+      </w:r>
+      <w:r>
+        <w:rPr>
+          <w:rFonts w:cstheme="minorBidi"/>
+          <w:color w:val="000000" w:themeColor="text1"/>
+        </w:rPr>
+        <w:t>,</w:t>
       </w:r>
       <w:r>
         <w:rPr>
@@ -2327,50 +2267,100 @@
           <w:rFonts w:cstheme="minorBidi"/>
           <w:color w:val="000000" w:themeColor="text1"/>
         </w:rPr>
-        <w:t>esetekben</w:t>
-      </w:r>
-      <w:proofErr w:type="gramEnd"/>
-      <w:r>
-        <w:rPr>
-          <w:rFonts w:cstheme="minorBidi"/>
-          <w:color w:val="000000" w:themeColor="text1"/>
-        </w:rPr>
-        <w:t xml:space="preserve"> már művészi alkotásokká kovácsolta a játékfejlesztés</w:t>
-      </w:r>
-      <w:r>
-        <w:rPr>
-          <w:rFonts w:cstheme="minorBidi"/>
-          <w:color w:val="000000" w:themeColor="text1"/>
-        </w:rPr>
-        <w:t xml:space="preserve"> egyes produktumait</w:t>
-      </w:r>
-      <w:r>
-        <w:rPr>
-          <w:rFonts w:cstheme="minorBidi"/>
-          <w:color w:val="000000" w:themeColor="text1"/>
-        </w:rPr>
-        <w:t>. Az egyre szebb- és valósághűbb grafika</w:t>
-      </w:r>
-      <w:r>
-        <w:rPr>
-          <w:rFonts w:cstheme="minorBidi"/>
-          <w:color w:val="000000" w:themeColor="text1"/>
-        </w:rPr>
-        <w:t>i motorok,</w:t>
-      </w:r>
-      <w:r>
-        <w:rPr>
-          <w:rFonts w:cstheme="minorBidi"/>
-          <w:color w:val="000000" w:themeColor="text1"/>
-        </w:rPr>
-        <w:t xml:space="preserve"> illetve az egyre növekvő </w:t>
-      </w:r>
-      <w:r>
-        <w:rPr>
-          <w:rFonts w:cstheme="minorBidi"/>
-          <w:color w:val="000000" w:themeColor="text1"/>
-        </w:rPr>
-        <w:t>ebbe fektetett összegek</w:t>
+        <w:t>is</w:t>
+      </w:r>
+      <w:r>
+        <w:rPr>
+          <w:rFonts w:cstheme="minorBidi"/>
+          <w:color w:val="000000" w:themeColor="text1"/>
+        </w:rPr>
+        <w:t xml:space="preserve"> arra engednek következtetni, hogy már közel sem annyira réteg dolog ez</w:t>
+      </w:r>
+      <w:r>
+        <w:rPr>
+          <w:rFonts w:cstheme="minorBidi"/>
+          <w:color w:val="000000" w:themeColor="text1"/>
+        </w:rPr>
+        <w:t xml:space="preserve"> a stílusú szórakozás,</w:t>
+      </w:r>
+      <w:r>
+        <w:rPr>
+          <w:rFonts w:cstheme="minorBidi"/>
+          <w:color w:val="000000" w:themeColor="text1"/>
+        </w:rPr>
+        <w:t xml:space="preserve"> mint a videojáték szoftverek hajnalán volt. </w:t>
+      </w:r>
+    </w:p>
+    <w:p>
+      <w:pPr>
+        <w:spacing w:after="120"/>
+        <w:rPr>
+          <w:rFonts w:cstheme="minorBidi"/>
+          <w:color w:val="000000" w:themeColor="text1"/>
+        </w:rPr>
+      </w:pPr>
+      <w:r>
+        <w:rPr>
+          <w:rFonts w:cstheme="minorBidi"/>
+          <w:color w:val="000000" w:themeColor="text1"/>
+        </w:rPr>
+        <w:t xml:space="preserve">Egyre szélesebb körben </w:t>
+      </w:r>
+      <w:r>
+        <w:rPr>
+          <w:rFonts w:cstheme="minorBidi"/>
+          <w:color w:val="000000" w:themeColor="text1"/>
+        </w:rPr>
+        <w:t>kezdte el</w:t>
+      </w:r>
+      <w:r>
+        <w:rPr>
+          <w:rFonts w:cstheme="minorBidi"/>
+          <w:color w:val="000000" w:themeColor="text1"/>
+        </w:rPr>
+        <w:t xml:space="preserve"> érdekelni az ember</w:t>
+      </w:r>
+      <w:r>
+        <w:rPr>
+          <w:rFonts w:cstheme="minorBidi"/>
+          <w:color w:val="000000" w:themeColor="text1"/>
+        </w:rPr>
+        <w:t>e</w:t>
+      </w:r>
+      <w:r>
+        <w:rPr>
+          <w:rFonts w:cstheme="minorBidi"/>
+          <w:color w:val="000000" w:themeColor="text1"/>
+        </w:rPr>
+        <w:t>ket</w:t>
+      </w:r>
+      <w:r>
+        <w:rPr>
+          <w:rFonts w:cstheme="minorBidi"/>
+          <w:color w:val="000000" w:themeColor="text1"/>
+        </w:rPr>
+        <w:t xml:space="preserve"> a videojátékipar,</w:t>
+      </w:r>
+      <w:r>
+        <w:rPr>
+          <w:rFonts w:cstheme="minorBidi"/>
+          <w:color w:val="000000" w:themeColor="text1"/>
+        </w:rPr>
+        <w:t xml:space="preserve"> </w:t>
+      </w:r>
+      <w:r>
+        <w:rPr>
+          <w:rFonts w:cstheme="minorBidi"/>
+          <w:color w:val="000000" w:themeColor="text1"/>
+        </w:rPr>
+        <w:t>hiszen ez</w:t>
+      </w:r>
+      <w:r>
+        <w:rPr>
+          <w:rFonts w:cstheme="minorBidi"/>
+          <w:color w:val="000000" w:themeColor="text1"/>
+        </w:rPr>
+        <w:t xml:space="preserve"> merőben más</w:t>
       </w:r>
       <w:r>
         <w:rPr>
@@ -2384,6 +2374,181 @@
           <w:rFonts w:cstheme="minorBidi"/>
           <w:color w:val="000000" w:themeColor="text1"/>
         </w:rPr>
+        <w:t xml:space="preserve"> mint passzívan </w:t>
+      </w:r>
+      <w:r>
+        <w:rPr>
+          <w:rFonts w:cstheme="minorBidi"/>
+          <w:color w:val="000000" w:themeColor="text1"/>
+        </w:rPr>
+        <w:t>fogyasztani</w:t>
+      </w:r>
+      <w:r>
+        <w:rPr>
+          <w:rFonts w:cstheme="minorBidi"/>
+          <w:color w:val="000000" w:themeColor="text1"/>
+        </w:rPr>
+        <w:t xml:space="preserve"> egy mozifilmet vagy egy sorozatot.</w:t>
+      </w:r>
+      <w:r>
+        <w:rPr>
+          <w:rFonts w:cstheme="minorBidi"/>
+          <w:color w:val="000000" w:themeColor="text1"/>
+        </w:rPr>
+        <w:t xml:space="preserve"> Sokkal jobban behúzza a nézőt azzal, hogy részese lesz a történetnek, </w:t>
+      </w:r>
+      <w:r>
+        <w:rPr>
+          <w:rFonts w:cstheme="minorBidi"/>
+          <w:color w:val="000000" w:themeColor="text1"/>
+        </w:rPr>
+        <w:t>akár bele is szólhat</w:t>
+      </w:r>
+      <w:r>
+        <w:rPr>
+          <w:rFonts w:cstheme="minorBidi"/>
+          <w:color w:val="000000" w:themeColor="text1"/>
+        </w:rPr>
+        <w:t xml:space="preserve">. </w:t>
+      </w:r>
+      <w:r>
+        <w:rPr>
+          <w:rFonts w:cstheme="minorBidi"/>
+          <w:color w:val="000000" w:themeColor="text1"/>
+        </w:rPr>
+        <w:t xml:space="preserve">Az előbb említett moziélmény helyett, - ami általában másfél- maximum </w:t>
+      </w:r>
+      <w:r>
+        <w:rPr>
+          <w:rFonts w:cstheme="minorBidi"/>
+          <w:color w:val="000000" w:themeColor="text1"/>
+        </w:rPr>
+        <w:t>háromórás</w:t>
+      </w:r>
+      <w:r>
+        <w:rPr>
+          <w:rFonts w:cstheme="minorBidi"/>
+          <w:color w:val="000000" w:themeColor="text1"/>
+        </w:rPr>
+        <w:t xml:space="preserve"> játékidő – sokkal több idejük van a játékfejlesztőknek elmesélni egy történetet, egy élethelyzetet vagy egy egész világot. </w:t>
+      </w:r>
+      <w:r>
+        <w:rPr>
+          <w:rFonts w:cstheme="minorBidi"/>
+          <w:color w:val="000000" w:themeColor="text1"/>
+        </w:rPr>
+        <w:t xml:space="preserve">Néhány híres példát említve ilyen volt a </w:t>
+      </w:r>
+      <w:r>
+        <w:rPr>
+          <w:rFonts w:cstheme="minorBidi"/>
+          <w:color w:val="000000" w:themeColor="text1"/>
+        </w:rPr>
+        <w:t>„</w:t>
+      </w:r>
+      <w:r>
+        <w:rPr>
+          <w:rFonts w:cstheme="minorBidi"/>
+          <w:color w:val="000000" w:themeColor="text1"/>
+        </w:rPr>
+        <w:t>The Last of Us</w:t>
+      </w:r>
+      <w:r>
+        <w:rPr>
+          <w:rFonts w:cstheme="minorBidi"/>
+          <w:color w:val="000000" w:themeColor="text1"/>
+        </w:rPr>
+        <w:t>”</w:t>
+      </w:r>
+      <w:r>
+        <w:rPr>
+          <w:rFonts w:cstheme="minorBidi"/>
+          <w:color w:val="000000" w:themeColor="text1"/>
+        </w:rPr>
+        <w:t xml:space="preserve">, vagy a </w:t>
+      </w:r>
+      <w:r>
+        <w:rPr>
+          <w:rFonts w:cstheme="minorBidi"/>
+          <w:color w:val="000000" w:themeColor="text1"/>
+        </w:rPr>
+        <w:t>„</w:t>
+      </w:r>
+      <w:r>
+        <w:rPr>
+          <w:rFonts w:cstheme="minorBidi"/>
+          <w:color w:val="000000" w:themeColor="text1"/>
+        </w:rPr>
+        <w:t>Fallout</w:t>
+      </w:r>
+      <w:r>
+        <w:rPr>
+          <w:rFonts w:cstheme="minorBidi"/>
+          <w:color w:val="000000" w:themeColor="text1"/>
+        </w:rPr>
+        <w:t>”</w:t>
+      </w:r>
+      <w:r>
+        <w:rPr>
+          <w:rFonts w:cstheme="minorBidi"/>
+          <w:color w:val="000000" w:themeColor="text1"/>
+        </w:rPr>
+        <w:t xml:space="preserve"> is, amelyekről sikerességük miatt, élőszereplős sorozatot is készítettek. Csak hogy az én személyes kedvencemet is említsem, az </w:t>
+      </w:r>
+      <w:r>
+        <w:rPr>
+          <w:rFonts w:cstheme="minorBidi"/>
+          <w:color w:val="000000" w:themeColor="text1"/>
+        </w:rPr>
+        <w:t>„</w:t>
+      </w:r>
+      <w:r>
+        <w:rPr>
+          <w:rFonts w:cstheme="minorBidi"/>
+          <w:color w:val="000000" w:themeColor="text1"/>
+        </w:rPr>
+        <w:t>Expedition 33</w:t>
+      </w:r>
+      <w:r>
+        <w:rPr>
+          <w:rFonts w:cstheme="minorBidi"/>
+          <w:color w:val="000000" w:themeColor="text1"/>
+        </w:rPr>
+        <w:t>”</w:t>
+      </w:r>
+      <w:r>
+        <w:rPr>
+          <w:rFonts w:cstheme="minorBidi"/>
+          <w:color w:val="000000" w:themeColor="text1"/>
+        </w:rPr>
+        <w:t xml:space="preserve"> egy </w:t>
+      </w:r>
+      <w:r>
+        <w:rPr>
+          <w:rFonts w:cstheme="minorBidi"/>
+          <w:color w:val="000000" w:themeColor="text1"/>
+        </w:rPr>
+        <w:t xml:space="preserve">ironikusan </w:t>
+      </w:r>
+      <w:r>
+        <w:rPr>
+          <w:rFonts w:cstheme="minorBidi"/>
+          <w:color w:val="000000" w:themeColor="text1"/>
+        </w:rPr>
+        <w:t>32 főből</w:t>
+      </w:r>
+      <w:r>
+        <w:rPr>
+          <w:rFonts w:cstheme="minorBidi"/>
+          <w:color w:val="000000" w:themeColor="text1"/>
+        </w:rPr>
+        <w:t xml:space="preserve"> plusz egy kutyából</w:t>
+      </w:r>
+      <w:r>
+        <w:rPr>
+          <w:rFonts w:cstheme="minorBidi"/>
+          <w:color w:val="000000" w:themeColor="text1"/>
+        </w:rPr>
         <w:t xml:space="preserve"> </w:t>
       </w:r>
       <w:r>
@@ -2391,28 +2556,189 @@
           <w:rFonts w:cstheme="minorBidi"/>
           <w:color w:val="000000" w:themeColor="text1"/>
         </w:rPr>
-        <w:t>is</w:t>
-      </w:r>
-      <w:r>
-        <w:rPr>
-          <w:rFonts w:cstheme="minorBidi"/>
-          <w:color w:val="000000" w:themeColor="text1"/>
-        </w:rPr>
-        <w:t xml:space="preserve"> arra engednek következtetni, hogy már közel sem annyira réteg dolog ez</w:t>
-      </w:r>
-      <w:r>
-        <w:rPr>
-          <w:rFonts w:cstheme="minorBidi"/>
-          <w:color w:val="000000" w:themeColor="text1"/>
-        </w:rPr>
-        <w:t xml:space="preserve"> a stílusú szórakozás,</w:t>
-      </w:r>
-      <w:r>
-        <w:rPr>
-          <w:rFonts w:cstheme="minorBidi"/>
-          <w:color w:val="000000" w:themeColor="text1"/>
-        </w:rPr>
-        <w:t xml:space="preserve"> mint a videojáték szoftverek hajnalán volt. </w:t>
+        <w:t>álló francia</w:t>
+      </w:r>
+      <w:r>
+        <w:rPr>
+          <w:rFonts w:cstheme="minorBidi"/>
+          <w:color w:val="000000" w:themeColor="text1"/>
+        </w:rPr>
+        <w:t xml:space="preserve"> fejlesztő</w:t>
+      </w:r>
+      <w:r>
+        <w:rPr>
+          <w:rFonts w:cstheme="minorBidi"/>
+          <w:color w:val="000000" w:themeColor="text1"/>
+        </w:rPr>
+        <w:t xml:space="preserve"> csapat készítette nagyjából 10 év alatt</w:t>
+      </w:r>
+      <w:r>
+        <w:rPr>
+          <w:rFonts w:cstheme="minorBidi"/>
+          <w:color w:val="000000" w:themeColor="text1"/>
+        </w:rPr>
+        <w:t>.</w:t>
+      </w:r>
+      <w:r>
+        <w:rPr>
+          <w:rFonts w:cstheme="minorBidi"/>
+          <w:color w:val="000000" w:themeColor="text1"/>
+        </w:rPr>
+        <w:t xml:space="preserve"> </w:t>
+      </w:r>
+      <w:r>
+        <w:rPr>
+          <w:rFonts w:cstheme="minorBidi"/>
+          <w:color w:val="000000" w:themeColor="text1"/>
+        </w:rPr>
+        <w:t>Ez a</w:t>
+      </w:r>
+      <w:r>
+        <w:rPr>
+          <w:rFonts w:cstheme="minorBidi"/>
+          <w:color w:val="000000" w:themeColor="text1"/>
+        </w:rPr>
+        <w:t xml:space="preserve"> játék </w:t>
+      </w:r>
+      <w:r>
+        <w:rPr>
+          <w:rFonts w:cstheme="minorBidi"/>
+          <w:color w:val="000000" w:themeColor="text1"/>
+        </w:rPr>
+        <w:t>(röviden összefoglalva)</w:t>
+      </w:r>
+      <w:r>
+        <w:rPr>
+          <w:rFonts w:cstheme="minorBidi"/>
+          <w:color w:val="000000" w:themeColor="text1"/>
+        </w:rPr>
+        <w:t xml:space="preserve"> a gyász feldolgozásáról szól, és olyan témát feszeget, hogy ha módunkban áll</w:t>
+      </w:r>
+      <w:r>
+        <w:rPr>
+          <w:rFonts w:cstheme="minorBidi"/>
+          <w:color w:val="000000" w:themeColor="text1"/>
+        </w:rPr>
+        <w:t>na</w:t>
+      </w:r>
+      <w:r>
+        <w:rPr>
+          <w:rFonts w:cstheme="minorBidi"/>
+          <w:color w:val="000000" w:themeColor="text1"/>
+        </w:rPr>
+        <w:t xml:space="preserve"> a</w:t>
+      </w:r>
+      <w:r>
+        <w:rPr>
+          <w:rFonts w:cstheme="minorBidi"/>
+          <w:color w:val="000000" w:themeColor="text1"/>
+        </w:rPr>
+        <w:t>z</w:t>
+      </w:r>
+      <w:r>
+        <w:rPr>
+          <w:rFonts w:cstheme="minorBidi"/>
+          <w:color w:val="000000" w:themeColor="text1"/>
+        </w:rPr>
+        <w:t xml:space="preserve"> </w:t>
+      </w:r>
+      <w:r>
+        <w:rPr>
+          <w:rFonts w:cstheme="minorBidi"/>
+          <w:color w:val="000000" w:themeColor="text1"/>
+        </w:rPr>
+        <w:t xml:space="preserve">olyan </w:t>
+      </w:r>
+      <w:r>
+        <w:rPr>
+          <w:rFonts w:cstheme="minorBidi"/>
+          <w:color w:val="000000" w:themeColor="text1"/>
+        </w:rPr>
+        <w:t>folyamatokat, mint például a halál</w:t>
+      </w:r>
+      <w:r>
+        <w:rPr>
+          <w:rFonts w:cstheme="minorBidi"/>
+          <w:color w:val="000000" w:themeColor="text1"/>
+        </w:rPr>
+        <w:t xml:space="preserve">t bolygatni, vajon megtennénk-e. </w:t>
+      </w:r>
+      <w:r>
+        <w:rPr>
+          <w:rFonts w:cstheme="minorBidi"/>
+          <w:color w:val="000000" w:themeColor="text1"/>
+        </w:rPr>
+        <w:t>Persze ez</w:t>
+      </w:r>
+      <w:r>
+        <w:rPr>
+          <w:rFonts w:cstheme="minorBidi"/>
+          <w:color w:val="000000" w:themeColor="text1"/>
+        </w:rPr>
+        <w:t xml:space="preserve"> a mélység</w:t>
+      </w:r>
+      <w:r>
+        <w:rPr>
+          <w:rFonts w:cstheme="minorBidi"/>
+          <w:color w:val="000000" w:themeColor="text1"/>
+        </w:rPr>
+        <w:t xml:space="preserve"> leginkább a </w:t>
+      </w:r>
+      <w:r>
+        <w:rPr>
+          <w:rFonts w:cstheme="minorBidi"/>
+          <w:color w:val="000000" w:themeColor="text1"/>
+        </w:rPr>
+        <w:t>történet</w:t>
+      </w:r>
+      <w:r>
+        <w:rPr>
+          <w:rFonts w:cstheme="minorBidi"/>
+          <w:color w:val="000000" w:themeColor="text1"/>
+        </w:rPr>
+        <w:t xml:space="preserve"> alapú játékokat érinti, és a piacon azért bőven akadnak a puszta szórakozásra</w:t>
+      </w:r>
+      <w:r>
+        <w:rPr>
+          <w:rFonts w:cstheme="minorBidi"/>
+          <w:color w:val="000000" w:themeColor="text1"/>
+        </w:rPr>
+        <w:t xml:space="preserve"> </w:t>
+      </w:r>
+      <w:r>
+        <w:rPr>
+          <w:rFonts w:cstheme="minorBidi"/>
+          <w:color w:val="000000" w:themeColor="text1"/>
+        </w:rPr>
+        <w:t>fejlesztett</w:t>
+      </w:r>
+      <w:r>
+        <w:rPr>
+          <w:rFonts w:cstheme="minorBidi"/>
+          <w:color w:val="000000" w:themeColor="text1"/>
+        </w:rPr>
+        <w:t>, történet né</w:t>
+      </w:r>
+      <w:r>
+        <w:rPr>
+          <w:rFonts w:cstheme="minorBidi"/>
+          <w:color w:val="000000" w:themeColor="text1"/>
+        </w:rPr>
+        <w:t>l</w:t>
+      </w:r>
+      <w:r>
+        <w:rPr>
+          <w:rFonts w:cstheme="minorBidi"/>
+          <w:color w:val="000000" w:themeColor="text1"/>
+        </w:rPr>
+        <w:t>küli címek is.</w:t>
+      </w:r>
+      <w:r>
+        <w:rPr>
+          <w:rFonts w:cstheme="minorBidi"/>
+          <w:color w:val="000000" w:themeColor="text1"/>
+        </w:rPr>
+        <w:t xml:space="preserve"> A példám azt kívánta szemléltetni, hogy manapság nem is olyan egyszerű játékot fejleszteni, mint a kezdetekben volt, amikor még csak 2 dimenzióban kellett a pixeleket arrébb rakosgatni.</w:t>
       </w:r>
     </w:p>
     <w:p>
@@ -2428,42 +2754,65 @@
           <w:rFonts w:cstheme="minorBidi"/>
           <w:color w:val="000000" w:themeColor="text1"/>
         </w:rPr>
-        <w:t xml:space="preserve">Egyre szélesebb körben </w:t>
-      </w:r>
-      <w:r>
-        <w:rPr>
-          <w:rFonts w:cstheme="minorBidi"/>
-          <w:color w:val="000000" w:themeColor="text1"/>
-        </w:rPr>
-        <w:t>kezdte el</w:t>
-      </w:r>
-      <w:r>
-        <w:rPr>
-          <w:rFonts w:cstheme="minorBidi"/>
-          <w:color w:val="000000" w:themeColor="text1"/>
-        </w:rPr>
-        <w:t xml:space="preserve"> érdekelni az ember</w:t>
-      </w:r>
-      <w:r>
-        <w:rPr>
-          <w:rFonts w:cstheme="minorBidi"/>
-          <w:color w:val="000000" w:themeColor="text1"/>
-        </w:rPr>
-        <w:t>e</w:t>
-      </w:r>
-      <w:r>
-        <w:rPr>
-          <w:rFonts w:cstheme="minorBidi"/>
-          <w:color w:val="000000" w:themeColor="text1"/>
-        </w:rPr>
-        <w:t>ket</w:t>
-      </w:r>
-      <w:r>
-        <w:rPr>
-          <w:rFonts w:cstheme="minorBidi"/>
-          <w:color w:val="000000" w:themeColor="text1"/>
-        </w:rPr>
-        <w:t xml:space="preserve"> a videojátékipar,</w:t>
+        <w:t xml:space="preserve">Rengeteg újdonságot hozott magával az ipar technológia szempontból is, és nagyon sok egyedi megközelítést is hoztak. Ilyen volt például a nem Euklideszi geometria és optikai illúziók köré épülő játékok mint pl. a „Superliminal” és a „ViewFinder”. Az open-world szabadáságával újított a méltán híres „Grand Theft Auto” sorozat is mely hatalmas szabadon bejárható mondhatni játszóteret adott a játékosoknak. Napról napra egyre újabb és egyedibb megoldásokkal állnak elő a fejlesztők és bővítik a már amúgy is hosszú műfajlistát melyet részletesebben is kifejtek majd az irodalomjegyékben. </w:t>
+      </w:r>
+    </w:p>
+    <w:p>
+      <w:pPr>
+        <w:spacing w:after="120"/>
+        <w:rPr>
+          <w:rFonts w:cstheme="minorBidi"/>
+          <w:color w:val="000000" w:themeColor="text1"/>
+        </w:rPr>
+      </w:pPr>
+      <w:r>
+        <w:rPr>
+          <w:rFonts w:cstheme="minorBidi"/>
+          <w:color w:val="000000" w:themeColor="text1"/>
+        </w:rPr>
+        <w:t>A megfigyelésem az,</w:t>
+      </w:r>
+      <w:r>
+        <w:rPr>
+          <w:rFonts w:cstheme="minorBidi"/>
+          <w:color w:val="000000" w:themeColor="text1"/>
+        </w:rPr>
+        <w:t xml:space="preserve"> ami ihlette a témaválasztásomat,</w:t>
+      </w:r>
+      <w:r>
+        <w:rPr>
+          <w:rFonts w:cstheme="minorBidi"/>
+          <w:color w:val="000000" w:themeColor="text1"/>
+        </w:rPr>
+        <w:t xml:space="preserve"> hogy a játékiparban a grafikai motorokon kívül játékmenet szempontjából nagyon kevés a képfelismerés, a szoftveres alakzatdetektáció. Mit értek ez alatt? Nos a szakdolgozatom</w:t>
+      </w:r>
+      <w:r>
+        <w:rPr>
+          <w:rFonts w:cstheme="minorBidi"/>
+          <w:color w:val="000000" w:themeColor="text1"/>
+        </w:rPr>
+        <w:t xml:space="preserve">ban ezt tűztem ki célul, </w:t>
+      </w:r>
+      <w:r>
+        <w:rPr>
+          <w:rFonts w:cstheme="minorBidi"/>
+          <w:color w:val="000000" w:themeColor="text1"/>
+        </w:rPr>
+        <w:t xml:space="preserve">hogy </w:t>
+      </w:r>
+      <w:r>
+        <w:rPr>
+          <w:rFonts w:cstheme="minorBidi"/>
+          <w:color w:val="000000" w:themeColor="text1"/>
+        </w:rPr>
+        <w:t>készítsek egy olyan játékot olyan játékmenettel</w:t>
+      </w:r>
+      <w:r>
+        <w:rPr>
+          <w:rFonts w:cstheme="minorBidi"/>
+          <w:color w:val="000000" w:themeColor="text1"/>
+        </w:rPr>
+        <w:t>,</w:t>
       </w:r>
       <w:r>
         <w:rPr>
@@ -2477,14 +2826,7 @@
           <w:rFonts w:cstheme="minorBidi"/>
           <w:color w:val="000000" w:themeColor="text1"/>
         </w:rPr>
-        <w:t>hiszen ez</w:t>
-      </w:r>
-      <w:r>
-        <w:rPr>
-          <w:rFonts w:cstheme="minorBidi"/>
-          <w:color w:val="000000" w:themeColor="text1"/>
-        </w:rPr>
-        <w:t xml:space="preserve"> merőben más</w:t>
+        <w:t>amelyben pl. egérrel történő rajzolás után egy algoritmus felismeri mire hasonlít az alakzat, és végrehajtja a hozzá társított funkciót. Kicsit hasonlóan</w:t>
       </w:r>
       <w:r>
         <w:rPr>
@@ -2498,604 +2840,6 @@
           <w:rFonts w:cstheme="minorBidi"/>
           <w:color w:val="000000" w:themeColor="text1"/>
         </w:rPr>
-        <w:t xml:space="preserve"> mint passzívan </w:t>
-      </w:r>
-      <w:r>
-        <w:rPr>
-          <w:rFonts w:cstheme="minorBidi"/>
-          <w:color w:val="000000" w:themeColor="text1"/>
-        </w:rPr>
-        <w:t>fogyasztani</w:t>
-      </w:r>
-      <w:r>
-        <w:rPr>
-          <w:rFonts w:cstheme="minorBidi"/>
-          <w:color w:val="000000" w:themeColor="text1"/>
-        </w:rPr>
-        <w:t xml:space="preserve"> egy mozifilmet vagy egy sorozatot.</w:t>
-      </w:r>
-      <w:r>
-        <w:rPr>
-          <w:rFonts w:cstheme="minorBidi"/>
-          <w:color w:val="000000" w:themeColor="text1"/>
-        </w:rPr>
-        <w:t xml:space="preserve"> Sokkal jobban behúzza a nézőt azzal, hogy részese lesz a történetnek, </w:t>
-      </w:r>
-      <w:r>
-        <w:rPr>
-          <w:rFonts w:cstheme="minorBidi"/>
-          <w:color w:val="000000" w:themeColor="text1"/>
-        </w:rPr>
-        <w:t>akár bele is szólhat</w:t>
-      </w:r>
-      <w:r>
-        <w:rPr>
-          <w:rFonts w:cstheme="minorBidi"/>
-          <w:color w:val="000000" w:themeColor="text1"/>
-        </w:rPr>
-        <w:t xml:space="preserve">. </w:t>
-      </w:r>
-      <w:r>
-        <w:rPr>
-          <w:rFonts w:cstheme="minorBidi"/>
-          <w:color w:val="000000" w:themeColor="text1"/>
-        </w:rPr>
-        <w:t xml:space="preserve">Az előbb említett moziélmény helyett, - ami általában másfél- maximum </w:t>
-      </w:r>
-      <w:r>
-        <w:rPr>
-          <w:rFonts w:cstheme="minorBidi"/>
-          <w:color w:val="000000" w:themeColor="text1"/>
-        </w:rPr>
-        <w:t>háromórás</w:t>
-      </w:r>
-      <w:r>
-        <w:rPr>
-          <w:rFonts w:cstheme="minorBidi"/>
-          <w:color w:val="000000" w:themeColor="text1"/>
-        </w:rPr>
-        <w:t xml:space="preserve"> játékidő – sokkal több idejük van a játékfejlesztőknek elmesélni egy történetet, egy élethelyzetet vagy egy egész világot. </w:t>
-      </w:r>
-      <w:r>
-        <w:rPr>
-          <w:rFonts w:cstheme="minorBidi"/>
-          <w:color w:val="000000" w:themeColor="text1"/>
-        </w:rPr>
-        <w:t xml:space="preserve">Néhány híres példát említve ilyen volt a </w:t>
-      </w:r>
-      <w:r>
-        <w:rPr>
-          <w:rFonts w:cstheme="minorBidi"/>
-          <w:color w:val="000000" w:themeColor="text1"/>
-        </w:rPr>
-        <w:t>„</w:t>
-      </w:r>
-      <w:r>
-        <w:rPr>
-          <w:rFonts w:cstheme="minorBidi"/>
-          <w:color w:val="000000" w:themeColor="text1"/>
-        </w:rPr>
-        <w:t xml:space="preserve">The Last of </w:t>
-      </w:r>
-      <w:proofErr w:type="spellStart"/>
-      <w:r>
-        <w:rPr>
-          <w:rFonts w:cstheme="minorBidi"/>
-          <w:color w:val="000000" w:themeColor="text1"/>
-        </w:rPr>
-        <w:t>Us</w:t>
-      </w:r>
-      <w:proofErr w:type="spellEnd"/>
-      <w:r>
-        <w:rPr>
-          <w:rFonts w:cstheme="minorBidi"/>
-          <w:color w:val="000000" w:themeColor="text1"/>
-        </w:rPr>
-        <w:t>”</w:t>
-      </w:r>
-      <w:r>
-        <w:rPr>
-          <w:rFonts w:cstheme="minorBidi"/>
-          <w:color w:val="000000" w:themeColor="text1"/>
-        </w:rPr>
-        <w:t xml:space="preserve">, vagy a </w:t>
-      </w:r>
-      <w:r>
-        <w:rPr>
-          <w:rFonts w:cstheme="minorBidi"/>
-          <w:color w:val="000000" w:themeColor="text1"/>
-        </w:rPr>
-        <w:t>„</w:t>
-      </w:r>
-      <w:proofErr w:type="spellStart"/>
-      <w:r>
-        <w:rPr>
-          <w:rFonts w:cstheme="minorBidi"/>
-          <w:color w:val="000000" w:themeColor="text1"/>
-        </w:rPr>
-        <w:t>Fallout</w:t>
-      </w:r>
-      <w:proofErr w:type="spellEnd"/>
-      <w:r>
-        <w:rPr>
-          <w:rFonts w:cstheme="minorBidi"/>
-          <w:color w:val="000000" w:themeColor="text1"/>
-        </w:rPr>
-        <w:t>”</w:t>
-      </w:r>
-      <w:r>
-        <w:rPr>
-          <w:rFonts w:cstheme="minorBidi"/>
-          <w:color w:val="000000" w:themeColor="text1"/>
-        </w:rPr>
-        <w:t xml:space="preserve"> is, amelyekről sikerességük miatt, élőszereplős sorozatot is készítettek. Csak hogy az én személyes kedvencemet is említsem, az </w:t>
-      </w:r>
-      <w:r>
-        <w:rPr>
-          <w:rFonts w:cstheme="minorBidi"/>
-          <w:color w:val="000000" w:themeColor="text1"/>
-        </w:rPr>
-        <w:t>„</w:t>
-      </w:r>
-      <w:proofErr w:type="spellStart"/>
-      <w:r>
-        <w:rPr>
-          <w:rFonts w:cstheme="minorBidi"/>
-          <w:color w:val="000000" w:themeColor="text1"/>
-        </w:rPr>
-        <w:t>Expedition</w:t>
-      </w:r>
-      <w:proofErr w:type="spellEnd"/>
-      <w:r>
-        <w:rPr>
-          <w:rFonts w:cstheme="minorBidi"/>
-          <w:color w:val="000000" w:themeColor="text1"/>
-        </w:rPr>
-        <w:t xml:space="preserve"> 33</w:t>
-      </w:r>
-      <w:r>
-        <w:rPr>
-          <w:rFonts w:cstheme="minorBidi"/>
-          <w:color w:val="000000" w:themeColor="text1"/>
-        </w:rPr>
-        <w:t>”</w:t>
-      </w:r>
-      <w:r>
-        <w:rPr>
-          <w:rFonts w:cstheme="minorBidi"/>
-          <w:color w:val="000000" w:themeColor="text1"/>
-        </w:rPr>
-        <w:t xml:space="preserve"> egy </w:t>
-      </w:r>
-      <w:r>
-        <w:rPr>
-          <w:rFonts w:cstheme="minorBidi"/>
-          <w:color w:val="000000" w:themeColor="text1"/>
-        </w:rPr>
-        <w:t xml:space="preserve">ironikusan </w:t>
-      </w:r>
-      <w:r>
-        <w:rPr>
-          <w:rFonts w:cstheme="minorBidi"/>
-          <w:color w:val="000000" w:themeColor="text1"/>
-        </w:rPr>
-        <w:t>32 főből</w:t>
-      </w:r>
-      <w:r>
-        <w:rPr>
-          <w:rFonts w:cstheme="minorBidi"/>
-          <w:color w:val="000000" w:themeColor="text1"/>
-        </w:rPr>
-        <w:t xml:space="preserve"> plusz egy kutyából</w:t>
-      </w:r>
-      <w:r>
-        <w:rPr>
-          <w:rFonts w:cstheme="minorBidi"/>
-          <w:color w:val="000000" w:themeColor="text1"/>
-        </w:rPr>
-        <w:t xml:space="preserve"> </w:t>
-      </w:r>
-      <w:r>
-        <w:rPr>
-          <w:rFonts w:cstheme="minorBidi"/>
-          <w:color w:val="000000" w:themeColor="text1"/>
-        </w:rPr>
-        <w:t>álló francia</w:t>
-      </w:r>
-      <w:r>
-        <w:rPr>
-          <w:rFonts w:cstheme="minorBidi"/>
-          <w:color w:val="000000" w:themeColor="text1"/>
-        </w:rPr>
-        <w:t xml:space="preserve"> fejlesztő</w:t>
-      </w:r>
-      <w:r>
-        <w:rPr>
-          <w:rFonts w:cstheme="minorBidi"/>
-          <w:color w:val="000000" w:themeColor="text1"/>
-        </w:rPr>
-        <w:t xml:space="preserve"> csapat készítette nagyjából 10 év alatt</w:t>
-      </w:r>
-      <w:r>
-        <w:rPr>
-          <w:rFonts w:cstheme="minorBidi"/>
-          <w:color w:val="000000" w:themeColor="text1"/>
-        </w:rPr>
-        <w:t>.</w:t>
-      </w:r>
-      <w:r>
-        <w:rPr>
-          <w:rFonts w:cstheme="minorBidi"/>
-          <w:color w:val="000000" w:themeColor="text1"/>
-        </w:rPr>
-        <w:t xml:space="preserve"> </w:t>
-      </w:r>
-      <w:r>
-        <w:rPr>
-          <w:rFonts w:cstheme="minorBidi"/>
-          <w:color w:val="000000" w:themeColor="text1"/>
-        </w:rPr>
-        <w:t>Ez a</w:t>
-      </w:r>
-      <w:r>
-        <w:rPr>
-          <w:rFonts w:cstheme="minorBidi"/>
-          <w:color w:val="000000" w:themeColor="text1"/>
-        </w:rPr>
-        <w:t xml:space="preserve"> játék </w:t>
-      </w:r>
-      <w:r>
-        <w:rPr>
-          <w:rFonts w:cstheme="minorBidi"/>
-          <w:color w:val="000000" w:themeColor="text1"/>
-        </w:rPr>
-        <w:t>(röviden összefoglalva)</w:t>
-      </w:r>
-      <w:r>
-        <w:rPr>
-          <w:rFonts w:cstheme="minorBidi"/>
-          <w:color w:val="000000" w:themeColor="text1"/>
-        </w:rPr>
-        <w:t xml:space="preserve"> a gyász feldolgozásáról szól, és olyan témát feszeget, hogy ha módunkban áll</w:t>
-      </w:r>
-      <w:r>
-        <w:rPr>
-          <w:rFonts w:cstheme="minorBidi"/>
-          <w:color w:val="000000" w:themeColor="text1"/>
-        </w:rPr>
-        <w:t>na</w:t>
-      </w:r>
-      <w:r>
-        <w:rPr>
-          <w:rFonts w:cstheme="minorBidi"/>
-          <w:color w:val="000000" w:themeColor="text1"/>
-        </w:rPr>
-        <w:t xml:space="preserve"> a</w:t>
-      </w:r>
-      <w:r>
-        <w:rPr>
-          <w:rFonts w:cstheme="minorBidi"/>
-          <w:color w:val="000000" w:themeColor="text1"/>
-        </w:rPr>
-        <w:t>z</w:t>
-      </w:r>
-      <w:r>
-        <w:rPr>
-          <w:rFonts w:cstheme="minorBidi"/>
-          <w:color w:val="000000" w:themeColor="text1"/>
-        </w:rPr>
-        <w:t xml:space="preserve"> </w:t>
-      </w:r>
-      <w:r>
-        <w:rPr>
-          <w:rFonts w:cstheme="minorBidi"/>
-          <w:color w:val="000000" w:themeColor="text1"/>
-        </w:rPr>
-        <w:t xml:space="preserve">olyan </w:t>
-      </w:r>
-      <w:r>
-        <w:rPr>
-          <w:rFonts w:cstheme="minorBidi"/>
-          <w:color w:val="000000" w:themeColor="text1"/>
-        </w:rPr>
-        <w:t>folyamatokat, mint például a halál</w:t>
-      </w:r>
-      <w:r>
-        <w:rPr>
-          <w:rFonts w:cstheme="minorBidi"/>
-          <w:color w:val="000000" w:themeColor="text1"/>
-        </w:rPr>
-        <w:t xml:space="preserve">t bolygatni, vajon megtennénk-e. </w:t>
-      </w:r>
-      <w:r>
-        <w:rPr>
-          <w:rFonts w:cstheme="minorBidi"/>
-          <w:color w:val="000000" w:themeColor="text1"/>
-        </w:rPr>
-        <w:t>Persze ez</w:t>
-      </w:r>
-      <w:r>
-        <w:rPr>
-          <w:rFonts w:cstheme="minorBidi"/>
-          <w:color w:val="000000" w:themeColor="text1"/>
-        </w:rPr>
-        <w:t xml:space="preserve"> a mélység</w:t>
-      </w:r>
-      <w:r>
-        <w:rPr>
-          <w:rFonts w:cstheme="minorBidi"/>
-          <w:color w:val="000000" w:themeColor="text1"/>
-        </w:rPr>
-        <w:t xml:space="preserve"> leginkább a </w:t>
-      </w:r>
-      <w:r>
-        <w:rPr>
-          <w:rFonts w:cstheme="minorBidi"/>
-          <w:color w:val="000000" w:themeColor="text1"/>
-        </w:rPr>
-        <w:t>történet</w:t>
-      </w:r>
-      <w:r>
-        <w:rPr>
-          <w:rFonts w:cstheme="minorBidi"/>
-          <w:color w:val="000000" w:themeColor="text1"/>
-        </w:rPr>
-        <w:t xml:space="preserve"> alapú játékokat érinti, és a piacon azért bőven akadnak a puszta szórakozásra</w:t>
-      </w:r>
-      <w:r>
-        <w:rPr>
-          <w:rFonts w:cstheme="minorBidi"/>
-          <w:color w:val="000000" w:themeColor="text1"/>
-        </w:rPr>
-        <w:t xml:space="preserve"> </w:t>
-      </w:r>
-      <w:r>
-        <w:rPr>
-          <w:rFonts w:cstheme="minorBidi"/>
-          <w:color w:val="000000" w:themeColor="text1"/>
-        </w:rPr>
-        <w:t>fejlesztett</w:t>
-      </w:r>
-      <w:r>
-        <w:rPr>
-          <w:rFonts w:cstheme="minorBidi"/>
-          <w:color w:val="000000" w:themeColor="text1"/>
-        </w:rPr>
-        <w:t>, történet né</w:t>
-      </w:r>
-      <w:r>
-        <w:rPr>
-          <w:rFonts w:cstheme="minorBidi"/>
-          <w:color w:val="000000" w:themeColor="text1"/>
-        </w:rPr>
-        <w:t>l</w:t>
-      </w:r>
-      <w:r>
-        <w:rPr>
-          <w:rFonts w:cstheme="minorBidi"/>
-          <w:color w:val="000000" w:themeColor="text1"/>
-        </w:rPr>
-        <w:t>küli címek is.</w:t>
-      </w:r>
-      <w:r>
-        <w:rPr>
-          <w:rFonts w:cstheme="minorBidi"/>
-          <w:color w:val="000000" w:themeColor="text1"/>
-        </w:rPr>
-        <w:t xml:space="preserve"> A példám azt kívánta szemléltetni, hogy manapság nem is olyan egyszerű játékot fejleszteni, mint a kezdetekben volt, amikor még csak 2 dimenzióban kellett a pixeleket arrébb rakosgatni.</w:t>
-      </w:r>
-    </w:p>
-    <w:p>
-      <w:pPr>
-        <w:spacing w:after="120"/>
-        <w:rPr>
-          <w:rFonts w:cstheme="minorBidi"/>
-          <w:color w:val="000000" w:themeColor="text1"/>
-        </w:rPr>
-      </w:pPr>
-      <w:r>
-        <w:rPr>
-          <w:rFonts w:cstheme="minorBidi"/>
-          <w:color w:val="000000" w:themeColor="text1"/>
-        </w:rPr>
-        <w:t xml:space="preserve">Rengeteg újdonságot hozott magával az ipar technológia szempontból is, és nagyon sok egyedi megközelítést is hoztak. Ilyen volt például a nem Euklideszi geometria és optikai illúziók köré épülő </w:t>
-      </w:r>
-      <w:proofErr w:type="gramStart"/>
-      <w:r>
-        <w:rPr>
-          <w:rFonts w:cstheme="minorBidi"/>
-          <w:color w:val="000000" w:themeColor="text1"/>
-        </w:rPr>
-        <w:t>játékok</w:t>
-      </w:r>
-      <w:proofErr w:type="gramEnd"/>
-      <w:r>
-        <w:rPr>
-          <w:rFonts w:cstheme="minorBidi"/>
-          <w:color w:val="000000" w:themeColor="text1"/>
-        </w:rPr>
-        <w:t xml:space="preserve"> mint pl. a „</w:t>
-      </w:r>
-      <w:proofErr w:type="spellStart"/>
-      <w:r>
-        <w:rPr>
-          <w:rFonts w:cstheme="minorBidi"/>
-          <w:color w:val="000000" w:themeColor="text1"/>
-        </w:rPr>
-        <w:t>Superliminal</w:t>
-      </w:r>
-      <w:proofErr w:type="spellEnd"/>
-      <w:r>
-        <w:rPr>
-          <w:rFonts w:cstheme="minorBidi"/>
-          <w:color w:val="000000" w:themeColor="text1"/>
-        </w:rPr>
-        <w:t>” és a „</w:t>
-      </w:r>
-      <w:proofErr w:type="spellStart"/>
-      <w:r>
-        <w:rPr>
-          <w:rFonts w:cstheme="minorBidi"/>
-          <w:color w:val="000000" w:themeColor="text1"/>
-        </w:rPr>
-        <w:t>ViewFinder</w:t>
-      </w:r>
-      <w:proofErr w:type="spellEnd"/>
-      <w:r>
-        <w:rPr>
-          <w:rFonts w:cstheme="minorBidi"/>
-          <w:color w:val="000000" w:themeColor="text1"/>
-        </w:rPr>
-        <w:t xml:space="preserve">”. Az </w:t>
-      </w:r>
-      <w:proofErr w:type="spellStart"/>
-      <w:r>
-        <w:rPr>
-          <w:rFonts w:cstheme="minorBidi"/>
-          <w:color w:val="000000" w:themeColor="text1"/>
-        </w:rPr>
-        <w:t>open-world</w:t>
-      </w:r>
-      <w:proofErr w:type="spellEnd"/>
-      <w:r>
-        <w:rPr>
-          <w:rFonts w:cstheme="minorBidi"/>
-          <w:color w:val="000000" w:themeColor="text1"/>
-        </w:rPr>
-        <w:t xml:space="preserve"> szabadáságával újított a méltán híres „Grand </w:t>
-      </w:r>
-      <w:proofErr w:type="spellStart"/>
-      <w:r>
-        <w:rPr>
-          <w:rFonts w:cstheme="minorBidi"/>
-          <w:color w:val="000000" w:themeColor="text1"/>
-        </w:rPr>
-        <w:t>Theft</w:t>
-      </w:r>
-      <w:proofErr w:type="spellEnd"/>
-      <w:r>
-        <w:rPr>
-          <w:rFonts w:cstheme="minorBidi"/>
-          <w:color w:val="000000" w:themeColor="text1"/>
-        </w:rPr>
-        <w:t xml:space="preserve"> </w:t>
-      </w:r>
-      <w:proofErr w:type="spellStart"/>
-      <w:r>
-        <w:rPr>
-          <w:rFonts w:cstheme="minorBidi"/>
-          <w:color w:val="000000" w:themeColor="text1"/>
-        </w:rPr>
-        <w:t>Auto</w:t>
-      </w:r>
-      <w:proofErr w:type="spellEnd"/>
-      <w:r>
-        <w:rPr>
-          <w:rFonts w:cstheme="minorBidi"/>
-          <w:color w:val="000000" w:themeColor="text1"/>
-        </w:rPr>
-        <w:t xml:space="preserve">” sorozat is mely hatalmas szabadon bejárható mondhatni játszóteret adott a játékosoknak. Napról napra egyre újabb és egyedibb megoldásokkal állnak elő a fejlesztők és bővítik a már amúgy is hosszú műfajlistát melyet részletesebben is kifejtek majd az irodalomjegyékben. </w:t>
-      </w:r>
-    </w:p>
-    <w:p>
-      <w:pPr>
-        <w:spacing w:after="120"/>
-        <w:rPr>
-          <w:rFonts w:cstheme="minorBidi"/>
-          <w:color w:val="000000" w:themeColor="text1"/>
-        </w:rPr>
-      </w:pPr>
-      <w:r>
-        <w:rPr>
-          <w:rFonts w:cstheme="minorBidi"/>
-          <w:color w:val="000000" w:themeColor="text1"/>
-        </w:rPr>
-        <w:t>A megfigyelésem az,</w:t>
-      </w:r>
-      <w:r>
-        <w:rPr>
-          <w:rFonts w:cstheme="minorBidi"/>
-          <w:color w:val="000000" w:themeColor="text1"/>
-        </w:rPr>
-        <w:t xml:space="preserve"> ami ihlette a témaválasztásomat,</w:t>
-      </w:r>
-      <w:r>
-        <w:rPr>
-          <w:rFonts w:cstheme="minorBidi"/>
-          <w:color w:val="000000" w:themeColor="text1"/>
-        </w:rPr>
-        <w:t xml:space="preserve"> hogy a játékiparban a grafikai motorokon kívül játékmenet szempontjából nagyon kevés a képfelismerés, a szoftveres </w:t>
-      </w:r>
-      <w:proofErr w:type="spellStart"/>
-      <w:r>
-        <w:rPr>
-          <w:rFonts w:cstheme="minorBidi"/>
-          <w:color w:val="000000" w:themeColor="text1"/>
-        </w:rPr>
-        <w:t>alakzatdetektáció</w:t>
-      </w:r>
-      <w:proofErr w:type="spellEnd"/>
-      <w:r>
-        <w:rPr>
-          <w:rFonts w:cstheme="minorBidi"/>
-          <w:color w:val="000000" w:themeColor="text1"/>
-        </w:rPr>
-        <w:t>. Mit értek ez alatt? Nos a szakdolgozatom</w:t>
-      </w:r>
-      <w:r>
-        <w:rPr>
-          <w:rFonts w:cstheme="minorBidi"/>
-          <w:color w:val="000000" w:themeColor="text1"/>
-        </w:rPr>
-        <w:t xml:space="preserve">ban ezt tűztem ki célul, </w:t>
-      </w:r>
-      <w:r>
-        <w:rPr>
-          <w:rFonts w:cstheme="minorBidi"/>
-          <w:color w:val="000000" w:themeColor="text1"/>
-        </w:rPr>
-        <w:t xml:space="preserve">hogy </w:t>
-      </w:r>
-      <w:r>
-        <w:rPr>
-          <w:rFonts w:cstheme="minorBidi"/>
-          <w:color w:val="000000" w:themeColor="text1"/>
-        </w:rPr>
-        <w:t>készítsek egy olyan játékot olyan játékmenettel</w:t>
-      </w:r>
-      <w:r>
-        <w:rPr>
-          <w:rFonts w:cstheme="minorBidi"/>
-          <w:color w:val="000000" w:themeColor="text1"/>
-        </w:rPr>
-        <w:t>,</w:t>
-      </w:r>
-      <w:r>
-        <w:rPr>
-          <w:rFonts w:cstheme="minorBidi"/>
-          <w:color w:val="000000" w:themeColor="text1"/>
-        </w:rPr>
-        <w:t xml:space="preserve"> </w:t>
-      </w:r>
-      <w:r>
-        <w:rPr>
-          <w:rFonts w:cstheme="minorBidi"/>
-          <w:color w:val="000000" w:themeColor="text1"/>
-        </w:rPr>
-        <w:t>amelyben pl. egérrel történő rajzolás után egy algoritmus felismeri mire hasonlít az alakzat, és végrehajtja a hozzá társított funkciót. Kicsit hasonlóan</w:t>
-      </w:r>
-      <w:r>
-        <w:rPr>
-          <w:rFonts w:cstheme="minorBidi"/>
-          <w:color w:val="000000" w:themeColor="text1"/>
-        </w:rPr>
-        <w:t>,</w:t>
-      </w:r>
-      <w:r>
-        <w:rPr>
-          <w:rFonts w:cstheme="minorBidi"/>
-          <w:color w:val="000000" w:themeColor="text1"/>
-        </w:rPr>
         <w:t xml:space="preserve"> mint a klasszikus régi mesében, a varázsceruzában láthattuk. </w:t>
       </w:r>
       <w:r>
@@ -3108,7 +2852,7 @@
     </w:p>
     <w:p>
       <w:pPr>
-        <w:pStyle w:val="Cmsor1"/>
+        <w:pStyle w:val="Heading1"/>
       </w:pPr>
       <w:bookmarkStart w:id="3" w:name="_Toc213333332"/>
       <w:r>
@@ -3119,7 +2863,7 @@
     </w:p>
     <w:p>
       <w:pPr>
-        <w:pStyle w:val="Cmsor2"/>
+        <w:pStyle w:val="Heading2"/>
         <w:numPr>
           <w:ilvl w:val="0"/>
           <w:numId w:val="5"/>
@@ -3133,7 +2877,7 @@
     </w:p>
     <w:p>
       <w:pPr>
-        <w:pStyle w:val="Cmsor3"/>
+        <w:pStyle w:val="Heading3"/>
         <w:numPr>
           <w:ilvl w:val="1"/>
           <w:numId w:val="8"/>
@@ -3161,68 +2905,12 @@
         <w:rPr>
           <w:szCs w:val="21"/>
         </w:rPr>
-        <w:t xml:space="preserve">A játék motorok alkotják a játékok alapjait. Tulajdonképpen ezek szoftver keretrendszerek, rend szerint grafikus felülettel. Ezekben fejlesztenek a készítők, amelyek tartalmazzák a szükséges speciális könyvtárakat és </w:t>
-      </w:r>
-      <w:proofErr w:type="gramStart"/>
-      <w:r>
-        <w:rPr>
-          <w:szCs w:val="21"/>
-        </w:rPr>
-        <w:t>csomagokat</w:t>
-      </w:r>
-      <w:proofErr w:type="gramEnd"/>
-      <w:r>
-        <w:rPr>
-          <w:szCs w:val="21"/>
-        </w:rPr>
-        <w:t xml:space="preserve"> amik kellenek a játék működéséhez. Ilyenek lehetnek például vetülő fény </w:t>
-      </w:r>
-      <w:proofErr w:type="spellStart"/>
-      <w:r>
-        <w:rPr>
-          <w:szCs w:val="21"/>
-        </w:rPr>
-        <w:t>renderelő</w:t>
-      </w:r>
-      <w:proofErr w:type="spellEnd"/>
-      <w:r>
-        <w:rPr>
-          <w:szCs w:val="21"/>
-        </w:rPr>
-        <w:t xml:space="preserve"> csomagok, vagy a játék fizikáját adó könyvtárak. Ezek a csomagok határozzák meg, hogy egyes entitások a játéktérben hogyan működnek, pl. egy lufi felszáll, vagy egy doboz a gravitáció hatására leesik. Vannak persze a játéktereknek statikus elemei is, amiket interakciókkal nem lehet befolyásolni, ezeknek is sajátos működésük van, nem lehet őket elpusztítani keresztül menni rajtuk, vagy ha hozzáér a játékos, szimplán megfordul. Ilyenek jellemzően a játéktér vertikális határait szolgáló láthatatlan vagy </w:t>
-      </w:r>
-      <w:proofErr w:type="spellStart"/>
-      <w:r>
-        <w:rPr>
-          <w:szCs w:val="21"/>
-        </w:rPr>
-        <w:t>esetenként</w:t>
-      </w:r>
-      <w:proofErr w:type="spellEnd"/>
-      <w:r>
-        <w:rPr>
-          <w:szCs w:val="21"/>
-        </w:rPr>
-        <w:t xml:space="preserve"> texturával rendelkező határelemei, az úgynevezett „</w:t>
-      </w:r>
-      <w:proofErr w:type="spellStart"/>
-      <w:r>
-        <w:rPr>
-          <w:szCs w:val="21"/>
-        </w:rPr>
-        <w:t>sky-boxok</w:t>
-      </w:r>
-      <w:proofErr w:type="spellEnd"/>
-      <w:r>
-        <w:rPr>
-          <w:szCs w:val="21"/>
-        </w:rPr>
-        <w:t>”.</w:t>
-      </w:r>
-    </w:p>
-    <w:p>
-      <w:pPr>
-        <w:pStyle w:val="Cmsor3"/>
+        <w:t>A játék motorok alkotják a játékok alapjait. Tulajdonképpen ezek szoftver keretrendszerek, rend szerint grafikus felülettel. Ezekben fejlesztenek a készítők, amelyek tartalmazzák a szükséges speciális könyvtárakat és csomagokat amik kellenek a játék működéséhez. Ilyenek lehetnek például vetülő fény renderelő csomagok, vagy a játék fizikáját adó könyvtárak. Ezek a csomagok határozzák meg, hogy egyes entitások a játéktérben hogyan működnek, pl. egy lufi felszáll, vagy egy doboz a gravitáció hatására leesik. Vannak persze a játéktereknek statikus elemei is, amiket interakciókkal nem lehet befolyásolni, ezeknek is sajátos működésük van, nem lehet őket elpusztítani keresztül menni rajtuk, vagy ha hozzáér a játékos, szimplán megfordul. Ilyenek jellemzően a játéktér vertikális határait szolgáló láthatatlan vagy esetenként texturával rendelkező határelemei, az úgynevezett „sky-boxok”.</w:t>
+      </w:r>
+    </w:p>
+    <w:p>
+      <w:pPr>
+        <w:pStyle w:val="Heading3"/>
       </w:pPr>
       <w:bookmarkStart w:id="6" w:name="_Toc213333335"/>
       <w:r>
@@ -3480,21 +3168,7 @@
         <w:rPr>
           <w:szCs w:val="21"/>
         </w:rPr>
-        <w:t xml:space="preserve">, de ezek közül is akad </w:t>
-      </w:r>
-      <w:proofErr w:type="gramStart"/>
-      <w:r>
-        <w:rPr>
-          <w:szCs w:val="21"/>
-        </w:rPr>
-        <w:t>kiemelkedő</w:t>
-      </w:r>
-      <w:proofErr w:type="gramEnd"/>
-      <w:r>
-        <w:rPr>
-          <w:szCs w:val="21"/>
-        </w:rPr>
-        <w:t xml:space="preserve"> ami nyilvános a nagyközönség számára részesedési díj ellenében</w:t>
+        <w:t>, de ezek közül is akad kiemelkedő ami nyilvános a nagyközönség számára részesedési díj ellenében</w:t>
       </w:r>
       <w:r>
         <w:rPr>
@@ -3518,21 +3192,7 @@
         <w:rPr>
           <w:szCs w:val="21"/>
         </w:rPr>
-        <w:t xml:space="preserve"> és ezeknek is több verziójú rendszerük van, a különböző generációjú konzoloktól függően. Emellett ott vannak a mobilra fejlesztett játékok is. Ezek mindegyikére egyenként más és más szoftververziót kell kiadni a játékszoftverből, ha azt akarjuk, hogy minél több rendszeren elérhetőek legyenek, vagyis úgymond „</w:t>
-      </w:r>
-      <w:proofErr w:type="spellStart"/>
-      <w:r>
-        <w:rPr>
-          <w:szCs w:val="21"/>
-        </w:rPr>
-        <w:t>cross</w:t>
-      </w:r>
-      <w:proofErr w:type="spellEnd"/>
-      <w:r>
-        <w:rPr>
-          <w:szCs w:val="21"/>
-        </w:rPr>
-        <w:t>-platform” legyen a fejlesztett termékünk. Erre a célra is külön motorok vannak, ugyanis nem mindegyik rendszer támogatja a platformfüggetlen fejlesztést.</w:t>
+        <w:t xml:space="preserve"> és ezeknek is több verziójú rendszerük van, a különböző generációjú konzoloktól függően. Emellett ott vannak a mobilra fejlesztett játékok is. Ezek mindegyikére egyenként más és más szoftververziót kell kiadni a játékszoftverből, ha azt akarjuk, hogy minél több rendszeren elérhetőek legyenek, vagyis úgymond „cross-platform” legyen a fejlesztett termékünk. Erre a célra is külön motorok vannak, ugyanis nem mindegyik rendszer támogatja a platformfüggetlen fejlesztést.</w:t>
       </w:r>
     </w:p>
     <w:p>
@@ -3585,7 +3245,7 @@
     </w:p>
     <w:p>
       <w:pPr>
-        <w:pStyle w:val="Listaszerbekezds"/>
+        <w:pStyle w:val="ListParagraph"/>
         <w:numPr>
           <w:ilvl w:val="0"/>
           <w:numId w:val="10"/>
@@ -3614,7 +3274,7 @@
     </w:p>
     <w:p>
       <w:pPr>
-        <w:pStyle w:val="Listaszerbekezds"/>
+        <w:pStyle w:val="ListParagraph"/>
         <w:numPr>
           <w:ilvl w:val="0"/>
           <w:numId w:val="10"/>
@@ -3635,14 +3295,7 @@
       </w:r>
       <w:r>
         <w:tab/>
-      </w:r>
-      <w:proofErr w:type="spellStart"/>
-      <w:r>
-        <w:t>GDScript</w:t>
-      </w:r>
-      <w:proofErr w:type="spellEnd"/>
-      <w:r>
-        <w:t>, C#, C++</w:t>
+        <w:t>GDScript, C#, C++</w:t>
       </w:r>
       <w:r>
         <w:t>,</w:t>
@@ -3650,7 +3303,7 @@
     </w:p>
     <w:p>
       <w:pPr>
-        <w:pStyle w:val="Listaszerbekezds"/>
+        <w:pStyle w:val="ListParagraph"/>
         <w:numPr>
           <w:ilvl w:val="0"/>
           <w:numId w:val="10"/>
@@ -3682,7 +3335,7 @@
     </w:p>
     <w:p>
       <w:pPr>
-        <w:pStyle w:val="Listaszerbekezds"/>
+        <w:pStyle w:val="ListParagraph"/>
         <w:numPr>
           <w:ilvl w:val="0"/>
           <w:numId w:val="10"/>
@@ -3691,31 +3344,13 @@
           <w:tab w:val="right" w:leader="dot" w:pos="8505"/>
         </w:tabs>
       </w:pPr>
-      <w:proofErr w:type="spellStart"/>
       <w:r>
         <w:rPr>
           <w:b/>
           <w:bCs/>
         </w:rPr>
-        <w:t>Unreal</w:t>
-      </w:r>
-      <w:proofErr w:type="spellEnd"/>
-      <w:r>
-        <w:rPr>
-          <w:b/>
-          <w:bCs/>
-        </w:rPr>
-        <w:t xml:space="preserve"> </w:t>
-      </w:r>
-      <w:proofErr w:type="spellStart"/>
-      <w:r>
-        <w:rPr>
-          <w:b/>
-          <w:bCs/>
-        </w:rPr>
-        <w:t>Engine</w:t>
-      </w:r>
-      <w:proofErr w:type="spellEnd"/>
+        <w:t>Unreal Engine</w:t>
+      </w:r>
       <w:r>
         <w:t xml:space="preserve"> </w:t>
       </w:r>
@@ -3729,7 +3364,7 @@
     </w:p>
     <w:p>
       <w:pPr>
-        <w:pStyle w:val="Listaszerbekezds"/>
+        <w:pStyle w:val="ListParagraph"/>
         <w:numPr>
           <w:ilvl w:val="0"/>
           <w:numId w:val="10"/>
@@ -3738,7 +3373,6 @@
           <w:tab w:val="right" w:leader="dot" w:pos="8505"/>
         </w:tabs>
       </w:pPr>
-      <w:proofErr w:type="spellStart"/>
       <w:r>
         <w:rPr>
           <w:b/>
@@ -3746,7 +3380,6 @@
         </w:rPr>
         <w:t>Source</w:t>
       </w:r>
-      <w:proofErr w:type="spellEnd"/>
       <w:r>
         <w:t xml:space="preserve"> </w:t>
       </w:r>
@@ -3760,7 +3393,7 @@
     </w:p>
     <w:p>
       <w:pPr>
-        <w:pStyle w:val="Listaszerbekezds"/>
+        <w:pStyle w:val="ListParagraph"/>
         <w:numPr>
           <w:ilvl w:val="0"/>
           <w:numId w:val="10"/>
@@ -3769,7 +3402,6 @@
           <w:tab w:val="right" w:leader="dot" w:pos="8505"/>
         </w:tabs>
       </w:pPr>
-      <w:proofErr w:type="spellStart"/>
       <w:r>
         <w:rPr>
           <w:b/>
@@ -3777,7 +3409,6 @@
         </w:rPr>
         <w:t>Anvil</w:t>
       </w:r>
-      <w:proofErr w:type="spellEnd"/>
       <w:r>
         <w:t xml:space="preserve"> </w:t>
       </w:r>
@@ -3791,7 +3422,7 @@
     </w:p>
     <w:p>
       <w:pPr>
-        <w:pStyle w:val="Listaszerbekezds"/>
+        <w:pStyle w:val="ListParagraph"/>
         <w:numPr>
           <w:ilvl w:val="0"/>
           <w:numId w:val="10"/>
@@ -3800,7 +3431,6 @@
           <w:tab w:val="right" w:leader="dot" w:pos="8505"/>
         </w:tabs>
       </w:pPr>
-      <w:proofErr w:type="spellStart"/>
       <w:r>
         <w:rPr>
           <w:b/>
@@ -3808,7 +3438,6 @@
         </w:rPr>
         <w:t>Frostbite</w:t>
       </w:r>
-      <w:proofErr w:type="spellEnd"/>
       <w:r>
         <w:t xml:space="preserve"> </w:t>
       </w:r>
@@ -3822,7 +3451,7 @@
     </w:p>
     <w:p>
       <w:pPr>
-        <w:pStyle w:val="Listaszerbekezds"/>
+        <w:pStyle w:val="ListParagraph"/>
         <w:numPr>
           <w:ilvl w:val="0"/>
           <w:numId w:val="10"/>
@@ -3854,7 +3483,7 @@
     </w:p>
     <w:p>
       <w:pPr>
-        <w:pStyle w:val="Cmsor3"/>
+        <w:pStyle w:val="Heading3"/>
       </w:pPr>
       <w:bookmarkStart w:id="7" w:name="_Toc213333336"/>
       <w:r>
@@ -3939,23 +3568,7 @@
           <w:color w:val="000000" w:themeColor="text1"/>
           <w:szCs w:val="21"/>
         </w:rPr>
-        <w:t xml:space="preserve">Rengeteg támogatást kap a motor, közösség által rengeteg csomagot készítettek már ehhez a platformhoz. Különösen előnyös az is, hogy </w:t>
-      </w:r>
-      <w:proofErr w:type="spellStart"/>
-      <w:r>
-        <w:rPr>
-          <w:color w:val="000000" w:themeColor="text1"/>
-          <w:szCs w:val="21"/>
-        </w:rPr>
-        <w:t>cross</w:t>
-      </w:r>
-      <w:proofErr w:type="spellEnd"/>
-      <w:r>
-        <w:rPr>
-          <w:color w:val="000000" w:themeColor="text1"/>
-          <w:szCs w:val="21"/>
-        </w:rPr>
-        <w:t xml:space="preserve">-platform fejlesztést tesz lehetővé, így a lehető legkevesebb munkával több platformra is könnyen </w:t>
+        <w:t xml:space="preserve">Rengeteg támogatást kap a motor, közösség által rengeteg csomagot készítettek már ehhez a platformhoz. Különösen előnyös az is, hogy cross-platform fejlesztést tesz lehetővé, így a lehető legkevesebb munkával több platformra is könnyen </w:t>
       </w:r>
       <w:r>
         <w:rPr>
@@ -3975,77 +3588,13 @@
         <w:rPr>
           <w:szCs w:val="21"/>
         </w:rPr>
-        <w:t>$200,000 USD</w:t>
-      </w:r>
-      <w:r>
-        <w:rPr>
-          <w:szCs w:val="21"/>
-        </w:rPr>
-        <w:t xml:space="preserve"> bevételig ingyenesen fejleszthessenek és adhassanak ki játékokat ezzel a motorral, viszont. ez még nem tartalmazza </w:t>
-      </w:r>
-      <w:proofErr w:type="spellStart"/>
-      <w:r>
-        <w:rPr>
-          <w:szCs w:val="21"/>
-        </w:rPr>
-        <w:t>cross</w:t>
-      </w:r>
-      <w:proofErr w:type="spellEnd"/>
-      <w:r>
-        <w:rPr>
-          <w:szCs w:val="21"/>
-        </w:rPr>
-        <w:t xml:space="preserve">-platform fejlesztést. E fölött a csomag fölött található a Unity </w:t>
-      </w:r>
-      <w:proofErr w:type="gramStart"/>
-      <w:r>
-        <w:rPr>
-          <w:szCs w:val="21"/>
-        </w:rPr>
-        <w:t>Pro</w:t>
-      </w:r>
-      <w:proofErr w:type="gramEnd"/>
-      <w:r>
-        <w:rPr>
-          <w:szCs w:val="21"/>
-        </w:rPr>
-        <w:t xml:space="preserve"> ami ilyen szintű korlátozásokkal már nem rendelkezik,</w:t>
-      </w:r>
-      <w:r>
-        <w:rPr>
-          <w:szCs w:val="21"/>
-        </w:rPr>
-        <w:t xml:space="preserve"> ára/fő/év: </w:t>
-      </w:r>
-      <w:r>
-        <w:rPr>
-          <w:szCs w:val="21"/>
-        </w:rPr>
-        <w:t>$2,200 USD</w:t>
-      </w:r>
-      <w:r>
-        <w:rPr>
-          <w:szCs w:val="21"/>
-        </w:rPr>
-        <w:t xml:space="preserve"> és használható éves </w:t>
-      </w:r>
-      <w:r>
-        <w:rPr>
-          <w:szCs w:val="21"/>
-        </w:rPr>
-        <w:t xml:space="preserve">$25 </w:t>
-      </w:r>
-      <w:r>
-        <w:rPr>
-          <w:szCs w:val="21"/>
-        </w:rPr>
-        <w:t>millió</w:t>
-      </w:r>
-      <w:r>
-        <w:rPr>
-          <w:szCs w:val="21"/>
-        </w:rPr>
-        <w:t xml:space="preserve"> USD</w:t>
+        <w:t>$200,000 USD bevételig ingyenesen fejleszthessenek és adhassanak ki játékokat ezzel a motorral, viszont. ez még nem tartalmazza cross-platform fejlesztést. E fölött a csomag fölött található a Unity Pro ami ilyen szintű korlátozásokkal már nem rendelkezik,</w:t>
+      </w:r>
+      <w:r>
+        <w:rPr>
+          <w:szCs w:val="21"/>
+        </w:rPr>
+        <w:t xml:space="preserve"> ára/fő/év: $2,200 USD és használható éves $25 millió USD</w:t>
       </w:r>
       <w:r>
         <w:rPr>
@@ -4094,35 +3643,7 @@
         <w:rPr>
           <w:szCs w:val="21"/>
         </w:rPr>
-        <w:t xml:space="preserve"> alapján is látszik, hogy 2021 óta mennyivel megnőtt az érdeklődés a Unity </w:t>
-      </w:r>
-      <w:proofErr w:type="spellStart"/>
-      <w:r>
-        <w:rPr>
-          <w:szCs w:val="21"/>
-        </w:rPr>
-        <w:t>engine</w:t>
-      </w:r>
-      <w:proofErr w:type="spellEnd"/>
-      <w:r>
-        <w:rPr>
-          <w:szCs w:val="21"/>
-        </w:rPr>
-        <w:t xml:space="preserve"> iránt. Az is leolvasható az ábráról, hogy a többi játék motor is nagyobb a kereslet évről évre, </w:t>
-      </w:r>
-      <w:proofErr w:type="spellStart"/>
-      <w:r>
-        <w:rPr>
-          <w:szCs w:val="21"/>
-        </w:rPr>
-        <w:t>visszszorítva</w:t>
-      </w:r>
-      <w:proofErr w:type="spellEnd"/>
-      <w:r>
-        <w:rPr>
-          <w:szCs w:val="21"/>
-        </w:rPr>
-        <w:t xml:space="preserve"> az egyéb piaci megoldásokat.</w:t>
+        <w:t xml:space="preserve"> alapján is látszik, hogy 2021 óta mennyivel megnőtt az érdeklődés a Unity engine iránt. Az is leolvasható az ábráról, hogy a többi játék motor is nagyobb a kereslet évről évre, visszszorítva az egyéb piaci megoldásokat.</w:t>
       </w:r>
     </w:p>
     <w:p>
@@ -4155,7 +3676,6 @@
         </w:rPr>
         <w:t>.</w:t>
       </w:r>
-      <w:proofErr w:type="gramStart"/>
       <w:r>
         <w:rPr>
           <w:szCs w:val="21"/>
@@ -4168,20 +3688,11 @@
         </w:rPr>
         <w:t>)</w:t>
       </w:r>
-      <w:proofErr w:type="spellStart"/>
-      <w:r>
-        <w:rPr>
-          <w:szCs w:val="21"/>
-        </w:rPr>
-        <w:t>ról</w:t>
-      </w:r>
-      <w:proofErr w:type="spellEnd"/>
-      <w:proofErr w:type="gramEnd"/>
-      <w:r>
-        <w:rPr>
-          <w:szCs w:val="21"/>
-        </w:rPr>
-        <w:t xml:space="preserve"> az látszik, hogy 2024-ben több mint a játékok fele Unity-ben készült, azonban </w:t>
+      <w:r>
+        <w:rPr>
+          <w:szCs w:val="21"/>
+        </w:rPr>
+        <w:t xml:space="preserve">ról az látszik, hogy 2024-ben több mint a játékok fele Unity-ben készült, azonban </w:t>
       </w:r>
       <w:r>
         <w:rPr>
@@ -4245,7 +3756,7 @@
     </w:p>
     <w:p>
       <w:pPr>
-        <w:pStyle w:val="Kpalrs"/>
+        <w:pStyle w:val="Caption"/>
         <w:jc w:val="center"/>
         <w:rPr>
           <w:color w:val="000000" w:themeColor="text1"/>
@@ -4307,7 +3818,7 @@
       <w:hyperlink r:id="rId9" w:history="1">
         <w:r>
           <w:rPr>
-            <w:rStyle w:val="Hiperhivatkozs"/>
+            <w:rStyle w:val="Hyperlink"/>
           </w:rPr>
           <w:t>https://app.sensortower.com/vgi/assets/reports/The_Big_Game_Engines_Report_of_2025.pdf</w:t>
         </w:r>
@@ -4367,7 +3878,7 @@
     </w:p>
     <w:p>
       <w:pPr>
-        <w:pStyle w:val="Kpalrs"/>
+        <w:pStyle w:val="Caption"/>
         <w:jc w:val="center"/>
         <w:rPr>
           <w:color w:val="000000" w:themeColor="text1"/>
@@ -4431,7 +3942,7 @@
     </w:p>
     <w:p>
       <w:pPr>
-        <w:pStyle w:val="Cmsor2"/>
+        <w:pStyle w:val="Heading2"/>
         <w:numPr>
           <w:ilvl w:val="0"/>
           <w:numId w:val="5"/>
@@ -4453,47 +3964,7 @@
         <w:rPr>
           <w:szCs w:val="21"/>
         </w:rPr>
-        <w:t xml:space="preserve">A fejlesztő nincs egyenes rákényszerítve arra, hogy a fent említett motorokból használjon egyet is. Sőt még arra se, hogy írjon magának egyet. Nézzük csak meg a méltán elhíresült </w:t>
-      </w:r>
-      <w:proofErr w:type="spellStart"/>
-      <w:r>
-        <w:rPr>
-          <w:szCs w:val="21"/>
-        </w:rPr>
-        <w:t>Minecraftot</w:t>
-      </w:r>
-      <w:proofErr w:type="spellEnd"/>
-      <w:r>
-        <w:rPr>
-          <w:szCs w:val="21"/>
-        </w:rPr>
-        <w:t xml:space="preserve">. Az a játék például egy LWJGL nevű Java könyvtárból készült. További jó példa a </w:t>
-      </w:r>
-      <w:proofErr w:type="spellStart"/>
-      <w:r>
-        <w:rPr>
-          <w:szCs w:val="21"/>
-        </w:rPr>
-        <w:t>Terraria</w:t>
-      </w:r>
-      <w:proofErr w:type="spellEnd"/>
-      <w:r>
-        <w:rPr>
-          <w:szCs w:val="21"/>
-        </w:rPr>
-        <w:t xml:space="preserve"> nevű</w:t>
-      </w:r>
-      <w:r>
-        <w:rPr>
-          <w:szCs w:val="21"/>
-        </w:rPr>
-        <w:t xml:space="preserve"> népszerű</w:t>
-      </w:r>
-      <w:r>
-        <w:rPr>
-          <w:szCs w:val="21"/>
-        </w:rPr>
-        <w:t xml:space="preserve"> játék is ami pedig a Microsoft</w:t>
+        <w:t>A fejlesztő nincs egyenes rákényszerítve arra, hogy a fent említett motorokból használjon egyet is. Sőt még arra se, hogy írjon magának egyet. Nézzük csak meg a méltán elhíresült Minecraftot. Az a játék például egy LWJGL nevű Java könyvtárból készült. További jó példa a Terraria nevű népszerű játék is ami pedig a Microsoft</w:t>
       </w:r>
       <w:r>
         <w:rPr>
@@ -4502,71 +3973,20 @@
         </w:rPr>
         <w:t> </w:t>
       </w:r>
-      <w:r>
-        <w:rPr>
-          <w:szCs w:val="21"/>
-        </w:rPr>
-        <w:fldChar w:fldCharType="begin"/>
-      </w:r>
-      <w:r>
-        <w:rPr>
-          <w:szCs w:val="21"/>
-        </w:rPr>
-        <w:instrText>HYPERLINK "https://www.google.com/search?client=safari&amp;rls=en&amp;q=XNA+Framework&amp;ie=UTF-8&amp;oe=UTF-8&amp;mstk=AUtExfAHfGBzOZjGMUbxj5uGrJp1--W3sycaDCZgCGFfCsvj3Nc7Vz3Y6yNVfeYw-KMVy3j1D_-lcNuig5QFAOkhv26agqROiDtoYxiOtqq-zTVXiaFM3EGBCvCMYuEtWoqO3Cc5-NNt49ILd4AZ4dFlYrNplz9K7mAFlsvZ2AxADjYJc1uP2KFnRcAsLXfB6V-4pM39g0A3K5HLYe4C43hhFv_JDw0SW8fb7Kgwa6OXzCSmzqzGxtNDnqGZ52QXc-mwoI4vZykb1SmC13eLZZy4hYc0&amp;csui=3&amp;ved=2ahUKEwjP06fmxN2QAxX8hf0HHdtXHQQQgK4QegQIARAC"</w:instrText>
-      </w:r>
-      <w:r>
-        <w:rPr>
-          <w:szCs w:val="21"/>
-        </w:rPr>
-      </w:r>
-      <w:r>
-        <w:rPr>
-          <w:szCs w:val="21"/>
-        </w:rPr>
-        <w:fldChar w:fldCharType="separate"/>
-      </w:r>
-      <w:r>
-        <w:rPr>
-          <w:rStyle w:val="Hiperhivatkozs"/>
-          <w:szCs w:val="21"/>
-        </w:rPr>
-        <w:t>XNA Framework</w:t>
-      </w:r>
-      <w:r>
-        <w:rPr>
-          <w:szCs w:val="21"/>
-        </w:rPr>
-        <w:fldChar w:fldCharType="end"/>
-      </w:r>
-      <w:r>
-        <w:rPr>
-          <w:szCs w:val="21"/>
-        </w:rPr>
-        <w:t>-</w:t>
-      </w:r>
-      <w:r>
-        <w:rPr>
-          <w:szCs w:val="21"/>
-        </w:rPr>
-        <w:t>ben</w:t>
-      </w:r>
-      <w:r>
-        <w:rPr>
-          <w:szCs w:val="21"/>
-        </w:rPr>
-        <w:t xml:space="preserve"> készült, ami lényegében csak C# eszközök és könyvtárak egyvelege. Szóval a </w:t>
-      </w:r>
-      <w:r>
-        <w:rPr>
-          <w:szCs w:val="21"/>
-        </w:rPr>
-        <w:t>tanulság</w:t>
-      </w:r>
-      <w:r>
-        <w:rPr>
-          <w:szCs w:val="21"/>
-        </w:rPr>
-        <w:t xml:space="preserve"> ebből, hogy egyáltalán nem kötelező egy játék motorban játékot készíteni, azonban a piac ilyen szintű kitágulása miatt, egyre inkább ez a tendencia.</w:t>
+      <w:hyperlink r:id="rId11" w:history="1">
+        <w:r>
+          <w:rPr>
+            <w:rStyle w:val="Hyperlink"/>
+            <w:szCs w:val="21"/>
+          </w:rPr>
+          <w:t>XNA Framework</w:t>
+        </w:r>
+      </w:hyperlink>
+      <w:r>
+        <w:rPr>
+          <w:szCs w:val="21"/>
+        </w:rPr>
+        <w:t>-ben készült, ami lényegében csak C# eszközök és könyvtárak egyvelege. Szóval a tanulság ebből, hogy egyáltalán nem kötelező egy játék motorban játékot készíteni, azonban a piac ilyen szintű kitágulása miatt, egyre inkább ez a tendencia.</w:t>
       </w:r>
     </w:p>
     <w:p>
@@ -4591,70 +4011,14 @@
         <w:rPr>
           <w:szCs w:val="21"/>
         </w:rPr>
-        <w:t xml:space="preserve"> sok előre gyártott komponenst kínál: </w:t>
-      </w:r>
-      <w:proofErr w:type="spellStart"/>
-      <w:r>
-        <w:rPr>
-          <w:szCs w:val="21"/>
-        </w:rPr>
-        <w:t>scene</w:t>
-      </w:r>
-      <w:proofErr w:type="spellEnd"/>
-      <w:r>
-        <w:rPr>
-          <w:szCs w:val="21"/>
-        </w:rPr>
-        <w:t xml:space="preserve">-management, fizika, animáció, </w:t>
-      </w:r>
-      <w:proofErr w:type="spellStart"/>
-      <w:r>
-        <w:rPr>
-          <w:szCs w:val="21"/>
-        </w:rPr>
-        <w:t>asset</w:t>
-      </w:r>
-      <w:proofErr w:type="spellEnd"/>
-      <w:r>
-        <w:rPr>
-          <w:szCs w:val="21"/>
-        </w:rPr>
-        <w:t xml:space="preserve"> import, UI, szerverkapcsolat stb. Ha ezeket kihagyjuk vagy saját magunk próbáljuk megvalósítani, akkor több munkánk van, de nagyobb szabadságunk is.</w:t>
+        <w:t xml:space="preserve"> sok előre gyártott komponenst kínál: scene-management, fizika, animáció, asset import, UI, szerverkapcsolat stb. Ha ezeket kihagyjuk vagy saját magunk próbáljuk megvalósítani, akkor több munkánk van, de nagyobb szabadságunk is.</w:t>
       </w:r>
       <w:r>
         <w:rPr>
           <w:szCs w:val="21"/>
         </w:rPr>
         <w:br/>
-        <w:t>„</w:t>
-      </w:r>
-      <w:proofErr w:type="spellStart"/>
-      <w:r>
-        <w:rPr>
-          <w:szCs w:val="21"/>
-        </w:rPr>
-        <w:t>Engine</w:t>
-      </w:r>
-      <w:proofErr w:type="spellEnd"/>
-      <w:r>
-        <w:rPr>
-          <w:szCs w:val="21"/>
-        </w:rPr>
-        <w:t xml:space="preserve">-mentes” fejlesztés alatt tehát azt értem, hogy nem használjuk a megszokott, „mindent tudó” </w:t>
-      </w:r>
-      <w:proofErr w:type="spellStart"/>
-      <w:r>
-        <w:rPr>
-          <w:szCs w:val="21"/>
-        </w:rPr>
-        <w:t>engine</w:t>
-      </w:r>
-      <w:proofErr w:type="spellEnd"/>
-      <w:r>
-        <w:rPr>
-          <w:szCs w:val="21"/>
-        </w:rPr>
-        <w:t xml:space="preserve">-t, hanem vagy </w:t>
+        <w:t xml:space="preserve">„Engine-mentes” fejlesztés alatt tehát azt értem, hogy nem használjuk a megszokott, „mindent tudó” engine-t, hanem vagy </w:t>
       </w:r>
       <w:r>
         <w:rPr>
@@ -4671,7 +4035,7 @@
     </w:p>
     <w:p>
       <w:pPr>
-        <w:pStyle w:val="Cmsor2"/>
+        <w:pStyle w:val="Heading2"/>
         <w:numPr>
           <w:ilvl w:val="0"/>
           <w:numId w:val="5"/>
@@ -4737,21 +4101,7 @@
         <w:rPr>
           <w:color w:val="000000" w:themeColor="text1"/>
         </w:rPr>
-        <w:t xml:space="preserve">Ennek első iterációja egy CNN-re, azaz </w:t>
-      </w:r>
-      <w:proofErr w:type="spellStart"/>
-      <w:r>
-        <w:rPr>
-          <w:color w:val="000000" w:themeColor="text1"/>
-        </w:rPr>
-        <w:t>konvolúciós</w:t>
-      </w:r>
-      <w:proofErr w:type="spellEnd"/>
-      <w:r>
-        <w:rPr>
-          <w:color w:val="000000" w:themeColor="text1"/>
-        </w:rPr>
-        <w:t xml:space="preserve"> neurális hálóra támaszkodott, ami egy olyan típusú neurális </w:t>
+        <w:t xml:space="preserve">Ennek első iterációja egy CNN-re, azaz konvolúciós neurális hálóra támaszkodott, ami egy olyan típusú neurális </w:t>
       </w:r>
       <w:r>
         <w:rPr>
@@ -4795,55 +4145,47 @@
         <w:rPr>
           <w:color w:val="000000" w:themeColor="text1"/>
         </w:rPr>
-        <w:t xml:space="preserve"> Például egy távolságtól nagyon </w:t>
-      </w:r>
-      <w:proofErr w:type="spellStart"/>
-      <w:r>
-        <w:rPr>
-          <w:color w:val="000000" w:themeColor="text1"/>
-        </w:rPr>
-        <w:t>elpixelesedett</w:t>
-      </w:r>
-      <w:proofErr w:type="spellEnd"/>
+        <w:t xml:space="preserve"> Például egy távolságtól nagyon elpixelesedett </w:t>
+      </w:r>
+      <w:r>
+        <w:rPr>
+          <w:color w:val="000000" w:themeColor="text1"/>
+        </w:rPr>
+        <w:t>emberalakot próbál restaurálni, kirajzolni az aráct, egyéb részleteteit.</w:t>
+      </w:r>
       <w:r>
         <w:rPr>
           <w:color w:val="000000" w:themeColor="text1"/>
         </w:rPr>
         <w:t xml:space="preserve"> </w:t>
       </w:r>
-      <w:r>
-        <w:rPr>
-          <w:color w:val="000000" w:themeColor="text1"/>
-        </w:rPr>
-        <w:t xml:space="preserve">emberalakot próbál restaurálni, kirajzolni az </w:t>
-      </w:r>
-      <w:proofErr w:type="spellStart"/>
-      <w:r>
-        <w:rPr>
-          <w:color w:val="000000" w:themeColor="text1"/>
-        </w:rPr>
-        <w:t>aráct</w:t>
-      </w:r>
-      <w:proofErr w:type="spellEnd"/>
-      <w:r>
-        <w:rPr>
-          <w:color w:val="000000" w:themeColor="text1"/>
-        </w:rPr>
-        <w:t xml:space="preserve">, egyéb </w:t>
-      </w:r>
-      <w:proofErr w:type="spellStart"/>
-      <w:r>
-        <w:rPr>
-          <w:color w:val="000000" w:themeColor="text1"/>
-        </w:rPr>
-        <w:t>részleteteit</w:t>
-      </w:r>
-      <w:proofErr w:type="spellEnd"/>
-      <w:r>
-        <w:rPr>
-          <w:color w:val="000000" w:themeColor="text1"/>
-        </w:rPr>
-        <w:t>.</w:t>
+    </w:p>
+    <w:p>
+      <w:pPr>
+        <w:spacing w:after="120"/>
+        <w:rPr>
+          <w:color w:val="000000" w:themeColor="text1"/>
+        </w:rPr>
+      </w:pPr>
+    </w:p>
+    <w:p>
+      <w:pPr>
+        <w:spacing w:after="120"/>
+        <w:rPr>
+          <w:color w:val="FF0000"/>
+        </w:rPr>
+      </w:pPr>
+      <w:r>
+        <w:rPr>
+          <w:color w:val="000000" w:themeColor="text1"/>
+        </w:rPr>
+        <w:t>A felhasznált irodalmat a szövegben hivatkozni kell</w:t>
+      </w:r>
+      <w:r>
+        <w:rPr>
+          <w:color w:val="000000" w:themeColor="text1"/>
+        </w:rPr>
+        <w:t xml:space="preserve"> (zárójelben) vagy [kapcsos zárójelben]. A hivatkozás történhet számozással (1, 2) vagy az első szerző nevével és a megjelenés évszámával</w:t>
       </w:r>
       <w:r>
         <w:rPr>
@@ -4851,40 +4193,6 @@
         </w:rPr>
         <w:t xml:space="preserve"> </w:t>
       </w:r>
-    </w:p>
-    <w:p>
-      <w:pPr>
-        <w:spacing w:after="120"/>
-        <w:rPr>
-          <w:color w:val="000000" w:themeColor="text1"/>
-        </w:rPr>
-      </w:pPr>
-    </w:p>
-    <w:p>
-      <w:pPr>
-        <w:spacing w:after="120"/>
-        <w:rPr>
-          <w:color w:val="FF0000"/>
-        </w:rPr>
-      </w:pPr>
-      <w:r>
-        <w:rPr>
-          <w:color w:val="000000" w:themeColor="text1"/>
-        </w:rPr>
-        <w:t>A felhasznált irodalmat a szövegben hivatkozni kell</w:t>
-      </w:r>
-      <w:r>
-        <w:rPr>
-          <w:color w:val="000000" w:themeColor="text1"/>
-        </w:rPr>
-        <w:t xml:space="preserve"> (zárójelben) vagy [kapcsos zárójelben]. A hivatkozás történhet számozással (1, 2) vagy az első szerző nevével és a megjelenés évszámával</w:t>
-      </w:r>
-      <w:r>
-        <w:rPr>
-          <w:color w:val="000000" w:themeColor="text1"/>
-        </w:rPr>
-        <w:t xml:space="preserve"> </w:t>
-      </w:r>
       <w:r>
         <w:rPr>
           <w:color w:val="000000" w:themeColor="text1"/>
@@ -4917,7 +4225,7 @@
     </w:p>
     <w:p>
       <w:pPr>
-        <w:pStyle w:val="Cmsor2"/>
+        <w:pStyle w:val="Heading2"/>
       </w:pPr>
       <w:bookmarkStart w:id="9" w:name="_Toc213333339"/>
       <w:r>
@@ -4991,62 +4299,20 @@
         <w:rPr>
           <w:color w:val="000000" w:themeColor="text1"/>
         </w:rPr>
-        <w:t xml:space="preserve"> összecsapott programoknál </w:t>
-      </w:r>
-      <w:proofErr w:type="spellStart"/>
-      <w:r>
-        <w:rPr>
-          <w:color w:val="000000" w:themeColor="text1"/>
-        </w:rPr>
-        <w:t>esetenként</w:t>
-      </w:r>
-      <w:proofErr w:type="spellEnd"/>
-      <w:r>
-        <w:rPr>
-          <w:color w:val="000000" w:themeColor="text1"/>
-        </w:rPr>
-        <w:t xml:space="preserve"> megfigyelhető volt ezen szempont elhanyagolása a játék grafikai megjelenése javára. Ezeket a hibákat a többségben azonban a fogyasztók panaszára megjelenés után jellemzően pár hónapon belül javították a múltban. </w:t>
-      </w:r>
-    </w:p>
-    <w:p>
-      <w:pPr>
-        <w:rPr>
-          <w:color w:val="000000" w:themeColor="text1"/>
-        </w:rPr>
-      </w:pPr>
-      <w:r>
-        <w:rPr>
-          <w:color w:val="000000" w:themeColor="text1"/>
-        </w:rPr>
-        <w:t>Az anyagi szempont állandó vitát képez a kiadók, gyártók, és fogyasztói réteg között. A kiadó jellemzően több pénzt akar, a gyártó szintén, azonban ismerve a piaci reakciókat, próbálhat minimalizálni, a fogyasztó pedig egyértelműen a minimumot szorgalmazza. Jellemzővé vált, hogy a AAA-s játékok $60 USD-</w:t>
-      </w:r>
-      <w:proofErr w:type="spellStart"/>
-      <w:r>
-        <w:rPr>
-          <w:color w:val="000000" w:themeColor="text1"/>
-        </w:rPr>
-        <w:t>ba</w:t>
-      </w:r>
-      <w:proofErr w:type="spellEnd"/>
-      <w:r>
-        <w:rPr>
-          <w:color w:val="000000" w:themeColor="text1"/>
-        </w:rPr>
-        <w:t xml:space="preserve"> kerülnek, azonban sajnos ennek is növekvő tendenciája van. Az egyéni kiadók hozhatnak ebbe reformot a jövőben. A nagyobb cégekben egyre többet csalódó vásárlók sokkal hajlamosabbak a kisebb fejlesztők felé pártolni azon játékok minősége és ára miatt is. Jellemzően olcsóbbak az indie fejlesztésű játékok, de a tapasztalatok alapján, mivel nem sürgeti őket </w:t>
-      </w:r>
-      <w:proofErr w:type="spellStart"/>
-      <w:r>
-        <w:rPr>
-          <w:color w:val="000000" w:themeColor="text1"/>
-        </w:rPr>
-        <w:t>felülről</w:t>
-      </w:r>
-      <w:proofErr w:type="spellEnd"/>
-      <w:r>
-        <w:rPr>
-          <w:color w:val="000000" w:themeColor="text1"/>
-        </w:rPr>
-        <w:t xml:space="preserve"> egy kiadó, ezért több idő alatt ugyan, de sokkal minőségibb termékeket gyártanak, melyeket a játékosok jobban is értékelnek vásárlással mintsem a nagyobb bizalmukat vesztett cégeket.</w:t>
+        <w:t xml:space="preserve"> összecsapott programoknál esetenként megfigyelhető volt ezen szempont elhanyagolása a játék grafikai megjelenése javára. Ezeket a hibákat a többségben azonban a fogyasztók panaszára megjelenés után jellemzően pár hónapon belül javították a múltban. </w:t>
+      </w:r>
+    </w:p>
+    <w:p>
+      <w:pPr>
+        <w:rPr>
+          <w:color w:val="000000" w:themeColor="text1"/>
+        </w:rPr>
+      </w:pPr>
+      <w:r>
+        <w:rPr>
+          <w:color w:val="000000" w:themeColor="text1"/>
+        </w:rPr>
+        <w:t>Az anyagi szempont állandó vitát képez a kiadók, gyártók, és fogyasztói réteg között. A kiadó jellemzően több pénzt akar, a gyártó szintén, azonban ismerve a piaci reakciókat, próbálhat minimalizálni, a fogyasztó pedig egyértelműen a minimumot szorgalmazza. Jellemzővé vált, hogy a AAA-s játékok $60 USD-ba kerülnek, azonban sajnos ennek is növekvő tendenciája van. Az egyéni kiadók hozhatnak ebbe reformot a jövőben. A nagyobb cégekben egyre többet csalódó vásárlók sokkal hajlamosabbak a kisebb fejlesztők felé pártolni azon játékok minősége és ára miatt is. Jellemzően olcsóbbak az indie fejlesztésű játékok, de a tapasztalatok alapján, mivel nem sürgeti őket felülről egy kiadó, ezért több idő alatt ugyan, de sokkal minőségibb termékeket gyártanak, melyeket a játékosok jobban is értékelnek vásárlással mintsem a nagyobb bizalmukat vesztett cégeket.</w:t>
       </w:r>
     </w:p>
     <w:p>
@@ -5119,16 +4385,8 @@
         <w:rPr>
           <w:color w:val="000000" w:themeColor="text1"/>
         </w:rPr>
-        <w:t>, és korszakalkotó lehet, vagy legalább felpezsdíti a megszokott standard-</w:t>
-      </w:r>
-      <w:proofErr w:type="spellStart"/>
-      <w:r>
-        <w:rPr>
-          <w:color w:val="000000" w:themeColor="text1"/>
-        </w:rPr>
-        <w:t>eket</w:t>
-      </w:r>
-      <w:proofErr w:type="spellEnd"/>
+        <w:t>, és korszakalkotó lehet, vagy legalább felpezsdíti a megszokott standard-eket</w:t>
+      </w:r>
       <w:r>
         <w:rPr>
           <w:color w:val="000000" w:themeColor="text1"/>
@@ -5194,21 +4452,7 @@
         <w:rPr>
           <w:color w:val="000000" w:themeColor="text1"/>
         </w:rPr>
-        <w:t xml:space="preserve"> amely </w:t>
-      </w:r>
-      <w:proofErr w:type="spellStart"/>
-      <w:r>
-        <w:rPr>
-          <w:color w:val="000000" w:themeColor="text1"/>
-        </w:rPr>
-        <w:t>formailag</w:t>
-      </w:r>
-      <w:proofErr w:type="spellEnd"/>
-      <w:r>
-        <w:rPr>
-          <w:color w:val="000000" w:themeColor="text1"/>
-        </w:rPr>
-        <w:t xml:space="preserve"> újít,</w:t>
+        <w:t xml:space="preserve"> amely formailag újít,</w:t>
       </w:r>
       <w:r>
         <w:rPr>
@@ -5231,7 +4475,7 @@
     </w:p>
     <w:p>
       <w:pPr>
-        <w:pStyle w:val="Listaszerbekezds"/>
+        <w:pStyle w:val="ListParagraph"/>
         <w:numPr>
           <w:ilvl w:val="0"/>
           <w:numId w:val="11"/>
@@ -5249,7 +4493,7 @@
     </w:p>
     <w:p>
       <w:pPr>
-        <w:pStyle w:val="Listaszerbekezds"/>
+        <w:pStyle w:val="ListParagraph"/>
         <w:numPr>
           <w:ilvl w:val="0"/>
           <w:numId w:val="11"/>
@@ -5267,7 +4511,7 @@
     </w:p>
     <w:p>
       <w:pPr>
-        <w:pStyle w:val="Listaszerbekezds"/>
+        <w:pStyle w:val="ListParagraph"/>
         <w:numPr>
           <w:ilvl w:val="0"/>
           <w:numId w:val="11"/>
@@ -5285,7 +4529,7 @@
     </w:p>
     <w:p>
       <w:pPr>
-        <w:pStyle w:val="Listaszerbekezds"/>
+        <w:pStyle w:val="ListParagraph"/>
         <w:numPr>
           <w:ilvl w:val="0"/>
           <w:numId w:val="11"/>
@@ -5303,7 +4547,7 @@
     </w:p>
     <w:p>
       <w:pPr>
-        <w:pStyle w:val="Listaszerbekezds"/>
+        <w:pStyle w:val="ListParagraph"/>
         <w:numPr>
           <w:ilvl w:val="0"/>
           <w:numId w:val="11"/>
@@ -5334,7 +4578,7 @@
     <w:p/>
     <w:p>
       <w:pPr>
-        <w:pStyle w:val="Cmsor1"/>
+        <w:pStyle w:val="Heading1"/>
         <w:rPr>
           <w:color w:val="000000" w:themeColor="text1"/>
         </w:rPr>
@@ -5377,30 +4621,14 @@
     </w:p>
     <w:p>
       <w:pPr>
-        <w:pStyle w:val="Listaszerbekezds"/>
+        <w:pStyle w:val="ListParagraph"/>
         <w:numPr>
           <w:ilvl w:val="0"/>
           <w:numId w:val="12"/>
         </w:numPr>
       </w:pPr>
       <w:r>
-        <w:t xml:space="preserve">Unity </w:t>
-      </w:r>
-      <w:proofErr w:type="spellStart"/>
-      <w:r>
-        <w:t>Drawing</w:t>
-      </w:r>
-      <w:proofErr w:type="spellEnd"/>
-      <w:r>
-        <w:t xml:space="preserve"> </w:t>
-      </w:r>
-      <w:proofErr w:type="spellStart"/>
-      <w:r>
-        <w:t>Recognition</w:t>
-      </w:r>
-      <w:proofErr w:type="spellEnd"/>
-      <w:r>
-        <w:t xml:space="preserve"> </w:t>
+        <w:t xml:space="preserve">Unity Drawing Recognition </w:t>
       </w:r>
       <w:r>
         <w:t xml:space="preserve">projekt </w:t>
@@ -5414,57 +4642,36 @@
     </w:p>
     <w:p>
       <w:pPr>
-        <w:pStyle w:val="Listaszerbekezds"/>
+        <w:pStyle w:val="ListParagraph"/>
         <w:numPr>
           <w:ilvl w:val="0"/>
           <w:numId w:val="12"/>
         </w:numPr>
       </w:pPr>
       <w:r>
-        <w:t xml:space="preserve">Unity </w:t>
-      </w:r>
-      <w:proofErr w:type="spellStart"/>
-      <w:r>
-        <w:t>Asset</w:t>
-      </w:r>
-      <w:proofErr w:type="spellEnd"/>
+        <w:t xml:space="preserve">Unity Asset store – ingyenes assetek mivel rajzolni nem igen tudok, ezeket majd </w:t>
+      </w:r>
+      <w:r>
+        <w:rPr>
+          <w:highlight w:val="yellow"/>
+        </w:rPr>
+        <w:t>FEJTSEM MÉG KI RÉSZLETESEN CSAK PLACEHOLDER</w:t>
+      </w:r>
       <w:r>
         <w:t xml:space="preserve"> </w:t>
       </w:r>
-      <w:proofErr w:type="spellStart"/>
-      <w:r>
-        <w:t>store</w:t>
-      </w:r>
-      <w:proofErr w:type="spellEnd"/>
-      <w:r>
-        <w:t xml:space="preserve"> – ingyenes </w:t>
-      </w:r>
-      <w:proofErr w:type="spellStart"/>
-      <w:r>
-        <w:t>assetek</w:t>
-      </w:r>
-      <w:proofErr w:type="spellEnd"/>
-      <w:r>
-        <w:t xml:space="preserve"> mivel rajzolni nem igen tudok, ezeket majd </w:t>
-      </w:r>
-      <w:r>
-        <w:rPr>
-          <w:highlight w:val="yellow"/>
-        </w:rPr>
-        <w:t>FEJTSEM MÉG KI RÉSZLETESEN CSAK PLACEHOLDER</w:t>
-      </w:r>
-      <w:r>
-        <w:t xml:space="preserve"> </w:t>
-      </w:r>
-    </w:p>
-    <w:p>
-      <w:pPr>
-        <w:pStyle w:val="Listaszerbekezds"/>
+    </w:p>
+    <w:p>
+      <w:pPr>
+        <w:pStyle w:val="ListParagraph"/>
         <w:numPr>
           <w:ilvl w:val="0"/>
           <w:numId w:val="12"/>
         </w:numPr>
       </w:pPr>
+      <w:r>
+        <w:t>asd</w:t>
+      </w:r>
     </w:p>
     <w:p>
       <w:r>
@@ -5523,7 +4730,7 @@
     </w:p>
     <w:p>
       <w:pPr>
-        <w:pStyle w:val="Cmsor1"/>
+        <w:pStyle w:val="Heading1"/>
         <w:rPr>
           <w:color w:val="000000" w:themeColor="text1"/>
         </w:rPr>
@@ -5546,7 +4753,7 @@
     </w:p>
     <w:p>
       <w:pPr>
-        <w:pStyle w:val="Listaszerbekezds"/>
+        <w:pStyle w:val="ListParagraph"/>
         <w:numPr>
           <w:ilvl w:val="0"/>
           <w:numId w:val="7"/>
@@ -5558,7 +4765,7 @@
     </w:p>
     <w:p>
       <w:pPr>
-        <w:pStyle w:val="Listaszerbekezds"/>
+        <w:pStyle w:val="ListParagraph"/>
         <w:numPr>
           <w:ilvl w:val="0"/>
           <w:numId w:val="7"/>
@@ -5570,7 +4777,7 @@
     </w:p>
     <w:p>
       <w:pPr>
-        <w:pStyle w:val="Listaszerbekezds"/>
+        <w:pStyle w:val="ListParagraph"/>
         <w:numPr>
           <w:ilvl w:val="0"/>
           <w:numId w:val="7"/>
@@ -5582,60 +4789,43 @@
     </w:p>
     <w:p>
       <w:pPr>
-        <w:pStyle w:val="Listaszerbekezds"/>
+        <w:pStyle w:val="ListParagraph"/>
         <w:numPr>
           <w:ilvl w:val="0"/>
           <w:numId w:val="7"/>
         </w:numPr>
       </w:pPr>
-      <w:proofErr w:type="spellStart"/>
       <w:r>
         <w:t>Gitlab</w:t>
       </w:r>
-      <w:proofErr w:type="spellEnd"/>
-    </w:p>
-    <w:p>
-      <w:pPr>
-        <w:pStyle w:val="Listaszerbekezds"/>
+    </w:p>
+    <w:p>
+      <w:pPr>
+        <w:pStyle w:val="ListParagraph"/>
         <w:numPr>
           <w:ilvl w:val="0"/>
           <w:numId w:val="7"/>
         </w:numPr>
       </w:pPr>
-      <w:proofErr w:type="spellStart"/>
       <w:r>
         <w:t>Github</w:t>
       </w:r>
-      <w:proofErr w:type="spellEnd"/>
-    </w:p>
-    <w:p>
-      <w:pPr>
-        <w:pStyle w:val="Listaszerbekezds"/>
+    </w:p>
+    <w:p>
+      <w:pPr>
+        <w:pStyle w:val="ListParagraph"/>
         <w:numPr>
           <w:ilvl w:val="0"/>
           <w:numId w:val="7"/>
         </w:numPr>
       </w:pPr>
       <w:r>
-        <w:t xml:space="preserve">Visual </w:t>
-      </w:r>
-      <w:proofErr w:type="spellStart"/>
-      <w:r>
-        <w:t>Studio</w:t>
-      </w:r>
-      <w:proofErr w:type="spellEnd"/>
-      <w:r>
-        <w:t xml:space="preserve"> </w:t>
-      </w:r>
-      <w:proofErr w:type="spellStart"/>
-      <w:r>
-        <w:t>Code</w:t>
-      </w:r>
-      <w:proofErr w:type="spellEnd"/>
-    </w:p>
-    <w:p>
-      <w:pPr>
-        <w:pStyle w:val="Listaszerbekezds"/>
+        <w:t>Visual Studio Code</w:t>
+      </w:r>
+    </w:p>
+    <w:p>
+      <w:pPr>
+        <w:pStyle w:val="ListParagraph"/>
         <w:numPr>
           <w:ilvl w:val="0"/>
           <w:numId w:val="7"/>
@@ -5736,7 +4926,7 @@
     </w:p>
     <w:p>
       <w:pPr>
-        <w:pStyle w:val="Cmsor1"/>
+        <w:pStyle w:val="Heading1"/>
         <w:rPr>
           <w:color w:val="000000" w:themeColor="text1"/>
         </w:rPr>
@@ -5824,7 +5014,7 @@
     </w:p>
     <w:p>
       <w:pPr>
-        <w:pStyle w:val="Listaszerbekezds"/>
+        <w:pStyle w:val="ListParagraph"/>
         <w:numPr>
           <w:ilvl w:val="0"/>
           <w:numId w:val="2"/>
@@ -5841,7 +5031,7 @@
     </w:p>
     <w:p>
       <w:pPr>
-        <w:pStyle w:val="Listaszerbekezds"/>
+        <w:pStyle w:val="ListParagraph"/>
         <w:ind w:right="-30"/>
         <w:jc w:val="center"/>
         <w:rPr>
@@ -5858,7 +5048,7 @@
     </w:p>
     <w:tbl>
       <w:tblPr>
-        <w:tblStyle w:val="Rcsostblzat"/>
+        <w:tblStyle w:val="TableGrid"/>
         <w:tblW w:w="0" w:type="auto"/>
         <w:tblBorders>
           <w:top w:val="none" w:sz="0" w:space="0" w:color="auto"/>
@@ -6062,7 +5252,6 @@
         </w:rPr>
         <w:t>Tartalmazhat ábrákat. Ezeket középre kell rendezni és hivatkozni kell rájuk a szövegben (</w:t>
       </w:r>
-      <w:proofErr w:type="spellStart"/>
       <w:r>
         <w:rPr>
           <w:color w:val="000000" w:themeColor="text1"/>
@@ -6073,48 +5262,13 @@
         <w:rPr>
           <w:color w:val="000000" w:themeColor="text1"/>
         </w:rPr>
-        <w:t>.</w:t>
-      </w:r>
-      <w:proofErr w:type="spellEnd"/>
-      <w:r>
-        <w:rPr>
-          <w:color w:val="000000" w:themeColor="text1"/>
-        </w:rPr>
-        <w:t xml:space="preserve"> ábra). </w:t>
-      </w:r>
-      <w:r>
-        <w:rPr>
-          <w:color w:val="000000" w:themeColor="text1"/>
-        </w:rPr>
-        <w:t xml:space="preserve">Ha az Irodalmi áttekintés fejezet tartalmazott </w:t>
-      </w:r>
-      <w:proofErr w:type="spellStart"/>
-      <w:r>
-        <w:rPr>
-          <w:color w:val="000000" w:themeColor="text1"/>
-        </w:rPr>
-        <w:t>ábrá</w:t>
-      </w:r>
-      <w:proofErr w:type="spellEnd"/>
-      <w:r>
-        <w:rPr>
-          <w:color w:val="000000" w:themeColor="text1"/>
-        </w:rPr>
-        <w:t>(</w:t>
-      </w:r>
-      <w:proofErr w:type="spellStart"/>
-      <w:r>
-        <w:rPr>
-          <w:color w:val="000000" w:themeColor="text1"/>
-        </w:rPr>
-        <w:t>ka</w:t>
-      </w:r>
-      <w:proofErr w:type="spellEnd"/>
-      <w:r>
-        <w:rPr>
-          <w:color w:val="000000" w:themeColor="text1"/>
-        </w:rPr>
-        <w:t xml:space="preserve">)t, akkor a számozás ebben a fejezetben </w:t>
+        <w:t xml:space="preserve">. ábra). </w:t>
+      </w:r>
+      <w:r>
+        <w:rPr>
+          <w:color w:val="000000" w:themeColor="text1"/>
+        </w:rPr>
+        <w:t xml:space="preserve">Ha az Irodalmi áttekintés fejezet tartalmazott ábrá(ka)t, akkor a számozás ebben a fejezetben </w:t>
       </w:r>
       <w:r>
         <w:rPr>
@@ -6122,14 +5276,12 @@
         </w:rPr>
         <w:t xml:space="preserve">nem újra kezdődik, hanem </w:t>
       </w:r>
-      <w:proofErr w:type="gramStart"/>
       <w:r>
         <w:rPr>
           <w:color w:val="000000" w:themeColor="text1"/>
         </w:rPr>
         <w:t>folytatódik,.</w:t>
       </w:r>
-      <w:proofErr w:type="gramEnd"/>
     </w:p>
     <w:p>
       <w:pPr>
@@ -6158,7 +5310,7 @@
                     <pic:cNvPicPr/>
                   </pic:nvPicPr>
                   <pic:blipFill>
-                    <a:blip r:embed="rId11"/>
+                    <a:blip r:embed="rId12"/>
                     <a:stretch>
                       <a:fillRect/>
                     </a:stretch>
@@ -6181,7 +5333,7 @@
     </w:p>
     <w:p>
       <w:pPr>
-        <w:pStyle w:val="Kpalrs"/>
+        <w:pStyle w:val="Caption"/>
         <w:jc w:val="center"/>
         <w:rPr>
           <w:color w:val="000000" w:themeColor="text1"/>
@@ -6282,7 +5434,7 @@
     </w:p>
     <w:p>
       <w:pPr>
-        <w:pStyle w:val="Cmsor1"/>
+        <w:pStyle w:val="Heading1"/>
         <w:rPr>
           <w:color w:val="000000" w:themeColor="text1"/>
         </w:rPr>
@@ -6335,7 +5487,7 @@
     </w:p>
     <w:p>
       <w:pPr>
-        <w:pStyle w:val="Cmsor1"/>
+        <w:pStyle w:val="Heading1"/>
         <w:rPr>
           <w:color w:val="000000" w:themeColor="text1"/>
         </w:rPr>
@@ -6356,13 +5508,8 @@
       </w:r>
     </w:p>
     <w:p>
-      <w:proofErr w:type="spellStart"/>
-      <w:r>
-        <w:t>cross</w:t>
-      </w:r>
-      <w:proofErr w:type="spellEnd"/>
-      <w:r>
-        <w:t>-platform</w:t>
+      <w:r>
+        <w:t>cross-platform</w:t>
       </w:r>
     </w:p>
     <w:p>
@@ -6371,25 +5518,19 @@
       </w:r>
     </w:p>
     <w:p>
-      <w:proofErr w:type="spellStart"/>
       <w:r>
         <w:t>asset</w:t>
       </w:r>
-      <w:proofErr w:type="spellEnd"/>
-    </w:p>
-    <w:p>
-      <w:proofErr w:type="spellStart"/>
+    </w:p>
+    <w:p>
       <w:r>
         <w:t>sky-box</w:t>
       </w:r>
-      <w:proofErr w:type="spellEnd"/>
-    </w:p>
-    <w:p>
-      <w:proofErr w:type="spellStart"/>
+    </w:p>
+    <w:p>
       <w:r>
         <w:t>scene</w:t>
       </w:r>
-      <w:proofErr w:type="spellEnd"/>
     </w:p>
     <w:p>
       <w:r>
@@ -6398,7 +5539,7 @@
     </w:p>
     <w:p>
       <w:pPr>
-        <w:pStyle w:val="Cmsor1"/>
+        <w:pStyle w:val="Heading1"/>
       </w:pPr>
       <w:bookmarkStart w:id="15" w:name="_Toc213333345"/>
       <w:r>
@@ -6437,15 +5578,7 @@
         <w:t>Ebben a fejezetben lehet köszönetet mondani mindazoknak, akik segítették a dolgozat elkészülését</w:t>
       </w:r>
       <w:r>
-        <w:t xml:space="preserve">. Itt lehet megemlíteni továbbá a munkát támogató pályázatokat, </w:t>
-      </w:r>
-      <w:proofErr w:type="gramStart"/>
-      <w:r>
-        <w:t>ösztöndíjakat,</w:t>
-      </w:r>
-      <w:proofErr w:type="gramEnd"/>
-      <w:r>
-        <w:t xml:space="preserve"> stb.</w:t>
+        <w:t>. Itt lehet megemlíteni továbbá a munkát támogató pályázatokat, ösztöndíjakat, stb.</w:t>
       </w:r>
     </w:p>
     <w:p>
@@ -6458,7 +5591,7 @@
     </w:p>
     <w:p>
       <w:pPr>
-        <w:pStyle w:val="Cmsor1"/>
+        <w:pStyle w:val="Heading1"/>
       </w:pPr>
       <w:bookmarkStart w:id="16" w:name="_Toc213333346"/>
       <w:r>
@@ -6624,7 +5757,7 @@
     </w:p>
     <w:p>
       <w:pPr>
-        <w:pStyle w:val="Cmsor1"/>
+        <w:pStyle w:val="Heading1"/>
       </w:pPr>
       <w:bookmarkStart w:id="17" w:name="_Toc213333347"/>
       <w:r>
@@ -6693,8 +5826,8 @@
       </w:pPr>
     </w:p>
     <w:sectPr>
-      <w:footerReference w:type="default" r:id="rId12"/>
-      <w:footerReference w:type="first" r:id="rId13"/>
+      <w:footerReference w:type="default" r:id="rId13"/>
+      <w:footerReference w:type="first" r:id="rId14"/>
       <w:pgSz w:w="11906" w:h="16838"/>
       <w:pgMar w:top="1418" w:right="1418" w:bottom="1418" w:left="1418" w:header="709" w:footer="709" w:gutter="0"/>
       <w:pgNumType w:start="0"/>
@@ -6729,7 +5862,7 @@
 <w:ftr xmlns:wpc="http://schemas.microsoft.com/office/word/2010/wordprocessingCanvas" xmlns:cx="http://schemas.microsoft.com/office/drawing/2014/chartex" xmlns:cx1="http://schemas.microsoft.com/office/drawing/2015/9/8/chartex" xmlns:cx2="http://schemas.microsoft.com/office/drawing/2015/10/21/chartex" xmlns:cx3="http://schemas.microsoft.com/office/drawing/2016/5/9/chartex" xmlns:cx4="http://schemas.microsoft.com/office/drawing/2016/5/10/chartex" xmlns:cx5="http://schemas.microsoft.com/office/drawing/2016/5/11/chartex" xmlns:cx6="http://schemas.microsoft.com/office/drawing/2016/5/12/chartex" xmlns:cx7="http://schemas.microsoft.com/office/drawing/2016/5/13/chartex" xmlns:cx8="http://schemas.microsoft.com/office/drawing/2016/5/14/chartex" xmlns:mc="http://schemas.openxmlformats.org/markup-compatibility/2006" xmlns:aink="http://schemas.microsoft.com/office/drawing/2016/ink" xmlns:am3d="http://schemas.microsoft.com/office/drawing/2017/model3d" xmlns:o="urn:schemas-microsoft-com:office:office" xmlns:oel="http://schemas.microsoft.com/office/2019/extlst" xmlns:r="http://schemas.openxmlformats.org/officeDocument/2006/relationships" xmlns:m="http://schemas.openxmlformats.org/officeDocument/2006/math" xmlns:v="urn:schemas-microsoft-com:vml" xmlns:wp14="http://schemas.microsoft.com/office/word/2010/wordprocessingDrawing" xmlns:wp="http://schemas.openxmlformats.org/drawingml/2006/wordprocessingDrawing" xmlns:w10="urn:schemas-microsoft-com:office:word" xmlns:w="http://schemas.openxmlformats.org/wordprocessingml/2006/main" xmlns:w14="http://schemas.microsoft.com/office/word/2010/wordml" xmlns:w15="http://schemas.microsoft.com/office/word/2012/wordml" xmlns:w16cex="http://schemas.microsoft.com/office/word/2018/wordml/cex" xmlns:w16cid="http://schemas.microsoft.com/office/word/2016/wordml/cid" xmlns:w16="http://schemas.microsoft.com/office/word/2018/wordml" xmlns:w16du="http://schemas.microsoft.com/office/word/2023/wordml/word16du" xmlns:w16sdtdh="http://schemas.microsoft.com/office/word/2020/wordml/sdtdatahash" xmlns:w16sdtfl="http://schemas.microsoft.com/office/word/2024/wordml/sdtformatlock" xmlns:w16se="http://schemas.microsoft.com/office/word/2015/wordml/symex" xmlns:wpg="http://schemas.microsoft.com/office/word/2010/wordprocessingGroup" xmlns:wpi="http://schemas.microsoft.com/office/word/2010/wordprocessingInk" xmlns:wne="http://schemas.microsoft.com/office/word/2006/wordml" xmlns:wps="http://schemas.microsoft.com/office/word/2010/wordprocessingShape" mc:Ignorable="w14 w15 w16se w16cid w16 w16cex w16sdtdh w16sdtfl w16du wp14">
   <w:p>
     <w:pPr>
-      <w:pStyle w:val="llb"/>
+      <w:pStyle w:val="Footer"/>
       <w:jc w:val="center"/>
     </w:pPr>
     <w:r>
@@ -6761,7 +5894,7 @@
 <w:ftr xmlns:wpc="http://schemas.microsoft.com/office/word/2010/wordprocessingCanvas" xmlns:cx="http://schemas.microsoft.com/office/drawing/2014/chartex" xmlns:cx1="http://schemas.microsoft.com/office/drawing/2015/9/8/chartex" xmlns:cx2="http://schemas.microsoft.com/office/drawing/2015/10/21/chartex" xmlns:cx3="http://schemas.microsoft.com/office/drawing/2016/5/9/chartex" xmlns:cx4="http://schemas.microsoft.com/office/drawing/2016/5/10/chartex" xmlns:cx5="http://schemas.microsoft.com/office/drawing/2016/5/11/chartex" xmlns:cx6="http://schemas.microsoft.com/office/drawing/2016/5/12/chartex" xmlns:cx7="http://schemas.microsoft.com/office/drawing/2016/5/13/chartex" xmlns:cx8="http://schemas.microsoft.com/office/drawing/2016/5/14/chartex" xmlns:mc="http://schemas.openxmlformats.org/markup-compatibility/2006" xmlns:aink="http://schemas.microsoft.com/office/drawing/2016/ink" xmlns:am3d="http://schemas.microsoft.com/office/drawing/2017/model3d" xmlns:o="urn:schemas-microsoft-com:office:office" xmlns:oel="http://schemas.microsoft.com/office/2019/extlst" xmlns:r="http://schemas.openxmlformats.org/officeDocument/2006/relationships" xmlns:m="http://schemas.openxmlformats.org/officeDocument/2006/math" xmlns:v="urn:schemas-microsoft-com:vml" xmlns:wp14="http://schemas.microsoft.com/office/word/2010/wordprocessingDrawing" xmlns:wp="http://schemas.openxmlformats.org/drawingml/2006/wordprocessingDrawing" xmlns:w10="urn:schemas-microsoft-com:office:word" xmlns:w="http://schemas.openxmlformats.org/wordprocessingml/2006/main" xmlns:w14="http://schemas.microsoft.com/office/word/2010/wordml" xmlns:w15="http://schemas.microsoft.com/office/word/2012/wordml" xmlns:w16cex="http://schemas.microsoft.com/office/word/2018/wordml/cex" xmlns:w16cid="http://schemas.microsoft.com/office/word/2016/wordml/cid" xmlns:w16="http://schemas.microsoft.com/office/word/2018/wordml" xmlns:w16du="http://schemas.microsoft.com/office/word/2023/wordml/word16du" xmlns:w16sdtdh="http://schemas.microsoft.com/office/word/2020/wordml/sdtdatahash" xmlns:w16sdtfl="http://schemas.microsoft.com/office/word/2024/wordml/sdtformatlock" xmlns:w16se="http://schemas.microsoft.com/office/word/2015/wordml/symex" xmlns:wpg="http://schemas.microsoft.com/office/word/2010/wordprocessingGroup" xmlns:wpi="http://schemas.microsoft.com/office/word/2010/wordprocessingInk" xmlns:wne="http://schemas.microsoft.com/office/word/2006/wordml" xmlns:wps="http://schemas.microsoft.com/office/word/2010/wordprocessingShape" mc:Ignorable="w14 w15 w16se w16cid w16 w16cex w16sdtdh w16sdtfl w16du wp14">
   <w:p>
     <w:pPr>
-      <w:pStyle w:val="llb"/>
+      <w:pStyle w:val="Footer"/>
     </w:pPr>
     <w:r>
       <w:rPr>
@@ -8503,7 +7636,7 @@
     <w:lsdException w:name="Unresolved Mention" w:semiHidden="1" w:unhideWhenUsed="1"/>
     <w:lsdException w:name="Smart Link" w:semiHidden="1" w:unhideWhenUsed="1"/>
   </w:latentStyles>
-  <w:style w:type="paragraph" w:default="1" w:styleId="Norml">
+  <w:style w:type="paragraph" w:default="1" w:styleId="Normal">
     <w:name w:val="Normal"/>
     <w:qFormat/>
     <w:rsid w:val="00D47DB6"/>
@@ -8516,11 +7649,11 @@
       <w:rFonts w:cstheme="minorHAnsi"/>
     </w:rPr>
   </w:style>
-  <w:style w:type="paragraph" w:styleId="Cmsor1">
+  <w:style w:type="paragraph" w:styleId="Heading1">
     <w:name w:val="heading 1"/>
-    <w:basedOn w:val="Norml"/>
-    <w:next w:val="Norml"/>
-    <w:link w:val="Cmsor1Char"/>
+    <w:basedOn w:val="Normal"/>
+    <w:next w:val="Normal"/>
+    <w:link w:val="Heading1Char"/>
     <w:uiPriority w:val="9"/>
     <w:qFormat/>
     <w:rsid w:val="00A760B2"/>
@@ -8539,11 +7672,11 @@
       <w:szCs w:val="32"/>
     </w:rPr>
   </w:style>
-  <w:style w:type="paragraph" w:styleId="Cmsor2">
+  <w:style w:type="paragraph" w:styleId="Heading2">
     <w:name w:val="heading 2"/>
-    <w:basedOn w:val="Norml"/>
-    <w:next w:val="Norml"/>
-    <w:link w:val="Cmsor2Char"/>
+    <w:basedOn w:val="Normal"/>
+    <w:next w:val="Normal"/>
+    <w:link w:val="Heading2Char"/>
     <w:uiPriority w:val="9"/>
     <w:unhideWhenUsed/>
     <w:qFormat/>
@@ -8562,11 +7695,11 @@
       <w:szCs w:val="28"/>
     </w:rPr>
   </w:style>
-  <w:style w:type="paragraph" w:styleId="Cmsor3">
+  <w:style w:type="paragraph" w:styleId="Heading3">
     <w:name w:val="heading 3"/>
-    <w:basedOn w:val="Norml"/>
-    <w:next w:val="Norml"/>
-    <w:link w:val="Cmsor3Char"/>
+    <w:basedOn w:val="Normal"/>
+    <w:next w:val="Normal"/>
+    <w:link w:val="Heading3Char"/>
     <w:uiPriority w:val="9"/>
     <w:unhideWhenUsed/>
     <w:qFormat/>
@@ -8583,11 +7716,11 @@
       <w:szCs w:val="24"/>
     </w:rPr>
   </w:style>
-  <w:style w:type="paragraph" w:styleId="Cmsor4">
+  <w:style w:type="paragraph" w:styleId="Heading4">
     <w:name w:val="heading 4"/>
-    <w:basedOn w:val="Norml"/>
-    <w:next w:val="Norml"/>
-    <w:link w:val="Cmsor4Char"/>
+    <w:basedOn w:val="Normal"/>
+    <w:next w:val="Normal"/>
+    <w:link w:val="Heading4Char"/>
     <w:uiPriority w:val="9"/>
     <w:semiHidden/>
     <w:unhideWhenUsed/>
@@ -8604,11 +7737,11 @@
       <w:iCs/>
     </w:rPr>
   </w:style>
-  <w:style w:type="paragraph" w:styleId="Cmsor5">
+  <w:style w:type="paragraph" w:styleId="Heading5">
     <w:name w:val="heading 5"/>
-    <w:basedOn w:val="Norml"/>
-    <w:next w:val="Norml"/>
-    <w:link w:val="Cmsor5Char"/>
+    <w:basedOn w:val="Normal"/>
+    <w:next w:val="Normal"/>
+    <w:link w:val="Heading5Char"/>
     <w:uiPriority w:val="9"/>
     <w:semiHidden/>
     <w:unhideWhenUsed/>
@@ -8624,11 +7757,11 @@
       <w:color w:val="404040" w:themeColor="text1" w:themeTint="BF"/>
     </w:rPr>
   </w:style>
-  <w:style w:type="paragraph" w:styleId="Cmsor6">
+  <w:style w:type="paragraph" w:styleId="Heading6">
     <w:name w:val="heading 6"/>
-    <w:basedOn w:val="Norml"/>
-    <w:next w:val="Norml"/>
-    <w:link w:val="Cmsor6Char"/>
+    <w:basedOn w:val="Normal"/>
+    <w:next w:val="Normal"/>
+    <w:link w:val="Heading6Char"/>
     <w:uiPriority w:val="9"/>
     <w:semiHidden/>
     <w:unhideWhenUsed/>
@@ -8641,11 +7774,11 @@
       <w:outlineLvl w:val="5"/>
     </w:pPr>
   </w:style>
-  <w:style w:type="paragraph" w:styleId="Cmsor7">
+  <w:style w:type="paragraph" w:styleId="Heading7">
     <w:name w:val="heading 7"/>
-    <w:basedOn w:val="Norml"/>
-    <w:next w:val="Norml"/>
-    <w:link w:val="Cmsor7Char"/>
+    <w:basedOn w:val="Normal"/>
+    <w:next w:val="Normal"/>
+    <w:link w:val="Heading7Char"/>
     <w:uiPriority w:val="9"/>
     <w:semiHidden/>
     <w:unhideWhenUsed/>
@@ -8663,11 +7796,11 @@
       <w:iCs/>
     </w:rPr>
   </w:style>
-  <w:style w:type="paragraph" w:styleId="Cmsor8">
+  <w:style w:type="paragraph" w:styleId="Heading8">
     <w:name w:val="heading 8"/>
-    <w:basedOn w:val="Norml"/>
-    <w:next w:val="Norml"/>
-    <w:link w:val="Cmsor8Char"/>
+    <w:basedOn w:val="Normal"/>
+    <w:next w:val="Normal"/>
+    <w:link w:val="Heading8Char"/>
     <w:uiPriority w:val="9"/>
     <w:semiHidden/>
     <w:unhideWhenUsed/>
@@ -8685,11 +7818,11 @@
       <w:szCs w:val="21"/>
     </w:rPr>
   </w:style>
-  <w:style w:type="paragraph" w:styleId="Cmsor9">
+  <w:style w:type="paragraph" w:styleId="Heading9">
     <w:name w:val="heading 9"/>
-    <w:basedOn w:val="Norml"/>
-    <w:next w:val="Norml"/>
-    <w:link w:val="Cmsor9Char"/>
+    <w:basedOn w:val="Normal"/>
+    <w:next w:val="Normal"/>
+    <w:link w:val="Heading9Char"/>
     <w:uiPriority w:val="9"/>
     <w:semiHidden/>
     <w:unhideWhenUsed/>
@@ -8710,13 +7843,13 @@
       <w:szCs w:val="21"/>
     </w:rPr>
   </w:style>
-  <w:style w:type="character" w:default="1" w:styleId="Bekezdsalapbettpusa">
+  <w:style w:type="character" w:default="1" w:styleId="DefaultParagraphFont">
     <w:name w:val="Default Paragraph Font"/>
     <w:uiPriority w:val="1"/>
     <w:semiHidden/>
     <w:unhideWhenUsed/>
   </w:style>
-  <w:style w:type="table" w:default="1" w:styleId="Normltblzat">
+  <w:style w:type="table" w:default="1" w:styleId="TableNormal">
     <w:name w:val="Normal Table"/>
     <w:uiPriority w:val="99"/>
     <w:semiHidden/>
@@ -8731,16 +7864,16 @@
       </w:tblCellMar>
     </w:tblPr>
   </w:style>
-  <w:style w:type="numbering" w:default="1" w:styleId="Nemlista">
+  <w:style w:type="numbering" w:default="1" w:styleId="NoList">
     <w:name w:val="No List"/>
     <w:uiPriority w:val="99"/>
     <w:semiHidden/>
     <w:unhideWhenUsed/>
   </w:style>
-  <w:style w:type="paragraph" w:styleId="lfej">
+  <w:style w:type="paragraph" w:styleId="Header">
     <w:name w:val="header"/>
-    <w:basedOn w:val="Norml"/>
-    <w:link w:val="lfejChar"/>
+    <w:basedOn w:val="Normal"/>
+    <w:link w:val="HeaderChar"/>
     <w:uiPriority w:val="99"/>
     <w:unhideWhenUsed/>
     <w:rsid w:val="00B132AB"/>
@@ -8751,10 +7884,10 @@
       </w:tabs>
     </w:pPr>
   </w:style>
-  <w:style w:type="character" w:customStyle="1" w:styleId="lfejChar">
-    <w:name w:val="Élőfej Char"/>
-    <w:basedOn w:val="Bekezdsalapbettpusa"/>
-    <w:link w:val="lfej"/>
+  <w:style w:type="character" w:customStyle="1" w:styleId="HeaderChar">
+    <w:name w:val="Header Char"/>
+    <w:basedOn w:val="DefaultParagraphFont"/>
+    <w:link w:val="Header"/>
     <w:uiPriority w:val="99"/>
     <w:rsid w:val="00B132AB"/>
     <w:rPr>
@@ -8764,10 +7897,10 @@
       <w:lang w:eastAsia="hu-HU"/>
     </w:rPr>
   </w:style>
-  <w:style w:type="paragraph" w:styleId="llb">
+  <w:style w:type="paragraph" w:styleId="Footer">
     <w:name w:val="footer"/>
-    <w:basedOn w:val="Norml"/>
-    <w:link w:val="llbChar"/>
+    <w:basedOn w:val="Normal"/>
+    <w:link w:val="FooterChar"/>
     <w:uiPriority w:val="99"/>
     <w:unhideWhenUsed/>
     <w:rsid w:val="00B132AB"/>
@@ -8778,10 +7911,10 @@
       </w:tabs>
     </w:pPr>
   </w:style>
-  <w:style w:type="character" w:customStyle="1" w:styleId="llbChar">
-    <w:name w:val="Élőláb Char"/>
-    <w:basedOn w:val="Bekezdsalapbettpusa"/>
-    <w:link w:val="llb"/>
+  <w:style w:type="character" w:customStyle="1" w:styleId="FooterChar">
+    <w:name w:val="Footer Char"/>
+    <w:basedOn w:val="DefaultParagraphFont"/>
+    <w:link w:val="Footer"/>
     <w:uiPriority w:val="99"/>
     <w:rsid w:val="00B132AB"/>
     <w:rPr>
@@ -8791,9 +7924,9 @@
       <w:lang w:eastAsia="hu-HU"/>
     </w:rPr>
   </w:style>
-  <w:style w:type="table" w:styleId="Rcsostblzat">
+  <w:style w:type="table" w:styleId="TableGrid">
     <w:name w:val="Table Grid"/>
-    <w:basedOn w:val="Normltblzat"/>
+    <w:basedOn w:val="TableNormal"/>
     <w:uiPriority w:val="39"/>
     <w:rsid w:val="00535DC1"/>
     <w:pPr>
@@ -8816,10 +7949,10 @@
       </w:tblBorders>
     </w:tblPr>
   </w:style>
-  <w:style w:type="paragraph" w:styleId="Buborkszveg">
+  <w:style w:type="paragraph" w:styleId="BalloonText">
     <w:name w:val="Balloon Text"/>
-    <w:basedOn w:val="Norml"/>
-    <w:link w:val="BuborkszvegChar"/>
+    <w:basedOn w:val="Normal"/>
+    <w:link w:val="BalloonTextChar"/>
     <w:uiPriority w:val="99"/>
     <w:semiHidden/>
     <w:unhideWhenUsed/>
@@ -8830,10 +7963,10 @@
       <w:szCs w:val="18"/>
     </w:rPr>
   </w:style>
-  <w:style w:type="character" w:customStyle="1" w:styleId="BuborkszvegChar">
-    <w:name w:val="Buborékszöveg Char"/>
-    <w:basedOn w:val="Bekezdsalapbettpusa"/>
-    <w:link w:val="Buborkszveg"/>
+  <w:style w:type="character" w:customStyle="1" w:styleId="BalloonTextChar">
+    <w:name w:val="Balloon Text Char"/>
+    <w:basedOn w:val="DefaultParagraphFont"/>
+    <w:link w:val="BalloonText"/>
     <w:uiPriority w:val="99"/>
     <w:semiHidden/>
     <w:rsid w:val="00535DC1"/>
@@ -8844,9 +7977,9 @@
       <w:lang w:eastAsia="hu-HU"/>
     </w:rPr>
   </w:style>
-  <w:style w:type="paragraph" w:styleId="Listaszerbekezds">
+  <w:style w:type="paragraph" w:styleId="ListParagraph">
     <w:name w:val="List Paragraph"/>
-    <w:basedOn w:val="Norml"/>
+    <w:basedOn w:val="Normal"/>
     <w:uiPriority w:val="34"/>
     <w:qFormat/>
     <w:rsid w:val="00535DC1"/>
@@ -8855,7 +7988,7 @@
       <w:contextualSpacing/>
     </w:pPr>
   </w:style>
-  <w:style w:type="paragraph" w:styleId="Vltozat">
+  <w:style w:type="paragraph" w:styleId="Revision">
     <w:name w:val="Revision"/>
     <w:hidden/>
     <w:uiPriority w:val="99"/>
@@ -8871,10 +8004,10 @@
       <w:lang w:eastAsia="hu-HU"/>
     </w:rPr>
   </w:style>
-  <w:style w:type="character" w:customStyle="1" w:styleId="Cmsor1Char">
-    <w:name w:val="Címsor 1 Char"/>
-    <w:basedOn w:val="Bekezdsalapbettpusa"/>
-    <w:link w:val="Cmsor1"/>
+  <w:style w:type="character" w:customStyle="1" w:styleId="Heading1Char">
+    <w:name w:val="Heading 1 Char"/>
+    <w:basedOn w:val="DefaultParagraphFont"/>
+    <w:link w:val="Heading1"/>
     <w:uiPriority w:val="9"/>
     <w:rsid w:val="00A760B2"/>
     <w:rPr>
@@ -8885,10 +8018,10 @@
       <w:szCs w:val="32"/>
     </w:rPr>
   </w:style>
-  <w:style w:type="character" w:customStyle="1" w:styleId="Cmsor2Char">
-    <w:name w:val="Címsor 2 Char"/>
-    <w:basedOn w:val="Bekezdsalapbettpusa"/>
-    <w:link w:val="Cmsor2"/>
+  <w:style w:type="character" w:customStyle="1" w:styleId="Heading2Char">
+    <w:name w:val="Heading 2 Char"/>
+    <w:basedOn w:val="DefaultParagraphFont"/>
+    <w:link w:val="Heading2"/>
     <w:uiPriority w:val="9"/>
     <w:rsid w:val="00A760B2"/>
     <w:rPr>
@@ -8899,10 +8032,10 @@
       <w:szCs w:val="28"/>
     </w:rPr>
   </w:style>
-  <w:style w:type="character" w:customStyle="1" w:styleId="Cmsor3Char">
-    <w:name w:val="Címsor 3 Char"/>
-    <w:basedOn w:val="Bekezdsalapbettpusa"/>
-    <w:link w:val="Cmsor3"/>
+  <w:style w:type="character" w:customStyle="1" w:styleId="Heading3Char">
+    <w:name w:val="Heading 3 Char"/>
+    <w:basedOn w:val="DefaultParagraphFont"/>
+    <w:link w:val="Heading3"/>
     <w:uiPriority w:val="9"/>
     <w:rsid w:val="00752B43"/>
     <w:rPr>
@@ -8912,10 +8045,10 @@
       <w:szCs w:val="24"/>
     </w:rPr>
   </w:style>
-  <w:style w:type="character" w:customStyle="1" w:styleId="Cmsor4Char">
-    <w:name w:val="Címsor 4 Char"/>
-    <w:basedOn w:val="Bekezdsalapbettpusa"/>
-    <w:link w:val="Cmsor4"/>
+  <w:style w:type="character" w:customStyle="1" w:styleId="Heading4Char">
+    <w:name w:val="Heading 4 Char"/>
+    <w:basedOn w:val="DefaultParagraphFont"/>
+    <w:link w:val="Heading4"/>
     <w:uiPriority w:val="9"/>
     <w:semiHidden/>
     <w:rsid w:val="00752B43"/>
@@ -8924,10 +8057,10 @@
       <w:iCs/>
     </w:rPr>
   </w:style>
-  <w:style w:type="character" w:customStyle="1" w:styleId="Cmsor5Char">
-    <w:name w:val="Címsor 5 Char"/>
-    <w:basedOn w:val="Bekezdsalapbettpusa"/>
-    <w:link w:val="Cmsor5"/>
+  <w:style w:type="character" w:customStyle="1" w:styleId="Heading5Char">
+    <w:name w:val="Heading 5 Char"/>
+    <w:basedOn w:val="DefaultParagraphFont"/>
+    <w:link w:val="Heading5"/>
     <w:uiPriority w:val="9"/>
     <w:semiHidden/>
     <w:rsid w:val="00752B43"/>
@@ -8935,18 +8068,18 @@
       <w:color w:val="404040" w:themeColor="text1" w:themeTint="BF"/>
     </w:rPr>
   </w:style>
-  <w:style w:type="character" w:customStyle="1" w:styleId="Cmsor6Char">
-    <w:name w:val="Címsor 6 Char"/>
-    <w:basedOn w:val="Bekezdsalapbettpusa"/>
-    <w:link w:val="Cmsor6"/>
+  <w:style w:type="character" w:customStyle="1" w:styleId="Heading6Char">
+    <w:name w:val="Heading 6 Char"/>
+    <w:basedOn w:val="DefaultParagraphFont"/>
+    <w:link w:val="Heading6"/>
     <w:uiPriority w:val="9"/>
     <w:semiHidden/>
     <w:rsid w:val="00752B43"/>
   </w:style>
-  <w:style w:type="character" w:customStyle="1" w:styleId="Cmsor7Char">
-    <w:name w:val="Címsor 7 Char"/>
-    <w:basedOn w:val="Bekezdsalapbettpusa"/>
-    <w:link w:val="Cmsor7"/>
+  <w:style w:type="character" w:customStyle="1" w:styleId="Heading7Char">
+    <w:name w:val="Heading 7 Char"/>
+    <w:basedOn w:val="DefaultParagraphFont"/>
+    <w:link w:val="Heading7"/>
     <w:uiPriority w:val="9"/>
     <w:semiHidden/>
     <w:rsid w:val="00752B43"/>
@@ -8956,10 +8089,10 @@
       <w:iCs/>
     </w:rPr>
   </w:style>
-  <w:style w:type="character" w:customStyle="1" w:styleId="Cmsor8Char">
-    <w:name w:val="Címsor 8 Char"/>
-    <w:basedOn w:val="Bekezdsalapbettpusa"/>
-    <w:link w:val="Cmsor8"/>
+  <w:style w:type="character" w:customStyle="1" w:styleId="Heading8Char">
+    <w:name w:val="Heading 8 Char"/>
+    <w:basedOn w:val="DefaultParagraphFont"/>
+    <w:link w:val="Heading8"/>
     <w:uiPriority w:val="9"/>
     <w:semiHidden/>
     <w:rsid w:val="00752B43"/>
@@ -8969,10 +8102,10 @@
       <w:szCs w:val="21"/>
     </w:rPr>
   </w:style>
-  <w:style w:type="character" w:customStyle="1" w:styleId="Cmsor9Char">
-    <w:name w:val="Címsor 9 Char"/>
-    <w:basedOn w:val="Bekezdsalapbettpusa"/>
-    <w:link w:val="Cmsor9"/>
+  <w:style w:type="character" w:customStyle="1" w:styleId="Heading9Char">
+    <w:name w:val="Heading 9 Char"/>
+    <w:basedOn w:val="DefaultParagraphFont"/>
+    <w:link w:val="Heading9"/>
     <w:uiPriority w:val="9"/>
     <w:semiHidden/>
     <w:rsid w:val="00752B43"/>
@@ -8985,10 +8118,10 @@
       <w:szCs w:val="21"/>
     </w:rPr>
   </w:style>
-  <w:style w:type="paragraph" w:styleId="Kpalrs">
+  <w:style w:type="paragraph" w:styleId="Caption">
     <w:name w:val="caption"/>
-    <w:basedOn w:val="Norml"/>
-    <w:next w:val="Norml"/>
+    <w:basedOn w:val="Normal"/>
+    <w:next w:val="Normal"/>
     <w:uiPriority w:val="35"/>
     <w:unhideWhenUsed/>
     <w:qFormat/>
@@ -9001,11 +8134,11 @@
       <w:szCs w:val="18"/>
     </w:rPr>
   </w:style>
-  <w:style w:type="paragraph" w:styleId="Cm">
+  <w:style w:type="paragraph" w:styleId="Title">
     <w:name w:val="Title"/>
-    <w:basedOn w:val="Norml"/>
-    <w:next w:val="Norml"/>
-    <w:link w:val="CmChar"/>
+    <w:basedOn w:val="Normal"/>
+    <w:next w:val="Normal"/>
+    <w:link w:val="TitleChar"/>
     <w:uiPriority w:val="10"/>
     <w:qFormat/>
     <w:rsid w:val="00752B43"/>
@@ -9020,10 +8153,10 @@
       <w:szCs w:val="56"/>
     </w:rPr>
   </w:style>
-  <w:style w:type="character" w:customStyle="1" w:styleId="CmChar">
-    <w:name w:val="Cím Char"/>
-    <w:basedOn w:val="Bekezdsalapbettpusa"/>
-    <w:link w:val="Cm"/>
+  <w:style w:type="character" w:customStyle="1" w:styleId="TitleChar">
+    <w:name w:val="Title Char"/>
+    <w:basedOn w:val="DefaultParagraphFont"/>
+    <w:link w:val="Title"/>
     <w:uiPriority w:val="10"/>
     <w:rsid w:val="00752B43"/>
     <w:rPr>
@@ -9033,11 +8166,11 @@
       <w:szCs w:val="56"/>
     </w:rPr>
   </w:style>
-  <w:style w:type="paragraph" w:styleId="Alcm">
+  <w:style w:type="paragraph" w:styleId="Subtitle">
     <w:name w:val="Subtitle"/>
-    <w:basedOn w:val="Norml"/>
-    <w:next w:val="Norml"/>
-    <w:link w:val="AlcmChar"/>
+    <w:basedOn w:val="Normal"/>
+    <w:next w:val="Normal"/>
+    <w:link w:val="SubtitleChar"/>
     <w:uiPriority w:val="11"/>
     <w:qFormat/>
     <w:rsid w:val="00752B43"/>
@@ -9052,10 +8185,10 @@
       <w:spacing w:val="15"/>
     </w:rPr>
   </w:style>
-  <w:style w:type="character" w:customStyle="1" w:styleId="AlcmChar">
-    <w:name w:val="Alcím Char"/>
-    <w:basedOn w:val="Bekezdsalapbettpusa"/>
-    <w:link w:val="Alcm"/>
+  <w:style w:type="character" w:customStyle="1" w:styleId="SubtitleChar">
+    <w:name w:val="Subtitle Char"/>
+    <w:basedOn w:val="DefaultParagraphFont"/>
+    <w:link w:val="Subtitle"/>
     <w:uiPriority w:val="11"/>
     <w:rsid w:val="00752B43"/>
     <w:rPr>
@@ -9063,9 +8196,9 @@
       <w:spacing w:val="15"/>
     </w:rPr>
   </w:style>
-  <w:style w:type="character" w:styleId="Kiemels2">
+  <w:style w:type="character" w:styleId="Strong">
     <w:name w:val="Strong"/>
-    <w:basedOn w:val="Bekezdsalapbettpusa"/>
+    <w:basedOn w:val="DefaultParagraphFont"/>
     <w:uiPriority w:val="22"/>
     <w:qFormat/>
     <w:rsid w:val="00752B43"/>
@@ -9075,9 +8208,9 @@
       <w:color w:val="auto"/>
     </w:rPr>
   </w:style>
-  <w:style w:type="character" w:styleId="Kiemels">
+  <w:style w:type="character" w:styleId="Emphasis">
     <w:name w:val="Emphasis"/>
-    <w:basedOn w:val="Bekezdsalapbettpusa"/>
+    <w:basedOn w:val="DefaultParagraphFont"/>
     <w:uiPriority w:val="20"/>
     <w:qFormat/>
     <w:rsid w:val="00752B43"/>
@@ -9087,7 +8220,7 @@
       <w:color w:val="auto"/>
     </w:rPr>
   </w:style>
-  <w:style w:type="paragraph" w:styleId="Nincstrkz">
+  <w:style w:type="paragraph" w:styleId="NoSpacing">
     <w:name w:val="No Spacing"/>
     <w:uiPriority w:val="1"/>
     <w:qFormat/>
@@ -9096,11 +8229,11 @@
       <w:spacing w:after="0" w:line="240" w:lineRule="auto"/>
     </w:pPr>
   </w:style>
-  <w:style w:type="paragraph" w:styleId="Idzet">
+  <w:style w:type="paragraph" w:styleId="Quote">
     <w:name w:val="Quote"/>
-    <w:basedOn w:val="Norml"/>
-    <w:next w:val="Norml"/>
-    <w:link w:val="IdzetChar"/>
+    <w:basedOn w:val="Normal"/>
+    <w:next w:val="Normal"/>
+    <w:link w:val="QuoteChar"/>
     <w:uiPriority w:val="29"/>
     <w:qFormat/>
     <w:rsid w:val="00752B43"/>
@@ -9114,10 +8247,10 @@
       <w:color w:val="404040" w:themeColor="text1" w:themeTint="BF"/>
     </w:rPr>
   </w:style>
-  <w:style w:type="character" w:customStyle="1" w:styleId="IdzetChar">
-    <w:name w:val="Idézet Char"/>
-    <w:basedOn w:val="Bekezdsalapbettpusa"/>
-    <w:link w:val="Idzet"/>
+  <w:style w:type="character" w:customStyle="1" w:styleId="QuoteChar">
+    <w:name w:val="Quote Char"/>
+    <w:basedOn w:val="DefaultParagraphFont"/>
+    <w:link w:val="Quote"/>
     <w:uiPriority w:val="29"/>
     <w:rsid w:val="00752B43"/>
     <w:rPr>
@@ -9126,11 +8259,11 @@
       <w:color w:val="404040" w:themeColor="text1" w:themeTint="BF"/>
     </w:rPr>
   </w:style>
-  <w:style w:type="paragraph" w:styleId="Kiemeltidzet">
+  <w:style w:type="paragraph" w:styleId="IntenseQuote">
     <w:name w:val="Intense Quote"/>
-    <w:basedOn w:val="Norml"/>
-    <w:next w:val="Norml"/>
-    <w:link w:val="KiemeltidzetChar"/>
+    <w:basedOn w:val="Normal"/>
+    <w:next w:val="Normal"/>
+    <w:link w:val="IntenseQuoteChar"/>
     <w:uiPriority w:val="30"/>
     <w:qFormat/>
     <w:rsid w:val="00752B43"/>
@@ -9149,10 +8282,10 @@
       <w:color w:val="404040" w:themeColor="text1" w:themeTint="BF"/>
     </w:rPr>
   </w:style>
-  <w:style w:type="character" w:customStyle="1" w:styleId="KiemeltidzetChar">
-    <w:name w:val="Kiemelt idézet Char"/>
-    <w:basedOn w:val="Bekezdsalapbettpusa"/>
-    <w:link w:val="Kiemeltidzet"/>
+  <w:style w:type="character" w:customStyle="1" w:styleId="IntenseQuoteChar">
+    <w:name w:val="Intense Quote Char"/>
+    <w:basedOn w:val="DefaultParagraphFont"/>
+    <w:link w:val="IntenseQuote"/>
     <w:uiPriority w:val="30"/>
     <w:rsid w:val="00752B43"/>
     <w:rPr>
@@ -9161,9 +8294,9 @@
       <w:color w:val="404040" w:themeColor="text1" w:themeTint="BF"/>
     </w:rPr>
   </w:style>
-  <w:style w:type="character" w:styleId="Finomkiemels">
+  <w:style w:type="character" w:styleId="SubtleEmphasis">
     <w:name w:val="Subtle Emphasis"/>
-    <w:basedOn w:val="Bekezdsalapbettpusa"/>
+    <w:basedOn w:val="DefaultParagraphFont"/>
     <w:uiPriority w:val="19"/>
     <w:qFormat/>
     <w:rsid w:val="00752B43"/>
@@ -9173,9 +8306,9 @@
       <w:color w:val="404040" w:themeColor="text1" w:themeTint="BF"/>
     </w:rPr>
   </w:style>
-  <w:style w:type="character" w:styleId="Erskiemels">
+  <w:style w:type="character" w:styleId="IntenseEmphasis">
     <w:name w:val="Intense Emphasis"/>
-    <w:basedOn w:val="Bekezdsalapbettpusa"/>
+    <w:basedOn w:val="DefaultParagraphFont"/>
     <w:uiPriority w:val="21"/>
     <w:qFormat/>
     <w:rsid w:val="00752B43"/>
@@ -9187,9 +8320,9 @@
       <w:color w:val="auto"/>
     </w:rPr>
   </w:style>
-  <w:style w:type="character" w:styleId="Finomhivatkozs">
+  <w:style w:type="character" w:styleId="SubtleReference">
     <w:name w:val="Subtle Reference"/>
-    <w:basedOn w:val="Bekezdsalapbettpusa"/>
+    <w:basedOn w:val="DefaultParagraphFont"/>
     <w:uiPriority w:val="31"/>
     <w:qFormat/>
     <w:rsid w:val="00752B43"/>
@@ -9198,9 +8331,9 @@
       <w:color w:val="404040" w:themeColor="text1" w:themeTint="BF"/>
     </w:rPr>
   </w:style>
-  <w:style w:type="character" w:styleId="Ershivatkozs">
+  <w:style w:type="character" w:styleId="IntenseReference">
     <w:name w:val="Intense Reference"/>
-    <w:basedOn w:val="Bekezdsalapbettpusa"/>
+    <w:basedOn w:val="DefaultParagraphFont"/>
     <w:uiPriority w:val="32"/>
     <w:qFormat/>
     <w:rsid w:val="00752B43"/>
@@ -9212,9 +8345,9 @@
       <w:spacing w:val="5"/>
     </w:rPr>
   </w:style>
-  <w:style w:type="character" w:styleId="Knyvcme">
+  <w:style w:type="character" w:styleId="BookTitle">
     <w:name w:val="Book Title"/>
-    <w:basedOn w:val="Bekezdsalapbettpusa"/>
+    <w:basedOn w:val="DefaultParagraphFont"/>
     <w:uiPriority w:val="33"/>
     <w:qFormat/>
     <w:rsid w:val="00752B43"/>
@@ -9226,10 +8359,10 @@
       <w:spacing w:val="5"/>
     </w:rPr>
   </w:style>
-  <w:style w:type="paragraph" w:styleId="Tartalomjegyzkcmsora">
+  <w:style w:type="paragraph" w:styleId="TOCHeading">
     <w:name w:val="TOC Heading"/>
-    <w:basedOn w:val="Cmsor1"/>
-    <w:next w:val="Norml"/>
+    <w:basedOn w:val="Heading1"/>
+    <w:next w:val="Normal"/>
     <w:uiPriority w:val="39"/>
     <w:unhideWhenUsed/>
     <w:qFormat/>
@@ -9238,10 +8371,10 @@
       <w:outlineLvl w:val="9"/>
     </w:pPr>
   </w:style>
-  <w:style w:type="paragraph" w:styleId="TJ1">
+  <w:style w:type="paragraph" w:styleId="TOC1">
     <w:name w:val="toc 1"/>
-    <w:basedOn w:val="Norml"/>
-    <w:next w:val="Norml"/>
+    <w:basedOn w:val="Normal"/>
+    <w:next w:val="Normal"/>
     <w:autoRedefine/>
     <w:uiPriority w:val="39"/>
     <w:unhideWhenUsed/>
@@ -9253,9 +8386,9 @@
       <w:spacing w:after="100"/>
     </w:pPr>
   </w:style>
-  <w:style w:type="character" w:styleId="Hiperhivatkozs">
+  <w:style w:type="character" w:styleId="Hyperlink">
     <w:name w:val="Hyperlink"/>
-    <w:basedOn w:val="Bekezdsalapbettpusa"/>
+    <w:basedOn w:val="DefaultParagraphFont"/>
     <w:uiPriority w:val="99"/>
     <w:unhideWhenUsed/>
     <w:rsid w:val="00A760B2"/>
@@ -9264,9 +8397,9 @@
       <w:u w:val="single"/>
     </w:rPr>
   </w:style>
-  <w:style w:type="character" w:styleId="Helyrzszveg">
+  <w:style w:type="character" w:styleId="PlaceholderText">
     <w:name w:val="Placeholder Text"/>
-    <w:basedOn w:val="Bekezdsalapbettpusa"/>
+    <w:basedOn w:val="DefaultParagraphFont"/>
     <w:uiPriority w:val="99"/>
     <w:semiHidden/>
     <w:rsid w:val="00256575"/>
@@ -9274,10 +8407,10 @@
       <w:color w:val="808080"/>
     </w:rPr>
   </w:style>
-  <w:style w:type="paragraph" w:styleId="TJ2">
+  <w:style w:type="paragraph" w:styleId="TOC2">
     <w:name w:val="toc 2"/>
-    <w:basedOn w:val="Norml"/>
-    <w:next w:val="Norml"/>
+    <w:basedOn w:val="Normal"/>
+    <w:next w:val="Normal"/>
     <w:autoRedefine/>
     <w:uiPriority w:val="39"/>
     <w:unhideWhenUsed/>
@@ -9287,10 +8420,10 @@
       <w:ind w:left="240"/>
     </w:pPr>
   </w:style>
-  <w:style w:type="paragraph" w:styleId="TJ3">
+  <w:style w:type="paragraph" w:styleId="TOC3">
     <w:name w:val="toc 3"/>
-    <w:basedOn w:val="Norml"/>
-    <w:next w:val="Norml"/>
+    <w:basedOn w:val="Normal"/>
+    <w:next w:val="Normal"/>
     <w:autoRedefine/>
     <w:uiPriority w:val="39"/>
     <w:unhideWhenUsed/>
@@ -9300,9 +8433,9 @@
       <w:ind w:left="480"/>
     </w:pPr>
   </w:style>
-  <w:style w:type="character" w:styleId="Jegyzethivatkozs">
+  <w:style w:type="character" w:styleId="CommentReference">
     <w:name w:val="annotation reference"/>
-    <w:basedOn w:val="Bekezdsalapbettpusa"/>
+    <w:basedOn w:val="DefaultParagraphFont"/>
     <w:uiPriority w:val="99"/>
     <w:semiHidden/>
     <w:unhideWhenUsed/>
@@ -9312,10 +8445,10 @@
       <w:szCs w:val="16"/>
     </w:rPr>
   </w:style>
-  <w:style w:type="paragraph" w:styleId="Jegyzetszveg">
+  <w:style w:type="paragraph" w:styleId="CommentText">
     <w:name w:val="annotation text"/>
-    <w:basedOn w:val="Norml"/>
-    <w:link w:val="JegyzetszvegChar"/>
+    <w:basedOn w:val="Normal"/>
+    <w:link w:val="CommentTextChar"/>
     <w:uiPriority w:val="99"/>
     <w:semiHidden/>
     <w:unhideWhenUsed/>
@@ -9328,10 +8461,10 @@
       <w:szCs w:val="20"/>
     </w:rPr>
   </w:style>
-  <w:style w:type="character" w:customStyle="1" w:styleId="JegyzetszvegChar">
-    <w:name w:val="Jegyzetszöveg Char"/>
-    <w:basedOn w:val="Bekezdsalapbettpusa"/>
-    <w:link w:val="Jegyzetszveg"/>
+  <w:style w:type="character" w:customStyle="1" w:styleId="CommentTextChar">
+    <w:name w:val="Comment Text Char"/>
+    <w:basedOn w:val="DefaultParagraphFont"/>
+    <w:link w:val="CommentText"/>
     <w:uiPriority w:val="99"/>
     <w:semiHidden/>
     <w:rsid w:val="00354EBD"/>
@@ -9341,11 +8474,11 @@
       <w:szCs w:val="20"/>
     </w:rPr>
   </w:style>
-  <w:style w:type="paragraph" w:styleId="Megjegyzstrgya">
+  <w:style w:type="paragraph" w:styleId="CommentSubject">
     <w:name w:val="annotation subject"/>
-    <w:basedOn w:val="Jegyzetszveg"/>
-    <w:next w:val="Jegyzetszveg"/>
-    <w:link w:val="MegjegyzstrgyaChar"/>
+    <w:basedOn w:val="CommentText"/>
+    <w:next w:val="CommentText"/>
+    <w:link w:val="CommentSubjectChar"/>
     <w:uiPriority w:val="99"/>
     <w:semiHidden/>
     <w:unhideWhenUsed/>
@@ -9355,10 +8488,10 @@
       <w:bCs/>
     </w:rPr>
   </w:style>
-  <w:style w:type="character" w:customStyle="1" w:styleId="MegjegyzstrgyaChar">
-    <w:name w:val="Megjegyzés tárgya Char"/>
-    <w:basedOn w:val="JegyzetszvegChar"/>
-    <w:link w:val="Megjegyzstrgya"/>
+  <w:style w:type="character" w:customStyle="1" w:styleId="CommentSubjectChar">
+    <w:name w:val="Comment Subject Char"/>
+    <w:basedOn w:val="CommentTextChar"/>
+    <w:link w:val="CommentSubject"/>
     <w:uiPriority w:val="99"/>
     <w:semiHidden/>
     <w:rsid w:val="00354EBD"/>
@@ -9370,9 +8503,9 @@
       <w:szCs w:val="20"/>
     </w:rPr>
   </w:style>
-  <w:style w:type="character" w:styleId="Feloldatlanmegemlts">
+  <w:style w:type="character" w:styleId="UnresolvedMention">
     <w:name w:val="Unresolved Mention"/>
-    <w:basedOn w:val="Bekezdsalapbettpusa"/>
+    <w:basedOn w:val="DefaultParagraphFont"/>
     <w:uiPriority w:val="99"/>
     <w:semiHidden/>
     <w:unhideWhenUsed/>
@@ -9384,12 +8517,12 @@
   </w:style>
   <w:style w:type="character" w:customStyle="1" w:styleId="apple-converted-space">
     <w:name w:val="apple-converted-space"/>
-    <w:basedOn w:val="Bekezdsalapbettpusa"/>
+    <w:basedOn w:val="DefaultParagraphFont"/>
     <w:rsid w:val="005234E0"/>
   </w:style>
-  <w:style w:type="character" w:styleId="Mrltotthiperhivatkozs">
+  <w:style w:type="character" w:styleId="FollowedHyperlink">
     <w:name w:val="FollowedHyperlink"/>
-    <w:basedOn w:val="Bekezdsalapbettpusa"/>
+    <w:basedOn w:val="DefaultParagraphFont"/>
     <w:uiPriority w:val="99"/>
     <w:semiHidden/>
     <w:unhideWhenUsed/>

</xml_diff>

<commit_message>
dolgozat update: source footnote
</commit_message>
<xml_diff>
--- a/documentation/FormaiAjanlottSzakdolgozat.docx
+++ b/documentation/FormaiAjanlottSzakdolgozat.docx
@@ -351,7 +351,7 @@
     </w:p>
     <w:p>
       <w:pPr>
-        <w:pStyle w:val="Heading1"/>
+        <w:pStyle w:val="Cmsor1"/>
       </w:pPr>
       <w:bookmarkStart w:id="0" w:name="_Toc214202911"/>
       <w:r>
@@ -402,7 +402,7 @@
     </w:p>
     <w:p>
       <w:pPr>
-        <w:pStyle w:val="ListParagraph"/>
+        <w:pStyle w:val="Listaszerbekezds"/>
         <w:numPr>
           <w:ilvl w:val="0"/>
           <w:numId w:val="9"/>
@@ -414,7 +414,7 @@
     </w:p>
     <w:p>
       <w:pPr>
-        <w:pStyle w:val="ListParagraph"/>
+        <w:pStyle w:val="Listaszerbekezds"/>
         <w:numPr>
           <w:ilvl w:val="0"/>
           <w:numId w:val="9"/>
@@ -426,7 +426,7 @@
     </w:p>
     <w:p>
       <w:pPr>
-        <w:pStyle w:val="ListParagraph"/>
+        <w:pStyle w:val="Listaszerbekezds"/>
         <w:numPr>
           <w:ilvl w:val="0"/>
           <w:numId w:val="9"/>
@@ -438,7 +438,7 @@
     </w:p>
     <w:p>
       <w:pPr>
-        <w:pStyle w:val="ListParagraph"/>
+        <w:pStyle w:val="Listaszerbekezds"/>
         <w:numPr>
           <w:ilvl w:val="0"/>
           <w:numId w:val="9"/>
@@ -455,7 +455,7 @@
     </w:p>
     <w:p>
       <w:pPr>
-        <w:pStyle w:val="ListParagraph"/>
+        <w:pStyle w:val="Listaszerbekezds"/>
         <w:numPr>
           <w:ilvl w:val="0"/>
           <w:numId w:val="14"/>
@@ -467,7 +467,7 @@
     </w:p>
     <w:p>
       <w:pPr>
-        <w:pStyle w:val="ListParagraph"/>
+        <w:pStyle w:val="Listaszerbekezds"/>
         <w:numPr>
           <w:ilvl w:val="0"/>
           <w:numId w:val="14"/>
@@ -479,7 +479,7 @@
     </w:p>
     <w:p>
       <w:pPr>
-        <w:pStyle w:val="Heading1"/>
+        <w:pStyle w:val="Cmsor1"/>
       </w:pPr>
       <w:bookmarkStart w:id="1" w:name="_Toc214202912"/>
       <w:r>
@@ -493,7 +493,7 @@
     </w:p>
     <w:p>
       <w:pPr>
-        <w:pStyle w:val="Heading2"/>
+        <w:pStyle w:val="Cmsor2"/>
       </w:pPr>
       <w:bookmarkStart w:id="2" w:name="_Toc214202913"/>
       <w:r>
@@ -513,7 +513,7 @@
     </w:p>
     <w:p>
       <w:pPr>
-        <w:pStyle w:val="Heading2"/>
+        <w:pStyle w:val="Cmsor2"/>
       </w:pPr>
       <w:bookmarkStart w:id="3" w:name="_Toc214202914"/>
       <w:r>
@@ -531,7 +531,7 @@
     </w:p>
     <w:p>
       <w:pPr>
-        <w:pStyle w:val="Heading2"/>
+        <w:pStyle w:val="Cmsor2"/>
       </w:pPr>
       <w:bookmarkStart w:id="4" w:name="_Toc214202915"/>
       <w:r>
@@ -552,7 +552,7 @@
     </w:p>
     <w:p>
       <w:pPr>
-        <w:pStyle w:val="Heading2"/>
+        <w:pStyle w:val="Cmsor2"/>
       </w:pPr>
       <w:bookmarkStart w:id="5" w:name="_Toc214202916"/>
       <w:r>
@@ -562,7 +562,7 @@
     </w:p>
     <w:p>
       <w:pPr>
-        <w:pStyle w:val="ListParagraph"/>
+        <w:pStyle w:val="Listaszerbekezds"/>
         <w:numPr>
           <w:ilvl w:val="0"/>
           <w:numId w:val="13"/>
@@ -575,7 +575,7 @@
     </w:p>
     <w:p>
       <w:pPr>
-        <w:pStyle w:val="ListParagraph"/>
+        <w:pStyle w:val="Listaszerbekezds"/>
         <w:numPr>
           <w:ilvl w:val="0"/>
           <w:numId w:val="13"/>
@@ -588,7 +588,7 @@
     </w:p>
     <w:p>
       <w:pPr>
-        <w:pStyle w:val="ListParagraph"/>
+        <w:pStyle w:val="Listaszerbekezds"/>
         <w:numPr>
           <w:ilvl w:val="0"/>
           <w:numId w:val="13"/>
@@ -601,7 +601,7 @@
     </w:p>
     <w:p>
       <w:pPr>
-        <w:pStyle w:val="ListParagraph"/>
+        <w:pStyle w:val="Listaszerbekezds"/>
         <w:numPr>
           <w:ilvl w:val="0"/>
           <w:numId w:val="13"/>
@@ -614,7 +614,7 @@
     </w:p>
     <w:p>
       <w:pPr>
-        <w:pStyle w:val="Heading2"/>
+        <w:pStyle w:val="Cmsor2"/>
       </w:pPr>
       <w:bookmarkStart w:id="6" w:name="_Toc214202917"/>
       <w:r>
@@ -664,7 +664,7 @@
     </w:p>
     <w:p>
       <w:pPr>
-        <w:pStyle w:val="Heading2"/>
+        <w:pStyle w:val="Cmsor2"/>
       </w:pPr>
       <w:bookmarkStart w:id="7" w:name="_Toc214202918"/>
       <w:r>
@@ -716,7 +716,7 @@
       <w:sdtContent>
         <w:p>
           <w:pPr>
-            <w:pStyle w:val="TOCHeading"/>
+            <w:pStyle w:val="Tartalomjegyzkcmsora"/>
           </w:pPr>
           <w:r>
             <w:t>Tartalomjegyzék</w:t>
@@ -724,7 +724,7 @@
         </w:p>
         <w:p>
           <w:pPr>
-            <w:pStyle w:val="TOC1"/>
+            <w:pStyle w:val="TJ1"/>
             <w:rPr>
               <w:rFonts w:cstheme="minorBidi"/>
               <w:noProof/>
@@ -747,7 +747,7 @@
           <w:hyperlink w:anchor="_Toc214202911" w:history="1">
             <w:r>
               <w:rPr>
-                <w:rStyle w:val="Hyperlink"/>
+                <w:rStyle w:val="Hiperhivatkozs"/>
                 <w:noProof/>
               </w:rPr>
               <w:t>Feladatkiírás</w:t>
@@ -804,7 +804,7 @@
         </w:p>
         <w:p>
           <w:pPr>
-            <w:pStyle w:val="TOC1"/>
+            <w:pStyle w:val="TJ1"/>
             <w:rPr>
               <w:rFonts w:cstheme="minorBidi"/>
               <w:noProof/>
@@ -818,7 +818,7 @@
           <w:hyperlink w:anchor="_Toc214202912" w:history="1">
             <w:r>
               <w:rPr>
-                <w:rStyle w:val="Hyperlink"/>
+                <w:rStyle w:val="Hiperhivatkozs"/>
                 <w:noProof/>
               </w:rPr>
               <w:t>Tartalmi összefoglaló</w:t>
@@ -875,7 +875,7 @@
         </w:p>
         <w:p>
           <w:pPr>
-            <w:pStyle w:val="TOC2"/>
+            <w:pStyle w:val="TJ2"/>
             <w:tabs>
               <w:tab w:val="right" w:leader="dot" w:pos="9060"/>
             </w:tabs>
@@ -892,7 +892,7 @@
           <w:hyperlink w:anchor="_Toc214202913" w:history="1">
             <w:r>
               <w:rPr>
-                <w:rStyle w:val="Hyperlink"/>
+                <w:rStyle w:val="Hiperhivatkozs"/>
                 <w:noProof/>
               </w:rPr>
               <w:t>A téma megnevezése:</w:t>
@@ -949,7 +949,7 @@
         </w:p>
         <w:p>
           <w:pPr>
-            <w:pStyle w:val="TOC2"/>
+            <w:pStyle w:val="TJ2"/>
             <w:tabs>
               <w:tab w:val="right" w:leader="dot" w:pos="9060"/>
             </w:tabs>
@@ -966,7 +966,7 @@
           <w:hyperlink w:anchor="_Toc214202914" w:history="1">
             <w:r>
               <w:rPr>
-                <w:rStyle w:val="Hyperlink"/>
+                <w:rStyle w:val="Hiperhivatkozs"/>
                 <w:noProof/>
               </w:rPr>
               <w:t>A megadott feladat megfogalmazása:</w:t>
@@ -1023,7 +1023,7 @@
         </w:p>
         <w:p>
           <w:pPr>
-            <w:pStyle w:val="TOC2"/>
+            <w:pStyle w:val="TJ2"/>
             <w:tabs>
               <w:tab w:val="right" w:leader="dot" w:pos="9060"/>
             </w:tabs>
@@ -1040,7 +1040,7 @@
           <w:hyperlink w:anchor="_Toc214202915" w:history="1">
             <w:r>
               <w:rPr>
-                <w:rStyle w:val="Hyperlink"/>
+                <w:rStyle w:val="Hiperhivatkozs"/>
                 <w:noProof/>
               </w:rPr>
               <w:t>A megoldási mód:</w:t>
@@ -1097,7 +1097,7 @@
         </w:p>
         <w:p>
           <w:pPr>
-            <w:pStyle w:val="TOC2"/>
+            <w:pStyle w:val="TJ2"/>
             <w:tabs>
               <w:tab w:val="right" w:leader="dot" w:pos="9060"/>
             </w:tabs>
@@ -1114,7 +1114,7 @@
           <w:hyperlink w:anchor="_Toc214202916" w:history="1">
             <w:r>
               <w:rPr>
-                <w:rStyle w:val="Hyperlink"/>
+                <w:rStyle w:val="Hiperhivatkozs"/>
                 <w:noProof/>
               </w:rPr>
               <w:t>Alkalmazott eszközök, módszerek:</w:t>
@@ -1171,7 +1171,7 @@
         </w:p>
         <w:p>
           <w:pPr>
-            <w:pStyle w:val="TOC2"/>
+            <w:pStyle w:val="TJ2"/>
             <w:tabs>
               <w:tab w:val="right" w:leader="dot" w:pos="9060"/>
             </w:tabs>
@@ -1188,7 +1188,7 @@
           <w:hyperlink w:anchor="_Toc214202917" w:history="1">
             <w:r>
               <w:rPr>
-                <w:rStyle w:val="Hyperlink"/>
+                <w:rStyle w:val="Hiperhivatkozs"/>
                 <w:noProof/>
               </w:rPr>
               <w:t>Elért eredmények:</w:t>
@@ -1245,7 +1245,7 @@
         </w:p>
         <w:p>
           <w:pPr>
-            <w:pStyle w:val="TOC2"/>
+            <w:pStyle w:val="TJ2"/>
             <w:tabs>
               <w:tab w:val="right" w:leader="dot" w:pos="9060"/>
             </w:tabs>
@@ -1262,7 +1262,7 @@
           <w:hyperlink w:anchor="_Toc214202918" w:history="1">
             <w:r>
               <w:rPr>
-                <w:rStyle w:val="Hyperlink"/>
+                <w:rStyle w:val="Hiperhivatkozs"/>
                 <w:noProof/>
               </w:rPr>
               <w:t>Kulcsszavak:</w:t>
@@ -1319,7 +1319,7 @@
         </w:p>
         <w:p>
           <w:pPr>
-            <w:pStyle w:val="TOC1"/>
+            <w:pStyle w:val="TJ1"/>
             <w:rPr>
               <w:rFonts w:cstheme="minorBidi"/>
               <w:noProof/>
@@ -1333,7 +1333,7 @@
           <w:hyperlink w:anchor="_Toc214202919" w:history="1">
             <w:r>
               <w:rPr>
-                <w:rStyle w:val="Hyperlink"/>
+                <w:rStyle w:val="Hiperhivatkozs"/>
                 <w:noProof/>
               </w:rPr>
               <w:t>Bevezetés</w:t>
@@ -1390,7 +1390,7 @@
         </w:p>
         <w:p>
           <w:pPr>
-            <w:pStyle w:val="TOC1"/>
+            <w:pStyle w:val="TJ1"/>
             <w:rPr>
               <w:rFonts w:cstheme="minorBidi"/>
               <w:noProof/>
@@ -1404,7 +1404,7 @@
           <w:hyperlink w:anchor="_Toc214202920" w:history="1">
             <w:r>
               <w:rPr>
-                <w:rStyle w:val="Hyperlink"/>
+                <w:rStyle w:val="Hiperhivatkozs"/>
                 <w:noProof/>
               </w:rPr>
               <w:t>Irodalmi áttekintés</w:t>
@@ -1461,7 +1461,7 @@
         </w:p>
         <w:p>
           <w:pPr>
-            <w:pStyle w:val="TOC2"/>
+            <w:pStyle w:val="TJ2"/>
             <w:tabs>
               <w:tab w:val="right" w:leader="dot" w:pos="9060"/>
             </w:tabs>
@@ -1478,7 +1478,7 @@
           <w:hyperlink w:anchor="_Toc214202921" w:history="1">
             <w:r>
               <w:rPr>
-                <w:rStyle w:val="Hyperlink"/>
+                <w:rStyle w:val="Hiperhivatkozs"/>
                 <w:noProof/>
               </w:rPr>
               <w:t>1. Videojátékok technológiai fejlődése</w:t>
@@ -1535,7 +1535,7 @@
         </w:p>
         <w:p>
           <w:pPr>
-            <w:pStyle w:val="TOC3"/>
+            <w:pStyle w:val="TJ3"/>
             <w:tabs>
               <w:tab w:val="right" w:leader="dot" w:pos="9060"/>
             </w:tabs>
@@ -1552,7 +1552,7 @@
           <w:hyperlink w:anchor="_Toc214202922" w:history="1">
             <w:r>
               <w:rPr>
-                <w:rStyle w:val="Hyperlink"/>
+                <w:rStyle w:val="Hiperhivatkozs"/>
                 <w:noProof/>
               </w:rPr>
               <w:t>1.1 Mik azok a játék motorok?</w:t>
@@ -1609,7 +1609,7 @@
         </w:p>
         <w:p>
           <w:pPr>
-            <w:pStyle w:val="TOC3"/>
+            <w:pStyle w:val="TJ3"/>
             <w:tabs>
               <w:tab w:val="right" w:leader="dot" w:pos="9060"/>
             </w:tabs>
@@ -1626,7 +1626,7 @@
           <w:hyperlink w:anchor="_Toc214202923" w:history="1">
             <w:r>
               <w:rPr>
-                <w:rStyle w:val="Hyperlink"/>
+                <w:rStyle w:val="Hiperhivatkozs"/>
                 <w:noProof/>
               </w:rPr>
               <w:t>1.2 Játékmotorok piaci áttekintése</w:t>
@@ -1683,7 +1683,7 @@
         </w:p>
         <w:p>
           <w:pPr>
-            <w:pStyle w:val="TOC3"/>
+            <w:pStyle w:val="TJ3"/>
             <w:tabs>
               <w:tab w:val="right" w:leader="dot" w:pos="9060"/>
             </w:tabs>
@@ -1700,7 +1700,7 @@
           <w:hyperlink w:anchor="_Toc214202924" w:history="1">
             <w:r>
               <w:rPr>
-                <w:rStyle w:val="Hyperlink"/>
+                <w:rStyle w:val="Hiperhivatkozs"/>
                 <w:noProof/>
               </w:rPr>
               <w:t>1.3 Piaci megoldások</w:t>
@@ -1757,7 +1757,7 @@
         </w:p>
         <w:p>
           <w:pPr>
-            <w:pStyle w:val="TOC2"/>
+            <w:pStyle w:val="TJ2"/>
             <w:tabs>
               <w:tab w:val="right" w:leader="dot" w:pos="9060"/>
             </w:tabs>
@@ -1774,7 +1774,7 @@
           <w:hyperlink w:anchor="_Toc214202925" w:history="1">
             <w:r>
               <w:rPr>
-                <w:rStyle w:val="Hyperlink"/>
+                <w:rStyle w:val="Hiperhivatkozs"/>
                 <w:noProof/>
               </w:rPr>
               <w:t>2. Technológiai lehetőségek</w:t>
@@ -1831,7 +1831,7 @@
         </w:p>
         <w:p>
           <w:pPr>
-            <w:pStyle w:val="TOC2"/>
+            <w:pStyle w:val="TJ2"/>
             <w:tabs>
               <w:tab w:val="right" w:leader="dot" w:pos="9060"/>
             </w:tabs>
@@ -1848,7 +1848,7 @@
           <w:hyperlink w:anchor="_Toc214202926" w:history="1">
             <w:r>
               <w:rPr>
-                <w:rStyle w:val="Hyperlink"/>
+                <w:rStyle w:val="Hiperhivatkozs"/>
                 <w:noProof/>
               </w:rPr>
               <w:t>3. Eddigi képfeldolgozás játékokban</w:t>
@@ -1905,7 +1905,7 @@
         </w:p>
         <w:p>
           <w:pPr>
-            <w:pStyle w:val="TOC2"/>
+            <w:pStyle w:val="TJ2"/>
             <w:tabs>
               <w:tab w:val="right" w:leader="dot" w:pos="9060"/>
             </w:tabs>
@@ -1922,7 +1922,7 @@
           <w:hyperlink w:anchor="_Toc214202927" w:history="1">
             <w:r>
               <w:rPr>
-                <w:rStyle w:val="Hyperlink"/>
+                <w:rStyle w:val="Hiperhivatkozs"/>
                 <w:noProof/>
               </w:rPr>
               <w:t>Célkitűzés</w:t>
@@ -1979,7 +1979,7 @@
         </w:p>
         <w:p>
           <w:pPr>
-            <w:pStyle w:val="TOC1"/>
+            <w:pStyle w:val="TJ1"/>
             <w:rPr>
               <w:rFonts w:cstheme="minorBidi"/>
               <w:noProof/>
@@ -1993,7 +1993,7 @@
           <w:hyperlink w:anchor="_Toc214202928" w:history="1">
             <w:r>
               <w:rPr>
-                <w:rStyle w:val="Hyperlink"/>
+                <w:rStyle w:val="Hiperhivatkozs"/>
                 <w:noProof/>
               </w:rPr>
               <w:t>Felhasznált anyagok és eszközök</w:t>
@@ -2050,7 +2050,7 @@
         </w:p>
         <w:p>
           <w:pPr>
-            <w:pStyle w:val="TOC1"/>
+            <w:pStyle w:val="TJ1"/>
             <w:rPr>
               <w:rFonts w:cstheme="minorBidi"/>
               <w:noProof/>
@@ -2064,7 +2064,7 @@
           <w:hyperlink w:anchor="_Toc214202929" w:history="1">
             <w:r>
               <w:rPr>
-                <w:rStyle w:val="Hyperlink"/>
+                <w:rStyle w:val="Hiperhivatkozs"/>
                 <w:noProof/>
               </w:rPr>
               <w:t>Alkalmazott módszerek</w:t>
@@ -2121,7 +2121,7 @@
         </w:p>
         <w:p>
           <w:pPr>
-            <w:pStyle w:val="TOC1"/>
+            <w:pStyle w:val="TJ1"/>
             <w:rPr>
               <w:rFonts w:cstheme="minorBidi"/>
               <w:noProof/>
@@ -2135,7 +2135,7 @@
           <w:hyperlink w:anchor="_Toc214202930" w:history="1">
             <w:r>
               <w:rPr>
-                <w:rStyle w:val="Hyperlink"/>
+                <w:rStyle w:val="Hiperhivatkozs"/>
                 <w:noProof/>
               </w:rPr>
               <w:t>Megvalósítás</w:t>
@@ -2192,7 +2192,7 @@
         </w:p>
         <w:p>
           <w:pPr>
-            <w:pStyle w:val="TOC2"/>
+            <w:pStyle w:val="TJ2"/>
             <w:tabs>
               <w:tab w:val="right" w:leader="dot" w:pos="9060"/>
             </w:tabs>
@@ -2209,7 +2209,7 @@
           <w:hyperlink w:anchor="_Toc214202931" w:history="1">
             <w:r>
               <w:rPr>
-                <w:rStyle w:val="Hyperlink"/>
+                <w:rStyle w:val="Hiperhivatkozs"/>
                 <w:noProof/>
               </w:rPr>
               <w:t>1. Backend</w:t>
@@ -2266,7 +2266,7 @@
         </w:p>
         <w:p>
           <w:pPr>
-            <w:pStyle w:val="TOC3"/>
+            <w:pStyle w:val="TJ3"/>
             <w:tabs>
               <w:tab w:val="right" w:leader="dot" w:pos="9060"/>
             </w:tabs>
@@ -2283,7 +2283,7 @@
           <w:hyperlink w:anchor="_Toc214202932" w:history="1">
             <w:r>
               <w:rPr>
-                <w:rStyle w:val="Hyperlink"/>
+                <w:rStyle w:val="Hiperhivatkozs"/>
                 <w:noProof/>
               </w:rPr>
               <w:t>1.1 Objektumok</w:t>
@@ -2340,7 +2340,7 @@
         </w:p>
         <w:p>
           <w:pPr>
-            <w:pStyle w:val="TOC3"/>
+            <w:pStyle w:val="TJ3"/>
             <w:tabs>
               <w:tab w:val="right" w:leader="dot" w:pos="9060"/>
             </w:tabs>
@@ -2357,7 +2357,7 @@
           <w:hyperlink w:anchor="_Toc214202933" w:history="1">
             <w:r>
               <w:rPr>
-                <w:rStyle w:val="Hyperlink"/>
+                <w:rStyle w:val="Hiperhivatkozs"/>
                 <w:noProof/>
               </w:rPr>
               <w:t>1.2 Pálya</w:t>
@@ -2414,7 +2414,7 @@
         </w:p>
         <w:p>
           <w:pPr>
-            <w:pStyle w:val="TOC2"/>
+            <w:pStyle w:val="TJ2"/>
             <w:tabs>
               <w:tab w:val="right" w:leader="dot" w:pos="9060"/>
             </w:tabs>
@@ -2431,7 +2431,7 @@
           <w:hyperlink w:anchor="_Toc214202934" w:history="1">
             <w:r>
               <w:rPr>
-                <w:rStyle w:val="Hyperlink"/>
+                <w:rStyle w:val="Hiperhivatkozs"/>
                 <w:noProof/>
               </w:rPr>
               <w:t>2. Frontend</w:t>
@@ -2488,7 +2488,7 @@
         </w:p>
         <w:p>
           <w:pPr>
-            <w:pStyle w:val="TOC2"/>
+            <w:pStyle w:val="TJ2"/>
             <w:tabs>
               <w:tab w:val="right" w:leader="dot" w:pos="9060"/>
             </w:tabs>
@@ -2505,7 +2505,7 @@
           <w:hyperlink w:anchor="_Toc214202935" w:history="1">
             <w:r>
               <w:rPr>
-                <w:rStyle w:val="Hyperlink"/>
+                <w:rStyle w:val="Hiperhivatkozs"/>
                 <w:noProof/>
               </w:rPr>
               <w:t>3. Képfelismerő algoritmus</w:t>
@@ -2562,7 +2562,7 @@
         </w:p>
         <w:p>
           <w:pPr>
-            <w:pStyle w:val="TOC2"/>
+            <w:pStyle w:val="TJ2"/>
             <w:tabs>
               <w:tab w:val="right" w:leader="dot" w:pos="9060"/>
             </w:tabs>
@@ -2579,7 +2579,7 @@
           <w:hyperlink w:anchor="_Toc214202936" w:history="1">
             <w:r>
               <w:rPr>
-                <w:rStyle w:val="Hyperlink"/>
+                <w:rStyle w:val="Hiperhivatkozs"/>
                 <w:noProof/>
               </w:rPr>
               <w:t>4. Rajzoló algoritmus</w:t>
@@ -2636,7 +2636,7 @@
         </w:p>
         <w:p>
           <w:pPr>
-            <w:pStyle w:val="TOC1"/>
+            <w:pStyle w:val="TJ1"/>
             <w:rPr>
               <w:rFonts w:cstheme="minorBidi"/>
               <w:noProof/>
@@ -2650,7 +2650,7 @@
           <w:hyperlink w:anchor="_Toc214202937" w:history="1">
             <w:r>
               <w:rPr>
-                <w:rStyle w:val="Hyperlink"/>
+                <w:rStyle w:val="Hiperhivatkozs"/>
                 <w:noProof/>
               </w:rPr>
               <w:t>Összefoglalás</w:t>
@@ -2707,7 +2707,7 @@
         </w:p>
         <w:p>
           <w:pPr>
-            <w:pStyle w:val="TOC1"/>
+            <w:pStyle w:val="TJ1"/>
             <w:rPr>
               <w:rFonts w:cstheme="minorBidi"/>
               <w:noProof/>
@@ -2721,7 +2721,7 @@
           <w:hyperlink w:anchor="_Toc214202938" w:history="1">
             <w:r>
               <w:rPr>
-                <w:rStyle w:val="Hyperlink"/>
+                <w:rStyle w:val="Hiperhivatkozs"/>
                 <w:noProof/>
               </w:rPr>
               <w:t>Irodalomjegyzék</w:t>
@@ -2778,7 +2778,7 @@
         </w:p>
         <w:p>
           <w:pPr>
-            <w:pStyle w:val="TOC1"/>
+            <w:pStyle w:val="TJ1"/>
             <w:rPr>
               <w:rFonts w:cstheme="minorBidi"/>
               <w:noProof/>
@@ -2792,7 +2792,7 @@
           <w:hyperlink w:anchor="_Toc214202939" w:history="1">
             <w:r>
               <w:rPr>
-                <w:rStyle w:val="Hyperlink"/>
+                <w:rStyle w:val="Hiperhivatkozs"/>
                 <w:noProof/>
               </w:rPr>
               <w:t>Köszönetnyilvánítás</w:t>
@@ -2849,7 +2849,7 @@
         </w:p>
         <w:p>
           <w:pPr>
-            <w:pStyle w:val="TOC1"/>
+            <w:pStyle w:val="TJ1"/>
             <w:rPr>
               <w:rFonts w:cstheme="minorBidi"/>
               <w:noProof/>
@@ -2863,7 +2863,7 @@
           <w:hyperlink w:anchor="_Toc214202940" w:history="1">
             <w:r>
               <w:rPr>
-                <w:rStyle w:val="Hyperlink"/>
+                <w:rStyle w:val="Hiperhivatkozs"/>
                 <w:noProof/>
               </w:rPr>
               <w:t>Nyilatkozat</w:t>
@@ -2920,7 +2920,7 @@
         </w:p>
         <w:p>
           <w:pPr>
-            <w:pStyle w:val="TOC1"/>
+            <w:pStyle w:val="TJ1"/>
             <w:rPr>
               <w:rFonts w:cstheme="minorBidi"/>
               <w:noProof/>
@@ -2934,7 +2934,7 @@
           <w:hyperlink w:anchor="_Toc214202941" w:history="1">
             <w:r>
               <w:rPr>
-                <w:rStyle w:val="Hyperlink"/>
+                <w:rStyle w:val="Hiperhivatkozs"/>
                 <w:noProof/>
               </w:rPr>
               <w:t>Mellékletek</w:t>
@@ -3005,7 +3005,7 @@
     </w:sdt>
     <w:p>
       <w:pPr>
-        <w:pStyle w:val="Heading1"/>
+        <w:pStyle w:val="Cmsor1"/>
       </w:pPr>
       <w:bookmarkStart w:id="8" w:name="_Toc214202919"/>
       <w:r>
@@ -3836,7 +3836,7 @@
     </w:p>
     <w:p>
       <w:pPr>
-        <w:pStyle w:val="Heading1"/>
+        <w:pStyle w:val="Cmsor1"/>
       </w:pPr>
       <w:bookmarkStart w:id="9" w:name="_Toc214202920"/>
       <w:r>
@@ -3847,7 +3847,7 @@
     </w:p>
     <w:p>
       <w:pPr>
-        <w:pStyle w:val="Heading2"/>
+        <w:pStyle w:val="Cmsor2"/>
       </w:pPr>
       <w:bookmarkStart w:id="10" w:name="_Toc214202921"/>
       <w:r>
@@ -3860,7 +3860,7 @@
     </w:p>
     <w:p>
       <w:pPr>
-        <w:pStyle w:val="Heading3"/>
+        <w:pStyle w:val="Cmsor3"/>
       </w:pPr>
       <w:bookmarkStart w:id="11" w:name="_Toc214202922"/>
       <w:r>
@@ -3892,7 +3892,7 @@
     </w:p>
     <w:p>
       <w:pPr>
-        <w:pStyle w:val="Heading3"/>
+        <w:pStyle w:val="Cmsor3"/>
       </w:pPr>
       <w:bookmarkStart w:id="12" w:name="_Toc214202923"/>
       <w:r>
@@ -4227,7 +4227,7 @@
     </w:p>
     <w:p>
       <w:pPr>
-        <w:pStyle w:val="ListParagraph"/>
+        <w:pStyle w:val="Listaszerbekezds"/>
         <w:numPr>
           <w:ilvl w:val="0"/>
           <w:numId w:val="10"/>
@@ -4256,7 +4256,7 @@
     </w:p>
     <w:p>
       <w:pPr>
-        <w:pStyle w:val="ListParagraph"/>
+        <w:pStyle w:val="Listaszerbekezds"/>
         <w:numPr>
           <w:ilvl w:val="0"/>
           <w:numId w:val="10"/>
@@ -4285,7 +4285,7 @@
     </w:p>
     <w:p>
       <w:pPr>
-        <w:pStyle w:val="ListParagraph"/>
+        <w:pStyle w:val="Listaszerbekezds"/>
         <w:numPr>
           <w:ilvl w:val="0"/>
           <w:numId w:val="10"/>
@@ -4317,7 +4317,7 @@
     </w:p>
     <w:p>
       <w:pPr>
-        <w:pStyle w:val="ListParagraph"/>
+        <w:pStyle w:val="Listaszerbekezds"/>
         <w:numPr>
           <w:ilvl w:val="0"/>
           <w:numId w:val="10"/>
@@ -4346,7 +4346,7 @@
     </w:p>
     <w:p>
       <w:pPr>
-        <w:pStyle w:val="ListParagraph"/>
+        <w:pStyle w:val="Listaszerbekezds"/>
         <w:numPr>
           <w:ilvl w:val="0"/>
           <w:numId w:val="10"/>
@@ -4375,7 +4375,7 @@
     </w:p>
     <w:p>
       <w:pPr>
-        <w:pStyle w:val="ListParagraph"/>
+        <w:pStyle w:val="Listaszerbekezds"/>
         <w:numPr>
           <w:ilvl w:val="0"/>
           <w:numId w:val="10"/>
@@ -4404,7 +4404,7 @@
     </w:p>
     <w:p>
       <w:pPr>
-        <w:pStyle w:val="ListParagraph"/>
+        <w:pStyle w:val="Listaszerbekezds"/>
         <w:numPr>
           <w:ilvl w:val="0"/>
           <w:numId w:val="10"/>
@@ -4433,7 +4433,7 @@
     </w:p>
     <w:p>
       <w:pPr>
-        <w:pStyle w:val="ListParagraph"/>
+        <w:pStyle w:val="Listaszerbekezds"/>
         <w:numPr>
           <w:ilvl w:val="0"/>
           <w:numId w:val="10"/>
@@ -4465,7 +4465,7 @@
     </w:p>
     <w:p>
       <w:pPr>
-        <w:pStyle w:val="Heading3"/>
+        <w:pStyle w:val="Cmsor3"/>
       </w:pPr>
       <w:bookmarkStart w:id="13" w:name="_Toc214202924"/>
       <w:r>
@@ -4738,7 +4738,7 @@
     </w:p>
     <w:p>
       <w:pPr>
-        <w:pStyle w:val="Caption"/>
+        <w:pStyle w:val="Kpalrs"/>
         <w:jc w:val="center"/>
         <w:rPr>
           <w:color w:val="000000" w:themeColor="text1"/>
@@ -4800,7 +4800,7 @@
       <w:hyperlink r:id="rId9" w:history="1">
         <w:r>
           <w:rPr>
-            <w:rStyle w:val="Hyperlink"/>
+            <w:rStyle w:val="Hiperhivatkozs"/>
           </w:rPr>
           <w:t>https://app.sensortower.com/vgi/assets/reports/The_Big_Game_Engines_Report_of_2025.pdf</w:t>
         </w:r>
@@ -4860,7 +4860,7 @@
     </w:p>
     <w:p>
       <w:pPr>
-        <w:pStyle w:val="Caption"/>
+        <w:pStyle w:val="Kpalrs"/>
         <w:jc w:val="center"/>
         <w:rPr>
           <w:color w:val="000000" w:themeColor="text1"/>
@@ -4923,7 +4923,7 @@
     </w:p>
     <w:p>
       <w:pPr>
-        <w:pStyle w:val="Heading2"/>
+        <w:pStyle w:val="Cmsor2"/>
       </w:pPr>
       <w:bookmarkStart w:id="14" w:name="_Toc214202925"/>
       <w:r>
@@ -4957,7 +4957,7 @@
       <w:hyperlink r:id="rId11" w:history="1">
         <w:r>
           <w:rPr>
-            <w:rStyle w:val="Hyperlink"/>
+            <w:rStyle w:val="Hiperhivatkozs"/>
             <w:szCs w:val="21"/>
           </w:rPr>
           <w:t>XNA Framework</w:t>
@@ -5016,7 +5016,7 @@
     </w:p>
     <w:p>
       <w:pPr>
-        <w:pStyle w:val="Heading2"/>
+        <w:pStyle w:val="Cmsor2"/>
         <w:ind w:left="567" w:firstLine="0"/>
       </w:pPr>
       <w:bookmarkStart w:id="15" w:name="_Toc214202926"/>
@@ -5145,7 +5145,7 @@
     </w:p>
     <w:p>
       <w:pPr>
-        <w:pStyle w:val="Heading2"/>
+        <w:pStyle w:val="Cmsor2"/>
       </w:pPr>
       <w:bookmarkStart w:id="16" w:name="_Toc214202927"/>
       <w:r>
@@ -5395,7 +5395,7 @@
     </w:p>
     <w:p>
       <w:pPr>
-        <w:pStyle w:val="ListParagraph"/>
+        <w:pStyle w:val="Listaszerbekezds"/>
         <w:numPr>
           <w:ilvl w:val="0"/>
           <w:numId w:val="11"/>
@@ -5413,7 +5413,7 @@
     </w:p>
     <w:p>
       <w:pPr>
-        <w:pStyle w:val="ListParagraph"/>
+        <w:pStyle w:val="Listaszerbekezds"/>
         <w:numPr>
           <w:ilvl w:val="0"/>
           <w:numId w:val="11"/>
@@ -5431,7 +5431,7 @@
     </w:p>
     <w:p>
       <w:pPr>
-        <w:pStyle w:val="ListParagraph"/>
+        <w:pStyle w:val="Listaszerbekezds"/>
         <w:numPr>
           <w:ilvl w:val="0"/>
           <w:numId w:val="11"/>
@@ -5449,7 +5449,7 @@
     </w:p>
     <w:p>
       <w:pPr>
-        <w:pStyle w:val="ListParagraph"/>
+        <w:pStyle w:val="Listaszerbekezds"/>
         <w:numPr>
           <w:ilvl w:val="0"/>
           <w:numId w:val="11"/>
@@ -5467,7 +5467,7 @@
     </w:p>
     <w:p>
       <w:pPr>
-        <w:pStyle w:val="ListParagraph"/>
+        <w:pStyle w:val="Listaszerbekezds"/>
         <w:numPr>
           <w:ilvl w:val="0"/>
           <w:numId w:val="11"/>
@@ -5498,7 +5498,7 @@
     <w:p/>
     <w:p>
       <w:pPr>
-        <w:pStyle w:val="Heading1"/>
+        <w:pStyle w:val="Cmsor1"/>
         <w:rPr>
           <w:color w:val="000000" w:themeColor="text1"/>
         </w:rPr>
@@ -5541,17 +5541,14 @@
     </w:p>
     <w:p>
       <w:pPr>
-        <w:pStyle w:val="ListParagraph"/>
+        <w:pStyle w:val="Listaszerbekezds"/>
         <w:numPr>
           <w:ilvl w:val="0"/>
           <w:numId w:val="12"/>
         </w:numPr>
       </w:pPr>
       <w:r>
-        <w:t>Pygam</w:t>
-      </w:r>
-      <w:r>
-        <w:t xml:space="preserve">e – </w:t>
+        <w:t xml:space="preserve">Pygame – </w:t>
       </w:r>
       <w:r>
         <w:t>K</w:t>
@@ -5562,7 +5559,7 @@
     </w:p>
     <w:p>
       <w:pPr>
-        <w:pStyle w:val="ListParagraph"/>
+        <w:pStyle w:val="Listaszerbekezds"/>
         <w:numPr>
           <w:ilvl w:val="0"/>
           <w:numId w:val="12"/>
@@ -5572,7 +5569,16 @@
         <w:t xml:space="preserve">Unity Drawing Recognition </w:t>
       </w:r>
       <w:r>
-        <w:t xml:space="preserve">projekt </w:t>
+        <w:t>projekt</w:t>
+      </w:r>
+      <w:r>
+        <w:rPr>
+          <w:rStyle w:val="Lbjegyzet-hivatkozs"/>
+        </w:rPr>
+        <w:footnoteReference w:id="1"/>
+      </w:r>
+      <w:r>
+        <w:t xml:space="preserve"> </w:t>
       </w:r>
       <w:r>
         <w:t xml:space="preserve">– </w:t>
@@ -5592,7 +5598,7 @@
     </w:p>
     <w:p>
       <w:pPr>
-        <w:pStyle w:val="ListParagraph"/>
+        <w:pStyle w:val="Listaszerbekezds"/>
         <w:numPr>
           <w:ilvl w:val="0"/>
           <w:numId w:val="12"/>
@@ -5610,7 +5616,7 @@
     </w:p>
     <w:p>
       <w:pPr>
-        <w:pStyle w:val="ListParagraph"/>
+        <w:pStyle w:val="Listaszerbekezds"/>
         <w:numPr>
           <w:ilvl w:val="0"/>
           <w:numId w:val="12"/>
@@ -5625,7 +5631,7 @@
     </w:p>
     <w:p>
       <w:pPr>
-        <w:pStyle w:val="ListParagraph"/>
+        <w:pStyle w:val="Listaszerbekezds"/>
         <w:numPr>
           <w:ilvl w:val="0"/>
           <w:numId w:val="12"/>
@@ -5637,7 +5643,7 @@
     </w:p>
     <w:p>
       <w:pPr>
-        <w:pStyle w:val="ListParagraph"/>
+        <w:pStyle w:val="Listaszerbekezds"/>
         <w:numPr>
           <w:ilvl w:val="0"/>
           <w:numId w:val="12"/>
@@ -5650,10 +5656,7 @@
         <w:t xml:space="preserve"> - </w:t>
       </w:r>
       <w:r>
-        <w:t>A Unity lehetőséget nyújt intergrálva használni a Visual Studio-t, ezzel is települ, azonban ez a macOS rendszeren nem elérhető, így Visual Studio Code-ot használtam végül a program logikájának megírásához.</w:t>
-      </w:r>
-      <w:r>
-        <w:t xml:space="preserve"> Ezt hasonlóképpen nagyon egyszerű volt társítani a Unity-hez.</w:t>
+        <w:t>A Unity lehetőséget nyújt intergrálva használni a Visual Studio-t, ezzel is települ, azonban ez a macOS rendszeren nem elérhető, így Visual Studio Code-ot használtam végül a program logikájának megírásához. Ezt hasonlóképpen nagyon egyszerű volt társítani a Unity-hez.</w:t>
       </w:r>
     </w:p>
     <w:p>
@@ -5663,12 +5666,7 @@
     </w:p>
     <w:p>
       <w:pPr>
-        <w:ind w:firstLine="0"/>
-      </w:pPr>
-    </w:p>
-    <w:p>
-      <w:pPr>
-        <w:pStyle w:val="Heading1"/>
+        <w:pStyle w:val="Cmsor1"/>
         <w:rPr>
           <w:color w:val="000000" w:themeColor="text1"/>
         </w:rPr>
@@ -5696,7 +5694,7 @@
     </w:p>
     <w:p>
       <w:pPr>
-        <w:pStyle w:val="ListParagraph"/>
+        <w:pStyle w:val="Listaszerbekezds"/>
         <w:numPr>
           <w:ilvl w:val="0"/>
           <w:numId w:val="20"/>
@@ -5708,7 +5706,7 @@
     </w:p>
     <w:p>
       <w:pPr>
-        <w:pStyle w:val="ListParagraph"/>
+        <w:pStyle w:val="Listaszerbekezds"/>
         <w:numPr>
           <w:ilvl w:val="0"/>
           <w:numId w:val="7"/>
@@ -5738,7 +5736,7 @@
     </w:p>
     <w:p>
       <w:pPr>
-        <w:pStyle w:val="ListParagraph"/>
+        <w:pStyle w:val="Listaszerbekezds"/>
         <w:numPr>
           <w:ilvl w:val="0"/>
           <w:numId w:val="7"/>
@@ -5750,7 +5748,7 @@
     </w:p>
     <w:p>
       <w:pPr>
-        <w:pStyle w:val="ListParagraph"/>
+        <w:pStyle w:val="Listaszerbekezds"/>
         <w:ind w:left="1287" w:firstLine="0"/>
       </w:pPr>
     </w:p>
@@ -5802,7 +5800,7 @@
     </w:p>
     <w:p>
       <w:pPr>
-        <w:pStyle w:val="Heading1"/>
+        <w:pStyle w:val="Cmsor1"/>
       </w:pPr>
       <w:bookmarkStart w:id="19" w:name="_Toc214202930"/>
       <w:r>
@@ -5813,7 +5811,7 @@
     </w:p>
     <w:p>
       <w:pPr>
-        <w:pStyle w:val="Heading2"/>
+        <w:pStyle w:val="Cmsor2"/>
       </w:pPr>
       <w:bookmarkStart w:id="20" w:name="_Toc214202931"/>
       <w:r>
@@ -5832,7 +5830,7 @@
     </w:p>
     <w:p>
       <w:pPr>
-        <w:pStyle w:val="Heading3"/>
+        <w:pStyle w:val="Cmsor3"/>
       </w:pPr>
       <w:bookmarkStart w:id="21" w:name="_Toc214202932"/>
       <w:r>
@@ -5845,7 +5843,7 @@
     </w:p>
     <w:p>
       <w:pPr>
-        <w:pStyle w:val="Heading4"/>
+        <w:pStyle w:val="Cmsor4"/>
       </w:pPr>
       <w:r>
         <w:t>1</w:t>
@@ -5856,7 +5854,7 @@
     </w:p>
     <w:p>
       <w:pPr>
-        <w:pStyle w:val="Heading4"/>
+        <w:pStyle w:val="Cmsor4"/>
       </w:pPr>
       <w:r>
         <w:t>1</w:t>
@@ -5867,7 +5865,7 @@
     </w:p>
     <w:p>
       <w:pPr>
-        <w:pStyle w:val="Heading4"/>
+        <w:pStyle w:val="Cmsor4"/>
       </w:pPr>
       <w:r>
         <w:t>1</w:t>
@@ -5878,7 +5876,7 @@
     </w:p>
     <w:p>
       <w:pPr>
-        <w:pStyle w:val="Heading4"/>
+        <w:pStyle w:val="Cmsor4"/>
       </w:pPr>
       <w:r>
         <w:t>1</w:t>
@@ -5889,7 +5887,7 @@
     </w:p>
     <w:p>
       <w:pPr>
-        <w:pStyle w:val="Heading4"/>
+        <w:pStyle w:val="Cmsor4"/>
       </w:pPr>
       <w:r>
         <w:t>1</w:t>
@@ -5900,7 +5898,7 @@
     </w:p>
     <w:p>
       <w:pPr>
-        <w:pStyle w:val="Heading3"/>
+        <w:pStyle w:val="Cmsor3"/>
       </w:pPr>
       <w:bookmarkStart w:id="22" w:name="_Toc214202933"/>
       <w:r>
@@ -5913,7 +5911,7 @@
     </w:p>
     <w:p>
       <w:pPr>
-        <w:pStyle w:val="Heading4"/>
+        <w:pStyle w:val="Cmsor4"/>
       </w:pPr>
       <w:r>
         <w:t>1</w:t>
@@ -5924,7 +5922,7 @@
     </w:p>
     <w:p>
       <w:pPr>
-        <w:pStyle w:val="Heading4"/>
+        <w:pStyle w:val="Cmsor4"/>
       </w:pPr>
       <w:r>
         <w:t>1</w:t>
@@ -5935,7 +5933,7 @@
     </w:p>
     <w:p>
       <w:pPr>
-        <w:pStyle w:val="Heading2"/>
+        <w:pStyle w:val="Cmsor2"/>
       </w:pPr>
       <w:bookmarkStart w:id="23" w:name="_Toc214202934"/>
       <w:r>
@@ -5945,7 +5943,7 @@
     </w:p>
     <w:p>
       <w:pPr>
-        <w:pStyle w:val="Heading2"/>
+        <w:pStyle w:val="Cmsor2"/>
       </w:pPr>
       <w:bookmarkStart w:id="24" w:name="_Toc214202935"/>
       <w:r>
@@ -5971,7 +5969,7 @@
     </w:p>
     <w:p>
       <w:pPr>
-        <w:pStyle w:val="Heading2"/>
+        <w:pStyle w:val="Cmsor2"/>
       </w:pPr>
       <w:bookmarkStart w:id="25" w:name="_Toc214202936"/>
       <w:r>
@@ -5987,10 +5985,7 @@
     </w:p>
     <w:p>
       <w:r>
-        <w:t xml:space="preserve">4.1 </w:t>
-      </w:r>
-      <w:r>
-        <w:t>Implementálás, programban való elhelyezés, beüzemelés</w:t>
+        <w:t>4.1 Implementálás, programban való elhelyezés, beüzemelés</w:t>
       </w:r>
     </w:p>
     <w:p>
@@ -6005,7 +6000,7 @@
     </w:p>
     <w:p>
       <w:pPr>
-        <w:pStyle w:val="Heading1"/>
+        <w:pStyle w:val="Cmsor1"/>
         <w:rPr>
           <w:color w:val="000000" w:themeColor="text1"/>
         </w:rPr>
@@ -6058,7 +6053,7 @@
     </w:p>
     <w:p>
       <w:pPr>
-        <w:pStyle w:val="Heading1"/>
+        <w:pStyle w:val="Cmsor1"/>
         <w:rPr>
           <w:color w:val="000000" w:themeColor="text1"/>
         </w:rPr>
@@ -6120,7 +6115,7 @@
     </w:p>
     <w:p>
       <w:pPr>
-        <w:pStyle w:val="Heading1"/>
+        <w:pStyle w:val="Cmsor1"/>
       </w:pPr>
       <w:bookmarkStart w:id="28" w:name="_Toc214202939"/>
       <w:r>
@@ -6172,7 +6167,7 @@
     </w:p>
     <w:p>
       <w:pPr>
-        <w:pStyle w:val="Heading1"/>
+        <w:pStyle w:val="Cmsor1"/>
       </w:pPr>
       <w:bookmarkStart w:id="29" w:name="_Toc214202940"/>
       <w:r>
@@ -6338,7 +6333,7 @@
     </w:p>
     <w:p>
       <w:pPr>
-        <w:pStyle w:val="Heading1"/>
+        <w:pStyle w:val="Cmsor1"/>
       </w:pPr>
       <w:bookmarkStart w:id="30" w:name="_Toc214202941"/>
       <w:r>
@@ -6443,7 +6438,7 @@
 <w:ftr xmlns:wpc="http://schemas.microsoft.com/office/word/2010/wordprocessingCanvas" xmlns:cx="http://schemas.microsoft.com/office/drawing/2014/chartex" xmlns:cx1="http://schemas.microsoft.com/office/drawing/2015/9/8/chartex" xmlns:cx2="http://schemas.microsoft.com/office/drawing/2015/10/21/chartex" xmlns:cx3="http://schemas.microsoft.com/office/drawing/2016/5/9/chartex" xmlns:cx4="http://schemas.microsoft.com/office/drawing/2016/5/10/chartex" xmlns:cx5="http://schemas.microsoft.com/office/drawing/2016/5/11/chartex" xmlns:cx6="http://schemas.microsoft.com/office/drawing/2016/5/12/chartex" xmlns:cx7="http://schemas.microsoft.com/office/drawing/2016/5/13/chartex" xmlns:cx8="http://schemas.microsoft.com/office/drawing/2016/5/14/chartex" xmlns:mc="http://schemas.openxmlformats.org/markup-compatibility/2006" xmlns:aink="http://schemas.microsoft.com/office/drawing/2016/ink" xmlns:am3d="http://schemas.microsoft.com/office/drawing/2017/model3d" xmlns:o="urn:schemas-microsoft-com:office:office" xmlns:oel="http://schemas.microsoft.com/office/2019/extlst" xmlns:r="http://schemas.openxmlformats.org/officeDocument/2006/relationships" xmlns:m="http://schemas.openxmlformats.org/officeDocument/2006/math" xmlns:v="urn:schemas-microsoft-com:vml" xmlns:wp14="http://schemas.microsoft.com/office/word/2010/wordprocessingDrawing" xmlns:wp="http://schemas.openxmlformats.org/drawingml/2006/wordprocessingDrawing" xmlns:w10="urn:schemas-microsoft-com:office:word" xmlns:w="http://schemas.openxmlformats.org/wordprocessingml/2006/main" xmlns:w14="http://schemas.microsoft.com/office/word/2010/wordml" xmlns:w15="http://schemas.microsoft.com/office/word/2012/wordml" xmlns:w16cex="http://schemas.microsoft.com/office/word/2018/wordml/cex" xmlns:w16cid="http://schemas.microsoft.com/office/word/2016/wordml/cid" xmlns:w16="http://schemas.microsoft.com/office/word/2018/wordml" xmlns:w16du="http://schemas.microsoft.com/office/word/2023/wordml/word16du" xmlns:w16sdtdh="http://schemas.microsoft.com/office/word/2020/wordml/sdtdatahash" xmlns:w16sdtfl="http://schemas.microsoft.com/office/word/2024/wordml/sdtformatlock" xmlns:w16se="http://schemas.microsoft.com/office/word/2015/wordml/symex" xmlns:wpg="http://schemas.microsoft.com/office/word/2010/wordprocessingGroup" xmlns:wpi="http://schemas.microsoft.com/office/word/2010/wordprocessingInk" xmlns:wne="http://schemas.microsoft.com/office/word/2006/wordml" xmlns:wps="http://schemas.microsoft.com/office/word/2010/wordprocessingShape" mc:Ignorable="w14 w15 w16se w16cid w16 w16cex w16sdtdh w16sdtfl w16du wp14">
   <w:p>
     <w:pPr>
-      <w:pStyle w:val="Footer"/>
+      <w:pStyle w:val="llb"/>
       <w:jc w:val="center"/>
     </w:pPr>
     <w:r>
@@ -6475,19 +6470,13 @@
 <w:ftr xmlns:wpc="http://schemas.microsoft.com/office/word/2010/wordprocessingCanvas" xmlns:cx="http://schemas.microsoft.com/office/drawing/2014/chartex" xmlns:cx1="http://schemas.microsoft.com/office/drawing/2015/9/8/chartex" xmlns:cx2="http://schemas.microsoft.com/office/drawing/2015/10/21/chartex" xmlns:cx3="http://schemas.microsoft.com/office/drawing/2016/5/9/chartex" xmlns:cx4="http://schemas.microsoft.com/office/drawing/2016/5/10/chartex" xmlns:cx5="http://schemas.microsoft.com/office/drawing/2016/5/11/chartex" xmlns:cx6="http://schemas.microsoft.com/office/drawing/2016/5/12/chartex" xmlns:cx7="http://schemas.microsoft.com/office/drawing/2016/5/13/chartex" xmlns:cx8="http://schemas.microsoft.com/office/drawing/2016/5/14/chartex" xmlns:mc="http://schemas.openxmlformats.org/markup-compatibility/2006" xmlns:aink="http://schemas.microsoft.com/office/drawing/2016/ink" xmlns:am3d="http://schemas.microsoft.com/office/drawing/2017/model3d" xmlns:o="urn:schemas-microsoft-com:office:office" xmlns:oel="http://schemas.microsoft.com/office/2019/extlst" xmlns:r="http://schemas.openxmlformats.org/officeDocument/2006/relationships" xmlns:m="http://schemas.openxmlformats.org/officeDocument/2006/math" xmlns:v="urn:schemas-microsoft-com:vml" xmlns:wp14="http://schemas.microsoft.com/office/word/2010/wordprocessingDrawing" xmlns:wp="http://schemas.openxmlformats.org/drawingml/2006/wordprocessingDrawing" xmlns:w10="urn:schemas-microsoft-com:office:word" xmlns:w="http://schemas.openxmlformats.org/wordprocessingml/2006/main" xmlns:w14="http://schemas.microsoft.com/office/word/2010/wordml" xmlns:w15="http://schemas.microsoft.com/office/word/2012/wordml" xmlns:w16cex="http://schemas.microsoft.com/office/word/2018/wordml/cex" xmlns:w16cid="http://schemas.microsoft.com/office/word/2016/wordml/cid" xmlns:w16="http://schemas.microsoft.com/office/word/2018/wordml" xmlns:w16du="http://schemas.microsoft.com/office/word/2023/wordml/word16du" xmlns:w16sdtdh="http://schemas.microsoft.com/office/word/2020/wordml/sdtdatahash" xmlns:w16sdtfl="http://schemas.microsoft.com/office/word/2024/wordml/sdtformatlock" xmlns:w16se="http://schemas.microsoft.com/office/word/2015/wordml/symex" xmlns:wpg="http://schemas.microsoft.com/office/word/2010/wordprocessingGroup" xmlns:wpi="http://schemas.microsoft.com/office/word/2010/wordprocessingInk" xmlns:wne="http://schemas.microsoft.com/office/word/2006/wordml" xmlns:wps="http://schemas.microsoft.com/office/word/2010/wordprocessingShape" mc:Ignorable="w14 w15 w16se w16cid w16 w16cex w16sdtdh w16sdtfl w16du wp14">
   <w:p>
     <w:pPr>
-      <w:pStyle w:val="Footer"/>
+      <w:pStyle w:val="llb"/>
     </w:pPr>
     <w:r>
       <w:rPr>
         <w:color w:val="FF0000"/>
       </w:rPr>
-      <w:t xml:space="preserve">A </w:t>
-    </w:r>
-    <w:r>
-      <w:rPr>
-        <w:color w:val="FF0000"/>
-      </w:rPr>
-      <w:t>címlapon ne szerepeljen oldalszám! A többi oldal számozott legyen.</w:t>
+      <w:t>A címlapon ne szerepeljen oldalszám! A többi oldal számozott legyen.</w:t>
     </w:r>
   </w:p>
 </w:ftr>
@@ -6506,6 +6495,25 @@
     <w:p>
       <w:r>
         <w:continuationSeparator/>
+      </w:r>
+    </w:p>
+  </w:footnote>
+  <w:footnote w:id="1">
+    <w:p>
+      <w:pPr>
+        <w:pStyle w:val="Lbjegyzetszveg"/>
+      </w:pPr>
+      <w:r>
+        <w:rPr>
+          <w:rStyle w:val="Lbjegyzet-hivatkozs"/>
+        </w:rPr>
+        <w:footnoteRef/>
+      </w:r>
+      <w:r>
+        <w:t xml:space="preserve"> </w:t>
+      </w:r>
+      <w:r>
+        <w:t>https://github.com/gilbertdyer2/UnityDrawingRecognition</w:t>
       </w:r>
     </w:p>
   </w:footnote>
@@ -9031,7 +9039,7 @@
     <w:lsdException w:name="Unresolved Mention" w:semiHidden="1" w:unhideWhenUsed="1"/>
     <w:lsdException w:name="Smart Link" w:semiHidden="1" w:unhideWhenUsed="1"/>
   </w:latentStyles>
-  <w:style w:type="paragraph" w:default="1" w:styleId="Normal">
+  <w:style w:type="paragraph" w:default="1" w:styleId="Norml">
     <w:name w:val="Normal"/>
     <w:qFormat/>
     <w:rsid w:val="00D47DB6"/>
@@ -9044,11 +9052,11 @@
       <w:rFonts w:cstheme="minorHAnsi"/>
     </w:rPr>
   </w:style>
-  <w:style w:type="paragraph" w:styleId="Heading1">
+  <w:style w:type="paragraph" w:styleId="Cmsor1">
     <w:name w:val="heading 1"/>
-    <w:basedOn w:val="Normal"/>
-    <w:next w:val="Normal"/>
-    <w:link w:val="Heading1Char"/>
+    <w:basedOn w:val="Norml"/>
+    <w:next w:val="Norml"/>
+    <w:link w:val="Cmsor1Char"/>
     <w:uiPriority w:val="9"/>
     <w:qFormat/>
     <w:rsid w:val="00A760B2"/>
@@ -9067,11 +9075,11 @@
       <w:szCs w:val="32"/>
     </w:rPr>
   </w:style>
-  <w:style w:type="paragraph" w:styleId="Heading2">
+  <w:style w:type="paragraph" w:styleId="Cmsor2">
     <w:name w:val="heading 2"/>
-    <w:basedOn w:val="Normal"/>
-    <w:next w:val="Normal"/>
-    <w:link w:val="Heading2Char"/>
+    <w:basedOn w:val="Norml"/>
+    <w:next w:val="Norml"/>
+    <w:link w:val="Cmsor2Char"/>
     <w:uiPriority w:val="9"/>
     <w:unhideWhenUsed/>
     <w:qFormat/>
@@ -9090,11 +9098,11 @@
       <w:szCs w:val="28"/>
     </w:rPr>
   </w:style>
-  <w:style w:type="paragraph" w:styleId="Heading3">
+  <w:style w:type="paragraph" w:styleId="Cmsor3">
     <w:name w:val="heading 3"/>
-    <w:basedOn w:val="Normal"/>
-    <w:next w:val="Normal"/>
-    <w:link w:val="Heading3Char"/>
+    <w:basedOn w:val="Norml"/>
+    <w:next w:val="Norml"/>
+    <w:link w:val="Cmsor3Char"/>
     <w:uiPriority w:val="9"/>
     <w:unhideWhenUsed/>
     <w:qFormat/>
@@ -9111,11 +9119,11 @@
       <w:szCs w:val="24"/>
     </w:rPr>
   </w:style>
-  <w:style w:type="paragraph" w:styleId="Heading4">
+  <w:style w:type="paragraph" w:styleId="Cmsor4">
     <w:name w:val="heading 4"/>
-    <w:basedOn w:val="Normal"/>
-    <w:next w:val="Normal"/>
-    <w:link w:val="Heading4Char"/>
+    <w:basedOn w:val="Norml"/>
+    <w:next w:val="Norml"/>
+    <w:link w:val="Cmsor4Char"/>
     <w:uiPriority w:val="9"/>
     <w:unhideWhenUsed/>
     <w:qFormat/>
@@ -9131,11 +9139,11 @@
       <w:iCs/>
     </w:rPr>
   </w:style>
-  <w:style w:type="paragraph" w:styleId="Heading5">
+  <w:style w:type="paragraph" w:styleId="Cmsor5">
     <w:name w:val="heading 5"/>
-    <w:basedOn w:val="Normal"/>
-    <w:next w:val="Normal"/>
-    <w:link w:val="Heading5Char"/>
+    <w:basedOn w:val="Norml"/>
+    <w:next w:val="Norml"/>
+    <w:link w:val="Cmsor5Char"/>
     <w:uiPriority w:val="9"/>
     <w:semiHidden/>
     <w:unhideWhenUsed/>
@@ -9151,11 +9159,11 @@
       <w:color w:val="404040" w:themeColor="text1" w:themeTint="BF"/>
     </w:rPr>
   </w:style>
-  <w:style w:type="paragraph" w:styleId="Heading6">
+  <w:style w:type="paragraph" w:styleId="Cmsor6">
     <w:name w:val="heading 6"/>
-    <w:basedOn w:val="Normal"/>
-    <w:next w:val="Normal"/>
-    <w:link w:val="Heading6Char"/>
+    <w:basedOn w:val="Norml"/>
+    <w:next w:val="Norml"/>
+    <w:link w:val="Cmsor6Char"/>
     <w:uiPriority w:val="9"/>
     <w:semiHidden/>
     <w:unhideWhenUsed/>
@@ -9168,11 +9176,11 @@
       <w:outlineLvl w:val="5"/>
     </w:pPr>
   </w:style>
-  <w:style w:type="paragraph" w:styleId="Heading7">
+  <w:style w:type="paragraph" w:styleId="Cmsor7">
     <w:name w:val="heading 7"/>
-    <w:basedOn w:val="Normal"/>
-    <w:next w:val="Normal"/>
-    <w:link w:val="Heading7Char"/>
+    <w:basedOn w:val="Norml"/>
+    <w:next w:val="Norml"/>
+    <w:link w:val="Cmsor7Char"/>
     <w:uiPriority w:val="9"/>
     <w:semiHidden/>
     <w:unhideWhenUsed/>
@@ -9190,11 +9198,11 @@
       <w:iCs/>
     </w:rPr>
   </w:style>
-  <w:style w:type="paragraph" w:styleId="Heading8">
+  <w:style w:type="paragraph" w:styleId="Cmsor8">
     <w:name w:val="heading 8"/>
-    <w:basedOn w:val="Normal"/>
-    <w:next w:val="Normal"/>
-    <w:link w:val="Heading8Char"/>
+    <w:basedOn w:val="Norml"/>
+    <w:next w:val="Norml"/>
+    <w:link w:val="Cmsor8Char"/>
     <w:uiPriority w:val="9"/>
     <w:semiHidden/>
     <w:unhideWhenUsed/>
@@ -9212,11 +9220,11 @@
       <w:szCs w:val="21"/>
     </w:rPr>
   </w:style>
-  <w:style w:type="paragraph" w:styleId="Heading9">
+  <w:style w:type="paragraph" w:styleId="Cmsor9">
     <w:name w:val="heading 9"/>
-    <w:basedOn w:val="Normal"/>
-    <w:next w:val="Normal"/>
-    <w:link w:val="Heading9Char"/>
+    <w:basedOn w:val="Norml"/>
+    <w:next w:val="Norml"/>
+    <w:link w:val="Cmsor9Char"/>
     <w:uiPriority w:val="9"/>
     <w:semiHidden/>
     <w:unhideWhenUsed/>
@@ -9237,13 +9245,12 @@
       <w:szCs w:val="21"/>
     </w:rPr>
   </w:style>
-  <w:style w:type="character" w:default="1" w:styleId="DefaultParagraphFont">
+  <w:style w:type="character" w:default="1" w:styleId="Bekezdsalapbettpusa">
     <w:name w:val="Default Paragraph Font"/>
     <w:uiPriority w:val="1"/>
-    <w:semiHidden/>
     <w:unhideWhenUsed/>
   </w:style>
-  <w:style w:type="table" w:default="1" w:styleId="TableNormal">
+  <w:style w:type="table" w:default="1" w:styleId="Normltblzat">
     <w:name w:val="Normal Table"/>
     <w:uiPriority w:val="99"/>
     <w:semiHidden/>
@@ -9258,16 +9265,16 @@
       </w:tblCellMar>
     </w:tblPr>
   </w:style>
-  <w:style w:type="numbering" w:default="1" w:styleId="NoList">
+  <w:style w:type="numbering" w:default="1" w:styleId="Nemlista">
     <w:name w:val="No List"/>
     <w:uiPriority w:val="99"/>
     <w:semiHidden/>
     <w:unhideWhenUsed/>
   </w:style>
-  <w:style w:type="paragraph" w:styleId="Header">
+  <w:style w:type="paragraph" w:styleId="lfej">
     <w:name w:val="header"/>
-    <w:basedOn w:val="Normal"/>
-    <w:link w:val="HeaderChar"/>
+    <w:basedOn w:val="Norml"/>
+    <w:link w:val="lfejChar"/>
     <w:uiPriority w:val="99"/>
     <w:unhideWhenUsed/>
     <w:rsid w:val="00B132AB"/>
@@ -9278,10 +9285,10 @@
       </w:tabs>
     </w:pPr>
   </w:style>
-  <w:style w:type="character" w:customStyle="1" w:styleId="HeaderChar">
-    <w:name w:val="Header Char"/>
-    <w:basedOn w:val="DefaultParagraphFont"/>
-    <w:link w:val="Header"/>
+  <w:style w:type="character" w:customStyle="1" w:styleId="lfejChar">
+    <w:name w:val="Élőfej Char"/>
+    <w:basedOn w:val="Bekezdsalapbettpusa"/>
+    <w:link w:val="lfej"/>
     <w:uiPriority w:val="99"/>
     <w:rsid w:val="00B132AB"/>
     <w:rPr>
@@ -9291,10 +9298,10 @@
       <w:lang w:eastAsia="hu-HU"/>
     </w:rPr>
   </w:style>
-  <w:style w:type="paragraph" w:styleId="Footer">
+  <w:style w:type="paragraph" w:styleId="llb">
     <w:name w:val="footer"/>
-    <w:basedOn w:val="Normal"/>
-    <w:link w:val="FooterChar"/>
+    <w:basedOn w:val="Norml"/>
+    <w:link w:val="llbChar"/>
     <w:uiPriority w:val="99"/>
     <w:unhideWhenUsed/>
     <w:rsid w:val="00B132AB"/>
@@ -9305,10 +9312,10 @@
       </w:tabs>
     </w:pPr>
   </w:style>
-  <w:style w:type="character" w:customStyle="1" w:styleId="FooterChar">
-    <w:name w:val="Footer Char"/>
-    <w:basedOn w:val="DefaultParagraphFont"/>
-    <w:link w:val="Footer"/>
+  <w:style w:type="character" w:customStyle="1" w:styleId="llbChar">
+    <w:name w:val="Élőláb Char"/>
+    <w:basedOn w:val="Bekezdsalapbettpusa"/>
+    <w:link w:val="llb"/>
     <w:uiPriority w:val="99"/>
     <w:rsid w:val="00B132AB"/>
     <w:rPr>
@@ -9318,9 +9325,9 @@
       <w:lang w:eastAsia="hu-HU"/>
     </w:rPr>
   </w:style>
-  <w:style w:type="table" w:styleId="TableGrid">
+  <w:style w:type="table" w:styleId="Rcsostblzat">
     <w:name w:val="Table Grid"/>
-    <w:basedOn w:val="TableNormal"/>
+    <w:basedOn w:val="Normltblzat"/>
     <w:uiPriority w:val="39"/>
     <w:rsid w:val="00535DC1"/>
     <w:pPr>
@@ -9343,10 +9350,10 @@
       </w:tblBorders>
     </w:tblPr>
   </w:style>
-  <w:style w:type="paragraph" w:styleId="BalloonText">
+  <w:style w:type="paragraph" w:styleId="Buborkszveg">
     <w:name w:val="Balloon Text"/>
-    <w:basedOn w:val="Normal"/>
-    <w:link w:val="BalloonTextChar"/>
+    <w:basedOn w:val="Norml"/>
+    <w:link w:val="BuborkszvegChar"/>
     <w:uiPriority w:val="99"/>
     <w:semiHidden/>
     <w:unhideWhenUsed/>
@@ -9357,10 +9364,10 @@
       <w:szCs w:val="18"/>
     </w:rPr>
   </w:style>
-  <w:style w:type="character" w:customStyle="1" w:styleId="BalloonTextChar">
-    <w:name w:val="Balloon Text Char"/>
-    <w:basedOn w:val="DefaultParagraphFont"/>
-    <w:link w:val="BalloonText"/>
+  <w:style w:type="character" w:customStyle="1" w:styleId="BuborkszvegChar">
+    <w:name w:val="Buborékszöveg Char"/>
+    <w:basedOn w:val="Bekezdsalapbettpusa"/>
+    <w:link w:val="Buborkszveg"/>
     <w:uiPriority w:val="99"/>
     <w:semiHidden/>
     <w:rsid w:val="00535DC1"/>
@@ -9371,9 +9378,9 @@
       <w:lang w:eastAsia="hu-HU"/>
     </w:rPr>
   </w:style>
-  <w:style w:type="paragraph" w:styleId="ListParagraph">
+  <w:style w:type="paragraph" w:styleId="Listaszerbekezds">
     <w:name w:val="List Paragraph"/>
-    <w:basedOn w:val="Normal"/>
+    <w:basedOn w:val="Norml"/>
     <w:uiPriority w:val="34"/>
     <w:qFormat/>
     <w:rsid w:val="00535DC1"/>
@@ -9382,7 +9389,7 @@
       <w:contextualSpacing/>
     </w:pPr>
   </w:style>
-  <w:style w:type="paragraph" w:styleId="Revision">
+  <w:style w:type="paragraph" w:styleId="Vltozat">
     <w:name w:val="Revision"/>
     <w:hidden/>
     <w:uiPriority w:val="99"/>
@@ -9398,10 +9405,10 @@
       <w:lang w:eastAsia="hu-HU"/>
     </w:rPr>
   </w:style>
-  <w:style w:type="character" w:customStyle="1" w:styleId="Heading1Char">
-    <w:name w:val="Heading 1 Char"/>
-    <w:basedOn w:val="DefaultParagraphFont"/>
-    <w:link w:val="Heading1"/>
+  <w:style w:type="character" w:customStyle="1" w:styleId="Cmsor1Char">
+    <w:name w:val="Címsor 1 Char"/>
+    <w:basedOn w:val="Bekezdsalapbettpusa"/>
+    <w:link w:val="Cmsor1"/>
     <w:uiPriority w:val="9"/>
     <w:rsid w:val="00A760B2"/>
     <w:rPr>
@@ -9412,10 +9419,10 @@
       <w:szCs w:val="32"/>
     </w:rPr>
   </w:style>
-  <w:style w:type="character" w:customStyle="1" w:styleId="Heading2Char">
-    <w:name w:val="Heading 2 Char"/>
-    <w:basedOn w:val="DefaultParagraphFont"/>
-    <w:link w:val="Heading2"/>
+  <w:style w:type="character" w:customStyle="1" w:styleId="Cmsor2Char">
+    <w:name w:val="Címsor 2 Char"/>
+    <w:basedOn w:val="Bekezdsalapbettpusa"/>
+    <w:link w:val="Cmsor2"/>
     <w:uiPriority w:val="9"/>
     <w:rsid w:val="00A760B2"/>
     <w:rPr>
@@ -9426,10 +9433,10 @@
       <w:szCs w:val="28"/>
     </w:rPr>
   </w:style>
-  <w:style w:type="character" w:customStyle="1" w:styleId="Heading3Char">
-    <w:name w:val="Heading 3 Char"/>
-    <w:basedOn w:val="DefaultParagraphFont"/>
-    <w:link w:val="Heading3"/>
+  <w:style w:type="character" w:customStyle="1" w:styleId="Cmsor3Char">
+    <w:name w:val="Címsor 3 Char"/>
+    <w:basedOn w:val="Bekezdsalapbettpusa"/>
+    <w:link w:val="Cmsor3"/>
     <w:uiPriority w:val="9"/>
     <w:rsid w:val="00752B43"/>
     <w:rPr>
@@ -9439,10 +9446,10 @@
       <w:szCs w:val="24"/>
     </w:rPr>
   </w:style>
-  <w:style w:type="character" w:customStyle="1" w:styleId="Heading4Char">
-    <w:name w:val="Heading 4 Char"/>
-    <w:basedOn w:val="DefaultParagraphFont"/>
-    <w:link w:val="Heading4"/>
+  <w:style w:type="character" w:customStyle="1" w:styleId="Cmsor4Char">
+    <w:name w:val="Címsor 4 Char"/>
+    <w:basedOn w:val="Bekezdsalapbettpusa"/>
+    <w:link w:val="Cmsor4"/>
     <w:uiPriority w:val="9"/>
     <w:rsid w:val="00752B43"/>
     <w:rPr>
@@ -9450,10 +9457,10 @@
       <w:iCs/>
     </w:rPr>
   </w:style>
-  <w:style w:type="character" w:customStyle="1" w:styleId="Heading5Char">
-    <w:name w:val="Heading 5 Char"/>
-    <w:basedOn w:val="DefaultParagraphFont"/>
-    <w:link w:val="Heading5"/>
+  <w:style w:type="character" w:customStyle="1" w:styleId="Cmsor5Char">
+    <w:name w:val="Címsor 5 Char"/>
+    <w:basedOn w:val="Bekezdsalapbettpusa"/>
+    <w:link w:val="Cmsor5"/>
     <w:uiPriority w:val="9"/>
     <w:semiHidden/>
     <w:rsid w:val="00752B43"/>
@@ -9461,18 +9468,18 @@
       <w:color w:val="404040" w:themeColor="text1" w:themeTint="BF"/>
     </w:rPr>
   </w:style>
-  <w:style w:type="character" w:customStyle="1" w:styleId="Heading6Char">
-    <w:name w:val="Heading 6 Char"/>
-    <w:basedOn w:val="DefaultParagraphFont"/>
-    <w:link w:val="Heading6"/>
+  <w:style w:type="character" w:customStyle="1" w:styleId="Cmsor6Char">
+    <w:name w:val="Címsor 6 Char"/>
+    <w:basedOn w:val="Bekezdsalapbettpusa"/>
+    <w:link w:val="Cmsor6"/>
     <w:uiPriority w:val="9"/>
     <w:semiHidden/>
     <w:rsid w:val="00752B43"/>
   </w:style>
-  <w:style w:type="character" w:customStyle="1" w:styleId="Heading7Char">
-    <w:name w:val="Heading 7 Char"/>
-    <w:basedOn w:val="DefaultParagraphFont"/>
-    <w:link w:val="Heading7"/>
+  <w:style w:type="character" w:customStyle="1" w:styleId="Cmsor7Char">
+    <w:name w:val="Címsor 7 Char"/>
+    <w:basedOn w:val="Bekezdsalapbettpusa"/>
+    <w:link w:val="Cmsor7"/>
     <w:uiPriority w:val="9"/>
     <w:semiHidden/>
     <w:rsid w:val="00752B43"/>
@@ -9482,10 +9489,10 @@
       <w:iCs/>
     </w:rPr>
   </w:style>
-  <w:style w:type="character" w:customStyle="1" w:styleId="Heading8Char">
-    <w:name w:val="Heading 8 Char"/>
-    <w:basedOn w:val="DefaultParagraphFont"/>
-    <w:link w:val="Heading8"/>
+  <w:style w:type="character" w:customStyle="1" w:styleId="Cmsor8Char">
+    <w:name w:val="Címsor 8 Char"/>
+    <w:basedOn w:val="Bekezdsalapbettpusa"/>
+    <w:link w:val="Cmsor8"/>
     <w:uiPriority w:val="9"/>
     <w:semiHidden/>
     <w:rsid w:val="00752B43"/>
@@ -9495,10 +9502,10 @@
       <w:szCs w:val="21"/>
     </w:rPr>
   </w:style>
-  <w:style w:type="character" w:customStyle="1" w:styleId="Heading9Char">
-    <w:name w:val="Heading 9 Char"/>
-    <w:basedOn w:val="DefaultParagraphFont"/>
-    <w:link w:val="Heading9"/>
+  <w:style w:type="character" w:customStyle="1" w:styleId="Cmsor9Char">
+    <w:name w:val="Címsor 9 Char"/>
+    <w:basedOn w:val="Bekezdsalapbettpusa"/>
+    <w:link w:val="Cmsor9"/>
     <w:uiPriority w:val="9"/>
     <w:semiHidden/>
     <w:rsid w:val="00752B43"/>
@@ -9511,10 +9518,10 @@
       <w:szCs w:val="21"/>
     </w:rPr>
   </w:style>
-  <w:style w:type="paragraph" w:styleId="Caption">
+  <w:style w:type="paragraph" w:styleId="Kpalrs">
     <w:name w:val="caption"/>
-    <w:basedOn w:val="Normal"/>
-    <w:next w:val="Normal"/>
+    <w:basedOn w:val="Norml"/>
+    <w:next w:val="Norml"/>
     <w:uiPriority w:val="35"/>
     <w:unhideWhenUsed/>
     <w:qFormat/>
@@ -9527,11 +9534,11 @@
       <w:szCs w:val="18"/>
     </w:rPr>
   </w:style>
-  <w:style w:type="paragraph" w:styleId="Title">
+  <w:style w:type="paragraph" w:styleId="Cm">
     <w:name w:val="Title"/>
-    <w:basedOn w:val="Normal"/>
-    <w:next w:val="Normal"/>
-    <w:link w:val="TitleChar"/>
+    <w:basedOn w:val="Norml"/>
+    <w:next w:val="Norml"/>
+    <w:link w:val="CmChar"/>
     <w:uiPriority w:val="10"/>
     <w:qFormat/>
     <w:rsid w:val="00752B43"/>
@@ -9546,10 +9553,10 @@
       <w:szCs w:val="56"/>
     </w:rPr>
   </w:style>
-  <w:style w:type="character" w:customStyle="1" w:styleId="TitleChar">
-    <w:name w:val="Title Char"/>
-    <w:basedOn w:val="DefaultParagraphFont"/>
-    <w:link w:val="Title"/>
+  <w:style w:type="character" w:customStyle="1" w:styleId="CmChar">
+    <w:name w:val="Cím Char"/>
+    <w:basedOn w:val="Bekezdsalapbettpusa"/>
+    <w:link w:val="Cm"/>
     <w:uiPriority w:val="10"/>
     <w:rsid w:val="00752B43"/>
     <w:rPr>
@@ -9559,11 +9566,11 @@
       <w:szCs w:val="56"/>
     </w:rPr>
   </w:style>
-  <w:style w:type="paragraph" w:styleId="Subtitle">
+  <w:style w:type="paragraph" w:styleId="Alcm">
     <w:name w:val="Subtitle"/>
-    <w:basedOn w:val="Normal"/>
-    <w:next w:val="Normal"/>
-    <w:link w:val="SubtitleChar"/>
+    <w:basedOn w:val="Norml"/>
+    <w:next w:val="Norml"/>
+    <w:link w:val="AlcmChar"/>
     <w:uiPriority w:val="11"/>
     <w:qFormat/>
     <w:rsid w:val="00752B43"/>
@@ -9578,10 +9585,10 @@
       <w:spacing w:val="15"/>
     </w:rPr>
   </w:style>
-  <w:style w:type="character" w:customStyle="1" w:styleId="SubtitleChar">
-    <w:name w:val="Subtitle Char"/>
-    <w:basedOn w:val="DefaultParagraphFont"/>
-    <w:link w:val="Subtitle"/>
+  <w:style w:type="character" w:customStyle="1" w:styleId="AlcmChar">
+    <w:name w:val="Alcím Char"/>
+    <w:basedOn w:val="Bekezdsalapbettpusa"/>
+    <w:link w:val="Alcm"/>
     <w:uiPriority w:val="11"/>
     <w:rsid w:val="00752B43"/>
     <w:rPr>
@@ -9589,9 +9596,9 @@
       <w:spacing w:val="15"/>
     </w:rPr>
   </w:style>
-  <w:style w:type="character" w:styleId="Strong">
+  <w:style w:type="character" w:styleId="Kiemels2">
     <w:name w:val="Strong"/>
-    <w:basedOn w:val="DefaultParagraphFont"/>
+    <w:basedOn w:val="Bekezdsalapbettpusa"/>
     <w:uiPriority w:val="22"/>
     <w:qFormat/>
     <w:rsid w:val="00752B43"/>
@@ -9601,9 +9608,9 @@
       <w:color w:val="auto"/>
     </w:rPr>
   </w:style>
-  <w:style w:type="character" w:styleId="Emphasis">
+  <w:style w:type="character" w:styleId="Kiemels">
     <w:name w:val="Emphasis"/>
-    <w:basedOn w:val="DefaultParagraphFont"/>
+    <w:basedOn w:val="Bekezdsalapbettpusa"/>
     <w:uiPriority w:val="20"/>
     <w:qFormat/>
     <w:rsid w:val="00752B43"/>
@@ -9613,7 +9620,7 @@
       <w:color w:val="auto"/>
     </w:rPr>
   </w:style>
-  <w:style w:type="paragraph" w:styleId="NoSpacing">
+  <w:style w:type="paragraph" w:styleId="Nincstrkz">
     <w:name w:val="No Spacing"/>
     <w:uiPriority w:val="1"/>
     <w:qFormat/>
@@ -9622,11 +9629,11 @@
       <w:spacing w:after="0" w:line="240" w:lineRule="auto"/>
     </w:pPr>
   </w:style>
-  <w:style w:type="paragraph" w:styleId="Quote">
+  <w:style w:type="paragraph" w:styleId="Idzet">
     <w:name w:val="Quote"/>
-    <w:basedOn w:val="Normal"/>
-    <w:next w:val="Normal"/>
-    <w:link w:val="QuoteChar"/>
+    <w:basedOn w:val="Norml"/>
+    <w:next w:val="Norml"/>
+    <w:link w:val="IdzetChar"/>
     <w:uiPriority w:val="29"/>
     <w:qFormat/>
     <w:rsid w:val="00752B43"/>
@@ -9640,10 +9647,10 @@
       <w:color w:val="404040" w:themeColor="text1" w:themeTint="BF"/>
     </w:rPr>
   </w:style>
-  <w:style w:type="character" w:customStyle="1" w:styleId="QuoteChar">
-    <w:name w:val="Quote Char"/>
-    <w:basedOn w:val="DefaultParagraphFont"/>
-    <w:link w:val="Quote"/>
+  <w:style w:type="character" w:customStyle="1" w:styleId="IdzetChar">
+    <w:name w:val="Idézet Char"/>
+    <w:basedOn w:val="Bekezdsalapbettpusa"/>
+    <w:link w:val="Idzet"/>
     <w:uiPriority w:val="29"/>
     <w:rsid w:val="00752B43"/>
     <w:rPr>
@@ -9652,11 +9659,11 @@
       <w:color w:val="404040" w:themeColor="text1" w:themeTint="BF"/>
     </w:rPr>
   </w:style>
-  <w:style w:type="paragraph" w:styleId="IntenseQuote">
+  <w:style w:type="paragraph" w:styleId="Kiemeltidzet">
     <w:name w:val="Intense Quote"/>
-    <w:basedOn w:val="Normal"/>
-    <w:next w:val="Normal"/>
-    <w:link w:val="IntenseQuoteChar"/>
+    <w:basedOn w:val="Norml"/>
+    <w:next w:val="Norml"/>
+    <w:link w:val="KiemeltidzetChar"/>
     <w:uiPriority w:val="30"/>
     <w:qFormat/>
     <w:rsid w:val="00752B43"/>
@@ -9675,10 +9682,10 @@
       <w:color w:val="404040" w:themeColor="text1" w:themeTint="BF"/>
     </w:rPr>
   </w:style>
-  <w:style w:type="character" w:customStyle="1" w:styleId="IntenseQuoteChar">
-    <w:name w:val="Intense Quote Char"/>
-    <w:basedOn w:val="DefaultParagraphFont"/>
-    <w:link w:val="IntenseQuote"/>
+  <w:style w:type="character" w:customStyle="1" w:styleId="KiemeltidzetChar">
+    <w:name w:val="Kiemelt idézet Char"/>
+    <w:basedOn w:val="Bekezdsalapbettpusa"/>
+    <w:link w:val="Kiemeltidzet"/>
     <w:uiPriority w:val="30"/>
     <w:rsid w:val="00752B43"/>
     <w:rPr>
@@ -9687,9 +9694,9 @@
       <w:color w:val="404040" w:themeColor="text1" w:themeTint="BF"/>
     </w:rPr>
   </w:style>
-  <w:style w:type="character" w:styleId="SubtleEmphasis">
+  <w:style w:type="character" w:styleId="Finomkiemels">
     <w:name w:val="Subtle Emphasis"/>
-    <w:basedOn w:val="DefaultParagraphFont"/>
+    <w:basedOn w:val="Bekezdsalapbettpusa"/>
     <w:uiPriority w:val="19"/>
     <w:qFormat/>
     <w:rsid w:val="00752B43"/>
@@ -9699,9 +9706,9 @@
       <w:color w:val="404040" w:themeColor="text1" w:themeTint="BF"/>
     </w:rPr>
   </w:style>
-  <w:style w:type="character" w:styleId="IntenseEmphasis">
+  <w:style w:type="character" w:styleId="Erskiemels">
     <w:name w:val="Intense Emphasis"/>
-    <w:basedOn w:val="DefaultParagraphFont"/>
+    <w:basedOn w:val="Bekezdsalapbettpusa"/>
     <w:uiPriority w:val="21"/>
     <w:qFormat/>
     <w:rsid w:val="00752B43"/>
@@ -9713,9 +9720,9 @@
       <w:color w:val="auto"/>
     </w:rPr>
   </w:style>
-  <w:style w:type="character" w:styleId="SubtleReference">
+  <w:style w:type="character" w:styleId="Finomhivatkozs">
     <w:name w:val="Subtle Reference"/>
-    <w:basedOn w:val="DefaultParagraphFont"/>
+    <w:basedOn w:val="Bekezdsalapbettpusa"/>
     <w:uiPriority w:val="31"/>
     <w:qFormat/>
     <w:rsid w:val="00752B43"/>
@@ -9724,9 +9731,9 @@
       <w:color w:val="404040" w:themeColor="text1" w:themeTint="BF"/>
     </w:rPr>
   </w:style>
-  <w:style w:type="character" w:styleId="IntenseReference">
+  <w:style w:type="character" w:styleId="Ershivatkozs">
     <w:name w:val="Intense Reference"/>
-    <w:basedOn w:val="DefaultParagraphFont"/>
+    <w:basedOn w:val="Bekezdsalapbettpusa"/>
     <w:uiPriority w:val="32"/>
     <w:qFormat/>
     <w:rsid w:val="00752B43"/>
@@ -9738,9 +9745,9 @@
       <w:spacing w:val="5"/>
     </w:rPr>
   </w:style>
-  <w:style w:type="character" w:styleId="BookTitle">
+  <w:style w:type="character" w:styleId="Knyvcme">
     <w:name w:val="Book Title"/>
-    <w:basedOn w:val="DefaultParagraphFont"/>
+    <w:basedOn w:val="Bekezdsalapbettpusa"/>
     <w:uiPriority w:val="33"/>
     <w:qFormat/>
     <w:rsid w:val="00752B43"/>
@@ -9752,10 +9759,10 @@
       <w:spacing w:val="5"/>
     </w:rPr>
   </w:style>
-  <w:style w:type="paragraph" w:styleId="TOCHeading">
+  <w:style w:type="paragraph" w:styleId="Tartalomjegyzkcmsora">
     <w:name w:val="TOC Heading"/>
-    <w:basedOn w:val="Heading1"/>
-    <w:next w:val="Normal"/>
+    <w:basedOn w:val="Cmsor1"/>
+    <w:next w:val="Norml"/>
     <w:uiPriority w:val="39"/>
     <w:unhideWhenUsed/>
     <w:qFormat/>
@@ -9764,10 +9771,10 @@
       <w:outlineLvl w:val="9"/>
     </w:pPr>
   </w:style>
-  <w:style w:type="paragraph" w:styleId="TOC1">
+  <w:style w:type="paragraph" w:styleId="TJ1">
     <w:name w:val="toc 1"/>
-    <w:basedOn w:val="Normal"/>
-    <w:next w:val="Normal"/>
+    <w:basedOn w:val="Norml"/>
+    <w:next w:val="Norml"/>
     <w:autoRedefine/>
     <w:uiPriority w:val="39"/>
     <w:unhideWhenUsed/>
@@ -9779,9 +9786,9 @@
       <w:spacing w:after="100"/>
     </w:pPr>
   </w:style>
-  <w:style w:type="character" w:styleId="Hyperlink">
+  <w:style w:type="character" w:styleId="Hiperhivatkozs">
     <w:name w:val="Hyperlink"/>
-    <w:basedOn w:val="DefaultParagraphFont"/>
+    <w:basedOn w:val="Bekezdsalapbettpusa"/>
     <w:uiPriority w:val="99"/>
     <w:unhideWhenUsed/>
     <w:rsid w:val="00A760B2"/>
@@ -9790,9 +9797,9 @@
       <w:u w:val="single"/>
     </w:rPr>
   </w:style>
-  <w:style w:type="character" w:styleId="PlaceholderText">
+  <w:style w:type="character" w:styleId="Helyrzszveg">
     <w:name w:val="Placeholder Text"/>
-    <w:basedOn w:val="DefaultParagraphFont"/>
+    <w:basedOn w:val="Bekezdsalapbettpusa"/>
     <w:uiPriority w:val="99"/>
     <w:semiHidden/>
     <w:rsid w:val="00256575"/>
@@ -9800,10 +9807,10 @@
       <w:color w:val="808080"/>
     </w:rPr>
   </w:style>
-  <w:style w:type="paragraph" w:styleId="TOC2">
+  <w:style w:type="paragraph" w:styleId="TJ2">
     <w:name w:val="toc 2"/>
-    <w:basedOn w:val="Normal"/>
-    <w:next w:val="Normal"/>
+    <w:basedOn w:val="Norml"/>
+    <w:next w:val="Norml"/>
     <w:autoRedefine/>
     <w:uiPriority w:val="39"/>
     <w:unhideWhenUsed/>
@@ -9813,10 +9820,10 @@
       <w:ind w:left="240"/>
     </w:pPr>
   </w:style>
-  <w:style w:type="paragraph" w:styleId="TOC3">
+  <w:style w:type="paragraph" w:styleId="TJ3">
     <w:name w:val="toc 3"/>
-    <w:basedOn w:val="Normal"/>
-    <w:next w:val="Normal"/>
+    <w:basedOn w:val="Norml"/>
+    <w:next w:val="Norml"/>
     <w:autoRedefine/>
     <w:uiPriority w:val="39"/>
     <w:unhideWhenUsed/>
@@ -9826,9 +9833,9 @@
       <w:ind w:left="480"/>
     </w:pPr>
   </w:style>
-  <w:style w:type="character" w:styleId="CommentReference">
+  <w:style w:type="character" w:styleId="Jegyzethivatkozs">
     <w:name w:val="annotation reference"/>
-    <w:basedOn w:val="DefaultParagraphFont"/>
+    <w:basedOn w:val="Bekezdsalapbettpusa"/>
     <w:uiPriority w:val="99"/>
     <w:semiHidden/>
     <w:unhideWhenUsed/>
@@ -9838,10 +9845,10 @@
       <w:szCs w:val="16"/>
     </w:rPr>
   </w:style>
-  <w:style w:type="paragraph" w:styleId="CommentText">
+  <w:style w:type="paragraph" w:styleId="Jegyzetszveg">
     <w:name w:val="annotation text"/>
-    <w:basedOn w:val="Normal"/>
-    <w:link w:val="CommentTextChar"/>
+    <w:basedOn w:val="Norml"/>
+    <w:link w:val="JegyzetszvegChar"/>
     <w:uiPriority w:val="99"/>
     <w:semiHidden/>
     <w:unhideWhenUsed/>
@@ -9854,10 +9861,10 @@
       <w:szCs w:val="20"/>
     </w:rPr>
   </w:style>
-  <w:style w:type="character" w:customStyle="1" w:styleId="CommentTextChar">
-    <w:name w:val="Comment Text Char"/>
-    <w:basedOn w:val="DefaultParagraphFont"/>
-    <w:link w:val="CommentText"/>
+  <w:style w:type="character" w:customStyle="1" w:styleId="JegyzetszvegChar">
+    <w:name w:val="Jegyzetszöveg Char"/>
+    <w:basedOn w:val="Bekezdsalapbettpusa"/>
+    <w:link w:val="Jegyzetszveg"/>
     <w:uiPriority w:val="99"/>
     <w:semiHidden/>
     <w:rsid w:val="00354EBD"/>
@@ -9867,11 +9874,11 @@
       <w:szCs w:val="20"/>
     </w:rPr>
   </w:style>
-  <w:style w:type="paragraph" w:styleId="CommentSubject">
+  <w:style w:type="paragraph" w:styleId="Megjegyzstrgya">
     <w:name w:val="annotation subject"/>
-    <w:basedOn w:val="CommentText"/>
-    <w:next w:val="CommentText"/>
-    <w:link w:val="CommentSubjectChar"/>
+    <w:basedOn w:val="Jegyzetszveg"/>
+    <w:next w:val="Jegyzetszveg"/>
+    <w:link w:val="MegjegyzstrgyaChar"/>
     <w:uiPriority w:val="99"/>
     <w:semiHidden/>
     <w:unhideWhenUsed/>
@@ -9881,10 +9888,10 @@
       <w:bCs/>
     </w:rPr>
   </w:style>
-  <w:style w:type="character" w:customStyle="1" w:styleId="CommentSubjectChar">
-    <w:name w:val="Comment Subject Char"/>
-    <w:basedOn w:val="CommentTextChar"/>
-    <w:link w:val="CommentSubject"/>
+  <w:style w:type="character" w:customStyle="1" w:styleId="MegjegyzstrgyaChar">
+    <w:name w:val="Megjegyzés tárgya Char"/>
+    <w:basedOn w:val="JegyzetszvegChar"/>
+    <w:link w:val="Megjegyzstrgya"/>
     <w:uiPriority w:val="99"/>
     <w:semiHidden/>
     <w:rsid w:val="00354EBD"/>
@@ -9896,9 +9903,9 @@
       <w:szCs w:val="20"/>
     </w:rPr>
   </w:style>
-  <w:style w:type="character" w:styleId="UnresolvedMention">
+  <w:style w:type="character" w:styleId="Feloldatlanmegemlts">
     <w:name w:val="Unresolved Mention"/>
-    <w:basedOn w:val="DefaultParagraphFont"/>
+    <w:basedOn w:val="Bekezdsalapbettpusa"/>
     <w:uiPriority w:val="99"/>
     <w:semiHidden/>
     <w:unhideWhenUsed/>
@@ -9910,12 +9917,12 @@
   </w:style>
   <w:style w:type="character" w:customStyle="1" w:styleId="apple-converted-space">
     <w:name w:val="apple-converted-space"/>
-    <w:basedOn w:val="DefaultParagraphFont"/>
+    <w:basedOn w:val="Bekezdsalapbettpusa"/>
     <w:rsid w:val="005234E0"/>
   </w:style>
-  <w:style w:type="character" w:styleId="FollowedHyperlink">
+  <w:style w:type="character" w:styleId="Mrltotthiperhivatkozs">
     <w:name w:val="FollowedHyperlink"/>
-    <w:basedOn w:val="DefaultParagraphFont"/>
+    <w:basedOn w:val="Bekezdsalapbettpusa"/>
     <w:uiPriority w:val="99"/>
     <w:semiHidden/>
     <w:unhideWhenUsed/>
@@ -9923,6 +9930,46 @@
     <w:rPr>
       <w:color w:val="954F72" w:themeColor="followedHyperlink"/>
       <w:u w:val="single"/>
+    </w:rPr>
+  </w:style>
+  <w:style w:type="paragraph" w:styleId="Lbjegyzetszveg">
+    <w:name w:val="footnote text"/>
+    <w:basedOn w:val="Norml"/>
+    <w:link w:val="LbjegyzetszvegChar"/>
+    <w:uiPriority w:val="99"/>
+    <w:semiHidden/>
+    <w:unhideWhenUsed/>
+    <w:rsid w:val="00AF4DA8"/>
+    <w:pPr>
+      <w:spacing w:after="0" w:line="240" w:lineRule="auto"/>
+    </w:pPr>
+    <w:rPr>
+      <w:sz w:val="20"/>
+      <w:szCs w:val="20"/>
+    </w:rPr>
+  </w:style>
+  <w:style w:type="character" w:customStyle="1" w:styleId="LbjegyzetszvegChar">
+    <w:name w:val="Lábjegyzetszöveg Char"/>
+    <w:basedOn w:val="Bekezdsalapbettpusa"/>
+    <w:link w:val="Lbjegyzetszveg"/>
+    <w:uiPriority w:val="99"/>
+    <w:semiHidden/>
+    <w:rsid w:val="00AF4DA8"/>
+    <w:rPr>
+      <w:rFonts w:cstheme="minorHAnsi"/>
+      <w:sz w:val="20"/>
+      <w:szCs w:val="20"/>
+    </w:rPr>
+  </w:style>
+  <w:style w:type="character" w:styleId="Lbjegyzet-hivatkozs">
+    <w:name w:val="footnote reference"/>
+    <w:basedOn w:val="Bekezdsalapbettpusa"/>
+    <w:uiPriority w:val="99"/>
+    <w:semiHidden/>
+    <w:unhideWhenUsed/>
+    <w:rsid w:val="00AF4DA8"/>
+    <w:rPr>
+      <w:vertAlign w:val="superscript"/>
     </w:rPr>
   </w:style>
 </w:styles>

</xml_diff>

<commit_message>
kovetelmenyek szerinti 12pt szövegméret commit (25 oldal)
</commit_message>
<xml_diff>
--- a/documentation/FormaiAjanlottSzakdolgozat.docx
+++ b/documentation/FormaiAjanlottSzakdolgozat.docx
@@ -937,6 +937,7 @@
       </w:pPr>
       <w:bookmarkStart w:id="7" w:name="_Toc214202918"/>
       <w:r>
+        <w:lastRenderedPageBreak/>
         <w:t>Kulcsszavak:</w:t>
       </w:r>
       <w:bookmarkEnd w:id="7"/>
@@ -997,7 +998,6 @@
       <w:sdtEndPr>
         <w:rPr>
           <w:bCs/>
-          <w:sz w:val="22"/>
         </w:rPr>
       </w:sdtEndPr>
       <w:sdtContent>
@@ -1016,7 +1016,6 @@
               <w:rFonts w:cstheme="minorBidi"/>
               <w:noProof/>
               <w:kern w:val="2"/>
-              <w:sz w:val="24"/>
               <w:szCs w:val="24"/>
               <w:lang w:eastAsia="hu-HU"/>
               <w14:ligatures w14:val="standardContextual"/>
@@ -1096,7 +1095,6 @@
               <w:rFonts w:cstheme="minorBidi"/>
               <w:noProof/>
               <w:kern w:val="2"/>
-              <w:sz w:val="24"/>
               <w:szCs w:val="24"/>
               <w:lang w:eastAsia="hu-HU"/>
               <w14:ligatures w14:val="standardContextual"/>
@@ -1170,7 +1168,6 @@
               <w:rFonts w:cstheme="minorBidi"/>
               <w:noProof/>
               <w:kern w:val="2"/>
-              <w:sz w:val="24"/>
               <w:szCs w:val="24"/>
               <w:lang w:eastAsia="hu-HU"/>
               <w14:ligatures w14:val="standardContextual"/>
@@ -1244,7 +1241,6 @@
               <w:rFonts w:cstheme="minorBidi"/>
               <w:noProof/>
               <w:kern w:val="2"/>
-              <w:sz w:val="24"/>
               <w:szCs w:val="24"/>
               <w:lang w:eastAsia="hu-HU"/>
               <w14:ligatures w14:val="standardContextual"/>
@@ -1318,7 +1314,6 @@
               <w:rFonts w:cstheme="minorBidi"/>
               <w:noProof/>
               <w:kern w:val="2"/>
-              <w:sz w:val="24"/>
               <w:szCs w:val="24"/>
               <w:lang w:eastAsia="hu-HU"/>
               <w14:ligatures w14:val="standardContextual"/>
@@ -1392,7 +1387,6 @@
               <w:rFonts w:cstheme="minorBidi"/>
               <w:noProof/>
               <w:kern w:val="2"/>
-              <w:sz w:val="24"/>
               <w:szCs w:val="24"/>
               <w:lang w:eastAsia="hu-HU"/>
               <w14:ligatures w14:val="standardContextual"/>
@@ -1466,7 +1460,6 @@
               <w:rFonts w:cstheme="minorBidi"/>
               <w:noProof/>
               <w:kern w:val="2"/>
-              <w:sz w:val="24"/>
               <w:szCs w:val="24"/>
               <w:lang w:eastAsia="hu-HU"/>
               <w14:ligatures w14:val="standardContextual"/>
@@ -1540,7 +1533,6 @@
               <w:rFonts w:cstheme="minorBidi"/>
               <w:noProof/>
               <w:kern w:val="2"/>
-              <w:sz w:val="24"/>
               <w:szCs w:val="24"/>
               <w:lang w:eastAsia="hu-HU"/>
               <w14:ligatures w14:val="standardContextual"/>
@@ -1611,7 +1603,6 @@
               <w:rFonts w:cstheme="minorBidi"/>
               <w:noProof/>
               <w:kern w:val="2"/>
-              <w:sz w:val="24"/>
               <w:szCs w:val="24"/>
               <w:lang w:eastAsia="hu-HU"/>
               <w14:ligatures w14:val="standardContextual"/>
@@ -1682,7 +1673,6 @@
               <w:rFonts w:cstheme="minorBidi"/>
               <w:noProof/>
               <w:kern w:val="2"/>
-              <w:sz w:val="24"/>
               <w:szCs w:val="24"/>
               <w:lang w:eastAsia="hu-HU"/>
               <w14:ligatures w14:val="standardContextual"/>
@@ -1756,7 +1746,6 @@
               <w:rFonts w:cstheme="minorBidi"/>
               <w:noProof/>
               <w:kern w:val="2"/>
-              <w:sz w:val="24"/>
               <w:szCs w:val="24"/>
               <w:lang w:eastAsia="hu-HU"/>
               <w14:ligatures w14:val="standardContextual"/>
@@ -1830,7 +1819,6 @@
               <w:rFonts w:cstheme="minorBidi"/>
               <w:noProof/>
               <w:kern w:val="2"/>
-              <w:sz w:val="24"/>
               <w:szCs w:val="24"/>
               <w:lang w:eastAsia="hu-HU"/>
               <w14:ligatures w14:val="standardContextual"/>
@@ -1904,7 +1892,6 @@
               <w:rFonts w:cstheme="minorBidi"/>
               <w:noProof/>
               <w:kern w:val="2"/>
-              <w:sz w:val="24"/>
               <w:szCs w:val="24"/>
               <w:lang w:eastAsia="hu-HU"/>
               <w14:ligatures w14:val="standardContextual"/>
@@ -1978,7 +1965,6 @@
               <w:rFonts w:cstheme="minorBidi"/>
               <w:noProof/>
               <w:kern w:val="2"/>
-              <w:sz w:val="24"/>
               <w:szCs w:val="24"/>
               <w:lang w:eastAsia="hu-HU"/>
               <w14:ligatures w14:val="standardContextual"/>
@@ -2052,7 +2038,6 @@
               <w:rFonts w:cstheme="minorBidi"/>
               <w:noProof/>
               <w:kern w:val="2"/>
-              <w:sz w:val="24"/>
               <w:szCs w:val="24"/>
               <w:lang w:eastAsia="hu-HU"/>
               <w14:ligatures w14:val="standardContextual"/>
@@ -2126,7 +2111,6 @@
               <w:rFonts w:cstheme="minorBidi"/>
               <w:noProof/>
               <w:kern w:val="2"/>
-              <w:sz w:val="24"/>
               <w:szCs w:val="24"/>
               <w:lang w:eastAsia="hu-HU"/>
               <w14:ligatures w14:val="standardContextual"/>
@@ -2200,7 +2184,6 @@
               <w:rFonts w:cstheme="minorBidi"/>
               <w:noProof/>
               <w:kern w:val="2"/>
-              <w:sz w:val="24"/>
               <w:szCs w:val="24"/>
               <w:lang w:eastAsia="hu-HU"/>
               <w14:ligatures w14:val="standardContextual"/>
@@ -2271,7 +2254,6 @@
               <w:rFonts w:cstheme="minorBidi"/>
               <w:noProof/>
               <w:kern w:val="2"/>
-              <w:sz w:val="24"/>
               <w:szCs w:val="24"/>
               <w:lang w:eastAsia="hu-HU"/>
               <w14:ligatures w14:val="standardContextual"/>
@@ -2342,7 +2324,6 @@
               <w:rFonts w:cstheme="minorBidi"/>
               <w:noProof/>
               <w:kern w:val="2"/>
-              <w:sz w:val="24"/>
               <w:szCs w:val="24"/>
               <w:lang w:eastAsia="hu-HU"/>
               <w14:ligatures w14:val="standardContextual"/>
@@ -2413,7 +2394,6 @@
               <w:rFonts w:cstheme="minorBidi"/>
               <w:noProof/>
               <w:kern w:val="2"/>
-              <w:sz w:val="24"/>
               <w:szCs w:val="24"/>
               <w:lang w:eastAsia="hu-HU"/>
               <w14:ligatures w14:val="standardContextual"/>
@@ -2487,7 +2467,6 @@
               <w:rFonts w:cstheme="minorBidi"/>
               <w:noProof/>
               <w:kern w:val="2"/>
-              <w:sz w:val="24"/>
               <w:szCs w:val="24"/>
               <w:lang w:eastAsia="hu-HU"/>
               <w14:ligatures w14:val="standardContextual"/>
@@ -2561,7 +2540,6 @@
               <w:rFonts w:cstheme="minorBidi"/>
               <w:noProof/>
               <w:kern w:val="2"/>
-              <w:sz w:val="24"/>
               <w:szCs w:val="24"/>
               <w:lang w:eastAsia="hu-HU"/>
               <w14:ligatures w14:val="standardContextual"/>
@@ -2635,7 +2613,6 @@
               <w:rFonts w:cstheme="minorBidi"/>
               <w:noProof/>
               <w:kern w:val="2"/>
-              <w:sz w:val="24"/>
               <w:szCs w:val="24"/>
               <w:lang w:eastAsia="hu-HU"/>
               <w14:ligatures w14:val="standardContextual"/>
@@ -2709,7 +2686,6 @@
               <w:rFonts w:cstheme="minorBidi"/>
               <w:noProof/>
               <w:kern w:val="2"/>
-              <w:sz w:val="24"/>
               <w:szCs w:val="24"/>
               <w:lang w:eastAsia="hu-HU"/>
               <w14:ligatures w14:val="standardContextual"/>
@@ -2783,7 +2759,6 @@
               <w:rFonts w:cstheme="minorBidi"/>
               <w:noProof/>
               <w:kern w:val="2"/>
-              <w:sz w:val="24"/>
               <w:szCs w:val="24"/>
               <w:lang w:eastAsia="hu-HU"/>
               <w14:ligatures w14:val="standardContextual"/>
@@ -2857,7 +2832,6 @@
               <w:rFonts w:cstheme="minorBidi"/>
               <w:noProof/>
               <w:kern w:val="2"/>
-              <w:sz w:val="24"/>
               <w:szCs w:val="24"/>
               <w:lang w:eastAsia="hu-HU"/>
               <w14:ligatures w14:val="standardContextual"/>
@@ -2928,7 +2902,6 @@
               <w:rFonts w:cstheme="minorBidi"/>
               <w:noProof/>
               <w:kern w:val="2"/>
-              <w:sz w:val="24"/>
               <w:szCs w:val="24"/>
               <w:lang w:eastAsia="hu-HU"/>
               <w14:ligatures w14:val="standardContextual"/>
@@ -2999,7 +2972,6 @@
               <w:rFonts w:cstheme="minorBidi"/>
               <w:noProof/>
               <w:kern w:val="2"/>
-              <w:sz w:val="24"/>
               <w:szCs w:val="24"/>
               <w:lang w:eastAsia="hu-HU"/>
               <w14:ligatures w14:val="standardContextual"/>
@@ -3070,7 +3042,6 @@
               <w:rFonts w:cstheme="minorBidi"/>
               <w:noProof/>
               <w:kern w:val="2"/>
-              <w:sz w:val="24"/>
               <w:szCs w:val="24"/>
               <w:lang w:eastAsia="hu-HU"/>
               <w14:ligatures w14:val="standardContextual"/>
@@ -3141,7 +3112,6 @@
               <w:rFonts w:cstheme="minorBidi"/>
               <w:noProof/>
               <w:kern w:val="2"/>
-              <w:sz w:val="24"/>
               <w:szCs w:val="24"/>
               <w:lang w:eastAsia="hu-HU"/>
               <w14:ligatures w14:val="standardContextual"/>
@@ -3212,7 +3182,6 @@
               <w:rFonts w:cstheme="minorBidi"/>
               <w:noProof/>
               <w:kern w:val="2"/>
-              <w:sz w:val="24"/>
               <w:szCs w:val="24"/>
               <w:lang w:eastAsia="hu-HU"/>
               <w14:ligatures w14:val="standardContextual"/>
@@ -4168,6 +4137,7 @@
           <w:rFonts w:cstheme="minorBidi"/>
           <w:color w:val="000000" w:themeColor="text1"/>
         </w:rPr>
+        <w:lastRenderedPageBreak/>
         <w:t>A megfigyelésem az,</w:t>
       </w:r>
       <w:r>
@@ -4674,7 +4644,14 @@
         <w:rPr>
           <w:szCs w:val="21"/>
         </w:rPr>
-        <w:t xml:space="preserve"> és ezeknek is több verziójú rendszerük van, a különböző generációjú konzoloktól függően. Emellett ott vannak a mobilra fejlesztett játékok is. Ezek mindegyikére egyenként más és más szoftververziót kell kiadni a játékszoftverből, ha azt akarjuk, hogy minél több rendszeren elérhetőek legyenek, vagyis úgymond „</w:t>
+        <w:t xml:space="preserve"> és ezeknek is több verziójú rendszerük van, a különböző generációjú konzoloktól függően. Emellett ott vannak a mobilra fejlesztett játékok is. Ezek mindegyikére egyenként más és más szoftververziót kell kiadni a játékszoftverből, ha azt akarjuk, hogy minél több rendszeren elérhetőek legyenek, </w:t>
+      </w:r>
+      <w:r>
+        <w:rPr>
+          <w:szCs w:val="21"/>
+        </w:rPr>
+        <w:lastRenderedPageBreak/>
+        <w:t>vagyis úgymond „</w:t>
       </w:r>
       <w:proofErr w:type="spellStart"/>
       <w:r>
@@ -4696,46 +4673,23 @@
         <w:spacing w:line="259" w:lineRule="auto"/>
         <w:ind w:firstLine="0"/>
         <w:jc w:val="left"/>
-        <w:rPr>
-          <w:sz w:val="24"/>
-        </w:rPr>
-      </w:pPr>
-      <w:r>
-        <w:rPr>
-          <w:sz w:val="24"/>
-        </w:rPr>
+      </w:pPr>
+      <w:r>
         <w:br w:type="page"/>
       </w:r>
     </w:p>
     <w:p>
-      <w:pPr>
-        <w:rPr>
-          <w:sz w:val="24"/>
-        </w:rPr>
-      </w:pPr>
-      <w:r>
-        <w:rPr>
-          <w:sz w:val="24"/>
-        </w:rPr>
+      <w:r>
         <w:lastRenderedPageBreak/>
         <w:t>Legismertebb</w:t>
       </w:r>
       <w:r>
-        <w:rPr>
-          <w:sz w:val="24"/>
-        </w:rPr>
         <w:t xml:space="preserve"> játék motorok</w:t>
       </w:r>
       <w:r>
-        <w:rPr>
-          <w:sz w:val="24"/>
-        </w:rPr>
         <w:t xml:space="preserve"> és programozási nyelveik</w:t>
       </w:r>
       <w:r>
-        <w:rPr>
-          <w:sz w:val="24"/>
-        </w:rPr>
         <w:t>:</w:t>
       </w:r>
     </w:p>
@@ -5949,7 +5903,14 @@
         <w:rPr>
           <w:color w:val="000000" w:themeColor="text1"/>
         </w:rPr>
-        <w:t xml:space="preserve">Az évek során kialakultak alapvető elvárások a gyártók felé, ezek egy része technikai, másik része pedig inkább anyagi. A technikai alapelvárások egyik fontos szempontja, hogy a szoftver megfelelően fusson adott specifikációk alatt, azaz a program futtatása a lehető legkevesebb számítási kapacitást igényelje, a lehető legjobb </w:t>
+        <w:t xml:space="preserve">Az évek során kialakultak alapvető elvárások a gyártók felé, ezek egy része technikai, másik része pedig inkább anyagi. A technikai alapelvárások egyik fontos szempontja, hogy a </w:t>
+      </w:r>
+      <w:r>
+        <w:rPr>
+          <w:color w:val="000000" w:themeColor="text1"/>
+        </w:rPr>
+        <w:lastRenderedPageBreak/>
+        <w:t xml:space="preserve">szoftver megfelelően fusson adott specifikációk alatt, azaz a program futtatása a lehető legkevesebb számítási kapacitást igényelje, a lehető legjobb </w:t>
       </w:r>
       <w:r>
         <w:rPr>
@@ -6012,7 +5973,6 @@
         <w:rPr>
           <w:color w:val="000000" w:themeColor="text1"/>
         </w:rPr>
-        <w:lastRenderedPageBreak/>
         <w:t>Az anyagi szempont állandó vitát képez a kiadók, gyártók, és fogyasztói réteg között. A kiadó jellemzően több pénzt akar, a gyártó szintén, azonban ismerve a piaci reakciókat, próbálhat minimalizálni, a fogyasztó pedig egyértelműen a minimumot szorgalmazza. Jellemzővé vált, hogy a AAA-s játékok $60 USD-</w:t>
       </w:r>
       <w:proofErr w:type="spellStart"/>
@@ -6311,6 +6271,7 @@
         <w:rPr>
           <w:color w:val="000000" w:themeColor="text1"/>
         </w:rPr>
+        <w:lastRenderedPageBreak/>
         <w:t xml:space="preserve">felkeltenie a játékos figyelmét, hogy érdekelt legyen </w:t>
       </w:r>
       <w:r>
@@ -7242,6 +7203,7 @@
         <w:ind w:firstLine="0"/>
       </w:pPr>
       <w:r>
+        <w:lastRenderedPageBreak/>
         <w:t>Nagyon intuitív a Unity kezelőfelülete és a rengeteg dokumentációnak köszönhetően könnyen ki lehet igazodni a használatán. Széleskörű elterjedése miatt pedig rengeteg forrást lehet találni fórumokon, melyek segíthetnek az esetleges elakadásokban, vagy ötletet adhatnak egy-egy funkció megvalósításának mikéntjében.</w:t>
       </w:r>
     </w:p>
@@ -7255,293 +7217,293 @@
       </w:pPr>
       <w:bookmarkStart w:id="21" w:name="_Toc214202932"/>
       <w:r>
+        <w:t>Objektumok</w:t>
+      </w:r>
+      <w:bookmarkEnd w:id="21"/>
+    </w:p>
+    <w:p>
+      <w:r>
+        <w:t>Alapvetően a projekt jól szétválasztható apró részekre, amelyeket objektumok alkotnak</w:t>
+      </w:r>
+      <w:r>
+        <w:t>. Egy ilyen objektum a játékos, ellenfél, egy adott fal, aminek a játékos nekiütközhet, vagy például a kamera is, amelyik követi a játékost</w:t>
+      </w:r>
+      <w:r>
+        <w:t>.</w:t>
+      </w:r>
+      <w:r>
+        <w:t xml:space="preserve"> </w:t>
+      </w:r>
+      <w:r>
+        <w:t xml:space="preserve">Az objektumoknak lehet adni textúrát, viselkedési </w:t>
+      </w:r>
+      <w:proofErr w:type="spellStart"/>
+      <w:r>
+        <w:t>scripeteket</w:t>
+      </w:r>
+      <w:proofErr w:type="spellEnd"/>
+      <w:r>
+        <w:t xml:space="preserve">, hierarchikusan lehet őket rendezni, örököltetni egyiket a másikból, </w:t>
+      </w:r>
+      <w:proofErr w:type="spellStart"/>
+      <w:r>
+        <w:t>triggerként</w:t>
+      </w:r>
+      <w:proofErr w:type="spellEnd"/>
+      <w:r>
+        <w:t xml:space="preserve"> beállítani őket, és még sok más lehetőség van bennük. Az objektumoknak rengeteg alapvető fajtája van, és ezek létrehozásakor a projekt mappába fajtájuk alapján kapnak alapértelmezett </w:t>
+      </w:r>
+      <w:r>
+        <w:t>paramétereket,</w:t>
+      </w:r>
+      <w:r>
+        <w:t xml:space="preserve"> amiket nekünk kell beállítani. Például egy kamera vár </w:t>
+      </w:r>
+      <w:proofErr w:type="spellStart"/>
+      <w:r>
+        <w:t>egy</w:t>
+      </w:r>
+      <w:proofErr w:type="spellEnd"/>
+      <w:r>
+        <w:t xml:space="preserve"> játékos paramétert alapértelmezetten, de kódból adhatunk bárminek bármilyen paramétert, amelyet a grafikus felületen társíthatunk egy scripttel, egy másik </w:t>
+      </w:r>
+      <w:r>
+        <w:t>objektummal,</w:t>
+      </w:r>
+      <w:r>
+        <w:t xml:space="preserve"> amivel interakcióba lép, vagy éppen egy textúrával. </w:t>
+      </w:r>
+    </w:p>
+    <w:p>
+      <w:pPr>
+        <w:pStyle w:val="Cmsor4"/>
+      </w:pPr>
+      <w:r>
+        <w:t>1</w:t>
+      </w:r>
+      <w:r>
+        <w:t>.1.1 Játékos</w:t>
+      </w:r>
+    </w:p>
+    <w:p>
+      <w:pPr>
+        <w:pStyle w:val="Cmsor4"/>
+      </w:pPr>
+      <w:r>
+        <w:t>1</w:t>
+      </w:r>
+      <w:r>
+        <w:t>.1.2 Ellenfél</w:t>
+      </w:r>
+    </w:p>
+    <w:p>
+      <w:pPr>
+        <w:pStyle w:val="Cmsor4"/>
+      </w:pPr>
+      <w:r>
+        <w:t>1</w:t>
+      </w:r>
+      <w:r>
+        <w:t>.1.3 Gyűjthető „</w:t>
+      </w:r>
+      <w:proofErr w:type="spellStart"/>
+      <w:proofErr w:type="gramStart"/>
+      <w:r>
+        <w:t>gem</w:t>
+      </w:r>
+      <w:proofErr w:type="spellEnd"/>
+      <w:r>
+        <w:t>”-</w:t>
+      </w:r>
+      <w:proofErr w:type="gramEnd"/>
+      <w:r>
+        <w:t>ek</w:t>
+      </w:r>
+    </w:p>
+    <w:p>
+      <w:pPr>
+        <w:pStyle w:val="Cmsor4"/>
+      </w:pPr>
+      <w:r>
+        <w:t>1</w:t>
+      </w:r>
+      <w:r>
+        <w:t xml:space="preserve">.1.4 </w:t>
+      </w:r>
+      <w:proofErr w:type="spellStart"/>
+      <w:r>
+        <w:t>Heart</w:t>
+      </w:r>
+      <w:proofErr w:type="spellEnd"/>
+      <w:r>
+        <w:t xml:space="preserve"> </w:t>
+      </w:r>
+      <w:proofErr w:type="spellStart"/>
+      <w:r>
+        <w:t>item</w:t>
+      </w:r>
+      <w:proofErr w:type="spellEnd"/>
+    </w:p>
+    <w:p>
+      <w:pPr>
+        <w:pStyle w:val="Cmsor4"/>
+      </w:pPr>
+      <w:r>
+        <w:t>1</w:t>
+      </w:r>
+      <w:r>
+        <w:t xml:space="preserve">.1.5 </w:t>
+      </w:r>
+      <w:proofErr w:type="spellStart"/>
+      <w:r>
+        <w:t>Fireball</w:t>
+      </w:r>
+      <w:proofErr w:type="spellEnd"/>
+      <w:r>
+        <w:t xml:space="preserve"> </w:t>
+      </w:r>
+      <w:proofErr w:type="spellStart"/>
+      <w:r>
+        <w:t>bullet</w:t>
+      </w:r>
+      <w:proofErr w:type="spellEnd"/>
+    </w:p>
+    <w:p>
+      <w:pPr>
+        <w:pStyle w:val="Cmsor3"/>
+      </w:pPr>
+      <w:bookmarkStart w:id="22" w:name="_Toc214202933"/>
+      <w:r>
+        <w:t>1</w:t>
+      </w:r>
+      <w:r>
+        <w:t xml:space="preserve">.2 </w:t>
+      </w:r>
+      <w:bookmarkEnd w:id="22"/>
+      <w:proofErr w:type="spellStart"/>
+      <w:r>
+        <w:t>Scene</w:t>
+      </w:r>
+      <w:proofErr w:type="spellEnd"/>
+    </w:p>
+    <w:p>
+      <w:pPr>
+        <w:pStyle w:val="Cmsor3"/>
+      </w:pPr>
+      <w:r>
+        <w:t>1.3 Pálya</w:t>
+      </w:r>
+    </w:p>
+    <w:p>
+      <w:pPr>
+        <w:pStyle w:val="Cmsor4"/>
+      </w:pPr>
+      <w:r>
+        <w:t>1</w:t>
+      </w:r>
+      <w:r>
+        <w:t>.</w:t>
+      </w:r>
+      <w:r>
+        <w:t>3</w:t>
+      </w:r>
+      <w:r>
+        <w:t>.1 Több pálya betöltése</w:t>
+      </w:r>
+    </w:p>
+    <w:p>
+      <w:pPr>
+        <w:pStyle w:val="Cmsor4"/>
+      </w:pPr>
+      <w:r>
+        <w:t>1</w:t>
+      </w:r>
+      <w:r>
+        <w:t>.</w:t>
+      </w:r>
+      <w:r>
+        <w:t>3</w:t>
+      </w:r>
+      <w:r>
+        <w:t xml:space="preserve">.2 Pálya </w:t>
+      </w:r>
+      <w:proofErr w:type="spellStart"/>
+      <w:r>
+        <w:t>collider</w:t>
+      </w:r>
+      <w:proofErr w:type="spellEnd"/>
+      <w:r>
+        <w:t>, falak működése, (több réteg, háttér, mászható fal, talaj)</w:t>
+      </w:r>
+    </w:p>
+    <w:p>
+      <w:pPr>
+        <w:pStyle w:val="Cmsor2"/>
+      </w:pPr>
+      <w:bookmarkStart w:id="23" w:name="_Toc214202934"/>
+      <w:r>
+        <w:t>2. Frontend</w:t>
+      </w:r>
+      <w:bookmarkEnd w:id="23"/>
+    </w:p>
+    <w:p>
+      <w:pPr>
+        <w:pStyle w:val="Cmsor2"/>
+      </w:pPr>
+      <w:bookmarkStart w:id="24" w:name="_Toc214202935"/>
+      <w:r>
+        <w:t>3.</w:t>
+      </w:r>
+      <w:r>
+        <w:t xml:space="preserve"> </w:t>
+      </w:r>
+      <w:r>
+        <w:t>Képfelismerő algoritmus</w:t>
+      </w:r>
+      <w:bookmarkEnd w:id="24"/>
+    </w:p>
+    <w:p>
+      <w:r>
+        <w:t>3.1 Implementálás, programban való elhelyezés, beüzemelés</w:t>
+      </w:r>
+    </w:p>
+    <w:p>
+      <w:r>
+        <w:t xml:space="preserve">3.2 </w:t>
+      </w:r>
+      <w:proofErr w:type="spellStart"/>
+      <w:r>
+        <w:t>Alkazattal</w:t>
+      </w:r>
+      <w:proofErr w:type="spellEnd"/>
+      <w:r>
+        <w:t xml:space="preserve"> való bővítés</w:t>
+      </w:r>
+    </w:p>
+    <w:p>
+      <w:pPr>
+        <w:pStyle w:val="Cmsor2"/>
+      </w:pPr>
+      <w:bookmarkStart w:id="25" w:name="_Toc214202936"/>
+      <w:r>
+        <w:t>4.</w:t>
+      </w:r>
+      <w:r>
+        <w:t xml:space="preserve"> </w:t>
+      </w:r>
+      <w:r>
+        <w:t>Rajzoló algoritmus</w:t>
+      </w:r>
+      <w:bookmarkEnd w:id="25"/>
+    </w:p>
+    <w:p>
+      <w:r>
+        <w:t>4.1 Implementálás, programban való elhelyezés, beüzemelés</w:t>
+      </w:r>
+    </w:p>
+    <w:p>
+      <w:r>
         <w:lastRenderedPageBreak/>
-        <w:t>Objektumok</w:t>
-      </w:r>
-      <w:bookmarkEnd w:id="21"/>
-    </w:p>
-    <w:p>
-      <w:r>
-        <w:t>Alapvetően a projekt jól szétválasztható apró részekre, amelyeket objektumok alkotnak</w:t>
-      </w:r>
-      <w:r>
-        <w:t>. Egy ilyen objektum a játékos, ellenfél, egy adott fal, aminek a játékos nekiütközhet, vagy például a kamera is, amelyik követi a játékost</w:t>
-      </w:r>
-      <w:r>
-        <w:t>.</w:t>
-      </w:r>
-      <w:r>
-        <w:t xml:space="preserve"> </w:t>
-      </w:r>
-      <w:r>
-        <w:t xml:space="preserve">Az objektumoknak lehet adni textúrát, viselkedési </w:t>
-      </w:r>
-      <w:proofErr w:type="spellStart"/>
-      <w:r>
-        <w:t>scripeteket</w:t>
-      </w:r>
-      <w:proofErr w:type="spellEnd"/>
-      <w:r>
-        <w:t xml:space="preserve">, hierarchikusan lehet őket rendezni, örököltetni egyiket a másikból, </w:t>
-      </w:r>
-      <w:proofErr w:type="spellStart"/>
-      <w:r>
-        <w:t>triggerként</w:t>
-      </w:r>
-      <w:proofErr w:type="spellEnd"/>
-      <w:r>
-        <w:t xml:space="preserve"> beállítani őket, és még sok más lehetőség van bennük. Az objektumoknak rengeteg alapvető fajtája van, és ezek létrehozásakor a projekt mappába fajtájuk alapján kapnak alapértelmezett </w:t>
-      </w:r>
-      <w:r>
-        <w:t>paramétereket,</w:t>
-      </w:r>
-      <w:r>
-        <w:t xml:space="preserve"> amiket nekünk kell beállítani. Például egy kamera vár </w:t>
-      </w:r>
-      <w:proofErr w:type="spellStart"/>
-      <w:r>
-        <w:t>egy</w:t>
-      </w:r>
-      <w:proofErr w:type="spellEnd"/>
-      <w:r>
-        <w:t xml:space="preserve"> játékos paramétert alapértelmezetten, de kódból adhatunk bárminek bármilyen paramétert, amelyet a grafikus felületen társíthatunk egy scripttel, egy másik </w:t>
-      </w:r>
-      <w:r>
-        <w:t>objektummal,</w:t>
-      </w:r>
-      <w:r>
-        <w:t xml:space="preserve"> amivel interakcióba lép, vagy éppen egy textúrával. </w:t>
-      </w:r>
-    </w:p>
-    <w:p>
-      <w:pPr>
-        <w:pStyle w:val="Cmsor4"/>
-      </w:pPr>
-      <w:r>
-        <w:t>1</w:t>
-      </w:r>
-      <w:r>
-        <w:t>.1.1 Játékos</w:t>
-      </w:r>
-    </w:p>
-    <w:p>
-      <w:pPr>
-        <w:pStyle w:val="Cmsor4"/>
-      </w:pPr>
-      <w:r>
-        <w:t>1</w:t>
-      </w:r>
-      <w:r>
-        <w:t>.1.2 Ellenfél</w:t>
-      </w:r>
-    </w:p>
-    <w:p>
-      <w:pPr>
-        <w:pStyle w:val="Cmsor4"/>
-      </w:pPr>
-      <w:r>
-        <w:t>1</w:t>
-      </w:r>
-      <w:r>
-        <w:t>.1.3 Gyűjthető „</w:t>
-      </w:r>
-      <w:proofErr w:type="spellStart"/>
-      <w:proofErr w:type="gramStart"/>
-      <w:r>
-        <w:t>gem</w:t>
-      </w:r>
-      <w:proofErr w:type="spellEnd"/>
-      <w:r>
-        <w:t>”-</w:t>
-      </w:r>
-      <w:proofErr w:type="gramEnd"/>
-      <w:r>
-        <w:t>ek</w:t>
-      </w:r>
-    </w:p>
-    <w:p>
-      <w:pPr>
-        <w:pStyle w:val="Cmsor4"/>
-      </w:pPr>
-      <w:r>
-        <w:t>1</w:t>
-      </w:r>
-      <w:r>
-        <w:t xml:space="preserve">.1.4 </w:t>
-      </w:r>
-      <w:proofErr w:type="spellStart"/>
-      <w:r>
-        <w:t>Heart</w:t>
-      </w:r>
-      <w:proofErr w:type="spellEnd"/>
-      <w:r>
-        <w:t xml:space="preserve"> </w:t>
-      </w:r>
-      <w:proofErr w:type="spellStart"/>
-      <w:r>
-        <w:t>item</w:t>
-      </w:r>
-      <w:proofErr w:type="spellEnd"/>
-    </w:p>
-    <w:p>
-      <w:pPr>
-        <w:pStyle w:val="Cmsor4"/>
-      </w:pPr>
-      <w:r>
-        <w:t>1</w:t>
-      </w:r>
-      <w:r>
-        <w:t xml:space="preserve">.1.5 </w:t>
-      </w:r>
-      <w:proofErr w:type="spellStart"/>
-      <w:r>
-        <w:t>Fireball</w:t>
-      </w:r>
-      <w:proofErr w:type="spellEnd"/>
-      <w:r>
-        <w:t xml:space="preserve"> </w:t>
-      </w:r>
-      <w:proofErr w:type="spellStart"/>
-      <w:r>
-        <w:t>bullet</w:t>
-      </w:r>
-      <w:proofErr w:type="spellEnd"/>
-    </w:p>
-    <w:p>
-      <w:pPr>
-        <w:pStyle w:val="Cmsor3"/>
-      </w:pPr>
-      <w:bookmarkStart w:id="22" w:name="_Toc214202933"/>
-      <w:r>
-        <w:t>1</w:t>
-      </w:r>
-      <w:r>
-        <w:t xml:space="preserve">.2 </w:t>
-      </w:r>
-      <w:bookmarkEnd w:id="22"/>
-      <w:proofErr w:type="spellStart"/>
-      <w:r>
-        <w:t>Scene</w:t>
-      </w:r>
-      <w:proofErr w:type="spellEnd"/>
-    </w:p>
-    <w:p>
-      <w:pPr>
-        <w:pStyle w:val="Cmsor3"/>
-      </w:pPr>
-      <w:r>
-        <w:t>1.3 Pálya</w:t>
-      </w:r>
-    </w:p>
-    <w:p>
-      <w:pPr>
-        <w:pStyle w:val="Cmsor4"/>
-      </w:pPr>
-      <w:r>
-        <w:t>1</w:t>
-      </w:r>
-      <w:r>
-        <w:t>.</w:t>
-      </w:r>
-      <w:r>
-        <w:t>3</w:t>
-      </w:r>
-      <w:r>
-        <w:t>.1 Több pálya betöltése</w:t>
-      </w:r>
-    </w:p>
-    <w:p>
-      <w:pPr>
-        <w:pStyle w:val="Cmsor4"/>
-      </w:pPr>
-      <w:r>
-        <w:t>1</w:t>
-      </w:r>
-      <w:r>
-        <w:t>.</w:t>
-      </w:r>
-      <w:r>
-        <w:t>3</w:t>
-      </w:r>
-      <w:r>
-        <w:t xml:space="preserve">.2 Pálya </w:t>
-      </w:r>
-      <w:proofErr w:type="spellStart"/>
-      <w:r>
-        <w:t>collider</w:t>
-      </w:r>
-      <w:proofErr w:type="spellEnd"/>
-      <w:r>
-        <w:t>, falak működése, (több réteg, háttér, mászható fal, talaj)</w:t>
-      </w:r>
-    </w:p>
-    <w:p>
-      <w:pPr>
-        <w:pStyle w:val="Cmsor2"/>
-      </w:pPr>
-      <w:bookmarkStart w:id="23" w:name="_Toc214202934"/>
-      <w:r>
-        <w:t>2. Frontend</w:t>
-      </w:r>
-      <w:bookmarkEnd w:id="23"/>
-    </w:p>
-    <w:p>
-      <w:pPr>
-        <w:pStyle w:val="Cmsor2"/>
-      </w:pPr>
-      <w:bookmarkStart w:id="24" w:name="_Toc214202935"/>
-      <w:r>
-        <w:t>3.</w:t>
-      </w:r>
-      <w:r>
-        <w:t xml:space="preserve"> </w:t>
-      </w:r>
-      <w:r>
-        <w:t>Képfelismerő algoritmus</w:t>
-      </w:r>
-      <w:bookmarkEnd w:id="24"/>
-    </w:p>
-    <w:p>
-      <w:r>
-        <w:t>3.1 Implementálás, programban való elhelyezés, beüzemelés</w:t>
-      </w:r>
-    </w:p>
-    <w:p>
-      <w:r>
-        <w:t xml:space="preserve">3.2 </w:t>
-      </w:r>
-      <w:proofErr w:type="spellStart"/>
-      <w:r>
-        <w:t>Alkazattal</w:t>
-      </w:r>
-      <w:proofErr w:type="spellEnd"/>
-      <w:r>
-        <w:t xml:space="preserve"> való bővítés</w:t>
-      </w:r>
-    </w:p>
-    <w:p>
-      <w:pPr>
-        <w:pStyle w:val="Cmsor2"/>
-      </w:pPr>
-      <w:bookmarkStart w:id="25" w:name="_Toc214202936"/>
-      <w:r>
-        <w:t>4.</w:t>
-      </w:r>
-      <w:r>
-        <w:t xml:space="preserve"> </w:t>
-      </w:r>
-      <w:r>
-        <w:t>Rajzoló algoritmus</w:t>
-      </w:r>
-      <w:bookmarkEnd w:id="25"/>
-    </w:p>
-    <w:p>
-      <w:r>
-        <w:t>4.1 Implementálás, programban való elhelyezés, beüzemelés</w:t>
-      </w:r>
-    </w:p>
-    <w:p>
-      <w:r>
         <w:t>4.2 Működése</w:t>
       </w:r>
     </w:p>
@@ -10978,7 +10940,7 @@
   <w:style w:type="paragraph" w:default="1" w:styleId="Norml">
     <w:name w:val="Normal"/>
     <w:qFormat/>
-    <w:rsid w:val="00D47DB6"/>
+    <w:rsid w:val="009F587E"/>
     <w:pPr>
       <w:spacing w:line="360" w:lineRule="auto"/>
       <w:ind w:firstLine="567"/>
@@ -10986,6 +10948,7 @@
     </w:pPr>
     <w:rPr>
       <w:rFonts w:cstheme="minorHAnsi"/>
+      <w:sz w:val="24"/>
     </w:rPr>
   </w:style>
   <w:style w:type="paragraph" w:styleId="Cmsor1">

</xml_diff>

<commit_message>
Dolgozat update - egyelőre uml is berakva
</commit_message>
<xml_diff>
--- a/documentation/FormaiAjanlottSzakdolgozat.docx
+++ b/documentation/FormaiAjanlottSzakdolgozat.docx
@@ -3584,48 +3584,173 @@
           <w:rFonts w:cstheme="minorBidi"/>
           <w:color w:val="000000" w:themeColor="text1"/>
         </w:rPr>
-        <w:t xml:space="preserve">Egyre szélesebb körben </w:t>
+        <w:t>Egy videójáték s</w:t>
       </w:r>
       <w:r>
         <w:rPr>
           <w:rFonts w:cstheme="minorBidi"/>
           <w:color w:val="000000" w:themeColor="text1"/>
         </w:rPr>
-        <w:t>kezdte el</w:t>
+        <w:t xml:space="preserve">okkal jobban behúzza a nézőt azzal, hogy részese lesz a történetnek, </w:t>
       </w:r>
       <w:r>
         <w:rPr>
           <w:rFonts w:cstheme="minorBidi"/>
           <w:color w:val="000000" w:themeColor="text1"/>
         </w:rPr>
-        <w:t xml:space="preserve"> érdekelni az ember</w:t>
+        <w:t>akár bele is szólhat</w:t>
       </w:r>
       <w:r>
         <w:rPr>
           <w:rFonts w:cstheme="minorBidi"/>
           <w:color w:val="000000" w:themeColor="text1"/>
         </w:rPr>
-        <w:t>e</w:t>
+        <w:t xml:space="preserve">. </w:t>
       </w:r>
       <w:r>
         <w:rPr>
           <w:rFonts w:cstheme="minorBidi"/>
           <w:color w:val="000000" w:themeColor="text1"/>
         </w:rPr>
-        <w:t>ket</w:t>
+        <w:t>Egy moziélmény helyett</w:t>
       </w:r>
       <w:r>
         <w:rPr>
           <w:rFonts w:cstheme="minorBidi"/>
           <w:color w:val="000000" w:themeColor="text1"/>
         </w:rPr>
-        <w:t xml:space="preserve"> a videojátékipar,</w:t>
+        <w:t xml:space="preserve"> - ami általában másfél- maximum </w:t>
       </w:r>
       <w:r>
         <w:rPr>
           <w:rFonts w:cstheme="minorBidi"/>
           <w:color w:val="000000" w:themeColor="text1"/>
         </w:rPr>
+        <w:t>háromórás</w:t>
+      </w:r>
+      <w:r>
+        <w:rPr>
+          <w:rFonts w:cstheme="minorBidi"/>
+          <w:color w:val="000000" w:themeColor="text1"/>
+        </w:rPr>
+        <w:t xml:space="preserve"> játékidő – sokkal több idejük van a játékfejlesztőknek elmesélni egy történetet, egy élethelyzetet vagy egy egész világot. </w:t>
+      </w:r>
+      <w:r>
+        <w:rPr>
+          <w:rFonts w:cstheme="minorBidi"/>
+          <w:color w:val="000000" w:themeColor="text1"/>
+        </w:rPr>
+        <w:t xml:space="preserve">Néhány híres példát említve ilyen volt a </w:t>
+      </w:r>
+      <w:r>
+        <w:rPr>
+          <w:rFonts w:cstheme="minorBidi"/>
+          <w:color w:val="000000" w:themeColor="text1"/>
+        </w:rPr>
+        <w:t>„</w:t>
+      </w:r>
+      <w:r>
+        <w:rPr>
+          <w:rFonts w:cstheme="minorBidi"/>
+          <w:color w:val="000000" w:themeColor="text1"/>
+        </w:rPr>
+        <w:t xml:space="preserve">The Last of </w:t>
+      </w:r>
+      <w:proofErr w:type="spellStart"/>
+      <w:r>
+        <w:rPr>
+          <w:rFonts w:cstheme="minorBidi"/>
+          <w:color w:val="000000" w:themeColor="text1"/>
+        </w:rPr>
+        <w:t>Us</w:t>
+      </w:r>
+      <w:proofErr w:type="spellEnd"/>
+      <w:r>
+        <w:rPr>
+          <w:rFonts w:cstheme="minorBidi"/>
+          <w:color w:val="000000" w:themeColor="text1"/>
+        </w:rPr>
+        <w:t>”</w:t>
+      </w:r>
+      <w:r>
+        <w:rPr>
+          <w:rFonts w:cstheme="minorBidi"/>
+          <w:color w:val="000000" w:themeColor="text1"/>
+        </w:rPr>
+        <w:t xml:space="preserve">, vagy a </w:t>
+      </w:r>
+      <w:r>
+        <w:rPr>
+          <w:rFonts w:cstheme="minorBidi"/>
+          <w:color w:val="000000" w:themeColor="text1"/>
+        </w:rPr>
+        <w:t>„</w:t>
+      </w:r>
+      <w:proofErr w:type="spellStart"/>
+      <w:r>
+        <w:rPr>
+          <w:rFonts w:cstheme="minorBidi"/>
+          <w:color w:val="000000" w:themeColor="text1"/>
+        </w:rPr>
+        <w:t>Fallout</w:t>
+      </w:r>
+      <w:proofErr w:type="spellEnd"/>
+      <w:r>
+        <w:rPr>
+          <w:rFonts w:cstheme="minorBidi"/>
+          <w:color w:val="000000" w:themeColor="text1"/>
+        </w:rPr>
+        <w:t>”</w:t>
+      </w:r>
+      <w:r>
+        <w:rPr>
+          <w:rFonts w:cstheme="minorBidi"/>
+          <w:color w:val="000000" w:themeColor="text1"/>
+        </w:rPr>
+        <w:t xml:space="preserve"> is, amelyekről sikerességük miatt, élőszereplős sorozatot is készítettek. Csak hogy az én személyes kedvencemet is említsem, az </w:t>
+      </w:r>
+      <w:r>
+        <w:rPr>
+          <w:rFonts w:cstheme="minorBidi"/>
+          <w:color w:val="000000" w:themeColor="text1"/>
+        </w:rPr>
+        <w:t>„</w:t>
+      </w:r>
+      <w:proofErr w:type="spellStart"/>
+      <w:r>
+        <w:rPr>
+          <w:rFonts w:cstheme="minorBidi"/>
+          <w:color w:val="000000" w:themeColor="text1"/>
+        </w:rPr>
+        <w:t>Expedition</w:t>
+      </w:r>
+      <w:proofErr w:type="spellEnd"/>
+      <w:r>
+        <w:rPr>
+          <w:rFonts w:cstheme="minorBidi"/>
+          <w:color w:val="000000" w:themeColor="text1"/>
+        </w:rPr>
+        <w:t xml:space="preserve"> 33</w:t>
+      </w:r>
+      <w:r>
+        <w:rPr>
+          <w:rFonts w:cstheme="minorBidi"/>
+          <w:color w:val="000000" w:themeColor="text1"/>
+        </w:rPr>
+        <w:t>”</w:t>
+      </w:r>
+      <w:r>
+        <w:rPr>
+          <w:rFonts w:cstheme="minorBidi"/>
+          <w:color w:val="000000" w:themeColor="text1"/>
+        </w:rPr>
+        <w:t>.</w:t>
+      </w:r>
+      <w:r>
+        <w:rPr>
+          <w:rFonts w:cstheme="minorBidi"/>
+          <w:color w:val="000000" w:themeColor="text1"/>
+        </w:rPr>
         <w:t xml:space="preserve"> </w:t>
       </w:r>
       <w:r>
@@ -3633,20 +3758,339 @@
           <w:rFonts w:cstheme="minorBidi"/>
           <w:color w:val="000000" w:themeColor="text1"/>
         </w:rPr>
-        <w:t>hiszen ez</w:t>
+        <w:t>Ez a</w:t>
       </w:r>
       <w:r>
         <w:rPr>
           <w:rFonts w:cstheme="minorBidi"/>
           <w:color w:val="000000" w:themeColor="text1"/>
         </w:rPr>
-        <w:t xml:space="preserve"> merőben más</w:t>
+        <w:t xml:space="preserve"> játék </w:t>
       </w:r>
       <w:r>
         <w:rPr>
           <w:rFonts w:cstheme="minorBidi"/>
           <w:color w:val="000000" w:themeColor="text1"/>
         </w:rPr>
+        <w:t>(röviden összefoglalva)</w:t>
+      </w:r>
+      <w:r>
+        <w:rPr>
+          <w:rFonts w:cstheme="minorBidi"/>
+          <w:color w:val="000000" w:themeColor="text1"/>
+        </w:rPr>
+        <w:t xml:space="preserve"> a gyász feldolgozásáról szól, és olyan témát feszeget, hogy ha módunkban áll</w:t>
+      </w:r>
+      <w:r>
+        <w:rPr>
+          <w:rFonts w:cstheme="minorBidi"/>
+          <w:color w:val="000000" w:themeColor="text1"/>
+        </w:rPr>
+        <w:t>na</w:t>
+      </w:r>
+      <w:r>
+        <w:rPr>
+          <w:rFonts w:cstheme="minorBidi"/>
+          <w:color w:val="000000" w:themeColor="text1"/>
+        </w:rPr>
+        <w:t xml:space="preserve"> a</w:t>
+      </w:r>
+      <w:r>
+        <w:rPr>
+          <w:rFonts w:cstheme="minorBidi"/>
+          <w:color w:val="000000" w:themeColor="text1"/>
+        </w:rPr>
+        <w:t>z</w:t>
+      </w:r>
+      <w:r>
+        <w:rPr>
+          <w:rFonts w:cstheme="minorBidi"/>
+          <w:color w:val="000000" w:themeColor="text1"/>
+        </w:rPr>
+        <w:t xml:space="preserve"> </w:t>
+      </w:r>
+      <w:r>
+        <w:rPr>
+          <w:rFonts w:cstheme="minorBidi"/>
+          <w:color w:val="000000" w:themeColor="text1"/>
+        </w:rPr>
+        <w:t xml:space="preserve">olyan </w:t>
+      </w:r>
+      <w:r>
+        <w:rPr>
+          <w:rFonts w:cstheme="minorBidi"/>
+          <w:color w:val="000000" w:themeColor="text1"/>
+        </w:rPr>
+        <w:t>folyamatokat, mint például a halál</w:t>
+      </w:r>
+      <w:r>
+        <w:rPr>
+          <w:rFonts w:cstheme="minorBidi"/>
+          <w:color w:val="000000" w:themeColor="text1"/>
+        </w:rPr>
+        <w:t xml:space="preserve">t bolygatni, vajon megtennénk-e. </w:t>
+      </w:r>
+      <w:r>
+        <w:rPr>
+          <w:rFonts w:cstheme="minorBidi"/>
+          <w:color w:val="000000" w:themeColor="text1"/>
+        </w:rPr>
+        <w:t>Persze ez</w:t>
+      </w:r>
+      <w:r>
+        <w:rPr>
+          <w:rFonts w:cstheme="minorBidi"/>
+          <w:color w:val="000000" w:themeColor="text1"/>
+        </w:rPr>
+        <w:t xml:space="preserve"> a mélység</w:t>
+      </w:r>
+      <w:r>
+        <w:rPr>
+          <w:rFonts w:cstheme="minorBidi"/>
+          <w:color w:val="000000" w:themeColor="text1"/>
+        </w:rPr>
+        <w:t xml:space="preserve"> leginkább a </w:t>
+      </w:r>
+      <w:r>
+        <w:rPr>
+          <w:rFonts w:cstheme="minorBidi"/>
+          <w:color w:val="000000" w:themeColor="text1"/>
+        </w:rPr>
+        <w:t>történet</w:t>
+      </w:r>
+      <w:r>
+        <w:rPr>
+          <w:rFonts w:cstheme="minorBidi"/>
+          <w:color w:val="000000" w:themeColor="text1"/>
+        </w:rPr>
+        <w:t xml:space="preserve"> alapú játékokat érinti, és a piacon azért bőven akadnak a puszta szórakozásra</w:t>
+      </w:r>
+      <w:r>
+        <w:rPr>
+          <w:rFonts w:cstheme="minorBidi"/>
+          <w:color w:val="000000" w:themeColor="text1"/>
+        </w:rPr>
+        <w:t xml:space="preserve"> </w:t>
+      </w:r>
+      <w:r>
+        <w:rPr>
+          <w:rFonts w:cstheme="minorBidi"/>
+          <w:color w:val="000000" w:themeColor="text1"/>
+        </w:rPr>
+        <w:t>fejlesztett</w:t>
+      </w:r>
+      <w:r>
+        <w:rPr>
+          <w:rFonts w:cstheme="minorBidi"/>
+          <w:color w:val="000000" w:themeColor="text1"/>
+        </w:rPr>
+        <w:t>, történet né</w:t>
+      </w:r>
+      <w:r>
+        <w:rPr>
+          <w:rFonts w:cstheme="minorBidi"/>
+          <w:color w:val="000000" w:themeColor="text1"/>
+        </w:rPr>
+        <w:t>l</w:t>
+      </w:r>
+      <w:r>
+        <w:rPr>
+          <w:rFonts w:cstheme="minorBidi"/>
+          <w:color w:val="000000" w:themeColor="text1"/>
+        </w:rPr>
+        <w:t>küli címek is.</w:t>
+      </w:r>
+      <w:r>
+        <w:rPr>
+          <w:rFonts w:cstheme="minorBidi"/>
+          <w:color w:val="000000" w:themeColor="text1"/>
+        </w:rPr>
+        <w:t xml:space="preserve"> </w:t>
+      </w:r>
+    </w:p>
+    <w:p>
+      <w:pPr>
+        <w:spacing w:after="120"/>
+        <w:rPr>
+          <w:rFonts w:cstheme="minorBidi"/>
+          <w:color w:val="000000" w:themeColor="text1"/>
+        </w:rPr>
+      </w:pPr>
+      <w:r>
+        <w:rPr>
+          <w:rFonts w:cstheme="minorBidi"/>
+          <w:color w:val="000000" w:themeColor="text1"/>
+        </w:rPr>
+        <w:t xml:space="preserve">Rengeteg újdonságot hozott magával az ipar technológia szempontból is, és nagyon sok egyedi megközelítést is hoztak. Ilyen volt például a nem Euklideszi geometria és optikai illúziók köré épülő </w:t>
+      </w:r>
+      <w:proofErr w:type="gramStart"/>
+      <w:r>
+        <w:rPr>
+          <w:rFonts w:cstheme="minorBidi"/>
+          <w:color w:val="000000" w:themeColor="text1"/>
+        </w:rPr>
+        <w:t>játékok</w:t>
+      </w:r>
+      <w:proofErr w:type="gramEnd"/>
+      <w:r>
+        <w:rPr>
+          <w:rFonts w:cstheme="minorBidi"/>
+          <w:color w:val="000000" w:themeColor="text1"/>
+        </w:rPr>
+        <w:t xml:space="preserve"> mint pl. a „</w:t>
+      </w:r>
+      <w:proofErr w:type="spellStart"/>
+      <w:r>
+        <w:rPr>
+          <w:rFonts w:cstheme="minorBidi"/>
+          <w:color w:val="000000" w:themeColor="text1"/>
+        </w:rPr>
+        <w:t>Superliminal</w:t>
+      </w:r>
+      <w:proofErr w:type="spellEnd"/>
+      <w:r>
+        <w:rPr>
+          <w:rFonts w:cstheme="minorBidi"/>
+          <w:color w:val="000000" w:themeColor="text1"/>
+        </w:rPr>
+        <w:t>” és a „</w:t>
+      </w:r>
+      <w:proofErr w:type="spellStart"/>
+      <w:r>
+        <w:rPr>
+          <w:rFonts w:cstheme="minorBidi"/>
+          <w:color w:val="000000" w:themeColor="text1"/>
+        </w:rPr>
+        <w:t>ViewFinder</w:t>
+      </w:r>
+      <w:proofErr w:type="spellEnd"/>
+      <w:r>
+        <w:rPr>
+          <w:rFonts w:cstheme="minorBidi"/>
+          <w:color w:val="000000" w:themeColor="text1"/>
+        </w:rPr>
+        <w:t xml:space="preserve">”. Az </w:t>
+      </w:r>
+      <w:proofErr w:type="spellStart"/>
+      <w:r>
+        <w:rPr>
+          <w:rFonts w:cstheme="minorBidi"/>
+          <w:color w:val="000000" w:themeColor="text1"/>
+        </w:rPr>
+        <w:t>open-world</w:t>
+      </w:r>
+      <w:proofErr w:type="spellEnd"/>
+      <w:r>
+        <w:rPr>
+          <w:rFonts w:cstheme="minorBidi"/>
+          <w:color w:val="000000" w:themeColor="text1"/>
+        </w:rPr>
+        <w:t xml:space="preserve"> szabadáságával újított a méltán híres „Grand </w:t>
+      </w:r>
+      <w:proofErr w:type="spellStart"/>
+      <w:r>
+        <w:rPr>
+          <w:rFonts w:cstheme="minorBidi"/>
+          <w:color w:val="000000" w:themeColor="text1"/>
+        </w:rPr>
+        <w:t>Theft</w:t>
+      </w:r>
+      <w:proofErr w:type="spellEnd"/>
+      <w:r>
+        <w:rPr>
+          <w:rFonts w:cstheme="minorBidi"/>
+          <w:color w:val="000000" w:themeColor="text1"/>
+        </w:rPr>
+        <w:t xml:space="preserve"> </w:t>
+      </w:r>
+      <w:proofErr w:type="spellStart"/>
+      <w:r>
+        <w:rPr>
+          <w:rFonts w:cstheme="minorBidi"/>
+          <w:color w:val="000000" w:themeColor="text1"/>
+        </w:rPr>
+        <w:t>Auto</w:t>
+      </w:r>
+      <w:proofErr w:type="spellEnd"/>
+      <w:r>
+        <w:rPr>
+          <w:rFonts w:cstheme="minorBidi"/>
+          <w:color w:val="000000" w:themeColor="text1"/>
+        </w:rPr>
+        <w:t xml:space="preserve">” sorozat is mely hatalmas szabadon bejárható mondhatni játszóteret adott a játékosoknak. </w:t>
+      </w:r>
+    </w:p>
+    <w:p>
+      <w:pPr>
+        <w:spacing w:after="120"/>
+        <w:rPr>
+          <w:rFonts w:cstheme="minorBidi"/>
+          <w:color w:val="000000" w:themeColor="text1"/>
+        </w:rPr>
+      </w:pPr>
+      <w:r>
+        <w:rPr>
+          <w:rFonts w:cstheme="minorBidi"/>
+          <w:color w:val="000000" w:themeColor="text1"/>
+        </w:rPr>
+        <w:t>A megfigyelésem az,</w:t>
+      </w:r>
+      <w:r>
+        <w:rPr>
+          <w:rFonts w:cstheme="minorBidi"/>
+          <w:color w:val="000000" w:themeColor="text1"/>
+        </w:rPr>
+        <w:t xml:space="preserve"> ami ihlette a témaválasztásomat,</w:t>
+      </w:r>
+      <w:r>
+        <w:rPr>
+          <w:rFonts w:cstheme="minorBidi"/>
+          <w:color w:val="000000" w:themeColor="text1"/>
+        </w:rPr>
+        <w:t xml:space="preserve"> hogy a játékiparban a grafikai motorokon kívül játékmenet szempontjából nagyon kevés a képfelismerés, a szoftveres </w:t>
+      </w:r>
+      <w:proofErr w:type="spellStart"/>
+      <w:r>
+        <w:rPr>
+          <w:rFonts w:cstheme="minorBidi"/>
+          <w:color w:val="000000" w:themeColor="text1"/>
+        </w:rPr>
+        <w:t>alakzatdetektáció</w:t>
+      </w:r>
+      <w:proofErr w:type="spellEnd"/>
+      <w:r>
+        <w:rPr>
+          <w:rFonts w:cstheme="minorBidi"/>
+          <w:color w:val="000000" w:themeColor="text1"/>
+        </w:rPr>
+        <w:t>. Mit értek ez alatt? Nos a szakdolgozatom</w:t>
+      </w:r>
+      <w:r>
+        <w:rPr>
+          <w:rFonts w:cstheme="minorBidi"/>
+          <w:color w:val="000000" w:themeColor="text1"/>
+        </w:rPr>
+        <w:t xml:space="preserve">ban ezt tűztem ki célul, </w:t>
+      </w:r>
+      <w:r>
+        <w:rPr>
+          <w:rFonts w:cstheme="minorBidi"/>
+          <w:color w:val="000000" w:themeColor="text1"/>
+        </w:rPr>
+        <w:t xml:space="preserve">hogy </w:t>
+      </w:r>
+      <w:r>
+        <w:rPr>
+          <w:rFonts w:cstheme="minorBidi"/>
+          <w:color w:val="000000" w:themeColor="text1"/>
+        </w:rPr>
+        <w:t>készítsek egy olyan játékot olyan játékmenettel</w:t>
+      </w:r>
+      <w:r>
+        <w:rPr>
+          <w:rFonts w:cstheme="minorBidi"/>
+          <w:color w:val="000000" w:themeColor="text1"/>
+        </w:rPr>
         <w:t>,</w:t>
       </w:r>
       <w:r>
@@ -3654,606 +4098,28 @@
           <w:rFonts w:cstheme="minorBidi"/>
           <w:color w:val="000000" w:themeColor="text1"/>
         </w:rPr>
-        <w:t xml:space="preserve"> mint passzívan </w:t>
+        <w:t xml:space="preserve"> </w:t>
       </w:r>
       <w:r>
         <w:rPr>
           <w:rFonts w:cstheme="minorBidi"/>
           <w:color w:val="000000" w:themeColor="text1"/>
         </w:rPr>
-        <w:t>fogyasztani</w:t>
+        <w:t>amelyben pl. egérrel történő rajzolás után egy algoritmus felismeri mire hasonlít az alakzat, és végrehajtja a hozzá társított funkciót. Kicsit hasonlóan</w:t>
       </w:r>
       <w:r>
         <w:rPr>
           <w:rFonts w:cstheme="minorBidi"/>
           <w:color w:val="000000" w:themeColor="text1"/>
         </w:rPr>
-        <w:t xml:space="preserve"> egy mozifilmet vagy egy sorozatot.</w:t>
+        <w:t>,</w:t>
       </w:r>
       <w:r>
         <w:rPr>
           <w:rFonts w:cstheme="minorBidi"/>
           <w:color w:val="000000" w:themeColor="text1"/>
         </w:rPr>
-        <w:t xml:space="preserve"> Sokkal jobban behúzza a nézőt azzal, hogy részese lesz a történetnek, </w:t>
-      </w:r>
-      <w:r>
-        <w:rPr>
-          <w:rFonts w:cstheme="minorBidi"/>
-          <w:color w:val="000000" w:themeColor="text1"/>
-        </w:rPr>
-        <w:t>akár bele is szólhat</w:t>
-      </w:r>
-      <w:r>
-        <w:rPr>
-          <w:rFonts w:cstheme="minorBidi"/>
-          <w:color w:val="000000" w:themeColor="text1"/>
-        </w:rPr>
-        <w:t xml:space="preserve">. </w:t>
-      </w:r>
-      <w:r>
-        <w:rPr>
-          <w:rFonts w:cstheme="minorBidi"/>
-          <w:color w:val="000000" w:themeColor="text1"/>
-        </w:rPr>
-        <w:t xml:space="preserve">Az előbb említett moziélmény helyett, - ami általában másfél- maximum </w:t>
-      </w:r>
-      <w:r>
-        <w:rPr>
-          <w:rFonts w:cstheme="minorBidi"/>
-          <w:color w:val="000000" w:themeColor="text1"/>
-        </w:rPr>
-        <w:t>háromórás</w:t>
-      </w:r>
-      <w:r>
-        <w:rPr>
-          <w:rFonts w:cstheme="minorBidi"/>
-          <w:color w:val="000000" w:themeColor="text1"/>
-        </w:rPr>
-        <w:t xml:space="preserve"> játékidő – sokkal több idejük van a játékfejlesztőknek elmesélni egy történetet, egy élethelyzetet vagy egy egész világot. </w:t>
-      </w:r>
-      <w:r>
-        <w:rPr>
-          <w:rFonts w:cstheme="minorBidi"/>
-          <w:color w:val="000000" w:themeColor="text1"/>
-        </w:rPr>
-        <w:t xml:space="preserve">Néhány híres példát említve ilyen volt a </w:t>
-      </w:r>
-      <w:r>
-        <w:rPr>
-          <w:rFonts w:cstheme="minorBidi"/>
-          <w:color w:val="000000" w:themeColor="text1"/>
-        </w:rPr>
-        <w:t>„</w:t>
-      </w:r>
-      <w:r>
-        <w:rPr>
-          <w:rFonts w:cstheme="minorBidi"/>
-          <w:color w:val="000000" w:themeColor="text1"/>
-        </w:rPr>
-        <w:t xml:space="preserve">The Last of </w:t>
-      </w:r>
-      <w:proofErr w:type="spellStart"/>
-      <w:r>
-        <w:rPr>
-          <w:rFonts w:cstheme="minorBidi"/>
-          <w:color w:val="000000" w:themeColor="text1"/>
-        </w:rPr>
-        <w:t>Us</w:t>
-      </w:r>
-      <w:proofErr w:type="spellEnd"/>
-      <w:r>
-        <w:rPr>
-          <w:rFonts w:cstheme="minorBidi"/>
-          <w:color w:val="000000" w:themeColor="text1"/>
-        </w:rPr>
-        <w:t>”</w:t>
-      </w:r>
-      <w:r>
-        <w:rPr>
-          <w:rFonts w:cstheme="minorBidi"/>
-          <w:color w:val="000000" w:themeColor="text1"/>
-        </w:rPr>
-        <w:t xml:space="preserve">, vagy a </w:t>
-      </w:r>
-      <w:r>
-        <w:rPr>
-          <w:rFonts w:cstheme="minorBidi"/>
-          <w:color w:val="000000" w:themeColor="text1"/>
-        </w:rPr>
-        <w:t>„</w:t>
-      </w:r>
-      <w:proofErr w:type="spellStart"/>
-      <w:r>
-        <w:rPr>
-          <w:rFonts w:cstheme="minorBidi"/>
-          <w:color w:val="000000" w:themeColor="text1"/>
-        </w:rPr>
-        <w:t>Fallout</w:t>
-      </w:r>
-      <w:proofErr w:type="spellEnd"/>
-      <w:r>
-        <w:rPr>
-          <w:rFonts w:cstheme="minorBidi"/>
-          <w:color w:val="000000" w:themeColor="text1"/>
-        </w:rPr>
-        <w:t>”</w:t>
-      </w:r>
-      <w:r>
-        <w:rPr>
-          <w:rFonts w:cstheme="minorBidi"/>
-          <w:color w:val="000000" w:themeColor="text1"/>
-        </w:rPr>
-        <w:t xml:space="preserve"> is, amelyekről sikerességük miatt, élőszereplős sorozatot is készítettek. Csak hogy az én személyes kedvencemet is említsem, az </w:t>
-      </w:r>
-      <w:r>
-        <w:rPr>
-          <w:rFonts w:cstheme="minorBidi"/>
-          <w:color w:val="000000" w:themeColor="text1"/>
-        </w:rPr>
-        <w:t>„</w:t>
-      </w:r>
-      <w:proofErr w:type="spellStart"/>
-      <w:r>
-        <w:rPr>
-          <w:rFonts w:cstheme="minorBidi"/>
-          <w:color w:val="000000" w:themeColor="text1"/>
-        </w:rPr>
-        <w:t>Expedition</w:t>
-      </w:r>
-      <w:proofErr w:type="spellEnd"/>
-      <w:r>
-        <w:rPr>
-          <w:rFonts w:cstheme="minorBidi"/>
-          <w:color w:val="000000" w:themeColor="text1"/>
-        </w:rPr>
-        <w:t xml:space="preserve"> 33</w:t>
-      </w:r>
-      <w:r>
-        <w:rPr>
-          <w:rFonts w:cstheme="minorBidi"/>
-          <w:color w:val="000000" w:themeColor="text1"/>
-        </w:rPr>
-        <w:t>”</w:t>
-      </w:r>
-      <w:r>
-        <w:rPr>
-          <w:rFonts w:cstheme="minorBidi"/>
-          <w:color w:val="000000" w:themeColor="text1"/>
-        </w:rPr>
-        <w:t xml:space="preserve"> egy </w:t>
-      </w:r>
-      <w:r>
-        <w:rPr>
-          <w:rFonts w:cstheme="minorBidi"/>
-          <w:color w:val="000000" w:themeColor="text1"/>
-        </w:rPr>
-        <w:t xml:space="preserve">ironikusan </w:t>
-      </w:r>
-      <w:r>
-        <w:rPr>
-          <w:rFonts w:cstheme="minorBidi"/>
-          <w:color w:val="000000" w:themeColor="text1"/>
-        </w:rPr>
-        <w:t>32 főből</w:t>
-      </w:r>
-      <w:r>
-        <w:rPr>
-          <w:rFonts w:cstheme="minorBidi"/>
-          <w:color w:val="000000" w:themeColor="text1"/>
-        </w:rPr>
-        <w:t xml:space="preserve"> plusz egy kutyából</w:t>
-      </w:r>
-      <w:r>
-        <w:rPr>
-          <w:rFonts w:cstheme="minorBidi"/>
-          <w:color w:val="000000" w:themeColor="text1"/>
-        </w:rPr>
-        <w:t xml:space="preserve"> </w:t>
-      </w:r>
-      <w:r>
-        <w:rPr>
-          <w:rFonts w:cstheme="minorBidi"/>
-          <w:color w:val="000000" w:themeColor="text1"/>
-        </w:rPr>
-        <w:t>álló francia</w:t>
-      </w:r>
-      <w:r>
-        <w:rPr>
-          <w:rFonts w:cstheme="minorBidi"/>
-          <w:color w:val="000000" w:themeColor="text1"/>
-        </w:rPr>
-        <w:t xml:space="preserve"> fejlesztő</w:t>
-      </w:r>
-      <w:r>
-        <w:rPr>
-          <w:rFonts w:cstheme="minorBidi"/>
-          <w:color w:val="000000" w:themeColor="text1"/>
-        </w:rPr>
-        <w:t xml:space="preserve"> csapat készítette nagyjából 10 év alatt</w:t>
-      </w:r>
-      <w:r>
-        <w:rPr>
-          <w:rFonts w:cstheme="minorBidi"/>
-          <w:color w:val="000000" w:themeColor="text1"/>
-        </w:rPr>
-        <w:t>.</w:t>
-      </w:r>
-      <w:r>
-        <w:rPr>
-          <w:rFonts w:cstheme="minorBidi"/>
-          <w:color w:val="000000" w:themeColor="text1"/>
-        </w:rPr>
-        <w:t xml:space="preserve"> </w:t>
-      </w:r>
-      <w:r>
-        <w:rPr>
-          <w:rFonts w:cstheme="minorBidi"/>
-          <w:color w:val="000000" w:themeColor="text1"/>
-        </w:rPr>
-        <w:t>Ez a</w:t>
-      </w:r>
-      <w:r>
-        <w:rPr>
-          <w:rFonts w:cstheme="minorBidi"/>
-          <w:color w:val="000000" w:themeColor="text1"/>
-        </w:rPr>
-        <w:t xml:space="preserve"> játék </w:t>
-      </w:r>
-      <w:r>
-        <w:rPr>
-          <w:rFonts w:cstheme="minorBidi"/>
-          <w:color w:val="000000" w:themeColor="text1"/>
-        </w:rPr>
-        <w:t>(röviden összefoglalva)</w:t>
-      </w:r>
-      <w:r>
-        <w:rPr>
-          <w:rFonts w:cstheme="minorBidi"/>
-          <w:color w:val="000000" w:themeColor="text1"/>
-        </w:rPr>
-        <w:t xml:space="preserve"> a gyász feldolgozásáról szól, és olyan témát feszeget, hogy ha módunkban áll</w:t>
-      </w:r>
-      <w:r>
-        <w:rPr>
-          <w:rFonts w:cstheme="minorBidi"/>
-          <w:color w:val="000000" w:themeColor="text1"/>
-        </w:rPr>
-        <w:t>na</w:t>
-      </w:r>
-      <w:r>
-        <w:rPr>
-          <w:rFonts w:cstheme="minorBidi"/>
-          <w:color w:val="000000" w:themeColor="text1"/>
-        </w:rPr>
-        <w:t xml:space="preserve"> a</w:t>
-      </w:r>
-      <w:r>
-        <w:rPr>
-          <w:rFonts w:cstheme="minorBidi"/>
-          <w:color w:val="000000" w:themeColor="text1"/>
-        </w:rPr>
-        <w:t>z</w:t>
-      </w:r>
-      <w:r>
-        <w:rPr>
-          <w:rFonts w:cstheme="minorBidi"/>
-          <w:color w:val="000000" w:themeColor="text1"/>
-        </w:rPr>
-        <w:t xml:space="preserve"> </w:t>
-      </w:r>
-      <w:r>
-        <w:rPr>
-          <w:rFonts w:cstheme="minorBidi"/>
-          <w:color w:val="000000" w:themeColor="text1"/>
-        </w:rPr>
-        <w:t xml:space="preserve">olyan </w:t>
-      </w:r>
-      <w:r>
-        <w:rPr>
-          <w:rFonts w:cstheme="minorBidi"/>
-          <w:color w:val="000000" w:themeColor="text1"/>
-        </w:rPr>
-        <w:t>folyamatokat, mint például a halál</w:t>
-      </w:r>
-      <w:r>
-        <w:rPr>
-          <w:rFonts w:cstheme="minorBidi"/>
-          <w:color w:val="000000" w:themeColor="text1"/>
-        </w:rPr>
-        <w:t xml:space="preserve">t bolygatni, vajon megtennénk-e. </w:t>
-      </w:r>
-      <w:r>
-        <w:rPr>
-          <w:rFonts w:cstheme="minorBidi"/>
-          <w:color w:val="000000" w:themeColor="text1"/>
-        </w:rPr>
-        <w:t>Persze ez</w:t>
-      </w:r>
-      <w:r>
-        <w:rPr>
-          <w:rFonts w:cstheme="minorBidi"/>
-          <w:color w:val="000000" w:themeColor="text1"/>
-        </w:rPr>
-        <w:t xml:space="preserve"> a mélység</w:t>
-      </w:r>
-      <w:r>
-        <w:rPr>
-          <w:rFonts w:cstheme="minorBidi"/>
-          <w:color w:val="000000" w:themeColor="text1"/>
-        </w:rPr>
-        <w:t xml:space="preserve"> leginkább a </w:t>
-      </w:r>
-      <w:r>
-        <w:rPr>
-          <w:rFonts w:cstheme="minorBidi"/>
-          <w:color w:val="000000" w:themeColor="text1"/>
-        </w:rPr>
-        <w:t>történet</w:t>
-      </w:r>
-      <w:r>
-        <w:rPr>
-          <w:rFonts w:cstheme="minorBidi"/>
-          <w:color w:val="000000" w:themeColor="text1"/>
-        </w:rPr>
-        <w:t xml:space="preserve"> alapú játékokat érinti, és a piacon azért bőven akadnak a puszta szórakozásra</w:t>
-      </w:r>
-      <w:r>
-        <w:rPr>
-          <w:rFonts w:cstheme="minorBidi"/>
-          <w:color w:val="000000" w:themeColor="text1"/>
-        </w:rPr>
-        <w:t xml:space="preserve"> </w:t>
-      </w:r>
-      <w:r>
-        <w:rPr>
-          <w:rFonts w:cstheme="minorBidi"/>
-          <w:color w:val="000000" w:themeColor="text1"/>
-        </w:rPr>
-        <w:t>fejlesztett</w:t>
-      </w:r>
-      <w:r>
-        <w:rPr>
-          <w:rFonts w:cstheme="minorBidi"/>
-          <w:color w:val="000000" w:themeColor="text1"/>
-        </w:rPr>
-        <w:t>, történet né</w:t>
-      </w:r>
-      <w:r>
-        <w:rPr>
-          <w:rFonts w:cstheme="minorBidi"/>
-          <w:color w:val="000000" w:themeColor="text1"/>
-        </w:rPr>
-        <w:t>l</w:t>
-      </w:r>
-      <w:r>
-        <w:rPr>
-          <w:rFonts w:cstheme="minorBidi"/>
-          <w:color w:val="000000" w:themeColor="text1"/>
-        </w:rPr>
-        <w:t>küli címek is.</w:t>
-      </w:r>
-      <w:r>
-        <w:rPr>
-          <w:rFonts w:cstheme="minorBidi"/>
-          <w:color w:val="000000" w:themeColor="text1"/>
-        </w:rPr>
-        <w:t xml:space="preserve"> A példám azt kívánta szemléltetni, hogy manapság nem is olyan egyszerű játékot fejleszteni, mint a kezdetekben volt, amikor még csak 2 dimenzióban kellett a pixeleket arrébb rakosgatni.</w:t>
-      </w:r>
-    </w:p>
-    <w:p>
-      <w:pPr>
-        <w:spacing w:after="120"/>
-        <w:rPr>
-          <w:rFonts w:cstheme="minorBidi"/>
-          <w:color w:val="000000" w:themeColor="text1"/>
-        </w:rPr>
-      </w:pPr>
-      <w:r>
-        <w:rPr>
-          <w:rFonts w:cstheme="minorBidi"/>
-          <w:color w:val="000000" w:themeColor="text1"/>
-        </w:rPr>
-        <w:t xml:space="preserve">Rengeteg újdonságot hozott magával az ipar technológia szempontból is, és nagyon sok egyedi megközelítést is hoztak. Ilyen volt például a nem Euklideszi geometria és optikai illúziók köré épülő </w:t>
-      </w:r>
-      <w:proofErr w:type="gramStart"/>
-      <w:r>
-        <w:rPr>
-          <w:rFonts w:cstheme="minorBidi"/>
-          <w:color w:val="000000" w:themeColor="text1"/>
-        </w:rPr>
-        <w:t>játékok</w:t>
-      </w:r>
-      <w:proofErr w:type="gramEnd"/>
-      <w:r>
-        <w:rPr>
-          <w:rFonts w:cstheme="minorBidi"/>
-          <w:color w:val="000000" w:themeColor="text1"/>
-        </w:rPr>
-        <w:t xml:space="preserve"> mint pl. a „</w:t>
-      </w:r>
-      <w:proofErr w:type="spellStart"/>
-      <w:r>
-        <w:rPr>
-          <w:rFonts w:cstheme="minorBidi"/>
-          <w:color w:val="000000" w:themeColor="text1"/>
-        </w:rPr>
-        <w:t>Superliminal</w:t>
-      </w:r>
-      <w:proofErr w:type="spellEnd"/>
-      <w:r>
-        <w:rPr>
-          <w:rFonts w:cstheme="minorBidi"/>
-          <w:color w:val="000000" w:themeColor="text1"/>
-        </w:rPr>
-        <w:t>” és a „</w:t>
-      </w:r>
-      <w:proofErr w:type="spellStart"/>
-      <w:r>
-        <w:rPr>
-          <w:rFonts w:cstheme="minorBidi"/>
-          <w:color w:val="000000" w:themeColor="text1"/>
-        </w:rPr>
-        <w:t>ViewFinder</w:t>
-      </w:r>
-      <w:proofErr w:type="spellEnd"/>
-      <w:r>
-        <w:rPr>
-          <w:rFonts w:cstheme="minorBidi"/>
-          <w:color w:val="000000" w:themeColor="text1"/>
-        </w:rPr>
-        <w:t xml:space="preserve">”. Az </w:t>
-      </w:r>
-      <w:proofErr w:type="spellStart"/>
-      <w:r>
-        <w:rPr>
-          <w:rFonts w:cstheme="minorBidi"/>
-          <w:color w:val="000000" w:themeColor="text1"/>
-        </w:rPr>
-        <w:t>open-world</w:t>
-      </w:r>
-      <w:proofErr w:type="spellEnd"/>
-      <w:r>
-        <w:rPr>
-          <w:rFonts w:cstheme="minorBidi"/>
-          <w:color w:val="000000" w:themeColor="text1"/>
-        </w:rPr>
-        <w:t xml:space="preserve"> szabadáságával újított a méltán híres „Grand </w:t>
-      </w:r>
-      <w:proofErr w:type="spellStart"/>
-      <w:r>
-        <w:rPr>
-          <w:rFonts w:cstheme="minorBidi"/>
-          <w:color w:val="000000" w:themeColor="text1"/>
-        </w:rPr>
-        <w:t>Theft</w:t>
-      </w:r>
-      <w:proofErr w:type="spellEnd"/>
-      <w:r>
-        <w:rPr>
-          <w:rFonts w:cstheme="minorBidi"/>
-          <w:color w:val="000000" w:themeColor="text1"/>
-        </w:rPr>
-        <w:t xml:space="preserve"> </w:t>
-      </w:r>
-      <w:proofErr w:type="spellStart"/>
-      <w:r>
-        <w:rPr>
-          <w:rFonts w:cstheme="minorBidi"/>
-          <w:color w:val="000000" w:themeColor="text1"/>
-        </w:rPr>
-        <w:t>Auto</w:t>
-      </w:r>
-      <w:proofErr w:type="spellEnd"/>
-      <w:r>
-        <w:rPr>
-          <w:rFonts w:cstheme="minorBidi"/>
-          <w:color w:val="000000" w:themeColor="text1"/>
-        </w:rPr>
-        <w:t xml:space="preserve">” sorozat is mely hatalmas szabadon bejárható mondhatni játszóteret adott a játékosoknak. Napról napra egyre újabb és egyedibb megoldásokkal állnak elő a fejlesztők és bővítik a már amúgy is hosszú műfajlistát melyet részletesebben is kifejtek majd az irodalomjegyékben. </w:t>
-      </w:r>
-    </w:p>
-    <w:p>
-      <w:pPr>
-        <w:spacing w:after="120"/>
-        <w:rPr>
-          <w:rFonts w:cstheme="minorBidi"/>
-          <w:color w:val="000000" w:themeColor="text1"/>
-        </w:rPr>
-      </w:pPr>
-      <w:r>
-        <w:rPr>
-          <w:rFonts w:cstheme="minorBidi"/>
-          <w:color w:val="000000" w:themeColor="text1"/>
-        </w:rPr>
-        <w:lastRenderedPageBreak/>
-        <w:t>A megfigyelésem az,</w:t>
-      </w:r>
-      <w:r>
-        <w:rPr>
-          <w:rFonts w:cstheme="minorBidi"/>
-          <w:color w:val="000000" w:themeColor="text1"/>
-        </w:rPr>
-        <w:t xml:space="preserve"> ami ihlette a témaválasztásomat,</w:t>
-      </w:r>
-      <w:r>
-        <w:rPr>
-          <w:rFonts w:cstheme="minorBidi"/>
-          <w:color w:val="000000" w:themeColor="text1"/>
-        </w:rPr>
-        <w:t xml:space="preserve"> hogy a játékiparban a grafikai motorokon kívül játékmenet szempontjából nagyon kevés a képfelismerés, a szoftveres </w:t>
-      </w:r>
-      <w:proofErr w:type="spellStart"/>
-      <w:r>
-        <w:rPr>
-          <w:rFonts w:cstheme="minorBidi"/>
-          <w:color w:val="000000" w:themeColor="text1"/>
-        </w:rPr>
-        <w:t>alakzatdetektáció</w:t>
-      </w:r>
-      <w:proofErr w:type="spellEnd"/>
-      <w:r>
-        <w:rPr>
-          <w:rFonts w:cstheme="minorBidi"/>
-          <w:color w:val="000000" w:themeColor="text1"/>
-        </w:rPr>
-        <w:t>. Mit értek ez alatt? Nos a szakdolgozatom</w:t>
-      </w:r>
-      <w:r>
-        <w:rPr>
-          <w:rFonts w:cstheme="minorBidi"/>
-          <w:color w:val="000000" w:themeColor="text1"/>
-        </w:rPr>
-        <w:t xml:space="preserve">ban ezt tűztem ki célul, </w:t>
-      </w:r>
-      <w:r>
-        <w:rPr>
-          <w:rFonts w:cstheme="minorBidi"/>
-          <w:color w:val="000000" w:themeColor="text1"/>
-        </w:rPr>
-        <w:t xml:space="preserve">hogy </w:t>
-      </w:r>
-      <w:r>
-        <w:rPr>
-          <w:rFonts w:cstheme="minorBidi"/>
-          <w:color w:val="000000" w:themeColor="text1"/>
-        </w:rPr>
-        <w:t>készítsek egy olyan játékot olyan játékmenettel</w:t>
-      </w:r>
-      <w:r>
-        <w:rPr>
-          <w:rFonts w:cstheme="minorBidi"/>
-          <w:color w:val="000000" w:themeColor="text1"/>
-        </w:rPr>
-        <w:t>,</w:t>
-      </w:r>
-      <w:r>
-        <w:rPr>
-          <w:rFonts w:cstheme="minorBidi"/>
-          <w:color w:val="000000" w:themeColor="text1"/>
-        </w:rPr>
-        <w:t xml:space="preserve"> </w:t>
-      </w:r>
-      <w:r>
-        <w:rPr>
-          <w:rFonts w:cstheme="minorBidi"/>
-          <w:color w:val="000000" w:themeColor="text1"/>
-        </w:rPr>
-        <w:t>amelyben pl. egérrel történő rajzolás után egy algoritmus felismeri mire hasonlít az alakzat, és végrehajtja a hozzá társított funkciót. Kicsit hasonlóan</w:t>
-      </w:r>
-      <w:r>
-        <w:rPr>
-          <w:rFonts w:cstheme="minorBidi"/>
-          <w:color w:val="000000" w:themeColor="text1"/>
-        </w:rPr>
-        <w:t>,</w:t>
-      </w:r>
-      <w:r>
-        <w:rPr>
-          <w:rFonts w:cstheme="minorBidi"/>
-          <w:color w:val="000000" w:themeColor="text1"/>
-        </w:rPr>
-        <w:t xml:space="preserve"> mint a klasszikus régi mesében, a varázsceruzában láthattuk. </w:t>
+        <w:t xml:space="preserve"> mint a klasszikus régi mesében, a varázsceruzában láthattuk.</w:t>
       </w:r>
       <w:r>
         <w:rPr>
@@ -4386,11 +4252,6 @@
       <w:bookmarkEnd w:id="12"/>
     </w:p>
     <w:p>
-      <w:pPr>
-        <w:rPr>
-          <w:szCs w:val="21"/>
-        </w:rPr>
-      </w:pPr>
       <w:r>
         <w:rPr>
           <w:szCs w:val="21"/>
@@ -4696,13 +4557,14 @@
         </w:rPr>
         <w:t>-platform” legyen a fejlesztett termékünk. Erre a célra is külön motorok vannak, ugyanis nem mindegyik rendszer támogatja a platformfüggetlen fejlesztést.</w:t>
       </w:r>
-      <w:r>
-        <w:br w:type="page"/>
-      </w:r>
-    </w:p>
-    <w:p>
-      <w:r>
-        <w:lastRenderedPageBreak/>
+    </w:p>
+    <w:p>
+      <w:pPr>
+        <w:rPr>
+          <w:szCs w:val="21"/>
+        </w:rPr>
+      </w:pPr>
+      <w:r>
         <w:t>Legismertebb</w:t>
       </w:r>
       <w:r>
@@ -5247,6 +5109,7 @@
         <w:rPr>
           <w:szCs w:val="21"/>
         </w:rPr>
+        <w:lastRenderedPageBreak/>
         <w:t xml:space="preserve">A </w:t>
       </w:r>
       <w:r>
@@ -5311,7 +5174,6 @@
           <w:noProof/>
           <w:color w:val="000000" w:themeColor="text1"/>
         </w:rPr>
-        <w:lastRenderedPageBreak/>
         <w:drawing>
           <wp:inline distT="0" distB="0" distL="0" distR="0" wp14:anchorId="730285C3" wp14:editId="41CDB34C">
             <wp:extent cx="5759450" cy="3251835"/>
@@ -5407,7 +5269,13 @@
         <w:t>ok</w:t>
       </w:r>
       <w:r>
-        <w:t xml:space="preserve"> népszerűsége 2021-től</w:t>
+        <w:t xml:space="preserve"> népszerűség</w:t>
+      </w:r>
+      <w:r>
+        <w:t>ének eloszlása</w:t>
+      </w:r>
+      <w:r>
+        <w:t xml:space="preserve"> 2021-től</w:t>
       </w:r>
     </w:p>
     <w:p>
@@ -5520,24 +5388,13 @@
         <w:t xml:space="preserve">. ábra: </w:t>
       </w:r>
       <w:r>
-        <w:t>Készült és eladott játékok eloszlása</w:t>
-      </w:r>
-    </w:p>
-    <w:p>
-      <w:pPr>
-        <w:spacing w:line="259" w:lineRule="auto"/>
-        <w:ind w:firstLine="0"/>
-        <w:jc w:val="left"/>
-        <w:rPr>
-          <w:rFonts w:asciiTheme="majorHAnsi" w:eastAsiaTheme="majorEastAsia" w:hAnsiTheme="majorHAnsi" w:cstheme="majorBidi"/>
-          <w:b/>
-          <w:color w:val="262626" w:themeColor="text1" w:themeTint="D9"/>
-          <w:sz w:val="28"/>
-          <w:szCs w:val="28"/>
-        </w:rPr>
-      </w:pPr>
-      <w:r>
-        <w:br w:type="page"/>
+        <w:t>2024-ben k</w:t>
+      </w:r>
+      <w:r>
+        <w:t>észült és eladott játékok eloszlása</w:t>
+      </w:r>
+      <w:r>
+        <w:t xml:space="preserve"> játékmotorok szerint csoportosítva</w:t>
       </w:r>
     </w:p>
     <w:p>
@@ -6733,7 +6590,100 @@
         <w:rPr>
           <w:color w:val="000000" w:themeColor="text1"/>
         </w:rPr>
-        <w:t xml:space="preserve"> által is megvalósított módszer, melynek működési elve az, hogy egy neki megadott úgynevezett „</w:t>
+        <w:t xml:space="preserve"> által is megvalósított módszer, melynek működési elve az, hogy egy neki megadott úgynevezett </w:t>
+      </w:r>
+      <w:r>
+        <w:rPr>
+          <w:color w:val="000000" w:themeColor="text1"/>
+        </w:rPr>
+        <w:t xml:space="preserve">mintaképet (ez a </w:t>
+      </w:r>
+      <w:proofErr w:type="spellStart"/>
+      <w:r>
+        <w:rPr>
+          <w:color w:val="000000" w:themeColor="text1"/>
+        </w:rPr>
+        <w:t>template</w:t>
+      </w:r>
+      <w:proofErr w:type="spellEnd"/>
+      <w:r>
+        <w:rPr>
+          <w:color w:val="000000" w:themeColor="text1"/>
+        </w:rPr>
+        <w:t>)</w:t>
+      </w:r>
+      <w:r>
+        <w:rPr>
+          <w:color w:val="000000" w:themeColor="text1"/>
+        </w:rPr>
+        <w:t xml:space="preserve"> megtaláljon egy nagyobb képben.</w:t>
+      </w:r>
+    </w:p>
+    <w:p>
+      <w:pPr>
+        <w:rPr>
+          <w:color w:val="000000" w:themeColor="text1"/>
+        </w:rPr>
+      </w:pPr>
+      <w:r>
+        <w:rPr>
+          <w:color w:val="000000" w:themeColor="text1"/>
+        </w:rPr>
+        <w:t xml:space="preserve"> A dolgozat elkészítéséhez </w:t>
+      </w:r>
+      <w:r>
+        <w:rPr>
+          <w:color w:val="000000" w:themeColor="text1"/>
+        </w:rPr>
+        <w:t xml:space="preserve">végül egyfajta </w:t>
+      </w:r>
+      <w:proofErr w:type="spellStart"/>
+      <w:r>
+        <w:rPr>
+          <w:color w:val="000000" w:themeColor="text1"/>
+        </w:rPr>
+        <w:t>rule-based</w:t>
+      </w:r>
+      <w:proofErr w:type="spellEnd"/>
+      <w:r>
+        <w:rPr>
+          <w:color w:val="000000" w:themeColor="text1"/>
+        </w:rPr>
+        <w:t xml:space="preserve"> megoldást </w:t>
+      </w:r>
+      <w:proofErr w:type="spellStart"/>
+      <w:r>
+        <w:rPr>
+          <w:color w:val="000000" w:themeColor="text1"/>
+        </w:rPr>
+        <w:t>haszáltam</w:t>
+      </w:r>
+      <w:proofErr w:type="spellEnd"/>
+      <w:r>
+        <w:rPr>
+          <w:color w:val="000000" w:themeColor="text1"/>
+        </w:rPr>
+        <w:t>,</w:t>
+      </w:r>
+      <w:r>
+        <w:rPr>
+          <w:color w:val="000000" w:themeColor="text1"/>
+        </w:rPr>
+        <w:t xml:space="preserve"> a „</w:t>
+      </w:r>
+      <w:proofErr w:type="spellStart"/>
+      <w:r>
+        <w:rPr>
+          <w:color w:val="000000" w:themeColor="text1"/>
+        </w:rPr>
+        <w:t>template</w:t>
+      </w:r>
+      <w:proofErr w:type="spellEnd"/>
+      <w:r>
+        <w:rPr>
+          <w:color w:val="000000" w:themeColor="text1"/>
+        </w:rPr>
+        <w:t xml:space="preserve"> </w:t>
       </w:r>
       <w:proofErr w:type="spellStart"/>
       <w:proofErr w:type="gramStart"/>
@@ -6741,14 +6691,20 @@
         <w:rPr>
           <w:color w:val="000000" w:themeColor="text1"/>
         </w:rPr>
-        <w:t>template</w:t>
-      </w:r>
-      <w:proofErr w:type="spellEnd"/>
-      <w:r>
-        <w:rPr>
-          <w:color w:val="000000" w:themeColor="text1"/>
-        </w:rPr>
-        <w:t>”-</w:t>
+        <w:t>matching</w:t>
+      </w:r>
+      <w:proofErr w:type="spellEnd"/>
+      <w:r>
+        <w:rPr>
+          <w:color w:val="000000" w:themeColor="text1"/>
+        </w:rPr>
+        <w:t>”</w:t>
+      </w:r>
+      <w:r>
+        <w:rPr>
+          <w:color w:val="000000" w:themeColor="text1"/>
+        </w:rPr>
+        <w:t>-</w:t>
       </w:r>
       <w:proofErr w:type="spellStart"/>
       <w:proofErr w:type="gramEnd"/>
@@ -6756,56 +6712,21 @@
         <w:rPr>
           <w:color w:val="000000" w:themeColor="text1"/>
         </w:rPr>
-        <w:t>et</w:t>
-      </w:r>
-      <w:proofErr w:type="spellEnd"/>
-      <w:r>
-        <w:rPr>
-          <w:color w:val="000000" w:themeColor="text1"/>
-        </w:rPr>
-        <w:t xml:space="preserve"> megtaláljon egy nagyobb képben.</w:t>
-      </w:r>
-    </w:p>
-    <w:p>
-      <w:pPr>
-        <w:rPr>
-          <w:color w:val="000000" w:themeColor="text1"/>
-        </w:rPr>
-      </w:pPr>
-      <w:r>
-        <w:rPr>
-          <w:color w:val="000000" w:themeColor="text1"/>
-        </w:rPr>
-        <w:t xml:space="preserve"> A dolgozat elkészítéséhez </w:t>
-      </w:r>
-      <w:r>
-        <w:rPr>
-          <w:color w:val="000000" w:themeColor="text1"/>
-        </w:rPr>
-        <w:t xml:space="preserve">végül egyfajta </w:t>
-      </w:r>
-      <w:proofErr w:type="spellStart"/>
-      <w:r>
-        <w:rPr>
-          <w:color w:val="000000" w:themeColor="text1"/>
-        </w:rPr>
-        <w:t>rule-based</w:t>
-      </w:r>
-      <w:proofErr w:type="spellEnd"/>
-      <w:r>
-        <w:rPr>
-          <w:color w:val="000000" w:themeColor="text1"/>
-        </w:rPr>
-        <w:t xml:space="preserve"> megoldást </w:t>
-      </w:r>
-      <w:proofErr w:type="spellStart"/>
-      <w:r>
-        <w:rPr>
-          <w:color w:val="000000" w:themeColor="text1"/>
-        </w:rPr>
-        <w:t>haszáltam</w:t>
-      </w:r>
-      <w:proofErr w:type="spellEnd"/>
+        <w:t>hez</w:t>
+      </w:r>
+      <w:proofErr w:type="spellEnd"/>
+      <w:r>
+        <w:rPr>
+          <w:color w:val="000000" w:themeColor="text1"/>
+        </w:rPr>
+        <w:t xml:space="preserve"> hasonlót, </w:t>
+      </w:r>
+      <w:r>
+        <w:rPr>
+          <w:color w:val="000000" w:themeColor="text1"/>
+        </w:rPr>
+        <w:t>megvalósításában kicsit módosítva</w:t>
+      </w:r>
       <w:r>
         <w:rPr>
           <w:color w:val="000000" w:themeColor="text1"/>
@@ -6816,93 +6737,196 @@
         <w:rPr>
           <w:color w:val="000000" w:themeColor="text1"/>
         </w:rPr>
-        <w:t xml:space="preserve"> a „</w:t>
-      </w:r>
-      <w:proofErr w:type="spellStart"/>
-      <w:r>
-        <w:rPr>
-          <w:color w:val="000000" w:themeColor="text1"/>
-        </w:rPr>
-        <w:t>template</w:t>
-      </w:r>
-      <w:proofErr w:type="spellEnd"/>
-      <w:r>
-        <w:rPr>
-          <w:color w:val="000000" w:themeColor="text1"/>
-        </w:rPr>
         <w:t xml:space="preserve"> </w:t>
       </w:r>
-      <w:proofErr w:type="spellStart"/>
-      <w:proofErr w:type="gramStart"/>
-      <w:r>
-        <w:rPr>
-          <w:color w:val="000000" w:themeColor="text1"/>
-        </w:rPr>
-        <w:t>matching</w:t>
-      </w:r>
-      <w:proofErr w:type="spellEnd"/>
-      <w:r>
-        <w:rPr>
-          <w:color w:val="000000" w:themeColor="text1"/>
-        </w:rPr>
-        <w:t>”</w:t>
-      </w:r>
-      <w:r>
-        <w:rPr>
-          <w:color w:val="000000" w:themeColor="text1"/>
-        </w:rPr>
-        <w:t>-</w:t>
-      </w:r>
-      <w:proofErr w:type="spellStart"/>
-      <w:proofErr w:type="gramEnd"/>
-      <w:r>
-        <w:rPr>
-          <w:color w:val="000000" w:themeColor="text1"/>
-        </w:rPr>
-        <w:t>hez</w:t>
-      </w:r>
-      <w:proofErr w:type="spellEnd"/>
-      <w:r>
-        <w:rPr>
-          <w:color w:val="000000" w:themeColor="text1"/>
-        </w:rPr>
-        <w:t xml:space="preserve"> hasonlót, de lényegében kicsit mást,</w:t>
-      </w:r>
-      <w:r>
-        <w:rPr>
-          <w:color w:val="000000" w:themeColor="text1"/>
-        </w:rPr>
-        <w:t xml:space="preserve"> hiszen így neurális háló nélkül megvalósítható</w:t>
-      </w:r>
-      <w:r>
-        <w:rPr>
-          <w:color w:val="000000" w:themeColor="text1"/>
-        </w:rPr>
-        <w:t xml:space="preserve"> volt</w:t>
-      </w:r>
-      <w:r>
-        <w:rPr>
-          <w:color w:val="000000" w:themeColor="text1"/>
-        </w:rPr>
-        <w:t xml:space="preserve"> a projekt, gyorsabb, egyszerűbb és futásidőben</w:t>
-      </w:r>
-      <w:r>
-        <w:rPr>
-          <w:color w:val="000000" w:themeColor="text1"/>
-        </w:rPr>
-        <w:t xml:space="preserve"> is</w:t>
-      </w:r>
-      <w:r>
-        <w:rPr>
-          <w:color w:val="000000" w:themeColor="text1"/>
-        </w:rPr>
-        <w:t xml:space="preserve"> stabilab</w:t>
-      </w:r>
-      <w:r>
-        <w:rPr>
-          <w:color w:val="000000" w:themeColor="text1"/>
-        </w:rPr>
-        <w:t>b lett</w:t>
+      <w:r>
+        <w:rPr>
+          <w:color w:val="000000" w:themeColor="text1"/>
+        </w:rPr>
+        <w:t>úgy</w:t>
+      </w:r>
+      <w:r>
+        <w:rPr>
+          <w:color w:val="000000" w:themeColor="text1"/>
+        </w:rPr>
+        <w:t>,</w:t>
+      </w:r>
+      <w:r>
+        <w:rPr>
+          <w:color w:val="000000" w:themeColor="text1"/>
+        </w:rPr>
+        <w:t xml:space="preserve"> hogy előre megadott alakzatokat adtam a projekthez, aminek a módja csupán azok egyszer-kétszer történő megrajzolása, </w:t>
+      </w:r>
+      <w:r>
+        <w:rPr>
+          <w:color w:val="000000" w:themeColor="text1"/>
+        </w:rPr>
+        <w:t>amiket az algoritmus utána beilleszt a mintákhoz. Ezeket elnevezve már működik is az alakzatok felismerése.</w:t>
+      </w:r>
+    </w:p>
+    <w:p>
+      <w:pPr>
+        <w:pStyle w:val="Cmsor2"/>
+      </w:pPr>
+      <w:bookmarkStart w:id="16" w:name="_Toc214202927"/>
+      <w:r>
+        <w:lastRenderedPageBreak/>
+        <w:t>Célkitűzés</w:t>
+      </w:r>
+      <w:bookmarkEnd w:id="16"/>
+    </w:p>
+    <w:p>
+      <w:pPr>
+        <w:rPr>
+          <w:color w:val="000000" w:themeColor="text1"/>
+        </w:rPr>
+      </w:pPr>
+      <w:r>
+        <w:rPr>
+          <w:color w:val="000000" w:themeColor="text1"/>
+        </w:rPr>
+        <w:t>A játékipar széleskörű elterjedése és a napról napra növekvő fejlesztők száma azt mutatja, hogy igencsak értékes az ebben szerzett tapasztalat.</w:t>
+      </w:r>
+      <w:r>
+        <w:rPr>
+          <w:color w:val="000000" w:themeColor="text1"/>
+        </w:rPr>
+        <w:t xml:space="preserve"> </w:t>
+      </w:r>
+    </w:p>
+    <w:p>
+      <w:pPr>
+        <w:rPr>
+          <w:color w:val="000000" w:themeColor="text1"/>
+        </w:rPr>
+      </w:pPr>
+      <w:r>
+        <w:rPr>
+          <w:color w:val="000000" w:themeColor="text1"/>
+        </w:rPr>
+        <w:t xml:space="preserve">Az évek során kialakultak alapvető elvárások a gyártók felé, ezek egy része technikai, másik része pedig inkább anyagi. A technikai alapelvárások egyik fontos szempontja, hogy a szoftver megfelelően fusson adott specifikációk alatt, azaz a program futtatása a lehető legkevesebb számítási kapacitást igényelje, a lehető legjobb </w:t>
+      </w:r>
+      <w:r>
+        <w:rPr>
+          <w:color w:val="000000" w:themeColor="text1"/>
+        </w:rPr>
+        <w:t>grafikai megjelenítéssel</w:t>
+      </w:r>
+      <w:r>
+        <w:rPr>
+          <w:color w:val="000000" w:themeColor="text1"/>
+        </w:rPr>
+        <w:t xml:space="preserve">, és természetesen stabilan </w:t>
+      </w:r>
+      <w:r>
+        <w:rPr>
+          <w:color w:val="000000" w:themeColor="text1"/>
+        </w:rPr>
+        <w:t>fenn is tartva</w:t>
+      </w:r>
+      <w:r>
+        <w:rPr>
+          <w:color w:val="000000" w:themeColor="text1"/>
+        </w:rPr>
+        <w:t xml:space="preserve"> ezt, konzisztens teljesítménnyel. A</w:t>
+      </w:r>
+      <w:r>
+        <w:rPr>
+          <w:color w:val="000000" w:themeColor="text1"/>
+        </w:rPr>
+        <w:t xml:space="preserve"> sietve kiadott vagy</w:t>
+      </w:r>
+      <w:r>
+        <w:rPr>
+          <w:color w:val="000000" w:themeColor="text1"/>
+        </w:rPr>
+        <w:t xml:space="preserve"> összecsapott programoknál </w:t>
+      </w:r>
+      <w:proofErr w:type="spellStart"/>
+      <w:r>
+        <w:rPr>
+          <w:color w:val="000000" w:themeColor="text1"/>
+        </w:rPr>
+        <w:t>esetenként</w:t>
+      </w:r>
+      <w:proofErr w:type="spellEnd"/>
+      <w:r>
+        <w:rPr>
+          <w:color w:val="000000" w:themeColor="text1"/>
+        </w:rPr>
+        <w:t xml:space="preserve"> megfigyelhető volt ezen szempont elhanyagolása a játék grafikai megjelenése javára. Ezeket a hibákat a többségben azonban a fogyasztók panaszára megjelenés után jellemzően pár hónapon belül javították a múltban. </w:t>
+      </w:r>
+    </w:p>
+    <w:p>
+      <w:pPr>
+        <w:rPr>
+          <w:color w:val="000000" w:themeColor="text1"/>
+        </w:rPr>
+      </w:pPr>
+      <w:r>
+        <w:rPr>
+          <w:color w:val="000000" w:themeColor="text1"/>
+        </w:rPr>
+        <w:t>Az anyagi szempont állandó vitát képez a kiadók, gyártók, és fogyasztói réteg között. A kiadó jellemzően több pénzt akar, a gyártó szintén, azonban ismerve a piaci reakciókat, próbálhat minimalizálni, a fogyasztó pedig egyértelműen a minimumot szorgalmazza. Jellemzővé vált, hogy a AAA-s játékok $60 USD-</w:t>
+      </w:r>
+      <w:proofErr w:type="spellStart"/>
+      <w:r>
+        <w:rPr>
+          <w:color w:val="000000" w:themeColor="text1"/>
+        </w:rPr>
+        <w:t>ba</w:t>
+      </w:r>
+      <w:proofErr w:type="spellEnd"/>
+      <w:r>
+        <w:rPr>
+          <w:color w:val="000000" w:themeColor="text1"/>
+        </w:rPr>
+        <w:t xml:space="preserve"> kerülnek, azonban sajnos ennek is növekvő tendenciája van. Az egyéni kiadók hozhatnak ebbe reformot a jövőben. A nagyobb cégekben egyre többet csalódó vásárlók sokkal hajlamosabbak a kisebb fejlesztők felé pártolni azon játékok minősége és ára miatt is. Jellemzően olcsóbbak az indie fejlesztésű játékok, de a tapasztalatok alapján, mivel nem sürgeti őket </w:t>
+      </w:r>
+      <w:proofErr w:type="spellStart"/>
+      <w:r>
+        <w:rPr>
+          <w:color w:val="000000" w:themeColor="text1"/>
+        </w:rPr>
+        <w:t>felülről</w:t>
+      </w:r>
+      <w:proofErr w:type="spellEnd"/>
+      <w:r>
+        <w:rPr>
+          <w:color w:val="000000" w:themeColor="text1"/>
+        </w:rPr>
+        <w:t xml:space="preserve"> egy kiadó, ezért több idő alatt ugyan, de sokkal minőségibb termékeket gyártanak, melyeket a játékosok jobban is értékelnek vásárlással mintsem a nagyobb bizalmukat vesztett cégeket.</w:t>
+      </w:r>
+    </w:p>
+    <w:p>
+      <w:pPr>
+        <w:rPr>
+          <w:color w:val="000000" w:themeColor="text1"/>
+        </w:rPr>
+      </w:pPr>
+      <w:r>
+        <w:rPr>
+          <w:color w:val="000000" w:themeColor="text1"/>
+        </w:rPr>
+        <w:t>Ezek a cégek és egyéni fejlesztők</w:t>
+      </w:r>
+      <w:r>
+        <w:rPr>
+          <w:color w:val="000000" w:themeColor="text1"/>
+        </w:rPr>
+        <w:t xml:space="preserve"> jól belak</w:t>
+      </w:r>
+      <w:r>
+        <w:rPr>
+          <w:color w:val="000000" w:themeColor="text1"/>
+        </w:rPr>
+        <w:t>ták</w:t>
+      </w:r>
+      <w:r>
+        <w:rPr>
+          <w:color w:val="000000" w:themeColor="text1"/>
+        </w:rPr>
+        <w:t xml:space="preserve"> már a piacot, azonban a változó és egyéni igények miatt nem mondható telítettnek. Mindig lehet ebben az iparágban újdonságot belevinni, új értéket teremteni. Újat hozni leginkább kétféleképpen lehet jelenleg</w:t>
       </w:r>
       <w:r>
         <w:rPr>
@@ -6910,417 +6934,173 @@
         </w:rPr>
         <w:t>.</w:t>
       </w:r>
-    </w:p>
-    <w:p>
-      <w:pPr>
-        <w:rPr>
-          <w:color w:val="000000" w:themeColor="text1"/>
-        </w:rPr>
-      </w:pPr>
+      <w:r>
+        <w:rPr>
+          <w:color w:val="000000" w:themeColor="text1"/>
+        </w:rPr>
+        <w:t xml:space="preserve"> </w:t>
+      </w:r>
+      <w:r>
+        <w:rPr>
+          <w:color w:val="000000" w:themeColor="text1"/>
+        </w:rPr>
+        <w:t>A</w:t>
+      </w:r>
+      <w:r>
+        <w:rPr>
+          <w:color w:val="000000" w:themeColor="text1"/>
+        </w:rPr>
+        <w:t xml:space="preserve">z egyik lehetőség történetben, írói oldalon meglepni a közönséget, az érzelmekre hatva. A másik lehetőség technológiailag újítani, valami olyat belevinni a játékmenetbe, vagy a grafikai részébe a </w:t>
+      </w:r>
+      <w:r>
+        <w:rPr>
+          <w:color w:val="000000" w:themeColor="text1"/>
+        </w:rPr>
+        <w:t>játékoknak,</w:t>
+      </w:r>
+      <w:r>
+        <w:rPr>
+          <w:color w:val="000000" w:themeColor="text1"/>
+        </w:rPr>
+        <w:t xml:space="preserve"> amit eddig más nem</w:t>
+      </w:r>
+      <w:r>
+        <w:rPr>
+          <w:color w:val="000000" w:themeColor="text1"/>
+        </w:rPr>
+        <w:t>, és korszakalkotó lehet, vagy legalább felpezsdíti a megszokott standard-</w:t>
+      </w:r>
+      <w:proofErr w:type="spellStart"/>
+      <w:r>
+        <w:rPr>
+          <w:color w:val="000000" w:themeColor="text1"/>
+        </w:rPr>
+        <w:t>eket</w:t>
+      </w:r>
+      <w:proofErr w:type="spellEnd"/>
+      <w:r>
+        <w:rPr>
+          <w:color w:val="000000" w:themeColor="text1"/>
+        </w:rPr>
+        <w:t>.</w:t>
+      </w:r>
+    </w:p>
+    <w:p>
+      <w:pPr>
+        <w:rPr>
+          <w:color w:val="000000" w:themeColor="text1"/>
+        </w:rPr>
+      </w:pPr>
+      <w:r>
+        <w:rPr>
+          <w:color w:val="000000" w:themeColor="text1"/>
+        </w:rPr>
+        <w:t>A szakdolgozat</w:t>
+      </w:r>
+      <w:r>
+        <w:rPr>
+          <w:color w:val="000000" w:themeColor="text1"/>
+        </w:rPr>
+        <w:t>hoz elkészített program</w:t>
+      </w:r>
+      <w:r>
+        <w:rPr>
+          <w:color w:val="000000" w:themeColor="text1"/>
+        </w:rPr>
+        <w:t xml:space="preserve"> </w:t>
+      </w:r>
+      <w:r>
+        <w:rPr>
+          <w:color w:val="000000" w:themeColor="text1"/>
+        </w:rPr>
+        <w:t>erre az újdonság behozására törekszik</w:t>
+      </w:r>
+      <w:r>
+        <w:rPr>
+          <w:color w:val="000000" w:themeColor="text1"/>
+        </w:rPr>
+        <w:t>,</w:t>
+      </w:r>
+      <w:r>
+        <w:rPr>
+          <w:color w:val="000000" w:themeColor="text1"/>
+        </w:rPr>
+        <w:t xml:space="preserve"> és célja</w:t>
+      </w:r>
+      <w:r>
+        <w:rPr>
+          <w:color w:val="000000" w:themeColor="text1"/>
+        </w:rPr>
+        <w:t xml:space="preserve"> egy olyan kezdetleges videójáték létrehozása</w:t>
+      </w:r>
+      <w:r>
+        <w:rPr>
+          <w:color w:val="000000" w:themeColor="text1"/>
+        </w:rPr>
+        <w:t>,</w:t>
+      </w:r>
+      <w:r>
+        <w:rPr>
+          <w:color w:val="000000" w:themeColor="text1"/>
+        </w:rPr>
+        <w:t xml:space="preserve"> amely </w:t>
+      </w:r>
+      <w:proofErr w:type="spellStart"/>
+      <w:r>
+        <w:rPr>
+          <w:color w:val="000000" w:themeColor="text1"/>
+        </w:rPr>
+        <w:t>formailag</w:t>
+      </w:r>
+      <w:proofErr w:type="spellEnd"/>
+      <w:r>
+        <w:rPr>
+          <w:color w:val="000000" w:themeColor="text1"/>
+        </w:rPr>
+        <w:t xml:space="preserve"> újít,</w:t>
+      </w:r>
+      <w:r>
+        <w:rPr>
+          <w:color w:val="000000" w:themeColor="text1"/>
+        </w:rPr>
+        <w:t xml:space="preserve"> eltér a megszokottól</w:t>
+      </w:r>
+      <w:r>
+        <w:rPr>
+          <w:color w:val="000000" w:themeColor="text1"/>
+        </w:rPr>
+        <w:t xml:space="preserve"> és beleviszi a képfeldolgozást, alakzatfelismerést a játékmenetbe</w:t>
+      </w:r>
+      <w:r>
+        <w:rPr>
+          <w:color w:val="000000" w:themeColor="text1"/>
+        </w:rPr>
+        <w:t>, ezzel megmutatva, hogy ennek a módszernek komolyabb</w:t>
+      </w:r>
+      <w:r>
+        <w:rPr>
+          <w:color w:val="000000" w:themeColor="text1"/>
+        </w:rPr>
+        <w:t>,</w:t>
+      </w:r>
+      <w:r>
+        <w:rPr>
+          <w:color w:val="000000" w:themeColor="text1"/>
+        </w:rPr>
+        <w:t xml:space="preserve"> nagyobb skálájú megvalósítása milyen újdonságokat hozhatna a </w:t>
+      </w:r>
       <w:r>
         <w:rPr>
           <w:color w:val="000000" w:themeColor="text1"/>
         </w:rPr>
         <w:lastRenderedPageBreak/>
-        <w:t xml:space="preserve">A dolgozatban felhasznált </w:t>
-      </w:r>
-      <w:proofErr w:type="spellStart"/>
-      <w:r>
-        <w:rPr>
-          <w:color w:val="000000" w:themeColor="text1"/>
-        </w:rPr>
-        <w:t>Unity</w:t>
-      </w:r>
-      <w:proofErr w:type="spellEnd"/>
-      <w:r>
-        <w:rPr>
-          <w:color w:val="000000" w:themeColor="text1"/>
-        </w:rPr>
-        <w:t xml:space="preserve"> </w:t>
-      </w:r>
-      <w:proofErr w:type="spellStart"/>
-      <w:r>
-        <w:rPr>
-          <w:color w:val="000000" w:themeColor="text1"/>
-        </w:rPr>
-        <w:t>Draw</w:t>
-      </w:r>
-      <w:proofErr w:type="spellEnd"/>
-      <w:r>
-        <w:rPr>
-          <w:color w:val="000000" w:themeColor="text1"/>
-        </w:rPr>
-        <w:t xml:space="preserve"> </w:t>
-      </w:r>
-      <w:proofErr w:type="spellStart"/>
-      <w:r>
-        <w:rPr>
-          <w:color w:val="000000" w:themeColor="text1"/>
-        </w:rPr>
-        <w:t>recognition</w:t>
-      </w:r>
-      <w:proofErr w:type="spellEnd"/>
-      <w:r>
-        <w:rPr>
-          <w:color w:val="000000" w:themeColor="text1"/>
-        </w:rPr>
-        <w:t xml:space="preserve"> projekt</w:t>
-      </w:r>
-      <w:r>
-        <w:rPr>
-          <w:color w:val="000000" w:themeColor="text1"/>
-        </w:rPr>
-        <w:t xml:space="preserve"> szolgált alapul az én </w:t>
-      </w:r>
-      <w:proofErr w:type="spellStart"/>
-      <w:r>
-        <w:rPr>
-          <w:color w:val="000000" w:themeColor="text1"/>
-        </w:rPr>
-        <w:t>rule-based</w:t>
-      </w:r>
-      <w:proofErr w:type="spellEnd"/>
-      <w:r>
-        <w:rPr>
-          <w:color w:val="000000" w:themeColor="text1"/>
-        </w:rPr>
-        <w:t xml:space="preserve"> </w:t>
-      </w:r>
-      <w:proofErr w:type="spellStart"/>
-      <w:r>
-        <w:rPr>
-          <w:color w:val="000000" w:themeColor="text1"/>
-        </w:rPr>
-        <w:t>alakzatfelismerésémnek</w:t>
-      </w:r>
-      <w:proofErr w:type="spellEnd"/>
-      <w:r>
-        <w:rPr>
-          <w:color w:val="000000" w:themeColor="text1"/>
-        </w:rPr>
-        <w:t xml:space="preserve">, melyet a </w:t>
-      </w:r>
-      <w:proofErr w:type="spellStart"/>
-      <w:r>
-        <w:rPr>
-          <w:color w:val="000000" w:themeColor="text1"/>
-        </w:rPr>
-        <w:t>megvalósítés</w:t>
-      </w:r>
-      <w:proofErr w:type="spellEnd"/>
-      <w:r>
-        <w:rPr>
-          <w:color w:val="000000" w:themeColor="text1"/>
-        </w:rPr>
-        <w:t xml:space="preserve"> részében a dolgozatnak részletsebben kifejtek.</w:t>
-      </w:r>
-    </w:p>
-    <w:p>
-      <w:pPr>
-        <w:pStyle w:val="Cmsor2"/>
-      </w:pPr>
-      <w:bookmarkStart w:id="16" w:name="_Toc214202927"/>
-      <w:r>
-        <w:t>Célkitűzés</w:t>
-      </w:r>
-      <w:bookmarkEnd w:id="16"/>
-    </w:p>
-    <w:p>
-      <w:pPr>
-        <w:rPr>
-          <w:color w:val="000000" w:themeColor="text1"/>
-        </w:rPr>
-      </w:pPr>
-      <w:r>
-        <w:rPr>
-          <w:color w:val="000000" w:themeColor="text1"/>
-        </w:rPr>
-        <w:t>A játékipar széleskörű elterjedése és a napról napra növekvő fejlesztők száma azt mutatja, hogy igencsak értékes az ebben szerzett tapasztalat.</w:t>
-      </w:r>
-      <w:r>
-        <w:rPr>
-          <w:color w:val="000000" w:themeColor="text1"/>
-        </w:rPr>
-        <w:t xml:space="preserve"> </w:t>
-      </w:r>
-    </w:p>
-    <w:p>
-      <w:pPr>
-        <w:rPr>
-          <w:color w:val="000000" w:themeColor="text1"/>
-        </w:rPr>
-      </w:pPr>
-      <w:r>
-        <w:rPr>
-          <w:color w:val="000000" w:themeColor="text1"/>
-        </w:rPr>
-        <w:t xml:space="preserve">Az évek során kialakultak alapvető elvárások a gyártók felé, ezek egy része technikai, másik része pedig inkább anyagi. A technikai alapelvárások egyik fontos szempontja, hogy a szoftver megfelelően fusson adott specifikációk alatt, azaz a program futtatása a lehető legkevesebb számítási kapacitást igényelje, a lehető legjobb </w:t>
-      </w:r>
-      <w:r>
-        <w:rPr>
-          <w:color w:val="000000" w:themeColor="text1"/>
-        </w:rPr>
-        <w:t>grafikai megjelenítéssel</w:t>
-      </w:r>
-      <w:r>
-        <w:rPr>
-          <w:color w:val="000000" w:themeColor="text1"/>
-        </w:rPr>
-        <w:t xml:space="preserve">, és természetesen stabilan </w:t>
-      </w:r>
-      <w:r>
-        <w:rPr>
-          <w:color w:val="000000" w:themeColor="text1"/>
-        </w:rPr>
-        <w:t>fenn is tartva</w:t>
-      </w:r>
-      <w:r>
-        <w:rPr>
-          <w:color w:val="000000" w:themeColor="text1"/>
-        </w:rPr>
-        <w:t xml:space="preserve"> ezt, konzisztens teljesítménnyel. A</w:t>
-      </w:r>
-      <w:r>
-        <w:rPr>
-          <w:color w:val="000000" w:themeColor="text1"/>
-        </w:rPr>
-        <w:t xml:space="preserve"> sietve kiadott vagy</w:t>
-      </w:r>
-      <w:r>
-        <w:rPr>
-          <w:color w:val="000000" w:themeColor="text1"/>
-        </w:rPr>
-        <w:t xml:space="preserve"> összecsapott programoknál </w:t>
-      </w:r>
-      <w:proofErr w:type="spellStart"/>
-      <w:r>
-        <w:rPr>
-          <w:color w:val="000000" w:themeColor="text1"/>
-        </w:rPr>
-        <w:t>esetenként</w:t>
-      </w:r>
-      <w:proofErr w:type="spellEnd"/>
-      <w:r>
-        <w:rPr>
-          <w:color w:val="000000" w:themeColor="text1"/>
-        </w:rPr>
-        <w:t xml:space="preserve"> megfigyelhető volt ezen szempont elhanyagolása a játék grafikai megjelenése javára. Ezeket a hibákat a többségben azonban a fogyasztók panaszára megjelenés után jellemzően pár hónapon belül javították a múltban. </w:t>
-      </w:r>
-    </w:p>
-    <w:p>
-      <w:pPr>
-        <w:rPr>
-          <w:color w:val="000000" w:themeColor="text1"/>
-        </w:rPr>
-      </w:pPr>
-      <w:r>
-        <w:rPr>
-          <w:color w:val="000000" w:themeColor="text1"/>
-        </w:rPr>
-        <w:t>Az anyagi szempont állandó vitát képez a kiadók, gyártók, és fogyasztói réteg között. A kiadó jellemzően több pénzt akar, a gyártó szintén, azonban ismerve a piaci reakciókat, próbálhat minimalizálni, a fogyasztó pedig egyértelműen a minimumot szorgalmazza. Jellemzővé vált, hogy a AAA-s játékok $60 USD-</w:t>
-      </w:r>
-      <w:proofErr w:type="spellStart"/>
-      <w:r>
-        <w:rPr>
-          <w:color w:val="000000" w:themeColor="text1"/>
-        </w:rPr>
-        <w:t>ba</w:t>
-      </w:r>
-      <w:proofErr w:type="spellEnd"/>
-      <w:r>
-        <w:rPr>
-          <w:color w:val="000000" w:themeColor="text1"/>
-        </w:rPr>
-        <w:t xml:space="preserve"> kerülnek, azonban sajnos ennek is növekvő tendenciája van. Az egyéni kiadók hozhatnak ebbe reformot a jövőben. A nagyobb cégekben egyre többet csalódó vásárlók sokkal hajlamosabbak a kisebb fejlesztők felé pártolni azon játékok minősége és ára miatt is. Jellemzően olcsóbbak az indie fejlesztésű játékok, de a tapasztalatok alapján, mivel nem sürgeti őket </w:t>
-      </w:r>
-      <w:proofErr w:type="spellStart"/>
-      <w:r>
-        <w:rPr>
-          <w:color w:val="000000" w:themeColor="text1"/>
-        </w:rPr>
-        <w:t>felülről</w:t>
-      </w:r>
-      <w:proofErr w:type="spellEnd"/>
-      <w:r>
-        <w:rPr>
-          <w:color w:val="000000" w:themeColor="text1"/>
-        </w:rPr>
-        <w:t xml:space="preserve"> egy kiadó, ezért több idő alatt ugyan, de sokkal minőségibb termékeket gyártanak, melyeket a játékosok jobban is értékelnek vásárlással mintsem a nagyobb bizalmukat vesztett cégeket.</w:t>
-      </w:r>
-    </w:p>
-    <w:p>
-      <w:pPr>
-        <w:rPr>
-          <w:color w:val="000000" w:themeColor="text1"/>
-        </w:rPr>
-      </w:pPr>
-      <w:r>
-        <w:rPr>
-          <w:color w:val="000000" w:themeColor="text1"/>
-        </w:rPr>
-        <w:t>Ezek a cégek és egyéni fejlesztők</w:t>
-      </w:r>
-      <w:r>
-        <w:rPr>
-          <w:color w:val="000000" w:themeColor="text1"/>
-        </w:rPr>
-        <w:t xml:space="preserve"> jól belak</w:t>
-      </w:r>
-      <w:r>
-        <w:rPr>
-          <w:color w:val="000000" w:themeColor="text1"/>
-        </w:rPr>
-        <w:t>ták</w:t>
-      </w:r>
-      <w:r>
-        <w:rPr>
-          <w:color w:val="000000" w:themeColor="text1"/>
-        </w:rPr>
-        <w:t xml:space="preserve"> már a piacot, azonban a változó és egyéni igények miatt nem mondható telítettnek. Mindig lehet ebben az iparágban újdonságot belevinni, új értéket teremteni. Újat hozni leginkább kétféleképpen lehet jelenleg</w:t>
-      </w:r>
-      <w:r>
-        <w:rPr>
-          <w:color w:val="000000" w:themeColor="text1"/>
-        </w:rPr>
-        <w:t>.</w:t>
-      </w:r>
-      <w:r>
-        <w:rPr>
-          <w:color w:val="000000" w:themeColor="text1"/>
-        </w:rPr>
-        <w:t xml:space="preserve"> </w:t>
-      </w:r>
-      <w:r>
-        <w:rPr>
-          <w:color w:val="000000" w:themeColor="text1"/>
-        </w:rPr>
-        <w:t>A</w:t>
-      </w:r>
-      <w:r>
-        <w:rPr>
-          <w:color w:val="000000" w:themeColor="text1"/>
-        </w:rPr>
-        <w:t xml:space="preserve">z egyik lehetőség történetben, írói oldalon meglepni a közönséget, az érzelmekre hatva. A másik lehetőség technológiailag újítani, valami olyat belevinni a játékmenetbe, vagy a grafikai részébe a </w:t>
-      </w:r>
-      <w:r>
-        <w:rPr>
-          <w:color w:val="000000" w:themeColor="text1"/>
-        </w:rPr>
-        <w:t>játékoknak,</w:t>
-      </w:r>
-      <w:r>
-        <w:rPr>
-          <w:color w:val="000000" w:themeColor="text1"/>
-        </w:rPr>
-        <w:t xml:space="preserve"> amit eddig más nem</w:t>
-      </w:r>
-      <w:r>
-        <w:rPr>
-          <w:color w:val="000000" w:themeColor="text1"/>
-        </w:rPr>
-        <w:t>, és korszakalkotó lehet, vagy legalább felpezsdíti a megszokott standard-</w:t>
-      </w:r>
-      <w:proofErr w:type="spellStart"/>
-      <w:r>
-        <w:rPr>
-          <w:color w:val="000000" w:themeColor="text1"/>
-        </w:rPr>
-        <w:t>eket</w:t>
-      </w:r>
-      <w:proofErr w:type="spellEnd"/>
-      <w:r>
-        <w:rPr>
-          <w:color w:val="000000" w:themeColor="text1"/>
-        </w:rPr>
-        <w:t>.</w:t>
-      </w:r>
-    </w:p>
-    <w:p>
-      <w:pPr>
-        <w:rPr>
-          <w:color w:val="000000" w:themeColor="text1"/>
-        </w:rPr>
-      </w:pPr>
-      <w:r>
-        <w:rPr>
-          <w:color w:val="000000" w:themeColor="text1"/>
-        </w:rPr>
-        <w:lastRenderedPageBreak/>
-        <w:t>A szakdolgozat</w:t>
-      </w:r>
-      <w:r>
-        <w:rPr>
-          <w:color w:val="000000" w:themeColor="text1"/>
-        </w:rPr>
-        <w:t>hoz elkészített program</w:t>
-      </w:r>
-      <w:r>
-        <w:rPr>
-          <w:color w:val="000000" w:themeColor="text1"/>
-        </w:rPr>
-        <w:t xml:space="preserve"> </w:t>
-      </w:r>
-      <w:r>
-        <w:rPr>
-          <w:color w:val="000000" w:themeColor="text1"/>
-        </w:rPr>
-        <w:t>erre az újdonság behozására törekszik</w:t>
-      </w:r>
-      <w:r>
-        <w:rPr>
-          <w:color w:val="000000" w:themeColor="text1"/>
-        </w:rPr>
-        <w:t>,</w:t>
-      </w:r>
-      <w:r>
-        <w:rPr>
-          <w:color w:val="000000" w:themeColor="text1"/>
-        </w:rPr>
-        <w:t xml:space="preserve"> és célja</w:t>
-      </w:r>
-      <w:r>
-        <w:rPr>
-          <w:color w:val="000000" w:themeColor="text1"/>
-        </w:rPr>
-        <w:t xml:space="preserve"> egy olyan kezdetleges videójáték létrehozása</w:t>
-      </w:r>
-      <w:r>
-        <w:rPr>
-          <w:color w:val="000000" w:themeColor="text1"/>
-        </w:rPr>
-        <w:t>,</w:t>
-      </w:r>
-      <w:r>
-        <w:rPr>
-          <w:color w:val="000000" w:themeColor="text1"/>
-        </w:rPr>
-        <w:t xml:space="preserve"> amely </w:t>
-      </w:r>
-      <w:proofErr w:type="spellStart"/>
-      <w:r>
-        <w:rPr>
-          <w:color w:val="000000" w:themeColor="text1"/>
-        </w:rPr>
-        <w:t>formailag</w:t>
-      </w:r>
-      <w:proofErr w:type="spellEnd"/>
-      <w:r>
-        <w:rPr>
-          <w:color w:val="000000" w:themeColor="text1"/>
-        </w:rPr>
-        <w:t xml:space="preserve"> újít,</w:t>
-      </w:r>
-      <w:r>
-        <w:rPr>
-          <w:color w:val="000000" w:themeColor="text1"/>
-        </w:rPr>
-        <w:t xml:space="preserve"> eltér a megszokottól</w:t>
-      </w:r>
-      <w:r>
-        <w:rPr>
-          <w:color w:val="000000" w:themeColor="text1"/>
-        </w:rPr>
-        <w:t xml:space="preserve"> és beleviszi a képfeldolgozást, alakzatfelismerést a játékmenetbe. A fejlesztett játék </w:t>
+        <w:t>globális játékiparba</w:t>
+      </w:r>
+      <w:r>
+        <w:rPr>
+          <w:color w:val="000000" w:themeColor="text1"/>
+        </w:rPr>
+        <w:t xml:space="preserve">. A fejlesztett játék </w:t>
       </w:r>
       <w:r>
         <w:rPr>
@@ -7950,58 +7730,7 @@
         <w:t>-el, logikával, vagy pályával.</w:t>
       </w:r>
     </w:p>
-    <w:p>
-      <w:pPr>
-        <w:pStyle w:val="Listaszerbekezds"/>
-        <w:ind w:left="1287" w:firstLine="0"/>
-      </w:pPr>
-    </w:p>
-    <w:p>
-      <w:pPr>
-        <w:spacing w:after="120"/>
-        <w:rPr>
-          <w:color w:val="000000" w:themeColor="text1"/>
-        </w:rPr>
-      </w:pPr>
-      <w:r>
-        <w:rPr>
-          <w:color w:val="000000" w:themeColor="text1"/>
-        </w:rPr>
-        <w:t>Olyan részleteséggel kell megírni, hogy mások számára megismételhető</w:t>
-      </w:r>
-      <w:r>
-        <w:rPr>
-          <w:color w:val="000000" w:themeColor="text1"/>
-        </w:rPr>
-        <w:t>ek</w:t>
-      </w:r>
-      <w:r>
-        <w:rPr>
-          <w:color w:val="000000" w:themeColor="text1"/>
-        </w:rPr>
-        <w:t xml:space="preserve"> legyen</w:t>
-      </w:r>
-      <w:r>
-        <w:rPr>
-          <w:color w:val="000000" w:themeColor="text1"/>
-        </w:rPr>
-        <w:t>ek</w:t>
-      </w:r>
-      <w:r>
-        <w:rPr>
-          <w:color w:val="000000" w:themeColor="text1"/>
-        </w:rPr>
-        <w:t>.</w:t>
-      </w:r>
-    </w:p>
-    <w:p>
-      <w:pPr>
-        <w:spacing w:after="120"/>
-        <w:rPr>
-          <w:color w:val="000000" w:themeColor="text1"/>
-        </w:rPr>
-      </w:pPr>
-    </w:p>
+    <w:p/>
     <w:p>
       <w:pPr>
         <w:pStyle w:val="Cmsor1"/>
@@ -8352,6 +8081,38 @@
       <w:r>
         <w:t>.</w:t>
       </w:r>
+      <w:r>
+        <w:t xml:space="preserve"> Ezek a </w:t>
+      </w:r>
+      <w:proofErr w:type="spellStart"/>
+      <w:r>
+        <w:t>prefabek</w:t>
+      </w:r>
+      <w:proofErr w:type="spellEnd"/>
+      <w:r>
+        <w:t xml:space="preserve"> gyakorlatilag sütiformaként tekinthetőek,</w:t>
+      </w:r>
+      <w:r>
+        <w:t xml:space="preserve"> lehelyezési szabályokkal</w:t>
+      </w:r>
+      <w:r>
+        <w:t xml:space="preserve"> gyorsan és erőforrástakarékosan lehet több egyedet a játékba helyezni anél</w:t>
+      </w:r>
+      <w:r>
+        <w:t>k</w:t>
+      </w:r>
+      <w:r>
+        <w:t xml:space="preserve">ül, hogy a memóriában túl sok </w:t>
+      </w:r>
+      <w:r>
+        <w:t>példányt</w:t>
+      </w:r>
+      <w:r>
+        <w:t xml:space="preserve"> tárolnánk előre</w:t>
+      </w:r>
+      <w:r>
+        <w:t>.</w:t>
+      </w:r>
     </w:p>
     <w:p>
       <w:pPr>
@@ -8363,11 +8124,31 @@
       </w:pPr>
       <w:proofErr w:type="spellStart"/>
       <w:r>
+        <w:lastRenderedPageBreak/>
         <w:t>Scenes</w:t>
       </w:r>
       <w:proofErr w:type="spellEnd"/>
       <w:r>
         <w:t xml:space="preserve"> – </w:t>
+      </w:r>
+      <w:r>
+        <w:t xml:space="preserve">a játék </w:t>
+      </w:r>
+      <w:proofErr w:type="spellStart"/>
+      <w:r>
+        <w:t>színtererit</w:t>
+      </w:r>
+      <w:proofErr w:type="spellEnd"/>
+      <w:r>
+        <w:t xml:space="preserve"> tároló mappa. A színtereken lelhetőek fel az előre felépített pályák, a grafikus interfészeket is ilyen </w:t>
+      </w:r>
+      <w:proofErr w:type="spellStart"/>
+      <w:r>
+        <w:t>scene-ekre</w:t>
+      </w:r>
+      <w:proofErr w:type="spellEnd"/>
+      <w:r>
+        <w:t xml:space="preserve"> kell felhelyezni és ezek láthatóságának állításával lehet a kívánt helyre tenni őket.</w:t>
       </w:r>
     </w:p>
     <w:p>
@@ -8386,6 +8167,17 @@
       <w:r>
         <w:t xml:space="preserve"> – </w:t>
       </w:r>
+      <w:r>
+        <w:t xml:space="preserve">a játék logiáit tartalmazó </w:t>
+      </w:r>
+      <w:proofErr w:type="spellStart"/>
+      <w:r>
+        <w:t>szkriptek</w:t>
+      </w:r>
+      <w:proofErr w:type="spellEnd"/>
+      <w:r>
+        <w:t xml:space="preserve"> mappája</w:t>
+      </w:r>
     </w:p>
     <w:p>
       <w:pPr>
@@ -8403,6 +8195,35 @@
       <w:r>
         <w:t xml:space="preserve"> – </w:t>
       </w:r>
+      <w:r>
+        <w:t>itt tárolom a játék grafikájához szükséges „</w:t>
+      </w:r>
+      <w:proofErr w:type="spellStart"/>
+      <w:proofErr w:type="gramStart"/>
+      <w:r>
+        <w:t>asset</w:t>
+      </w:r>
+      <w:proofErr w:type="spellEnd"/>
+      <w:r>
+        <w:t>”-</w:t>
+      </w:r>
+      <w:proofErr w:type="spellStart"/>
+      <w:proofErr w:type="gramEnd"/>
+      <w:r>
+        <w:t>eket</w:t>
+      </w:r>
+      <w:proofErr w:type="spellEnd"/>
+      <w:r>
+        <w:t xml:space="preserve">, minden </w:t>
+      </w:r>
+      <w:proofErr w:type="gramStart"/>
+      <w:r>
+        <w:t>objektumnak</w:t>
+      </w:r>
+      <w:proofErr w:type="gramEnd"/>
+      <w:r>
+        <w:t xml:space="preserve"> aminek kinézete, textúrája van, annak a kinézete itt fellelhető</w:t>
+      </w:r>
     </w:p>
     <w:p>
       <w:pPr>
@@ -8414,7 +8235,6 @@
       </w:pPr>
       <w:proofErr w:type="spellStart"/>
       <w:r>
-        <w:lastRenderedPageBreak/>
         <w:t>Tilemap</w:t>
       </w:r>
       <w:proofErr w:type="spellEnd"/>
@@ -8427,6 +8247,25 @@
       <w:r>
         <w:t xml:space="preserve"> </w:t>
       </w:r>
+      <w:r>
+        <w:t xml:space="preserve">ez a mappa tartalmazza a pálya rajzolásához szükséges </w:t>
+      </w:r>
+      <w:proofErr w:type="spellStart"/>
+      <w:r>
+        <w:t>blockokra</w:t>
+      </w:r>
+      <w:proofErr w:type="spellEnd"/>
+      <w:r>
+        <w:t xml:space="preserve"> osztott egyenként egy pályakockányi méretű objektumokat, ahonnan rajzolva </w:t>
+      </w:r>
+      <w:proofErr w:type="spellStart"/>
+      <w:r>
+        <w:t>ecsetszerűen</w:t>
+      </w:r>
+      <w:proofErr w:type="spellEnd"/>
+      <w:r>
+        <w:t xml:space="preserve"> felépíthető egy pálya</w:t>
+      </w:r>
     </w:p>
     <w:p>
       <w:pPr>
@@ -8434,6 +8273,66 @@
       </w:pPr>
       <w:r>
         <w:t>Nagyon intuitív a Unity kezelőfelülete és a rengeteg dokumentációnak köszönhetően könnyen ki lehet igazodni a használatán. Széleskörű elterjedése miatt pedig rengeteg forrást lehet találni fórumokon, melyek segíthetnek az esetleges elakadásokban, vagy ötletet adhatnak egy-egy funkció megvalósításának mikéntjében.</w:t>
+      </w:r>
+      <w:r>
+        <w:t xml:space="preserve"> A </w:t>
+      </w:r>
+      <w:proofErr w:type="spellStart"/>
+      <w:r>
+        <w:t>Unity</w:t>
+      </w:r>
+      <w:proofErr w:type="spellEnd"/>
+      <w:r>
+        <w:t xml:space="preserve"> </w:t>
+      </w:r>
+      <w:proofErr w:type="spellStart"/>
+      <w:r>
+        <w:t>asset</w:t>
+      </w:r>
+      <w:proofErr w:type="spellEnd"/>
+      <w:r>
+        <w:t xml:space="preserve"> </w:t>
+      </w:r>
+      <w:proofErr w:type="spellStart"/>
+      <w:r>
+        <w:t>store</w:t>
+      </w:r>
+      <w:proofErr w:type="spellEnd"/>
+      <w:r>
+        <w:t xml:space="preserve">-ban ingyenesen szabadon felhasználható forrásokat is lehet találni különböző textúrákra, előre elkészített pálya rajzokra, karakter modellekre. Ezt is segítségül hívtam a dolgozat elkészítése során, bár én főleg csak a grafikai elemek miatt, hogy egy esztétikus </w:t>
+      </w:r>
+      <w:proofErr w:type="spellStart"/>
+      <w:r>
+        <w:t>demo</w:t>
+      </w:r>
+      <w:proofErr w:type="spellEnd"/>
+      <w:r>
+        <w:t>-t tudjak elkészíteni.</w:t>
+      </w:r>
+      <w:r>
+        <w:t xml:space="preserve"> </w:t>
+      </w:r>
+      <w:commentRangeStart w:id="21"/>
+      <w:r>
+        <w:t xml:space="preserve">A felhasznált grafikákhoz tartozó </w:t>
+      </w:r>
+      <w:proofErr w:type="spellStart"/>
+      <w:r>
+        <w:t>asset-eket</w:t>
+      </w:r>
+      <w:proofErr w:type="spellEnd"/>
+      <w:r>
+        <w:t xml:space="preserve"> a függelékben rögzítettem</w:t>
+      </w:r>
+      <w:commentRangeEnd w:id="21"/>
+      <w:r>
+        <w:rPr>
+          <w:rStyle w:val="Jegyzethivatkozs"/>
+        </w:rPr>
+        <w:commentReference w:id="21"/>
+      </w:r>
+      <w:r>
+        <w:t>.</w:t>
       </w:r>
     </w:p>
     <w:p>
@@ -8444,11 +8343,11 @@
           <w:numId w:val="21"/>
         </w:numPr>
       </w:pPr>
-      <w:bookmarkStart w:id="21" w:name="_Toc214202932"/>
+      <w:bookmarkStart w:id="22" w:name="_Toc214202932"/>
       <w:r>
         <w:t>Objektumok</w:t>
       </w:r>
-      <w:bookmarkEnd w:id="21"/>
+      <w:bookmarkEnd w:id="22"/>
     </w:p>
     <w:p>
       <w:r>
@@ -8498,12 +8397,56 @@
     <w:p>
       <w:pPr>
         <w:pStyle w:val="Cmsor4"/>
-      </w:pPr>
-      <w:r>
+        <w:numPr>
+          <w:ilvl w:val="2"/>
+          <w:numId w:val="21"/>
+        </w:numPr>
+      </w:pPr>
+      <w:r>
+        <w:t>Játékos</w:t>
+      </w:r>
+    </w:p>
+    <w:p>
+      <w:r>
+        <w:t xml:space="preserve">Az irányítható karakter, a billentyűzeten a </w:t>
+      </w:r>
+      <w:proofErr w:type="gramStart"/>
+      <w:r>
+        <w:t>nyilakkal</w:t>
+      </w:r>
+      <w:proofErr w:type="gramEnd"/>
+      <w:r>
+        <w:t xml:space="preserve"> illetve </w:t>
+      </w:r>
+      <w:proofErr w:type="spellStart"/>
+      <w:proofErr w:type="gramStart"/>
+      <w:r>
+        <w:t>w,a</w:t>
+      </w:r>
+      <w:proofErr w:type="gramEnd"/>
+      <w:r>
+        <w:t>,</w:t>
+      </w:r>
+      <w:proofErr w:type="gramStart"/>
+      <w:r>
+        <w:t>s,d</w:t>
+      </w:r>
+      <w:proofErr w:type="spellEnd"/>
+      <w:proofErr w:type="gramEnd"/>
+      <w:r>
+        <w:t xml:space="preserve">-vel irányítható, egérrel pedig a képernyőre való rajzolást lehet vezérelni. </w:t>
+      </w:r>
+    </w:p>
+    <w:p>
+      <w:pPr>
+        <w:pStyle w:val="Cmsor4"/>
+      </w:pPr>
+      <w:r>
+        <w:lastRenderedPageBreak/>
         <w:t>1</w:t>
       </w:r>
       <w:r>
-        <w:t>.1.1 Játékos</w:t>
+        <w:t>.1.2 Ellenfél</w:t>
       </w:r>
     </w:p>
     <w:p>
@@ -8514,7 +8457,20 @@
         <w:t>1</w:t>
       </w:r>
       <w:r>
-        <w:t>.1.2 Ellenfél</w:t>
+        <w:t>.1.3 Gyűjthető „</w:t>
+      </w:r>
+      <w:proofErr w:type="spellStart"/>
+      <w:proofErr w:type="gramStart"/>
+      <w:r>
+        <w:t>gem</w:t>
+      </w:r>
+      <w:proofErr w:type="spellEnd"/>
+      <w:r>
+        <w:t>”-</w:t>
+      </w:r>
+      <w:proofErr w:type="gramEnd"/>
+      <w:r>
+        <w:t>ek</w:t>
       </w:r>
     </w:p>
     <w:p>
@@ -8525,21 +8481,21 @@
         <w:t>1</w:t>
       </w:r>
       <w:r>
-        <w:t>.1.3 Gyűjthető „</w:t>
-      </w:r>
-      <w:proofErr w:type="spellStart"/>
-      <w:proofErr w:type="gramStart"/>
-      <w:r>
-        <w:t>gem</w:t>
-      </w:r>
-      <w:proofErr w:type="spellEnd"/>
-      <w:r>
-        <w:t>”-</w:t>
-      </w:r>
-      <w:proofErr w:type="gramEnd"/>
-      <w:r>
-        <w:t>ek</w:t>
-      </w:r>
+        <w:t xml:space="preserve">.1.4 </w:t>
+      </w:r>
+      <w:proofErr w:type="spellStart"/>
+      <w:r>
+        <w:t>Heart</w:t>
+      </w:r>
+      <w:proofErr w:type="spellEnd"/>
+      <w:r>
+        <w:t xml:space="preserve"> </w:t>
+      </w:r>
+      <w:proofErr w:type="spellStart"/>
+      <w:r>
+        <w:t>item</w:t>
+      </w:r>
+      <w:proofErr w:type="spellEnd"/>
     </w:p>
     <w:p>
       <w:pPr>
@@ -8549,11 +8505,11 @@
         <w:t>1</w:t>
       </w:r>
       <w:r>
-        <w:t xml:space="preserve">.1.4 </w:t>
-      </w:r>
-      <w:proofErr w:type="spellStart"/>
-      <w:r>
-        <w:t>Heart</w:t>
+        <w:t xml:space="preserve">.1.5 </w:t>
+      </w:r>
+      <w:proofErr w:type="spellStart"/>
+      <w:r>
+        <w:t>Fireball</w:t>
       </w:r>
       <w:proofErr w:type="spellEnd"/>
       <w:r>
@@ -8561,9 +8517,35 @@
       </w:r>
       <w:proofErr w:type="spellStart"/>
       <w:r>
-        <w:t>item</w:t>
-      </w:r>
-      <w:proofErr w:type="spellEnd"/>
+        <w:t>bullet</w:t>
+      </w:r>
+      <w:proofErr w:type="spellEnd"/>
+    </w:p>
+    <w:p>
+      <w:pPr>
+        <w:pStyle w:val="Cmsor3"/>
+      </w:pPr>
+      <w:bookmarkStart w:id="23" w:name="_Toc214202933"/>
+      <w:r>
+        <w:t>1</w:t>
+      </w:r>
+      <w:r>
+        <w:t xml:space="preserve">.2 </w:t>
+      </w:r>
+      <w:bookmarkEnd w:id="23"/>
+      <w:proofErr w:type="spellStart"/>
+      <w:r>
+        <w:t>Scene</w:t>
+      </w:r>
+      <w:proofErr w:type="spellEnd"/>
+    </w:p>
+    <w:p>
+      <w:pPr>
+        <w:pStyle w:val="Cmsor3"/>
+      </w:pPr>
+      <w:r>
+        <w:t>1.3 Pálya</w:t>
+      </w:r>
     </w:p>
     <w:p>
       <w:pPr>
@@ -8573,150 +8555,156 @@
         <w:t>1</w:t>
       </w:r>
       <w:r>
-        <w:t xml:space="preserve">.1.5 </w:t>
-      </w:r>
-      <w:proofErr w:type="spellStart"/>
-      <w:r>
-        <w:t>Fireball</w:t>
-      </w:r>
-      <w:proofErr w:type="spellEnd"/>
+        <w:t>.</w:t>
+      </w:r>
+      <w:r>
+        <w:t>3</w:t>
+      </w:r>
+      <w:r>
+        <w:t>.1 Több pálya betöltése</w:t>
+      </w:r>
+    </w:p>
+    <w:p>
+      <w:pPr>
+        <w:pStyle w:val="Cmsor4"/>
+      </w:pPr>
+      <w:r>
+        <w:rPr>
+          <w:noProof/>
+        </w:rPr>
+        <w:drawing>
+          <wp:anchor distT="0" distB="0" distL="114300" distR="114300" simplePos="0" relativeHeight="251658240" behindDoc="0" locked="0" layoutInCell="1" allowOverlap="1" wp14:anchorId="3674D516" wp14:editId="384CC672">
+            <wp:simplePos x="0" y="0"/>
+            <wp:positionH relativeFrom="margin">
+              <wp:align>left</wp:align>
+            </wp:positionH>
+            <wp:positionV relativeFrom="paragraph">
+              <wp:posOffset>354965</wp:posOffset>
+            </wp:positionV>
+            <wp:extent cx="2486025" cy="3333750"/>
+            <wp:effectExtent l="0" t="0" r="9525" b="0"/>
+            <wp:wrapTopAndBottom/>
+            <wp:docPr id="744896721" name="Kép 1" descr="A képen képernyőkép, fekete látható&#10;&#10;Előfordulhat, hogy az AI által létrehozott tartalom helytelen."/>
+            <wp:cNvGraphicFramePr>
+              <a:graphicFrameLocks xmlns:a="http://schemas.openxmlformats.org/drawingml/2006/main" noChangeAspect="1"/>
+            </wp:cNvGraphicFramePr>
+            <a:graphic xmlns:a="http://schemas.openxmlformats.org/drawingml/2006/main">
+              <a:graphicData uri="http://schemas.openxmlformats.org/drawingml/2006/picture">
+                <pic:pic xmlns:pic="http://schemas.openxmlformats.org/drawingml/2006/picture">
+                  <pic:nvPicPr>
+                    <pic:cNvPr id="744896721" name="Kép 1" descr="A képen képernyőkép, fekete látható&#10;&#10;Előfordulhat, hogy az AI által létrehozott tartalom helytelen."/>
+                    <pic:cNvPicPr/>
+                  </pic:nvPicPr>
+                  <pic:blipFill>
+                    <a:blip r:embed="rId16">
+                      <a:extLst>
+                        <a:ext uri="{28A0092B-C50C-407E-A947-70E740481C1C}">
+                          <a14:useLocalDpi xmlns:a14="http://schemas.microsoft.com/office/drawing/2010/main" val="0"/>
+                        </a:ext>
+                      </a:extLst>
+                    </a:blip>
+                    <a:stretch>
+                      <a:fillRect/>
+                    </a:stretch>
+                  </pic:blipFill>
+                  <pic:spPr>
+                    <a:xfrm>
+                      <a:off x="0" y="0"/>
+                      <a:ext cx="2486025" cy="3333750"/>
+                    </a:xfrm>
+                    <a:prstGeom prst="rect">
+                      <a:avLst/>
+                    </a:prstGeom>
+                    <a:solidFill>
+                      <a:schemeClr val="bg1"/>
+                    </a:solidFill>
+                  </pic:spPr>
+                </pic:pic>
+              </a:graphicData>
+            </a:graphic>
+          </wp:anchor>
+        </w:drawing>
+      </w:r>
+      <w:r>
+        <w:t>1</w:t>
+      </w:r>
+      <w:r>
+        <w:t>.</w:t>
+      </w:r>
+      <w:r>
+        <w:t>3</w:t>
+      </w:r>
+      <w:r>
+        <w:t xml:space="preserve">.2 Pálya </w:t>
+      </w:r>
+      <w:proofErr w:type="spellStart"/>
+      <w:r>
+        <w:t>collider</w:t>
+      </w:r>
+      <w:proofErr w:type="spellEnd"/>
+      <w:r>
+        <w:t>, falak működése, (több réteg, háttér, mászható fal, talaj)</w:t>
+      </w:r>
+    </w:p>
+    <w:p>
+      <w:pPr>
+        <w:pStyle w:val="Cmsor2"/>
+      </w:pPr>
+      <w:bookmarkStart w:id="24" w:name="_Toc214202934"/>
+      <w:r>
+        <w:t>2. Frontend</w:t>
+      </w:r>
+      <w:bookmarkEnd w:id="24"/>
+    </w:p>
+    <w:p>
+      <w:pPr>
+        <w:pStyle w:val="Cmsor2"/>
+      </w:pPr>
+      <w:bookmarkStart w:id="25" w:name="_Toc214202935"/>
+      <w:r>
+        <w:t>3.</w:t>
+      </w:r>
       <w:r>
         <w:t xml:space="preserve"> </w:t>
       </w:r>
-      <w:proofErr w:type="spellStart"/>
-      <w:r>
-        <w:t>bullet</w:t>
-      </w:r>
-      <w:proofErr w:type="spellEnd"/>
-    </w:p>
-    <w:p>
-      <w:pPr>
-        <w:pStyle w:val="Cmsor3"/>
-      </w:pPr>
-      <w:bookmarkStart w:id="22" w:name="_Toc214202933"/>
-      <w:r>
-        <w:t>1</w:t>
-      </w:r>
-      <w:r>
-        <w:t xml:space="preserve">.2 </w:t>
-      </w:r>
-      <w:bookmarkEnd w:id="22"/>
-      <w:proofErr w:type="spellStart"/>
-      <w:r>
-        <w:t>Scene</w:t>
-      </w:r>
-      <w:proofErr w:type="spellEnd"/>
-    </w:p>
-    <w:p>
-      <w:pPr>
-        <w:pStyle w:val="Cmsor3"/>
-      </w:pPr>
-      <w:r>
-        <w:t>1.3 Pálya</w:t>
-      </w:r>
-    </w:p>
-    <w:p>
-      <w:pPr>
-        <w:pStyle w:val="Cmsor4"/>
-      </w:pPr>
-      <w:r>
-        <w:t>1</w:t>
-      </w:r>
-      <w:r>
-        <w:t>.</w:t>
-      </w:r>
-      <w:r>
-        <w:t>3</w:t>
-      </w:r>
-      <w:r>
-        <w:t>.1 Több pálya betöltése</w:t>
-      </w:r>
-    </w:p>
-    <w:p>
-      <w:pPr>
-        <w:pStyle w:val="Cmsor4"/>
-      </w:pPr>
-      <w:r>
-        <w:t>1</w:t>
-      </w:r>
-      <w:r>
-        <w:t>.</w:t>
-      </w:r>
-      <w:r>
-        <w:t>3</w:t>
-      </w:r>
-      <w:r>
-        <w:t xml:space="preserve">.2 Pálya </w:t>
-      </w:r>
-      <w:proofErr w:type="spellStart"/>
-      <w:r>
-        <w:t>collider</w:t>
-      </w:r>
-      <w:proofErr w:type="spellEnd"/>
-      <w:r>
-        <w:t>, falak működése, (több réteg, háttér, mászható fal, talaj)</w:t>
+      <w:r>
+        <w:t>Képfelismerő algoritmus</w:t>
+      </w:r>
+      <w:bookmarkEnd w:id="25"/>
+    </w:p>
+    <w:p>
+      <w:r>
+        <w:t>3.1 Implementálás, programban való elhelyezés, beüzemelés</w:t>
+      </w:r>
+    </w:p>
+    <w:p>
+      <w:r>
+        <w:t xml:space="preserve">3.2 </w:t>
+      </w:r>
+      <w:proofErr w:type="spellStart"/>
+      <w:r>
+        <w:t>Alkazattal</w:t>
+      </w:r>
+      <w:proofErr w:type="spellEnd"/>
+      <w:r>
+        <w:t xml:space="preserve"> való bővítés</w:t>
       </w:r>
     </w:p>
     <w:p>
       <w:pPr>
         <w:pStyle w:val="Cmsor2"/>
       </w:pPr>
-      <w:bookmarkStart w:id="23" w:name="_Toc214202934"/>
-      <w:r>
-        <w:t>2. Frontend</w:t>
-      </w:r>
-      <w:bookmarkEnd w:id="23"/>
-    </w:p>
-    <w:p>
-      <w:pPr>
-        <w:pStyle w:val="Cmsor2"/>
-      </w:pPr>
-      <w:bookmarkStart w:id="24" w:name="_Toc214202935"/>
-      <w:r>
-        <w:t>3.</w:t>
+      <w:bookmarkStart w:id="26" w:name="_Toc214202936"/>
+      <w:r>
+        <w:t>4.</w:t>
       </w:r>
       <w:r>
         <w:t xml:space="preserve"> </w:t>
       </w:r>
       <w:r>
-        <w:t>Képfelismerő algoritmus</w:t>
-      </w:r>
-      <w:bookmarkEnd w:id="24"/>
-    </w:p>
-    <w:p>
-      <w:r>
-        <w:t>3.1 Implementálás, programban való elhelyezés, beüzemelés</w:t>
-      </w:r>
-    </w:p>
-    <w:p>
-      <w:r>
-        <w:t xml:space="preserve">3.2 </w:t>
-      </w:r>
-      <w:proofErr w:type="spellStart"/>
-      <w:r>
-        <w:t>Alkazattal</w:t>
-      </w:r>
-      <w:proofErr w:type="spellEnd"/>
-      <w:r>
-        <w:t xml:space="preserve"> való bővítés</w:t>
-      </w:r>
-    </w:p>
-    <w:p>
-      <w:pPr>
-        <w:pStyle w:val="Cmsor2"/>
-      </w:pPr>
-      <w:bookmarkStart w:id="25" w:name="_Toc214202936"/>
-      <w:r>
-        <w:lastRenderedPageBreak/>
-        <w:t>4.</w:t>
-      </w:r>
-      <w:r>
-        <w:t xml:space="preserve"> </w:t>
-      </w:r>
-      <w:r>
         <w:t>Rajzoló algoritmus</w:t>
       </w:r>
-      <w:bookmarkEnd w:id="25"/>
+      <w:bookmarkEnd w:id="26"/>
     </w:p>
     <w:p>
       <w:r>
@@ -8740,7 +8728,7 @@
           <w:color w:val="000000" w:themeColor="text1"/>
         </w:rPr>
       </w:pPr>
-      <w:bookmarkStart w:id="26" w:name="_Toc214202937"/>
+      <w:bookmarkStart w:id="27" w:name="_Toc214202937"/>
       <w:r>
         <w:rPr>
           <w:color w:val="000000" w:themeColor="text1"/>
@@ -8748,7 +8736,7 @@
         <w:lastRenderedPageBreak/>
         <w:t>Összefoglalás</w:t>
       </w:r>
-      <w:bookmarkEnd w:id="26"/>
+      <w:bookmarkEnd w:id="27"/>
     </w:p>
     <w:p>
       <w:r>
@@ -8793,7 +8781,7 @@
           <w:color w:val="000000" w:themeColor="text1"/>
         </w:rPr>
       </w:pPr>
-      <w:bookmarkStart w:id="27" w:name="_Toc214202938"/>
+      <w:bookmarkStart w:id="28" w:name="_Toc214202938"/>
       <w:r>
         <w:rPr>
           <w:color w:val="000000" w:themeColor="text1"/>
@@ -8801,7 +8789,7 @@
         <w:lastRenderedPageBreak/>
         <w:t>Irodalomjegyzék</w:t>
       </w:r>
-      <w:bookmarkEnd w:id="27"/>
+      <w:bookmarkEnd w:id="28"/>
     </w:p>
     <w:p>
       <w:r>
@@ -8872,12 +8860,12 @@
       <w:pPr>
         <w:pStyle w:val="Cmsor1"/>
       </w:pPr>
-      <w:bookmarkStart w:id="28" w:name="_Toc214202939"/>
+      <w:bookmarkStart w:id="29" w:name="_Toc214202939"/>
       <w:r>
         <w:lastRenderedPageBreak/>
         <w:t>Köszönetnyilvánítás</w:t>
       </w:r>
-      <w:bookmarkEnd w:id="28"/>
+      <w:bookmarkEnd w:id="29"/>
     </w:p>
     <w:p>
       <w:pPr>
@@ -8932,12 +8920,12 @@
       <w:pPr>
         <w:pStyle w:val="Cmsor1"/>
       </w:pPr>
-      <w:bookmarkStart w:id="29" w:name="_Toc214202940"/>
+      <w:bookmarkStart w:id="30" w:name="_Toc214202940"/>
       <w:r>
         <w:lastRenderedPageBreak/>
         <w:t>Nyilatkozat</w:t>
       </w:r>
-      <w:bookmarkEnd w:id="29"/>
+      <w:bookmarkEnd w:id="30"/>
     </w:p>
     <w:p>
       <w:pPr>
@@ -9098,12 +9086,12 @@
       <w:pPr>
         <w:pStyle w:val="Cmsor1"/>
       </w:pPr>
-      <w:bookmarkStart w:id="30" w:name="_Toc214202941"/>
+      <w:bookmarkStart w:id="31" w:name="_Toc214202941"/>
       <w:r>
         <w:lastRenderedPageBreak/>
         <w:t>Mellékletek</w:t>
       </w:r>
-      <w:bookmarkEnd w:id="30"/>
+      <w:bookmarkEnd w:id="31"/>
     </w:p>
     <w:p>
       <w:pPr>
@@ -9165,8 +9153,8 @@
       </w:pPr>
     </w:p>
     <w:sectPr>
-      <w:footerReference w:type="default" r:id="rId12"/>
-      <w:footerReference w:type="first" r:id="rId13"/>
+      <w:footerReference w:type="default" r:id="rId17"/>
+      <w:footerReference w:type="first" r:id="rId18"/>
       <w:pgSz w:w="11906" w:h="16838"/>
       <w:pgMar w:top="1418" w:right="1418" w:bottom="1418" w:left="1418" w:header="709" w:footer="709" w:gutter="0"/>
       <w:pgNumType w:start="0"/>
@@ -9176,6 +9164,47 @@
     </w:sectPr>
   </w:body>
 </w:document>
+</file>
+
+<file path=word/comments.xml><?xml version="1.0" encoding="utf-8"?>
+<w:comments xmlns:wpc="http://schemas.microsoft.com/office/word/2010/wordprocessingCanvas" xmlns:cx="http://schemas.microsoft.com/office/drawing/2014/chartex" xmlns:cx1="http://schemas.microsoft.com/office/drawing/2015/9/8/chartex" xmlns:cx2="http://schemas.microsoft.com/office/drawing/2015/10/21/chartex" xmlns:cx3="http://schemas.microsoft.com/office/drawing/2016/5/9/chartex" xmlns:cx4="http://schemas.microsoft.com/office/drawing/2016/5/10/chartex" xmlns:cx5="http://schemas.microsoft.com/office/drawing/2016/5/11/chartex" xmlns:cx6="http://schemas.microsoft.com/office/drawing/2016/5/12/chartex" xmlns:cx7="http://schemas.microsoft.com/office/drawing/2016/5/13/chartex" xmlns:cx8="http://schemas.microsoft.com/office/drawing/2016/5/14/chartex" xmlns:mc="http://schemas.openxmlformats.org/markup-compatibility/2006" xmlns:aink="http://schemas.microsoft.com/office/drawing/2016/ink" xmlns:am3d="http://schemas.microsoft.com/office/drawing/2017/model3d" xmlns:o="urn:schemas-microsoft-com:office:office" xmlns:oel="http://schemas.microsoft.com/office/2019/extlst" xmlns:r="http://schemas.openxmlformats.org/officeDocument/2006/relationships" xmlns:m="http://schemas.openxmlformats.org/officeDocument/2006/math" xmlns:v="urn:schemas-microsoft-com:vml" xmlns:wp14="http://schemas.microsoft.com/office/word/2010/wordprocessingDrawing" xmlns:wp="http://schemas.openxmlformats.org/drawingml/2006/wordprocessingDrawing" xmlns:w10="urn:schemas-microsoft-com:office:word" xmlns:w="http://schemas.openxmlformats.org/wordprocessingml/2006/main" xmlns:w14="http://schemas.microsoft.com/office/word/2010/wordml" xmlns:w15="http://schemas.microsoft.com/office/word/2012/wordml" xmlns:w16cex="http://schemas.microsoft.com/office/word/2018/wordml/cex" xmlns:w16cid="http://schemas.microsoft.com/office/word/2016/wordml/cid" xmlns:w16="http://schemas.microsoft.com/office/word/2018/wordml" xmlns:w16du="http://schemas.microsoft.com/office/word/2023/wordml/word16du" xmlns:w16sdtdh="http://schemas.microsoft.com/office/word/2020/wordml/sdtdatahash" xmlns:w16sdtfl="http://schemas.microsoft.com/office/word/2024/wordml/sdtformatlock" xmlns:w16se="http://schemas.microsoft.com/office/word/2015/wordml/symex" xmlns:wpg="http://schemas.microsoft.com/office/word/2010/wordprocessingGroup" xmlns:wpi="http://schemas.microsoft.com/office/word/2010/wordprocessingInk" xmlns:wne="http://schemas.microsoft.com/office/word/2006/wordml" xmlns:wps="http://schemas.microsoft.com/office/word/2010/wordprocessingShape" mc:Ignorable="w14 w15 w16se w16cid w16 w16cex w16sdtdh w16sdtfl w16du wp14">
+  <w:comment w:id="21" w:author="Patrik Puskás" w:date="2025-11-24T11:17:00Z" w:initials="PP">
+    <w:p>
+      <w:pPr>
+        <w:pStyle w:val="Jegyzetszveg"/>
+        <w:ind w:firstLine="0"/>
+        <w:jc w:val="left"/>
+      </w:pPr>
+      <w:r>
+        <w:rPr>
+          <w:rStyle w:val="Jegyzethivatkozs"/>
+        </w:rPr>
+        <w:annotationRef/>
+      </w:r>
+      <w:r>
+        <w:t>NE FELEJTSD EL ÖSSZEGYŰJTENI</w:t>
+      </w:r>
+    </w:p>
+  </w:comment>
+</w:comments>
+</file>
+
+<file path=word/commentsExtended.xml><?xml version="1.0" encoding="utf-8"?>
+<w15:commentsEx xmlns:wpc="http://schemas.microsoft.com/office/word/2010/wordprocessingCanvas" xmlns:cx="http://schemas.microsoft.com/office/drawing/2014/chartex" xmlns:cx1="http://schemas.microsoft.com/office/drawing/2015/9/8/chartex" xmlns:cx2="http://schemas.microsoft.com/office/drawing/2015/10/21/chartex" xmlns:cx3="http://schemas.microsoft.com/office/drawing/2016/5/9/chartex" xmlns:cx4="http://schemas.microsoft.com/office/drawing/2016/5/10/chartex" xmlns:cx5="http://schemas.microsoft.com/office/drawing/2016/5/11/chartex" xmlns:cx6="http://schemas.microsoft.com/office/drawing/2016/5/12/chartex" xmlns:cx7="http://schemas.microsoft.com/office/drawing/2016/5/13/chartex" xmlns:cx8="http://schemas.microsoft.com/office/drawing/2016/5/14/chartex" xmlns:mc="http://schemas.openxmlformats.org/markup-compatibility/2006" xmlns:aink="http://schemas.microsoft.com/office/drawing/2016/ink" xmlns:am3d="http://schemas.microsoft.com/office/drawing/2017/model3d" xmlns:o="urn:schemas-microsoft-com:office:office" xmlns:oel="http://schemas.microsoft.com/office/2019/extlst" xmlns:r="http://schemas.openxmlformats.org/officeDocument/2006/relationships" xmlns:m="http://schemas.openxmlformats.org/officeDocument/2006/math" xmlns:v="urn:schemas-microsoft-com:vml" xmlns:wp14="http://schemas.microsoft.com/office/word/2010/wordprocessingDrawing" xmlns:wp="http://schemas.openxmlformats.org/drawingml/2006/wordprocessingDrawing" xmlns:w10="urn:schemas-microsoft-com:office:word" xmlns:w="http://schemas.openxmlformats.org/wordprocessingml/2006/main" xmlns:w14="http://schemas.microsoft.com/office/word/2010/wordml" xmlns:w15="http://schemas.microsoft.com/office/word/2012/wordml" xmlns:w16cex="http://schemas.microsoft.com/office/word/2018/wordml/cex" xmlns:w16cid="http://schemas.microsoft.com/office/word/2016/wordml/cid" xmlns:w16="http://schemas.microsoft.com/office/word/2018/wordml" xmlns:w16du="http://schemas.microsoft.com/office/word/2023/wordml/word16du" xmlns:w16sdtdh="http://schemas.microsoft.com/office/word/2020/wordml/sdtdatahash" xmlns:w16sdtfl="http://schemas.microsoft.com/office/word/2024/wordml/sdtformatlock" xmlns:w16se="http://schemas.microsoft.com/office/word/2015/wordml/symex" xmlns:wpg="http://schemas.microsoft.com/office/word/2010/wordprocessingGroup" xmlns:wpi="http://schemas.microsoft.com/office/word/2010/wordprocessingInk" xmlns:wne="http://schemas.microsoft.com/office/word/2006/wordml" xmlns:wps="http://schemas.microsoft.com/office/word/2010/wordprocessingShape" mc:Ignorable="w14 w15 w16se w16cid w16 w16cex w16sdtdh w16sdtfl w16du wp14">
+  <w15:commentEx w15:paraId="0D6B25CB" w15:done="0"/>
+</w15:commentsEx>
+</file>
+
+<file path=word/commentsExtensible.xml><?xml version="1.0" encoding="utf-8"?>
+<w16cex:commentsExtensible xmlns:wpc="http://schemas.microsoft.com/office/word/2010/wordprocessingCanvas" xmlns:cx="http://schemas.microsoft.com/office/drawing/2014/chartex" xmlns:cx1="http://schemas.microsoft.com/office/drawing/2015/9/8/chartex" xmlns:cx2="http://schemas.microsoft.com/office/drawing/2015/10/21/chartex" xmlns:cx3="http://schemas.microsoft.com/office/drawing/2016/5/9/chartex" xmlns:cx4="http://schemas.microsoft.com/office/drawing/2016/5/10/chartex" xmlns:cx5="http://schemas.microsoft.com/office/drawing/2016/5/11/chartex" xmlns:cx6="http://schemas.microsoft.com/office/drawing/2016/5/12/chartex" xmlns:cx7="http://schemas.microsoft.com/office/drawing/2016/5/13/chartex" xmlns:cx8="http://schemas.microsoft.com/office/drawing/2016/5/14/chartex" xmlns:cr="http://schemas.microsoft.com/office/comments/2020/reactions" xmlns:mc="http://schemas.openxmlformats.org/markup-compatibility/2006" xmlns:aink="http://schemas.microsoft.com/office/drawing/2016/ink" xmlns:am3d="http://schemas.microsoft.com/office/drawing/2017/model3d" xmlns:o="urn:schemas-microsoft-com:office:office" xmlns:oel="http://schemas.microsoft.com/office/2019/extlst" xmlns:r="http://schemas.openxmlformats.org/officeDocument/2006/relationships" xmlns:m="http://schemas.openxmlformats.org/officeDocument/2006/math" xmlns:v="urn:schemas-microsoft-com:vml" xmlns:wp14="http://schemas.microsoft.com/office/word/2010/wordprocessingDrawing" xmlns:wp="http://schemas.openxmlformats.org/drawingml/2006/wordprocessingDrawing" xmlns:w10="urn:schemas-microsoft-com:office:word" xmlns:w="http://schemas.openxmlformats.org/wordprocessingml/2006/main" xmlns:w14="http://schemas.microsoft.com/office/word/2010/wordml" xmlns:w15="http://schemas.microsoft.com/office/word/2012/wordml" xmlns:w16cex="http://schemas.microsoft.com/office/word/2018/wordml/cex" xmlns:w16cid="http://schemas.microsoft.com/office/word/2016/wordml/cid" xmlns:w16="http://schemas.microsoft.com/office/word/2018/wordml" xmlns:w16du="http://schemas.microsoft.com/office/word/2023/wordml/word16du" xmlns:w16sdtdh="http://schemas.microsoft.com/office/word/2020/wordml/sdtdatahash" xmlns:w16sdtfl="http://schemas.microsoft.com/office/word/2024/wordml/sdtformatlock" xmlns:w16se="http://schemas.microsoft.com/office/word/2015/wordml/symex" xmlns:wpg="http://schemas.microsoft.com/office/word/2010/wordprocessingGroup" xmlns:wpi="http://schemas.microsoft.com/office/word/2010/wordprocessingInk" xmlns:wne="http://schemas.microsoft.com/office/word/2006/wordml" xmlns:wps="http://schemas.microsoft.com/office/word/2010/wordprocessingShape" mc:Ignorable="w14 w15 w16se w16cid w16 w16cex w16sdtdh w16sdtfl cr w16du wp14">
+  <w16cex:commentExtensible w16cex:durableId="6F3B7831" w16cex:dateUtc="2025-11-24T10:17:00Z"/>
+</w16cex:commentsExtensible>
+</file>
+
+<file path=word/commentsIds.xml><?xml version="1.0" encoding="utf-8"?>
+<w16cid:commentsIds xmlns:wpc="http://schemas.microsoft.com/office/word/2010/wordprocessingCanvas" xmlns:cx="http://schemas.microsoft.com/office/drawing/2014/chartex" xmlns:cx1="http://schemas.microsoft.com/office/drawing/2015/9/8/chartex" xmlns:cx2="http://schemas.microsoft.com/office/drawing/2015/10/21/chartex" xmlns:cx3="http://schemas.microsoft.com/office/drawing/2016/5/9/chartex" xmlns:cx4="http://schemas.microsoft.com/office/drawing/2016/5/10/chartex" xmlns:cx5="http://schemas.microsoft.com/office/drawing/2016/5/11/chartex" xmlns:cx6="http://schemas.microsoft.com/office/drawing/2016/5/12/chartex" xmlns:cx7="http://schemas.microsoft.com/office/drawing/2016/5/13/chartex" xmlns:cx8="http://schemas.microsoft.com/office/drawing/2016/5/14/chartex" xmlns:mc="http://schemas.openxmlformats.org/markup-compatibility/2006" xmlns:aink="http://schemas.microsoft.com/office/drawing/2016/ink" xmlns:am3d="http://schemas.microsoft.com/office/drawing/2017/model3d" xmlns:o="urn:schemas-microsoft-com:office:office" xmlns:oel="http://schemas.microsoft.com/office/2019/extlst" xmlns:r="http://schemas.openxmlformats.org/officeDocument/2006/relationships" xmlns:m="http://schemas.openxmlformats.org/officeDocument/2006/math" xmlns:v="urn:schemas-microsoft-com:vml" xmlns:wp14="http://schemas.microsoft.com/office/word/2010/wordprocessingDrawing" xmlns:wp="http://schemas.openxmlformats.org/drawingml/2006/wordprocessingDrawing" xmlns:w10="urn:schemas-microsoft-com:office:word" xmlns:w="http://schemas.openxmlformats.org/wordprocessingml/2006/main" xmlns:w14="http://schemas.microsoft.com/office/word/2010/wordml" xmlns:w15="http://schemas.microsoft.com/office/word/2012/wordml" xmlns:w16cex="http://schemas.microsoft.com/office/word/2018/wordml/cex" xmlns:w16cid="http://schemas.microsoft.com/office/word/2016/wordml/cid" xmlns:w16="http://schemas.microsoft.com/office/word/2018/wordml" xmlns:w16du="http://schemas.microsoft.com/office/word/2023/wordml/word16du" xmlns:w16sdtdh="http://schemas.microsoft.com/office/word/2020/wordml/sdtdatahash" xmlns:w16sdtfl="http://schemas.microsoft.com/office/word/2024/wordml/sdtformatlock" xmlns:w16se="http://schemas.microsoft.com/office/word/2015/wordml/symex" xmlns:wpg="http://schemas.microsoft.com/office/word/2010/wordprocessingGroup" xmlns:wpi="http://schemas.microsoft.com/office/word/2010/wordprocessingInk" xmlns:wne="http://schemas.microsoft.com/office/word/2006/wordml" xmlns:wps="http://schemas.microsoft.com/office/word/2010/wordprocessingShape" mc:Ignorable="w14 w15 w16se w16cid w16 w16cex w16sdtdh w16sdtfl w16du wp14">
+  <w16cid:commentId w16cid:paraId="0D6B25CB" w16cid:durableId="6F3B7831"/>
+</w16cid:commentsIds>
 </file>
 
 <file path=word/endnotes.xml><?xml version="1.0" encoding="utf-8"?>
@@ -12197,6 +12226,14 @@
     <w:abstractNumId w:val="5"/>
   </w:num>
 </w:numbering>
+</file>
+
+<file path=word/people.xml><?xml version="1.0" encoding="utf-8"?>
+<w15:people xmlns:wpc="http://schemas.microsoft.com/office/word/2010/wordprocessingCanvas" xmlns:cx="http://schemas.microsoft.com/office/drawing/2014/chartex" xmlns:cx1="http://schemas.microsoft.com/office/drawing/2015/9/8/chartex" xmlns:cx2="http://schemas.microsoft.com/office/drawing/2015/10/21/chartex" xmlns:cx3="http://schemas.microsoft.com/office/drawing/2016/5/9/chartex" xmlns:cx4="http://schemas.microsoft.com/office/drawing/2016/5/10/chartex" xmlns:cx5="http://schemas.microsoft.com/office/drawing/2016/5/11/chartex" xmlns:cx6="http://schemas.microsoft.com/office/drawing/2016/5/12/chartex" xmlns:cx7="http://schemas.microsoft.com/office/drawing/2016/5/13/chartex" xmlns:cx8="http://schemas.microsoft.com/office/drawing/2016/5/14/chartex" xmlns:mc="http://schemas.openxmlformats.org/markup-compatibility/2006" xmlns:aink="http://schemas.microsoft.com/office/drawing/2016/ink" xmlns:am3d="http://schemas.microsoft.com/office/drawing/2017/model3d" xmlns:o="urn:schemas-microsoft-com:office:office" xmlns:oel="http://schemas.microsoft.com/office/2019/extlst" xmlns:r="http://schemas.openxmlformats.org/officeDocument/2006/relationships" xmlns:m="http://schemas.openxmlformats.org/officeDocument/2006/math" xmlns:v="urn:schemas-microsoft-com:vml" xmlns:wp14="http://schemas.microsoft.com/office/word/2010/wordprocessingDrawing" xmlns:wp="http://schemas.openxmlformats.org/drawingml/2006/wordprocessingDrawing" xmlns:w10="urn:schemas-microsoft-com:office:word" xmlns:w="http://schemas.openxmlformats.org/wordprocessingml/2006/main" xmlns:w14="http://schemas.microsoft.com/office/word/2010/wordml" xmlns:w15="http://schemas.microsoft.com/office/word/2012/wordml" xmlns:w16cex="http://schemas.microsoft.com/office/word/2018/wordml/cex" xmlns:w16cid="http://schemas.microsoft.com/office/word/2016/wordml/cid" xmlns:w16="http://schemas.microsoft.com/office/word/2018/wordml" xmlns:w16du="http://schemas.microsoft.com/office/word/2023/wordml/word16du" xmlns:w16sdtdh="http://schemas.microsoft.com/office/word/2020/wordml/sdtdatahash" xmlns:w16sdtfl="http://schemas.microsoft.com/office/word/2024/wordml/sdtformatlock" xmlns:w16se="http://schemas.microsoft.com/office/word/2015/wordml/symex" xmlns:wpg="http://schemas.microsoft.com/office/word/2010/wordprocessingGroup" xmlns:wpi="http://schemas.microsoft.com/office/word/2010/wordprocessingInk" xmlns:wne="http://schemas.microsoft.com/office/word/2006/wordml" xmlns:wps="http://schemas.microsoft.com/office/word/2010/wordprocessingShape" mc:Ignorable="w14 w15 w16se w16cid w16 w16cex w16sdtdh w16sdtfl w16du wp14">
+  <w15:person w15:author="Patrik Puskás">
+    <w15:presenceInfo w15:providerId="Windows Live" w15:userId="75df41b7a1937189"/>
+  </w15:person>
+</w15:people>
 </file>
 
 <file path=word/styles.xml><?xml version="1.0" encoding="utf-8"?>
@@ -13406,7 +13443,6 @@
     <w:basedOn w:val="Norml"/>
     <w:link w:val="JegyzetszvegChar"/>
     <w:uiPriority w:val="99"/>
-    <w:semiHidden/>
     <w:unhideWhenUsed/>
     <w:rsid w:val="00354EBD"/>
     <w:pPr>
@@ -13422,7 +13458,6 @@
     <w:basedOn w:val="Bekezdsalapbettpusa"/>
     <w:link w:val="Jegyzetszveg"/>
     <w:uiPriority w:val="99"/>
-    <w:semiHidden/>
     <w:rsid w:val="00354EBD"/>
     <w:rPr>
       <w:rFonts w:cstheme="minorHAnsi"/>

</xml_diff>

<commit_message>
dolgozat update rajz algoritmus elkezdése
</commit_message>
<xml_diff>
--- a/documentation/FormaiAjanlottSzakdolgozat.docx
+++ b/documentation/FormaiAjanlottSzakdolgozat.docx
@@ -8621,7 +8621,25 @@
       </w:r>
       <w:proofErr w:type="spellEnd"/>
       <w:r>
-        <w:t xml:space="preserve"> azt, hogy az adott Bitmap mennyire legyen releváns eredmény a többihez képest (</w:t>
+        <w:t xml:space="preserve"> azt, hogy az adott Bitmap mennyire legyen releváns </w:t>
+      </w:r>
+      <w:r>
+        <w:t xml:space="preserve">az </w:t>
+      </w:r>
+      <w:r>
+        <w:t>eredmény</w:t>
+      </w:r>
+      <w:r>
+        <w:t>pontszám</w:t>
+      </w:r>
+      <w:r>
+        <w:t xml:space="preserve"> </w:t>
+      </w:r>
+      <w:r>
+        <w:t>kiszámításában.</w:t>
+      </w:r>
+      <w:r>
+        <w:t xml:space="preserve"> (</w:t>
       </w:r>
       <w:proofErr w:type="spellStart"/>
       <w:proofErr w:type="gramStart"/>
@@ -8642,31 +8660,43 @@
     </w:p>
     <w:p>
       <w:r>
-        <w:t xml:space="preserve">Miután mind a négy Bitmap fajta kiértékelte a rajzolt alakzatot, ezeknek az összegét a </w:t>
-      </w:r>
-      <w:proofErr w:type="spellStart"/>
-      <w:r>
-        <w:t>súlyúk</w:t>
-      </w:r>
-      <w:proofErr w:type="spellEnd"/>
-      <w:r>
-        <w:t xml:space="preserve"> alapján átlagolva összeadjuk és az együttes pontszám jelzi majd, hogy </w:t>
+        <w:t>Miután mind a négy Bitmap fajta kiértékelte a rajzolt alakzatot, ezeknek az összegét a súly</w:t>
+      </w:r>
+      <w:r>
+        <w:t>u</w:t>
+      </w:r>
+      <w:r>
+        <w:t xml:space="preserve">k alapján átlagolva összeadjuk és az együttes pontszám jelzi majd, hogy </w:t>
       </w:r>
       <w:r>
         <w:t xml:space="preserve">összességében </w:t>
       </w:r>
       <w:r>
-        <w:t>mennyire egyezik a minta alakzat</w:t>
+        <w:t>melyik</w:t>
+      </w:r>
+      <w:r>
+        <w:t xml:space="preserve"> minta alakzat</w:t>
       </w:r>
       <w:r>
         <w:t>tal</w:t>
       </w:r>
       <w:r>
-        <w:t xml:space="preserve"> az input.</w:t>
-      </w:r>
-      <w:r>
         <w:t xml:space="preserve"> </w:t>
       </w:r>
+      <w:r>
+        <w:t xml:space="preserve">egyezik leginkább </w:t>
+      </w:r>
+      <w:r>
+        <w:t>az input.</w:t>
+      </w:r>
+      <w:r>
+        <w:t xml:space="preserve"> Az eredmény az lesz, amelyiknél a legkisebb a hibapontszám, tehát a legmagasabb az egyezési pontszám.</w:t>
+      </w:r>
+      <w:r>
+        <w:t xml:space="preserve"> </w:t>
+      </w:r>
+    </w:p>
+    <w:p>
       <w:r>
         <w:t>Egyenként mind a négy fajta Bitmapnak megvan a maga hibája, ami alapján egyik nem alkalmas az egyenes alakzatok összehasonlítására, másik pedig pont a kerekeket téveszti össze, azonban a négy együttes alkalmazásával elkerülhető</w:t>
       </w:r>
@@ -8963,9 +8993,9 @@
         </w:rPr>
         <w:lastRenderedPageBreak/>
         <w:drawing>
-          <wp:inline distT="0" distB="0" distL="0" distR="0" wp14:anchorId="41FDACAA" wp14:editId="0059F66C">
-            <wp:extent cx="5400000" cy="5400000"/>
-            <wp:effectExtent l="0" t="0" r="0" b="0"/>
+          <wp:inline distT="0" distB="0" distL="0" distR="0" wp14:anchorId="41FDACAA" wp14:editId="4E137CAD">
+            <wp:extent cx="5040000" cy="5040000"/>
+            <wp:effectExtent l="0" t="0" r="1905" b="1905"/>
             <wp:docPr id="2103799602" name="Kép 3" descr="A képen képernyőkép, diagram, Téglalap, tervezés látható&#10;&#10;Előfordulhat, hogy az AI által létrehozott tartalom helytelen."/>
             <wp:cNvGraphicFramePr>
               <a:graphicFrameLocks xmlns:a="http://schemas.openxmlformats.org/drawingml/2006/main" noChangeAspect="1"/>
@@ -8992,7 +9022,7 @@
                   <pic:spPr>
                     <a:xfrm>
                       <a:off x="0" y="0"/>
-                      <a:ext cx="5400000" cy="5400000"/>
+                      <a:ext cx="5040000" cy="5040000"/>
                     </a:xfrm>
                     <a:prstGeom prst="rect">
                       <a:avLst/>
@@ -9032,7 +9062,27 @@
         <w:fldChar w:fldCharType="end"/>
       </w:r>
       <w:r>
-        <w:t xml:space="preserve">. ábra </w:t>
+        <w:t>. ábra</w:t>
+      </w:r>
+      <w:r>
+        <w:t>,</w:t>
+      </w:r>
+      <w:r>
+        <w:t xml:space="preserve"> </w:t>
+      </w:r>
+      <w:r>
+        <w:t>(</w:t>
+      </w:r>
+      <w:proofErr w:type="spellStart"/>
+      <w:r>
+        <w:t>GridMap</w:t>
+      </w:r>
+      <w:proofErr w:type="spellEnd"/>
+      <w:r>
+        <w:t xml:space="preserve"> működése</w:t>
+      </w:r>
+      <w:r>
+        <w:t>)</w:t>
       </w:r>
       <w:r>
         <w:br/>
@@ -9327,50 +9377,47 @@
         <w:t xml:space="preserve"> amiben</w:t>
       </w:r>
       <w:r>
-        <w:t xml:space="preserve"> jól látható, hogy a rajznak legnagyobb </w:t>
-      </w:r>
+        <w:t xml:space="preserve"> jól látható, hogy a rajznak legnagyobb százaléka </w:t>
+      </w:r>
+      <w:r>
+        <w:t>található</w:t>
+      </w:r>
+      <w:r>
+        <w:t>.</w:t>
+      </w:r>
+      <w:r>
+        <w:t xml:space="preserve"> Ahhoz, hogy a tömbben kapott értékeket használjuk, vesszük a négyzetes átlag hibát a két karakter </w:t>
+      </w:r>
+      <w:proofErr w:type="spellStart"/>
+      <w:r>
+        <w:t>GridMap</w:t>
+      </w:r>
+      <w:proofErr w:type="spellEnd"/>
+      <w:r>
+        <w:t xml:space="preserve"> értékei között, am</w:t>
+      </w:r>
+      <w:r>
+        <w:t>ely kettő</w:t>
+      </w:r>
+      <w:r>
+        <w:t xml:space="preserve"> a</w:t>
+      </w:r>
+      <w:r>
+        <w:t xml:space="preserve"> tárolt</w:t>
+      </w:r>
+      <w:r>
+        <w:t xml:space="preserve"> minta alakzat és az input</w:t>
+      </w:r>
+      <w:r>
+        <w:t>.</w:t>
+      </w:r>
+      <w:r>
+        <w:t xml:space="preserve"> </w:t>
+      </w:r>
+    </w:p>
+    <w:p>
       <w:r>
         <w:lastRenderedPageBreak/>
-        <w:t xml:space="preserve">százaléka </w:t>
-      </w:r>
-      <w:r>
-        <w:t>található</w:t>
-      </w:r>
-      <w:r>
-        <w:t>.</w:t>
-      </w:r>
-      <w:r>
-        <w:t xml:space="preserve"> Ahhoz, hogy a tömbben kapott értékeket használjuk, vesszük a négyzetes átlag hibát a két karakter </w:t>
-      </w:r>
-      <w:proofErr w:type="spellStart"/>
-      <w:r>
-        <w:t>GridMap</w:t>
-      </w:r>
-      <w:proofErr w:type="spellEnd"/>
-      <w:r>
-        <w:t xml:space="preserve"> értékei között, am</w:t>
-      </w:r>
-      <w:r>
-        <w:t>ely kettő</w:t>
-      </w:r>
-      <w:r>
-        <w:t xml:space="preserve"> a</w:t>
-      </w:r>
-      <w:r>
-        <w:t xml:space="preserve"> tárolt</w:t>
-      </w:r>
-      <w:r>
-        <w:t xml:space="preserve"> minta alakzat és az input</w:t>
-      </w:r>
-      <w:r>
-        <w:t>.</w:t>
-      </w:r>
-      <w:r>
-        <w:t xml:space="preserve"> </w:t>
-      </w:r>
-    </w:p>
-    <w:p>
-      <w:r>
         <w:t xml:space="preserve">A kiszámítás úgy történik, hogy vesszük a két karakter </w:t>
       </w:r>
       <w:proofErr w:type="spellStart"/>
@@ -9601,9 +9648,9 @@
         </w:rPr>
         <w:lastRenderedPageBreak/>
         <w:drawing>
-          <wp:inline distT="0" distB="0" distL="0" distR="0" wp14:anchorId="5CDCA6B1" wp14:editId="4BCC1997">
-            <wp:extent cx="5400000" cy="5400000"/>
-            <wp:effectExtent l="0" t="0" r="0" b="0"/>
+          <wp:inline distT="0" distB="0" distL="0" distR="0" wp14:anchorId="5CDCA6B1" wp14:editId="1277F715">
+            <wp:extent cx="5040000" cy="5040000"/>
+            <wp:effectExtent l="0" t="0" r="1905" b="1905"/>
             <wp:docPr id="1026658124" name="Kép 2" descr="A képen kör, diagram, képernyőkép, tervezés látható&#10;&#10;Előfordulhat, hogy az AI által létrehozott tartalom helytelen."/>
             <wp:cNvGraphicFramePr>
               <a:graphicFrameLocks xmlns:a="http://schemas.openxmlformats.org/drawingml/2006/main" noChangeAspect="1"/>
@@ -9630,7 +9677,7 @@
                   <pic:spPr>
                     <a:xfrm>
                       <a:off x="0" y="0"/>
-                      <a:ext cx="5400000" cy="5400000"/>
+                      <a:ext cx="5040000" cy="5040000"/>
                     </a:xfrm>
                     <a:prstGeom prst="rect">
                       <a:avLst/>
@@ -9670,7 +9717,27 @@
         <w:fldChar w:fldCharType="end"/>
       </w:r>
       <w:r>
-        <w:t xml:space="preserve">. ábra </w:t>
+        <w:t>. ábra</w:t>
+      </w:r>
+      <w:r>
+        <w:t>,</w:t>
+      </w:r>
+      <w:r>
+        <w:t xml:space="preserve"> </w:t>
+      </w:r>
+      <w:r>
+        <w:t>(</w:t>
+      </w:r>
+      <w:proofErr w:type="spellStart"/>
+      <w:r>
+        <w:t>CircleMap</w:t>
+      </w:r>
+      <w:proofErr w:type="spellEnd"/>
+      <w:r>
+        <w:t xml:space="preserve"> működése</w:t>
+      </w:r>
+      <w:r>
+        <w:t>)</w:t>
       </w:r>
       <w:r>
         <w:br/>
@@ -10057,7 +10124,6 @@
               <w:jc w:val="center"/>
             </w:pPr>
             <w:r>
-              <w:lastRenderedPageBreak/>
               <w:t>0.1</w:t>
             </w:r>
             <w:r>
@@ -10099,6 +10165,7 @@
               <w:jc w:val="center"/>
             </w:pPr>
             <w:r>
+              <w:lastRenderedPageBreak/>
               <w:t>0.</w:t>
             </w:r>
             <w:r>
@@ -10478,9 +10545,9 @@
         </w:rPr>
         <w:lastRenderedPageBreak/>
         <w:drawing>
-          <wp:inline distT="0" distB="0" distL="0" distR="0" wp14:anchorId="0D9D8195" wp14:editId="6A0CC48A">
-            <wp:extent cx="5400000" cy="5400000"/>
-            <wp:effectExtent l="0" t="0" r="0" b="0"/>
+          <wp:inline distT="0" distB="0" distL="0" distR="0" wp14:anchorId="0D9D8195" wp14:editId="254A5C6F">
+            <wp:extent cx="5040000" cy="5040000"/>
+            <wp:effectExtent l="0" t="0" r="1905" b="1905"/>
             <wp:docPr id="778850729" name="Kép 3" descr="A képen képernyőkép, Téglalap, tervezés látható&#10;&#10;Előfordulhat, hogy az AI által létrehozott tartalom helytelen."/>
             <wp:cNvGraphicFramePr>
               <a:graphicFrameLocks xmlns:a="http://schemas.openxmlformats.org/drawingml/2006/main" noChangeAspect="1"/>
@@ -10507,7 +10574,7 @@
                   <pic:spPr>
                     <a:xfrm>
                       <a:off x="0" y="0"/>
-                      <a:ext cx="5400000" cy="5400000"/>
+                      <a:ext cx="5040000" cy="5040000"/>
                     </a:xfrm>
                     <a:prstGeom prst="rect">
                       <a:avLst/>
@@ -10549,6 +10616,26 @@
       </w:r>
       <w:r>
         <w:t>. ábra</w:t>
+      </w:r>
+      <w:r>
+        <w:t>,</w:t>
+      </w:r>
+      <w:r>
+        <w:t xml:space="preserve"> </w:t>
+      </w:r>
+      <w:r>
+        <w:t>(</w:t>
+      </w:r>
+      <w:proofErr w:type="spellStart"/>
+      <w:r>
+        <w:t>HorizontalMap</w:t>
+      </w:r>
+      <w:proofErr w:type="spellEnd"/>
+      <w:r>
+        <w:t xml:space="preserve"> működése</w:t>
+      </w:r>
+      <w:r>
+        <w:t>)</w:t>
       </w:r>
       <w:r>
         <w:br/>
@@ -11243,7 +11330,21 @@
         <w:rPr>
           <w:lang w:val="en-US"/>
         </w:rPr>
-        <w:t xml:space="preserve"> tömb </w:t>
+        <w:t xml:space="preserve"> </w:t>
+      </w:r>
+      <w:proofErr w:type="spellStart"/>
+      <w:r>
+        <w:rPr>
+          <w:lang w:val="en-US"/>
+        </w:rPr>
+        <w:t>tömb</w:t>
+      </w:r>
+      <w:proofErr w:type="spellEnd"/>
+      <w:r>
+        <w:rPr>
+          <w:lang w:val="en-US"/>
+        </w:rPr>
+        <w:t xml:space="preserve"> </w:t>
       </w:r>
       <w:proofErr w:type="spellStart"/>
       <w:r>
@@ -11694,7 +11795,6 @@
         <w:rPr>
           <w:lang w:val="en-US"/>
         </w:rPr>
-        <w:lastRenderedPageBreak/>
         <w:t xml:space="preserve">A </w:t>
       </w:r>
       <w:proofErr w:type="spellStart"/>
@@ -11903,6 +12003,7 @@
         </w:numPr>
       </w:pPr>
       <w:r>
+        <w:lastRenderedPageBreak/>
         <w:t xml:space="preserve">Megszerzi az input rajzolt pontjait, és ezeknek </w:t>
       </w:r>
       <w:r>
@@ -11999,9 +12100,9 @@
           <w:noProof/>
         </w:rPr>
         <w:drawing>
-          <wp:inline distT="0" distB="0" distL="0" distR="0" wp14:anchorId="071A8153" wp14:editId="7EA162CE">
-            <wp:extent cx="5400000" cy="5400000"/>
-            <wp:effectExtent l="0" t="0" r="0" b="0"/>
+          <wp:inline distT="0" distB="0" distL="0" distR="0" wp14:anchorId="071A8153" wp14:editId="73C3057E">
+            <wp:extent cx="5040000" cy="5040000"/>
+            <wp:effectExtent l="0" t="0" r="1905" b="1905"/>
             <wp:docPr id="257037973" name="Kép 4" descr="A képen képernyőkép, diagram, tervezés látható&#10;&#10;Előfordulhat, hogy az AI által létrehozott tartalom helytelen."/>
             <wp:cNvGraphicFramePr>
               <a:graphicFrameLocks xmlns:a="http://schemas.openxmlformats.org/drawingml/2006/main" noChangeAspect="1"/>
@@ -12028,7 +12129,7 @@
                   <pic:spPr>
                     <a:xfrm>
                       <a:off x="0" y="0"/>
-                      <a:ext cx="5400000" cy="5400000"/>
+                      <a:ext cx="5040000" cy="5040000"/>
                     </a:xfrm>
                     <a:prstGeom prst="rect">
                       <a:avLst/>
@@ -12070,6 +12171,26 @@
       </w:r>
       <w:r>
         <w:t>. ábra</w:t>
+      </w:r>
+      <w:r>
+        <w:t>,</w:t>
+      </w:r>
+      <w:r>
+        <w:t xml:space="preserve"> </w:t>
+      </w:r>
+      <w:r>
+        <w:t>(</w:t>
+      </w:r>
+      <w:proofErr w:type="spellStart"/>
+      <w:r>
+        <w:t>VerticalMap</w:t>
+      </w:r>
+      <w:proofErr w:type="spellEnd"/>
+      <w:r>
+        <w:t xml:space="preserve"> működése</w:t>
+      </w:r>
+      <w:r>
+        <w:t>)</w:t>
       </w:r>
       <w:r>
         <w:br/>
@@ -12124,19 +12245,7 @@
         <w:rPr>
           <w:lang w:val="en-US"/>
         </w:rPr>
-        <w:t>{1,</w:t>
-      </w:r>
-      <w:r>
-        <w:rPr>
-          <w:lang w:val="en-US"/>
-        </w:rPr>
-        <w:t>1,1,1,2,2,2,2,2</w:t>
-      </w:r>
-      <w:r>
-        <w:rPr>
-          <w:lang w:val="en-US"/>
-        </w:rPr>
-        <w:t>}</w:t>
+        <w:t>{1,1,1,1,2,2,2,2,2}</w:t>
       </w:r>
       <w:r>
         <w:rPr>
@@ -12155,140 +12264,426 @@
         <w:rPr>
           <w:lang w:val="en-US"/>
         </w:rPr>
+        <w:t xml:space="preserve">Az </w:t>
+      </w:r>
+      <w:proofErr w:type="spellStart"/>
+      <w:r>
+        <w:rPr>
+          <w:lang w:val="en-US"/>
+        </w:rPr>
+        <w:t>egyezési</w:t>
+      </w:r>
+      <w:proofErr w:type="spellEnd"/>
+      <w:r>
+        <w:rPr>
+          <w:lang w:val="en-US"/>
+        </w:rPr>
+        <w:t xml:space="preserve"> </w:t>
+      </w:r>
+      <w:proofErr w:type="spellStart"/>
+      <w:r>
+        <w:rPr>
+          <w:lang w:val="en-US"/>
+        </w:rPr>
+        <w:t>pontszámot</w:t>
+      </w:r>
+      <w:proofErr w:type="spellEnd"/>
+      <w:r>
+        <w:rPr>
+          <w:lang w:val="en-US"/>
+        </w:rPr>
+        <w:t xml:space="preserve"> </w:t>
+      </w:r>
+      <w:proofErr w:type="spellStart"/>
+      <w:r>
+        <w:rPr>
+          <w:lang w:val="en-US"/>
+        </w:rPr>
+        <w:t>ugyanúgy</w:t>
+      </w:r>
+      <w:proofErr w:type="spellEnd"/>
+      <w:r>
+        <w:rPr>
+          <w:lang w:val="en-US"/>
+        </w:rPr>
+        <w:t xml:space="preserve"> </w:t>
+      </w:r>
+      <w:proofErr w:type="spellStart"/>
+      <w:r>
+        <w:rPr>
+          <w:lang w:val="en-US"/>
+        </w:rPr>
+        <w:t>számolja</w:t>
+      </w:r>
+      <w:proofErr w:type="spellEnd"/>
+      <w:r>
+        <w:rPr>
+          <w:lang w:val="en-US"/>
+        </w:rPr>
+        <w:t xml:space="preserve"> mint a </w:t>
+      </w:r>
+      <w:proofErr w:type="spellStart"/>
+      <w:r>
+        <w:rPr>
+          <w:lang w:val="en-US"/>
+        </w:rPr>
+        <w:t>HorizontalMap</w:t>
+      </w:r>
+      <w:proofErr w:type="spellEnd"/>
+      <w:r>
+        <w:rPr>
+          <w:lang w:val="en-US"/>
+        </w:rPr>
+        <w:t>.</w:t>
+      </w:r>
+      <w:bookmarkStart w:id="26" w:name="_Toc214202936"/>
+    </w:p>
+    <w:p>
+      <w:pPr>
+        <w:pStyle w:val="Cmsor2"/>
+      </w:pPr>
+      <w:r>
         <w:lastRenderedPageBreak/>
-        <w:t xml:space="preserve">Az </w:t>
-      </w:r>
-      <w:proofErr w:type="spellStart"/>
-      <w:r>
-        <w:rPr>
-          <w:lang w:val="en-US"/>
-        </w:rPr>
-        <w:t>egyezési</w:t>
-      </w:r>
-      <w:proofErr w:type="spellEnd"/>
-      <w:r>
-        <w:rPr>
-          <w:lang w:val="en-US"/>
-        </w:rPr>
+        <w:t>4.</w:t>
+      </w:r>
+      <w:r>
         <w:t xml:space="preserve"> </w:t>
       </w:r>
-      <w:proofErr w:type="spellStart"/>
-      <w:r>
-        <w:rPr>
-          <w:lang w:val="en-US"/>
-        </w:rPr>
-        <w:t>pontszámot</w:t>
-      </w:r>
-      <w:proofErr w:type="spellEnd"/>
-      <w:r>
-        <w:rPr>
-          <w:lang w:val="en-US"/>
-        </w:rPr>
+      <w:r>
+        <w:t>Rajzoló algoritmus</w:t>
+      </w:r>
+      <w:bookmarkEnd w:id="26"/>
+    </w:p>
+    <w:p>
+      <w:pPr>
+        <w:pStyle w:val="Cmsor3"/>
+      </w:pPr>
+      <w:r>
+        <w:t xml:space="preserve">4.1 </w:t>
+      </w:r>
+      <w:r>
+        <w:t>Működése</w:t>
+      </w:r>
+    </w:p>
+    <w:p>
+      <w:r>
+        <w:t xml:space="preserve">Az algoritmus feladata az, hogy a vászonként szolgáló teljes játéktérre interaktívan rajzolhassunk. </w:t>
+      </w:r>
+      <w:r>
+        <w:t>A</w:t>
+      </w:r>
+      <w:r>
+        <w:t xml:space="preserve"> felhasználó a bal egérgomb lenyomva tartásával</w:t>
+      </w:r>
+      <w:r>
+        <w:t>, és párhuzamosan az egér mozgatásával,</w:t>
+      </w:r>
+      <w:r>
+        <w:t xml:space="preserve"> bármit rajzolhat</w:t>
+      </w:r>
+      <w:r>
+        <w:t xml:space="preserve"> a teljes képernyőre. A program nem szabja meg, hogy milyen </w:t>
+      </w:r>
+      <w:r>
+        <w:t xml:space="preserve">formát </w:t>
+      </w:r>
+      <w:r>
+        <w:t>rajzolhat, bármilyen inputot készíthet a felhasználó, olyat is akár,</w:t>
+      </w:r>
+      <w:r>
+        <w:t xml:space="preserve"> ami nincsen benne a minta adatbázisban. A bal egérgomb felengedésekor regisztráljuk a képre rajzolt pontokat, és mindenképpen az egyik alakzattal azonosítja a program,</w:t>
+      </w:r>
+      <w:r>
         <w:t xml:space="preserve"> </w:t>
       </w:r>
-      <w:proofErr w:type="spellStart"/>
-      <w:r>
-        <w:rPr>
-          <w:lang w:val="en-US"/>
-        </w:rPr>
-        <w:t>ugyanúgy</w:t>
-      </w:r>
-      <w:proofErr w:type="spellEnd"/>
-      <w:r>
-        <w:rPr>
-          <w:lang w:val="en-US"/>
-        </w:rPr>
+      <w:r>
+        <w:t>azzal, amelyikre a</w:t>
+      </w:r>
+      <w:r>
+        <w:t>z egyezési pontszám</w:t>
+      </w:r>
+      <w:r>
         <w:t xml:space="preserve"> </w:t>
       </w:r>
-      <w:proofErr w:type="spellStart"/>
-      <w:r>
-        <w:rPr>
-          <w:lang w:val="en-US"/>
-        </w:rPr>
-        <w:t>számolja</w:t>
-      </w:r>
-      <w:proofErr w:type="spellEnd"/>
-      <w:r>
-        <w:rPr>
-          <w:lang w:val="en-US"/>
-        </w:rPr>
-        <w:t xml:space="preserve"> mint a </w:t>
-      </w:r>
-      <w:proofErr w:type="spellStart"/>
-      <w:r>
-        <w:rPr>
-          <w:lang w:val="en-US"/>
-        </w:rPr>
+      <w:r>
+        <w:t>alapján</w:t>
+      </w:r>
+      <w:r>
+        <w:t xml:space="preserve"> legjobban illeszkedik.</w:t>
+      </w:r>
+      <w:r>
+        <w:t xml:space="preserve"> </w:t>
+      </w:r>
+      <w:r>
+        <w:t>M</w:t>
+      </w:r>
+      <w:r>
+        <w:t>ivel az szándékosan nincsen lekezelve, hogy mit tegyen a program, hogyha egyik minta alakzatra sem hasonlít az input</w:t>
+      </w:r>
+      <w:r>
+        <w:t xml:space="preserve">, ezért véletlenszerű inputokkal is kihatással lehet lenni a játékra. </w:t>
+      </w:r>
+    </w:p>
+    <w:p>
+      <w:r>
+        <w:t>A működési elv miatt, mivel bal egérgomb lenyomva tartásával húzhatjuk a vonalat, és felengedéskor regisztrálja az alakzatot, csak egy vonallal felraj</w:t>
+      </w:r>
+      <w:r>
+        <w:t>z</w:t>
+      </w:r>
+      <w:r>
+        <w:t xml:space="preserve">olható minta alakzatok </w:t>
+      </w:r>
+      <w:r>
+        <w:t xml:space="preserve">vehetők fel </w:t>
+      </w:r>
+      <w:r>
+        <w:t xml:space="preserve">a </w:t>
+      </w:r>
+      <w:proofErr w:type="spellStart"/>
+      <w:r>
+        <w:t>template</w:t>
+      </w:r>
+      <w:proofErr w:type="spellEnd"/>
+      <w:r>
+        <w:t>-ek közé.</w:t>
+      </w:r>
+      <w:r>
+        <w:t xml:space="preserve"> </w:t>
+      </w:r>
+    </w:p>
+    <w:p>
+      <w:r>
+        <w:t xml:space="preserve">A bal egérgomb felengedésekor, eltároljuk őket egy listába. A képre húzott vonalak Vector2 (tehát x, és y koordinátával </w:t>
+      </w:r>
+      <w:r>
+        <w:t>rendelkező</w:t>
+      </w:r>
+      <w:r>
+        <w:t>) vektorok, ezért ezeket egy List</w:t>
+      </w:r>
+      <w:r>
+        <w:rPr>
+          <w:lang w:val="en-US"/>
+        </w:rPr>
+        <w:t>&lt;</w:t>
+      </w:r>
+      <w:r>
+        <w:t>Vector2</w:t>
+      </w:r>
+      <w:r>
+        <w:rPr>
+          <w:lang w:val="en-US"/>
+        </w:rPr>
+        <w:t>&gt;</w:t>
+      </w:r>
+      <w:r>
+        <w:rPr>
+          <w:lang w:val="en-US"/>
+        </w:rPr>
+        <w:t xml:space="preserve">-ben </w:t>
+      </w:r>
+      <w:proofErr w:type="spellStart"/>
+      <w:r>
+        <w:rPr>
+          <w:lang w:val="en-US"/>
+        </w:rPr>
+        <w:t>tároljuk</w:t>
+      </w:r>
+      <w:proofErr w:type="spellEnd"/>
+      <w:r>
+        <w:rPr>
+          <w:lang w:val="en-US"/>
+        </w:rPr>
+        <w:t>.</w:t>
+      </w:r>
+      <w:r>
+        <w:t xml:space="preserve"> </w:t>
+      </w:r>
+      <w:r>
+        <w:t>A Bitmap osztály konstruktorában ezeket a pontokat adjuk át, a játszható terület koordinátáit tartalmazó lista mellett</w:t>
+      </w:r>
+      <w:r>
+        <w:t>.</w:t>
+      </w:r>
+      <w:r>
+        <w:t xml:space="preserve"> </w:t>
+      </w:r>
+      <w:r>
+        <w:t xml:space="preserve">Ezután </w:t>
+      </w:r>
+      <w:proofErr w:type="spellStart"/>
+      <w:r>
+        <w:t>példányosítjuk</w:t>
+      </w:r>
+      <w:proofErr w:type="spellEnd"/>
+      <w:r>
+        <w:t xml:space="preserve"> ezek alapján az adatok alapján</w:t>
+      </w:r>
+      <w:r>
+        <w:t xml:space="preserve"> az inputot egy Bitmap </w:t>
+      </w:r>
+      <w:r>
+        <w:t xml:space="preserve">példányként. A Bitmap </w:t>
+      </w:r>
+      <w:r>
+        <w:t>példány</w:t>
+      </w:r>
+      <w:r>
+        <w:t xml:space="preserve"> </w:t>
+      </w:r>
+      <w:r>
+        <w:t>konvertálja a kapott adatokat</w:t>
+      </w:r>
+      <w:r>
+        <w:t xml:space="preserve"> a négy fajta Map-re, illetve</w:t>
+      </w:r>
+      <w:r>
+        <w:t xml:space="preserve"> kód alapján csupán háromra, </w:t>
+      </w:r>
+      <w:proofErr w:type="spellStart"/>
+      <w:r>
+        <w:t>GridMap</w:t>
+      </w:r>
+      <w:proofErr w:type="spellEnd"/>
+      <w:r>
+        <w:t xml:space="preserve">-re, </w:t>
+      </w:r>
+      <w:proofErr w:type="spellStart"/>
+      <w:r>
+        <w:t>CircleMap</w:t>
+      </w:r>
+      <w:proofErr w:type="spellEnd"/>
+      <w:r>
+        <w:t xml:space="preserve">-re és </w:t>
+      </w:r>
+      <w:proofErr w:type="spellStart"/>
+      <w:r>
+        <w:t>FlatMap</w:t>
+      </w:r>
+      <w:proofErr w:type="spellEnd"/>
+      <w:r>
+        <w:t>-r</w:t>
+      </w:r>
+      <w:r>
+        <w:t xml:space="preserve">e. Ez a </w:t>
+      </w:r>
+      <w:proofErr w:type="spellStart"/>
+      <w:r>
+        <w:t>FlatMap</w:t>
+      </w:r>
+      <w:proofErr w:type="spellEnd"/>
+      <w:r>
+        <w:t xml:space="preserve"> elnevezés</w:t>
+      </w:r>
+      <w:r>
+        <w:t xml:space="preserve"> viszont csupán</w:t>
+      </w:r>
+      <w:r>
+        <w:t xml:space="preserve"> </w:t>
+      </w:r>
+      <w:r>
+        <w:t xml:space="preserve">a </w:t>
+      </w:r>
+      <w:proofErr w:type="spellStart"/>
+      <w:r>
+        <w:t>VerticalMap</w:t>
+      </w:r>
+      <w:proofErr w:type="spellEnd"/>
+      <w:r>
+        <w:t xml:space="preserve"> és </w:t>
+      </w:r>
+      <w:proofErr w:type="spellStart"/>
+      <w:r>
         <w:t>HorizontalMap</w:t>
       </w:r>
       <w:proofErr w:type="spellEnd"/>
       <w:r>
-        <w:rPr>
-          <w:lang w:val="en-US"/>
-        </w:rPr>
-        <w:t>.</w:t>
-      </w:r>
-    </w:p>
-    <w:p>
-      <w:r>
-        <w:rPr>
-          <w:rStyle w:val="Cmsor3Char"/>
-        </w:rPr>
-        <w:t>3.2</w:t>
-      </w:r>
-      <w:r>
-        <w:t xml:space="preserve"> </w:t>
-      </w:r>
-      <w:r>
-        <w:t>Implementálás, programban való elhelyezés, beüzemelés</w:t>
-      </w:r>
-    </w:p>
-    <w:p>
-      <w:r>
-        <w:t>3.</w:t>
-      </w:r>
-      <w:r>
-        <w:t>3</w:t>
-      </w:r>
-      <w:r>
-        <w:t xml:space="preserve"> </w:t>
-      </w:r>
-      <w:proofErr w:type="spellStart"/>
-      <w:r>
-        <w:t>Alkazattal</w:t>
-      </w:r>
-      <w:proofErr w:type="spellEnd"/>
-      <w:r>
-        <w:t xml:space="preserve"> való bővítés</w:t>
-      </w:r>
-    </w:p>
-    <w:p>
-      <w:pPr>
-        <w:pStyle w:val="Cmsor2"/>
-      </w:pPr>
-      <w:bookmarkStart w:id="26" w:name="_Toc214202936"/>
-      <w:r>
-        <w:t>4.</w:t>
-      </w:r>
-      <w:r>
-        <w:t xml:space="preserve"> </w:t>
-      </w:r>
-      <w:r>
-        <w:t>Rajzoló algoritmus</w:t>
-      </w:r>
-      <w:bookmarkEnd w:id="26"/>
-    </w:p>
-    <w:p>
-      <w:r>
-        <w:t>4.1 Implementálás, programban való elhelyezés, beüzemelés</w:t>
-      </w:r>
-    </w:p>
-    <w:p>
+        <w:t xml:space="preserve"> együttese</w:t>
+      </w:r>
+      <w:r>
+        <w:t xml:space="preserve">, </w:t>
+      </w:r>
+      <w:r>
+        <w:t>a kevesebb számítási kapacitás eléréséért</w:t>
+      </w:r>
+      <w:r>
+        <w:t>, és azért</w:t>
+      </w:r>
+      <w:r>
+        <w:t>,</w:t>
+      </w:r>
+      <w:r>
+        <w:t xml:space="preserve"> hogy ezt a kettőt egy helyen kezeljük</w:t>
+      </w:r>
+      <w:r>
+        <w:t xml:space="preserve">. </w:t>
+      </w:r>
+    </w:p>
+    <w:p>
+      <w:r>
+        <w:t xml:space="preserve">Hogy jelzi a </w:t>
+      </w:r>
+      <w:proofErr w:type="gramStart"/>
+      <w:r>
+        <w:t>játék</w:t>
+      </w:r>
+      <w:proofErr w:type="gramEnd"/>
+      <w:r>
+        <w:t xml:space="preserve"> ha felismert egy alakzatot?</w:t>
+      </w:r>
+    </w:p>
+    <w:p>
+      <w:r>
+        <w:t xml:space="preserve">Hogyan bővíthetjük a </w:t>
+      </w:r>
+      <w:proofErr w:type="spellStart"/>
+      <w:r>
+        <w:t>template-eket</w:t>
+      </w:r>
+      <w:proofErr w:type="spellEnd"/>
+      <w:r>
+        <w:t>?</w:t>
+      </w:r>
+    </w:p>
+    <w:p>
+      <w:r>
+        <w:t>Mi alapján állítjuk be miket ismerhessen fel a program?</w:t>
+      </w:r>
+    </w:p>
+    <w:p>
+      <w:r>
+        <w:t>Alapvető ismert felismerési hibák</w:t>
+      </w:r>
+    </w:p>
+    <w:p>
+      <w:r>
+        <w:t>(</w:t>
+      </w:r>
+      <w:r>
+        <w:t xml:space="preserve">Implementálás, programban való elhelyezés, beüzemelés, alakzat </w:t>
+      </w:r>
+      <w:proofErr w:type="spellStart"/>
+      <w:r>
+        <w:t>bovites</w:t>
+      </w:r>
+      <w:proofErr w:type="spellEnd"/>
+      <w:r>
+        <w:t>)</w:t>
+      </w:r>
+    </w:p>
+    <w:p>
+      <w:pPr>
+        <w:pStyle w:val="Cmsor3"/>
+      </w:pPr>
       <w:r>
         <w:t>4.2 Működése</w:t>
       </w:r>
     </w:p>
     <w:p>
+      <w:pPr>
+        <w:pStyle w:val="Cmsor3"/>
+      </w:pPr>
       <w:r>
         <w:t>4.3 Eredmény kezelése</w:t>
       </w:r>

</xml_diff>

<commit_message>
dolgozat update precision érték last modified
</commit_message>
<xml_diff>
--- a/documentation/FormaiAjanlottSzakdolgozat.docx
+++ b/documentation/FormaiAjanlottSzakdolgozat.docx
@@ -9832,14 +9832,27 @@
         <w:pStyle w:val="Kpalrs"/>
         <w:jc w:val="center"/>
       </w:pPr>
-      <w:fldSimple w:instr=" SEQ ábra \* ARABIC ">
-        <w:r>
-          <w:rPr>
-            <w:noProof/>
-          </w:rPr>
-          <w:t>3</w:t>
-        </w:r>
-      </w:fldSimple>
+      <w:r>
+        <w:fldChar w:fldCharType="begin"/>
+      </w:r>
+      <w:r>
+        <w:instrText xml:space="preserve"> SEQ ábra \* ARABIC </w:instrText>
+      </w:r>
+      <w:r>
+        <w:fldChar w:fldCharType="separate"/>
+      </w:r>
+      <w:r>
+        <w:rPr>
+          <w:noProof/>
+        </w:rPr>
+        <w:t>3</w:t>
+      </w:r>
+      <w:r>
+        <w:rPr>
+          <w:noProof/>
+        </w:rPr>
+        <w:fldChar w:fldCharType="end"/>
+      </w:r>
       <w:r>
         <w:t>. ábra</w:t>
       </w:r>
@@ -10104,14 +10117,27 @@
         <w:pStyle w:val="Kpalrs"/>
         <w:jc w:val="center"/>
       </w:pPr>
-      <w:fldSimple w:instr=" SEQ táblázat \* ARABIC ">
-        <w:r>
-          <w:rPr>
-            <w:noProof/>
-          </w:rPr>
-          <w:t>1</w:t>
-        </w:r>
-      </w:fldSimple>
+      <w:r>
+        <w:fldChar w:fldCharType="begin"/>
+      </w:r>
+      <w:r>
+        <w:instrText xml:space="preserve"> SEQ táblázat \* ARABIC </w:instrText>
+      </w:r>
+      <w:r>
+        <w:fldChar w:fldCharType="separate"/>
+      </w:r>
+      <w:r>
+        <w:rPr>
+          <w:noProof/>
+        </w:rPr>
+        <w:t>1</w:t>
+      </w:r>
+      <w:r>
+        <w:rPr>
+          <w:noProof/>
+        </w:rPr>
+        <w:fldChar w:fldCharType="end"/>
+      </w:r>
       <w:r>
         <w:t>. táblázat</w:t>
       </w:r>
@@ -10461,14 +10487,27 @@
         <w:pStyle w:val="Kpalrs"/>
         <w:jc w:val="center"/>
       </w:pPr>
-      <w:fldSimple w:instr=" SEQ ábra \* ARABIC ">
-        <w:r>
-          <w:rPr>
-            <w:noProof/>
-          </w:rPr>
-          <w:t>4</w:t>
-        </w:r>
-      </w:fldSimple>
+      <w:r>
+        <w:fldChar w:fldCharType="begin"/>
+      </w:r>
+      <w:r>
+        <w:instrText xml:space="preserve"> SEQ ábra \* ARABIC </w:instrText>
+      </w:r>
+      <w:r>
+        <w:fldChar w:fldCharType="separate"/>
+      </w:r>
+      <w:r>
+        <w:rPr>
+          <w:noProof/>
+        </w:rPr>
+        <w:t>4</w:t>
+      </w:r>
+      <w:r>
+        <w:rPr>
+          <w:noProof/>
+        </w:rPr>
+        <w:fldChar w:fldCharType="end"/>
+      </w:r>
       <w:r>
         <w:t>. ábra</w:t>
       </w:r>
@@ -10811,14 +10850,27 @@
         <w:pStyle w:val="Kpalrs"/>
         <w:jc w:val="center"/>
       </w:pPr>
-      <w:fldSimple w:instr=" SEQ táblázat \* ARABIC ">
-        <w:r>
-          <w:rPr>
-            <w:noProof/>
-          </w:rPr>
-          <w:t>2</w:t>
-        </w:r>
-      </w:fldSimple>
+      <w:r>
+        <w:fldChar w:fldCharType="begin"/>
+      </w:r>
+      <w:r>
+        <w:instrText xml:space="preserve"> SEQ táblázat \* ARABIC </w:instrText>
+      </w:r>
+      <w:r>
+        <w:fldChar w:fldCharType="separate"/>
+      </w:r>
+      <w:r>
+        <w:rPr>
+          <w:noProof/>
+        </w:rPr>
+        <w:t>2</w:t>
+      </w:r>
+      <w:r>
+        <w:rPr>
+          <w:noProof/>
+        </w:rPr>
+        <w:fldChar w:fldCharType="end"/>
+      </w:r>
       <w:r>
         <w:t>. táblázat</w:t>
       </w:r>
@@ -10939,14 +10991,27 @@
         <w:pStyle w:val="Kpalrs"/>
         <w:jc w:val="center"/>
       </w:pPr>
-      <w:fldSimple w:instr=" SEQ táblázat \* ARABIC ">
-        <w:r>
-          <w:rPr>
-            <w:noProof/>
-          </w:rPr>
-          <w:t>3</w:t>
-        </w:r>
-      </w:fldSimple>
+      <w:r>
+        <w:fldChar w:fldCharType="begin"/>
+      </w:r>
+      <w:r>
+        <w:instrText xml:space="preserve"> SEQ táblázat \* ARABIC </w:instrText>
+      </w:r>
+      <w:r>
+        <w:fldChar w:fldCharType="separate"/>
+      </w:r>
+      <w:r>
+        <w:rPr>
+          <w:noProof/>
+        </w:rPr>
+        <w:t>3</w:t>
+      </w:r>
+      <w:r>
+        <w:rPr>
+          <w:noProof/>
+        </w:rPr>
+        <w:fldChar w:fldCharType="end"/>
+      </w:r>
       <w:r>
         <w:t>. táblázat</w:t>
       </w:r>
@@ -11071,14 +11136,27 @@
         <w:pStyle w:val="Kpalrs"/>
         <w:jc w:val="center"/>
       </w:pPr>
-      <w:fldSimple w:instr=" SEQ táblázat \* ARABIC ">
-        <w:r>
-          <w:rPr>
-            <w:noProof/>
-          </w:rPr>
-          <w:t>4</w:t>
-        </w:r>
-      </w:fldSimple>
+      <w:r>
+        <w:fldChar w:fldCharType="begin"/>
+      </w:r>
+      <w:r>
+        <w:instrText xml:space="preserve"> SEQ táblázat \* ARABIC </w:instrText>
+      </w:r>
+      <w:r>
+        <w:fldChar w:fldCharType="separate"/>
+      </w:r>
+      <w:r>
+        <w:rPr>
+          <w:noProof/>
+        </w:rPr>
+        <w:t>4</w:t>
+      </w:r>
+      <w:r>
+        <w:rPr>
+          <w:noProof/>
+        </w:rPr>
+        <w:fldChar w:fldCharType="end"/>
+      </w:r>
       <w:r>
         <w:t>. táblázat</w:t>
       </w:r>
@@ -11310,14 +11388,24 @@
           <w:szCs w:val="15"/>
         </w:rPr>
       </w:pPr>
-      <w:fldSimple w:instr=" SEQ ábra \* ARABIC ">
-        <w:r>
-          <w:rPr>
-            <w:noProof/>
-          </w:rPr>
-          <w:t>5</w:t>
-        </w:r>
-      </w:fldSimple>
+      <w:r>
+        <w:fldChar w:fldCharType="begin"/>
+      </w:r>
+      <w:r>
+        <w:instrText xml:space="preserve"> SEQ ábra \* ARABIC </w:instrText>
+      </w:r>
+      <w:r>
+        <w:fldChar w:fldCharType="separate"/>
+      </w:r>
+      <w:r>
+        <w:rPr>
+          <w:noProof/>
+        </w:rPr>
+        <w:t>5</w:t>
+      </w:r>
+      <w:r>
+        <w:fldChar w:fldCharType="end"/>
+      </w:r>
       <w:r>
         <w:t>. ábra</w:t>
       </w:r>
@@ -12855,14 +12943,24 @@
           <w:szCs w:val="15"/>
         </w:rPr>
       </w:pPr>
-      <w:fldSimple w:instr=" SEQ ábra \* ARABIC ">
-        <w:r>
-          <w:rPr>
-            <w:noProof/>
-          </w:rPr>
-          <w:t>6</w:t>
-        </w:r>
-      </w:fldSimple>
+      <w:r>
+        <w:fldChar w:fldCharType="begin"/>
+      </w:r>
+      <w:r>
+        <w:instrText xml:space="preserve"> SEQ ábra \* ARABIC </w:instrText>
+      </w:r>
+      <w:r>
+        <w:fldChar w:fldCharType="separate"/>
+      </w:r>
+      <w:r>
+        <w:rPr>
+          <w:noProof/>
+        </w:rPr>
+        <w:t>6</w:t>
+      </w:r>
+      <w:r>
+        <w:fldChar w:fldCharType="end"/>
+      </w:r>
       <w:r>
         <w:t>. ábra</w:t>
       </w:r>
@@ -13540,6 +13638,204 @@
       <w:r>
         <w:t>Mi alapján állítjuk be miket ismerhessen fel a program?</w:t>
       </w:r>
+      <w:r>
+        <w:t xml:space="preserve"> A projektben</w:t>
+      </w:r>
+      <w:r>
+        <w:t xml:space="preserve"> a </w:t>
+      </w:r>
+      <w:proofErr w:type="spellStart"/>
+      <w:r>
+        <w:t>DrawingRecognition</w:t>
+      </w:r>
+      <w:proofErr w:type="spellEnd"/>
+      <w:r>
+        <w:t xml:space="preserve"> script-</w:t>
+      </w:r>
+      <w:proofErr w:type="spellStart"/>
+      <w:r>
+        <w:t>jében</w:t>
+      </w:r>
+      <w:proofErr w:type="spellEnd"/>
+      <w:r>
+        <w:t xml:space="preserve"> lehet egyelőre csak kóddal beállítani </w:t>
+      </w:r>
+      <w:commentRangeStart w:id="35"/>
+      <w:r>
+        <w:t>adathalmazt</w:t>
+      </w:r>
+      <w:commentRangeEnd w:id="35"/>
+      <w:r>
+        <w:rPr>
+          <w:rStyle w:val="Jegyzethivatkozs"/>
+        </w:rPr>
+        <w:commentReference w:id="35"/>
+      </w:r>
+      <w:r>
+        <w:t xml:space="preserve">. Ezekből az előre beállított adathalmazokból lehet egyszerre több is betöltve a projektbe, és egy környezeti változótól függővé lehet tenni is azt, hogy melyik legyen aktív. </w:t>
+      </w:r>
+      <w:r>
+        <w:t>H</w:t>
+      </w:r>
+      <w:r>
+        <w:t>a</w:t>
+      </w:r>
+      <w:r>
+        <w:t xml:space="preserve"> például</w:t>
+      </w:r>
+      <w:r>
+        <w:t xml:space="preserve"> ez egyik könyvtárban a kör és négyzet van, a másikban pedig csillag és kereszt, akkor ezeket a program futásának valamelyik hatására, például pályaváltásnál cserélhetjük</w:t>
+      </w:r>
+      <w:r>
+        <w:t xml:space="preserve">, és </w:t>
+      </w:r>
+      <w:proofErr w:type="spellStart"/>
+      <w:r>
+        <w:t>onnastól</w:t>
+      </w:r>
+      <w:proofErr w:type="spellEnd"/>
+      <w:r>
+        <w:t xml:space="preserve"> az új alakzatok lesznek felismerhetők. </w:t>
+      </w:r>
+    </w:p>
+    <w:p>
+      <w:pPr>
+        <w:rPr>
+          <w:lang w:val="en-US"/>
+        </w:rPr>
+      </w:pPr>
+      <w:r>
+        <w:t xml:space="preserve">Ilyen könyvtárakat inicializálhatunk, és tetszőleges számú karakter mintát is tehetünk beléjük. Ezeket el lehet látni névvel is, hogy könnyebben azonosíthatóak legyenek. Miután inicializáltuk a karakter könyvtárakat, be kell állítanunk a Bitmap-ek súlyát, amit a </w:t>
+      </w:r>
+      <w:proofErr w:type="spellStart"/>
+      <w:proofErr w:type="gramStart"/>
+      <w:r>
+        <w:t>setWeights</w:t>
+      </w:r>
+      <w:proofErr w:type="spellEnd"/>
+      <w:r>
+        <w:t>(</w:t>
+      </w:r>
+      <w:proofErr w:type="gramEnd"/>
+      <w:r>
+        <w:t xml:space="preserve">) függvényben kell megtennünk 4db </w:t>
+      </w:r>
+      <w:proofErr w:type="spellStart"/>
+      <w:r>
+        <w:t>double</w:t>
+      </w:r>
+      <w:proofErr w:type="spellEnd"/>
+      <w:r>
+        <w:t xml:space="preserve"> érték megadásával (0.0-1.0 tartományban) melyek rendre a </w:t>
+      </w:r>
+      <w:proofErr w:type="spellStart"/>
+      <w:r>
+        <w:rPr>
+          <w:i/>
+          <w:iCs/>
+        </w:rPr>
+        <w:t>circleMapWeight</w:t>
+      </w:r>
+      <w:proofErr w:type="spellEnd"/>
+      <w:r>
+        <w:t xml:space="preserve">, </w:t>
+      </w:r>
+      <w:proofErr w:type="spellStart"/>
+      <w:r>
+        <w:rPr>
+          <w:i/>
+          <w:iCs/>
+        </w:rPr>
+        <w:t>gridMapWeight</w:t>
+      </w:r>
+      <w:proofErr w:type="spellEnd"/>
+      <w:r>
+        <w:t xml:space="preserve">, </w:t>
+      </w:r>
+      <w:proofErr w:type="spellStart"/>
+      <w:r>
+        <w:rPr>
+          <w:i/>
+          <w:iCs/>
+        </w:rPr>
+        <w:t>horizontalMapWeight</w:t>
+      </w:r>
+      <w:proofErr w:type="spellEnd"/>
+      <w:r>
+        <w:t>,</w:t>
+      </w:r>
+      <w:r>
+        <w:t xml:space="preserve"> </w:t>
+      </w:r>
+      <w:proofErr w:type="spellStart"/>
+      <w:r>
+        <w:rPr>
+          <w:i/>
+          <w:iCs/>
+        </w:rPr>
+        <w:t>verticalMapWeight</w:t>
+      </w:r>
+      <w:proofErr w:type="spellEnd"/>
+      <w:r>
+        <w:rPr>
+          <w:i/>
+          <w:iCs/>
+        </w:rPr>
+        <w:t xml:space="preserve">. </w:t>
+      </w:r>
+      <w:r>
+        <w:t xml:space="preserve">Ezen értékek beállítása azt befolyásolja, hogy melyik Bitmap egyezési pontszámát mennyire vesszük figyelembe az input és a könyvtár elemei közti összehasonlítás során. </w:t>
+      </w:r>
+      <w:proofErr w:type="spellStart"/>
+      <w:r>
+        <w:t>Eztuán</w:t>
+      </w:r>
+      <w:proofErr w:type="spellEnd"/>
+      <w:r>
+        <w:t xml:space="preserve"> végül be kell állítanunk a </w:t>
+      </w:r>
+      <w:proofErr w:type="spellStart"/>
+      <w:r>
+        <w:rPr>
+          <w:i/>
+          <w:iCs/>
+        </w:rPr>
+        <w:t>precision</w:t>
+      </w:r>
+      <w:proofErr w:type="spellEnd"/>
+      <w:r>
+        <w:rPr>
+          <w:i/>
+          <w:iCs/>
+        </w:rPr>
+        <w:t xml:space="preserve"> </w:t>
+      </w:r>
+      <w:r>
+        <w:t xml:space="preserve">értékét is, mely a hibahatár növelését eredményezi. Ennek alacsonyra állítása kevésbé </w:t>
+      </w:r>
+      <w:r>
+        <w:t xml:space="preserve">pontos, viszont gyorsan rajzolt karakterek azonosítására hasznos, míg a magasabb érték nagyon pontos egyezést fog elvárni az inputtó. Ez nem jelenti azt, hogy minden inputra pontosan azt a mintát fogja azonosítani a program amire tényleg hasonlít, ugyanúgy a leginkább hasonlót fogja választani, </w:t>
+      </w:r>
+      <w:proofErr w:type="gramStart"/>
+      <w:r>
+        <w:t>viszont</w:t>
+      </w:r>
+      <w:proofErr w:type="gramEnd"/>
+      <w:r>
+        <w:t xml:space="preserve"> ha a felhasználó csúnyán rajzol egy kört, az a magas </w:t>
+      </w:r>
+      <w:proofErr w:type="spellStart"/>
+      <w:r>
+        <w:rPr>
+          <w:i/>
+          <w:iCs/>
+        </w:rPr>
+        <w:t>precision</w:t>
+      </w:r>
+      <w:proofErr w:type="spellEnd"/>
+      <w:r>
+        <w:t xml:space="preserve"> érték miatt azonosítható lehet téglalappal, ha nem tökéletes kör alakú az input.</w:t>
+      </w:r>
     </w:p>
     <w:p>
       <w:r>
@@ -13582,7 +13878,7 @@
           <w:color w:val="000000" w:themeColor="text1"/>
         </w:rPr>
       </w:pPr>
-      <w:bookmarkStart w:id="35" w:name="_Toc215041145"/>
+      <w:bookmarkStart w:id="36" w:name="_Toc215041145"/>
       <w:r>
         <w:rPr>
           <w:color w:val="000000" w:themeColor="text1"/>
@@ -13590,7 +13886,7 @@
         <w:lastRenderedPageBreak/>
         <w:t>Összefoglalás</w:t>
       </w:r>
-      <w:bookmarkEnd w:id="35"/>
+      <w:bookmarkEnd w:id="36"/>
     </w:p>
     <w:p>
       <w:r>
@@ -13635,7 +13931,7 @@
           <w:color w:val="000000" w:themeColor="text1"/>
         </w:rPr>
       </w:pPr>
-      <w:bookmarkStart w:id="36" w:name="_Toc215041146"/>
+      <w:bookmarkStart w:id="37" w:name="_Toc215041146"/>
       <w:r>
         <w:rPr>
           <w:color w:val="000000" w:themeColor="text1"/>
@@ -13643,7 +13939,7 @@
         <w:lastRenderedPageBreak/>
         <w:t>Irodalomjegyzék</w:t>
       </w:r>
-      <w:bookmarkEnd w:id="36"/>
+      <w:bookmarkEnd w:id="37"/>
     </w:p>
     <w:p>
       <w:r>
@@ -13714,12 +14010,12 @@
       <w:pPr>
         <w:pStyle w:val="Cmsor1"/>
       </w:pPr>
-      <w:bookmarkStart w:id="37" w:name="_Toc215041147"/>
+      <w:bookmarkStart w:id="38" w:name="_Toc215041147"/>
       <w:r>
         <w:lastRenderedPageBreak/>
         <w:t>Köszönetnyilvánítás</w:t>
       </w:r>
-      <w:bookmarkEnd w:id="37"/>
+      <w:bookmarkEnd w:id="38"/>
     </w:p>
     <w:p>
       <w:pPr>
@@ -13774,12 +14070,12 @@
       <w:pPr>
         <w:pStyle w:val="Cmsor1"/>
       </w:pPr>
-      <w:bookmarkStart w:id="38" w:name="_Toc215041148"/>
+      <w:bookmarkStart w:id="39" w:name="_Toc215041148"/>
       <w:r>
         <w:lastRenderedPageBreak/>
         <w:t>Nyilatkozat</w:t>
       </w:r>
-      <w:bookmarkEnd w:id="38"/>
+      <w:bookmarkEnd w:id="39"/>
     </w:p>
     <w:p>
       <w:pPr>
@@ -13940,12 +14236,12 @@
       <w:pPr>
         <w:pStyle w:val="Cmsor1"/>
       </w:pPr>
-      <w:bookmarkStart w:id="39" w:name="_Toc215041149"/>
+      <w:bookmarkStart w:id="40" w:name="_Toc215041149"/>
       <w:r>
         <w:lastRenderedPageBreak/>
         <w:t>Mellékletek</w:t>
       </w:r>
-      <w:bookmarkEnd w:id="39"/>
+      <w:bookmarkEnd w:id="40"/>
     </w:p>
     <w:p>
       <w:pPr>
@@ -14040,24 +14336,47 @@
       </w:r>
     </w:p>
   </w:comment>
+  <w:comment w:id="35" w:author="Patrik Puskás" w:date="2025-11-26T10:56:00Z" w:initials="PP">
+    <w:p>
+      <w:pPr>
+        <w:jc w:val="left"/>
+      </w:pPr>
+      <w:r>
+        <w:rPr>
+          <w:rStyle w:val="Jegyzethivatkozs"/>
+        </w:rPr>
+        <w:annotationRef/>
+      </w:r>
+      <w:r>
+        <w:rPr>
+          <w:sz w:val="20"/>
+          <w:szCs w:val="20"/>
+        </w:rPr>
+        <w:t>Bővítés esetén ezt majd lehetne a felhasználó által feltöltött file-okkal is</w:t>
+      </w:r>
+    </w:p>
+  </w:comment>
 </w:comments>
 </file>
 
 <file path=word/commentsExtended.xml><?xml version="1.0" encoding="utf-8"?>
 <w15:commentsEx xmlns:wpc="http://schemas.microsoft.com/office/word/2010/wordprocessingCanvas" xmlns:cx="http://schemas.microsoft.com/office/drawing/2014/chartex" xmlns:cx1="http://schemas.microsoft.com/office/drawing/2015/9/8/chartex" xmlns:cx2="http://schemas.microsoft.com/office/drawing/2015/10/21/chartex" xmlns:cx3="http://schemas.microsoft.com/office/drawing/2016/5/9/chartex" xmlns:cx4="http://schemas.microsoft.com/office/drawing/2016/5/10/chartex" xmlns:cx5="http://schemas.microsoft.com/office/drawing/2016/5/11/chartex" xmlns:cx6="http://schemas.microsoft.com/office/drawing/2016/5/12/chartex" xmlns:cx7="http://schemas.microsoft.com/office/drawing/2016/5/13/chartex" xmlns:cx8="http://schemas.microsoft.com/office/drawing/2016/5/14/chartex" xmlns:mc="http://schemas.openxmlformats.org/markup-compatibility/2006" xmlns:aink="http://schemas.microsoft.com/office/drawing/2016/ink" xmlns:am3d="http://schemas.microsoft.com/office/drawing/2017/model3d" xmlns:o="urn:schemas-microsoft-com:office:office" xmlns:oel="http://schemas.microsoft.com/office/2019/extlst" xmlns:r="http://schemas.openxmlformats.org/officeDocument/2006/relationships" xmlns:m="http://schemas.openxmlformats.org/officeDocument/2006/math" xmlns:v="urn:schemas-microsoft-com:vml" xmlns:wp14="http://schemas.microsoft.com/office/word/2010/wordprocessingDrawing" xmlns:wp="http://schemas.openxmlformats.org/drawingml/2006/wordprocessingDrawing" xmlns:w10="urn:schemas-microsoft-com:office:word" xmlns:w="http://schemas.openxmlformats.org/wordprocessingml/2006/main" xmlns:w14="http://schemas.microsoft.com/office/word/2010/wordml" xmlns:w15="http://schemas.microsoft.com/office/word/2012/wordml" xmlns:w16cex="http://schemas.microsoft.com/office/word/2018/wordml/cex" xmlns:w16cid="http://schemas.microsoft.com/office/word/2016/wordml/cid" xmlns:w16="http://schemas.microsoft.com/office/word/2018/wordml" xmlns:w16du="http://schemas.microsoft.com/office/word/2023/wordml/word16du" xmlns:w16sdtdh="http://schemas.microsoft.com/office/word/2020/wordml/sdtdatahash" xmlns:w16sdtfl="http://schemas.microsoft.com/office/word/2024/wordml/sdtformatlock" xmlns:w16se="http://schemas.microsoft.com/office/word/2015/wordml/symex" xmlns:wpg="http://schemas.microsoft.com/office/word/2010/wordprocessingGroup" xmlns:wpi="http://schemas.microsoft.com/office/word/2010/wordprocessingInk" xmlns:wne="http://schemas.microsoft.com/office/word/2006/wordml" xmlns:wps="http://schemas.microsoft.com/office/word/2010/wordprocessingShape" mc:Ignorable="w14 w15 w16se w16cid w16 w16cex w16sdtdh w16sdtfl w16du wp14">
   <w15:commentEx w15:paraId="0D6B25CB" w15:done="0"/>
+  <w15:commentEx w15:paraId="19228F67" w15:done="0"/>
 </w15:commentsEx>
 </file>
 
 <file path=word/commentsExtensible.xml><?xml version="1.0" encoding="utf-8"?>
 <w16cex:commentsExtensible xmlns:wpc="http://schemas.microsoft.com/office/word/2010/wordprocessingCanvas" xmlns:cx="http://schemas.microsoft.com/office/drawing/2014/chartex" xmlns:cx1="http://schemas.microsoft.com/office/drawing/2015/9/8/chartex" xmlns:cx2="http://schemas.microsoft.com/office/drawing/2015/10/21/chartex" xmlns:cx3="http://schemas.microsoft.com/office/drawing/2016/5/9/chartex" xmlns:cx4="http://schemas.microsoft.com/office/drawing/2016/5/10/chartex" xmlns:cx5="http://schemas.microsoft.com/office/drawing/2016/5/11/chartex" xmlns:cx6="http://schemas.microsoft.com/office/drawing/2016/5/12/chartex" xmlns:cx7="http://schemas.microsoft.com/office/drawing/2016/5/13/chartex" xmlns:cx8="http://schemas.microsoft.com/office/drawing/2016/5/14/chartex" xmlns:cr="http://schemas.microsoft.com/office/comments/2020/reactions" xmlns:mc="http://schemas.openxmlformats.org/markup-compatibility/2006" xmlns:aink="http://schemas.microsoft.com/office/drawing/2016/ink" xmlns:am3d="http://schemas.microsoft.com/office/drawing/2017/model3d" xmlns:o="urn:schemas-microsoft-com:office:office" xmlns:oel="http://schemas.microsoft.com/office/2019/extlst" xmlns:r="http://schemas.openxmlformats.org/officeDocument/2006/relationships" xmlns:m="http://schemas.openxmlformats.org/officeDocument/2006/math" xmlns:v="urn:schemas-microsoft-com:vml" xmlns:wp14="http://schemas.microsoft.com/office/word/2010/wordprocessingDrawing" xmlns:wp="http://schemas.openxmlformats.org/drawingml/2006/wordprocessingDrawing" xmlns:w10="urn:schemas-microsoft-com:office:word" xmlns:w="http://schemas.openxmlformats.org/wordprocessingml/2006/main" xmlns:w14="http://schemas.microsoft.com/office/word/2010/wordml" xmlns:w15="http://schemas.microsoft.com/office/word/2012/wordml" xmlns:w16cex="http://schemas.microsoft.com/office/word/2018/wordml/cex" xmlns:w16cid="http://schemas.microsoft.com/office/word/2016/wordml/cid" xmlns:w16="http://schemas.microsoft.com/office/word/2018/wordml" xmlns:w16du="http://schemas.microsoft.com/office/word/2023/wordml/word16du" xmlns:w16sdtdh="http://schemas.microsoft.com/office/word/2020/wordml/sdtdatahash" xmlns:w16sdtfl="http://schemas.microsoft.com/office/word/2024/wordml/sdtformatlock" xmlns:w16se="http://schemas.microsoft.com/office/word/2015/wordml/symex" xmlns:wpg="http://schemas.microsoft.com/office/word/2010/wordprocessingGroup" xmlns:wpi="http://schemas.microsoft.com/office/word/2010/wordprocessingInk" xmlns:wne="http://schemas.microsoft.com/office/word/2006/wordml" xmlns:wps="http://schemas.microsoft.com/office/word/2010/wordprocessingShape" mc:Ignorable="w14 w15 w16se w16cid w16 w16cex w16sdtdh w16sdtfl cr w16du wp14">
   <w16cex:commentExtensible w16cex:durableId="6F3B7831" w16cex:dateUtc="2025-11-24T10:17:00Z"/>
+  <w16cex:commentExtensible w16cex:durableId="16A13678" w16cex:dateUtc="2025-11-26T09:56:00Z"/>
 </w16cex:commentsExtensible>
 </file>
 
 <file path=word/commentsIds.xml><?xml version="1.0" encoding="utf-8"?>
 <w16cid:commentsIds xmlns:wpc="http://schemas.microsoft.com/office/word/2010/wordprocessingCanvas" xmlns:cx="http://schemas.microsoft.com/office/drawing/2014/chartex" xmlns:cx1="http://schemas.microsoft.com/office/drawing/2015/9/8/chartex" xmlns:cx2="http://schemas.microsoft.com/office/drawing/2015/10/21/chartex" xmlns:cx3="http://schemas.microsoft.com/office/drawing/2016/5/9/chartex" xmlns:cx4="http://schemas.microsoft.com/office/drawing/2016/5/10/chartex" xmlns:cx5="http://schemas.microsoft.com/office/drawing/2016/5/11/chartex" xmlns:cx6="http://schemas.microsoft.com/office/drawing/2016/5/12/chartex" xmlns:cx7="http://schemas.microsoft.com/office/drawing/2016/5/13/chartex" xmlns:cx8="http://schemas.microsoft.com/office/drawing/2016/5/14/chartex" xmlns:mc="http://schemas.openxmlformats.org/markup-compatibility/2006" xmlns:aink="http://schemas.microsoft.com/office/drawing/2016/ink" xmlns:am3d="http://schemas.microsoft.com/office/drawing/2017/model3d" xmlns:o="urn:schemas-microsoft-com:office:office" xmlns:oel="http://schemas.microsoft.com/office/2019/extlst" xmlns:r="http://schemas.openxmlformats.org/officeDocument/2006/relationships" xmlns:m="http://schemas.openxmlformats.org/officeDocument/2006/math" xmlns:v="urn:schemas-microsoft-com:vml" xmlns:wp14="http://schemas.microsoft.com/office/word/2010/wordprocessingDrawing" xmlns:wp="http://schemas.openxmlformats.org/drawingml/2006/wordprocessingDrawing" xmlns:w10="urn:schemas-microsoft-com:office:word" xmlns:w="http://schemas.openxmlformats.org/wordprocessingml/2006/main" xmlns:w14="http://schemas.microsoft.com/office/word/2010/wordml" xmlns:w15="http://schemas.microsoft.com/office/word/2012/wordml" xmlns:w16cex="http://schemas.microsoft.com/office/word/2018/wordml/cex" xmlns:w16cid="http://schemas.microsoft.com/office/word/2016/wordml/cid" xmlns:w16="http://schemas.microsoft.com/office/word/2018/wordml" xmlns:w16du="http://schemas.microsoft.com/office/word/2023/wordml/word16du" xmlns:w16sdtdh="http://schemas.microsoft.com/office/word/2020/wordml/sdtdatahash" xmlns:w16sdtfl="http://schemas.microsoft.com/office/word/2024/wordml/sdtformatlock" xmlns:w16se="http://schemas.microsoft.com/office/word/2015/wordml/symex" xmlns:wpg="http://schemas.microsoft.com/office/word/2010/wordprocessingGroup" xmlns:wpi="http://schemas.microsoft.com/office/word/2010/wordprocessingInk" xmlns:wne="http://schemas.microsoft.com/office/word/2006/wordml" xmlns:wps="http://schemas.microsoft.com/office/word/2010/wordprocessingShape" mc:Ignorable="w14 w15 w16se w16cid w16 w16cex w16sdtdh w16sdtfl w16du wp14">
   <w16cid:commentId w16cid:paraId="0D6B25CB" w16cid:durableId="6F3B7831"/>
+  <w16cid:commentId w16cid:paraId="19228F67" w16cid:durableId="16A13678"/>
 </w16cid:commentsIds>
 </file>
 

</xml_diff>

<commit_message>
dolgozat update és input ellenőrzés rajznál
</commit_message>
<xml_diff>
--- a/documentation/FormaiAjanlottSzakdolgozat.docx
+++ b/documentation/FormaiAjanlottSzakdolgozat.docx
@@ -13814,13 +13814,11 @@
         <w:t xml:space="preserve">értékét is, mely a hibahatár növelését eredményezi. Ennek alacsonyra állítása kevésbé </w:t>
       </w:r>
       <w:r>
-        <w:t xml:space="preserve">pontos, viszont gyorsan rajzolt karakterek azonosítására hasznos, míg a magasabb érték nagyon pontos egyezést fog elvárni az inputtó. Ez nem jelenti azt, hogy minden inputra pontosan azt a mintát fogja azonosítani a program amire tényleg hasonlít, ugyanúgy a leginkább hasonlót fogja választani, </w:t>
-      </w:r>
-      <w:proofErr w:type="gramStart"/>
-      <w:r>
-        <w:t>viszont</w:t>
-      </w:r>
-      <w:proofErr w:type="gramEnd"/>
+        <w:t>pontos, viszont gyorsan rajzolt karakterek azonosítására hasznos, míg a magasabb érték nagyon pontos egyezést fog elvárni az inputtó. Ez nem jelenti azt, hogy minden inputra pontosan azt a mintát fogja azonosítani a program amire tényleg hasonlít, ugyanúgy a leginkább hasonlót fogja választani, viszont</w:t>
+      </w:r>
+      <w:r>
+        <w:t>,</w:t>
+      </w:r>
       <w:r>
         <w:t xml:space="preserve"> ha a felhasználó csúnyán rajzol egy kört, az a magas </w:t>
       </w:r>
@@ -13840,6 +13838,87 @@
     <w:p>
       <w:r>
         <w:t>Hogyan hajt végre egy akciót az alakzat felismerésétől? (diagram jó lehet)</w:t>
+      </w:r>
+    </w:p>
+    <w:p>
+      <w:r>
+        <w:t>A karakter könyvtár beállítása után már működőképes is a felismerő algoritmus. Azonban a felismert alakzatok ezen a ponton még nincsenek akciókhoz kötve. Ahhoz, hogy egy lerajzolt kör működésében befolyásolja a játékmenetet</w:t>
+      </w:r>
+      <w:r>
+        <w:t xml:space="preserve"> a dolgozatban létrehoztam a játékosnak egy lövés akciót. Ilyen akciókat bármennyit és </w:t>
+      </w:r>
+      <w:proofErr w:type="spellStart"/>
+      <w:r>
+        <w:t>bármilyet</w:t>
+      </w:r>
+      <w:proofErr w:type="spellEnd"/>
+      <w:r>
+        <w:t xml:space="preserve"> létre lehet hozni, és bármilyen bemeneti követelményt be lehet neki állítani a végrehajtáshoz, egy gomb lenyomást, egér </w:t>
+      </w:r>
+      <w:r>
+        <w:t>kattintást</w:t>
+      </w:r>
+      <w:r>
+        <w:t xml:space="preserve"> stb.</w:t>
+      </w:r>
+      <w:r>
+        <w:t xml:space="preserve"> Jelen esetben egy bizonyos alakzat felismeréséhez </w:t>
+      </w:r>
+      <w:r>
+        <w:t>is lehet társítani bármilyen folyamatot, pályabetöltést, ugrást, lövést, akármit</w:t>
+      </w:r>
+      <w:r>
+        <w:t>.</w:t>
+      </w:r>
+      <w:r>
+        <w:t xml:space="preserve"> </w:t>
+      </w:r>
+    </w:p>
+    <w:p>
+      <w:r>
+        <w:t xml:space="preserve">Ha a rajzolt input egy körrel egyezik meg, akkor az egér irányába </w:t>
+      </w:r>
+      <w:proofErr w:type="spellStart"/>
+      <w:r>
+        <w:t>példányosítunk</w:t>
+      </w:r>
+      <w:proofErr w:type="spellEnd"/>
+      <w:r>
+        <w:t xml:space="preserve"> egy „</w:t>
+      </w:r>
+      <w:proofErr w:type="spellStart"/>
+      <w:r>
+        <w:t>FireBall</w:t>
+      </w:r>
+      <w:proofErr w:type="spellEnd"/>
+      <w:r>
+        <w:t>” objektumot</w:t>
+      </w:r>
+      <w:r>
+        <w:t>,</w:t>
+      </w:r>
+      <w:r>
+        <w:t xml:space="preserve"> amely a játékostól indul, az egérmutató </w:t>
+      </w:r>
+      <w:proofErr w:type="spellStart"/>
+      <w:r>
+        <w:t>rajz</w:t>
+      </w:r>
+      <w:proofErr w:type="spellEnd"/>
+      <w:r>
+        <w:t xml:space="preserve"> </w:t>
+      </w:r>
+      <w:proofErr w:type="spellStart"/>
+      <w:r>
+        <w:t>befejezésekori</w:t>
+      </w:r>
+      <w:proofErr w:type="spellEnd"/>
+      <w:r>
+        <w:t xml:space="preserve"> pozíciójához </w:t>
+      </w:r>
+      <w:r>
+        <w:lastRenderedPageBreak/>
+        <w:t xml:space="preserve">érkezik, és ott lebegve egy rövid ideig sebzést oszt ki az ellenfél objektumoknak útja és pozíciója során is. </w:t>
       </w:r>
     </w:p>
     <w:p>

</xml_diff>

<commit_message>
dolgozat update és csillag rajzhoz funkcio
</commit_message>
<xml_diff>
--- a/documentation/FormaiAjanlottSzakdolgozat.docx
+++ b/documentation/FormaiAjanlottSzakdolgozat.docx
@@ -7125,24 +7125,55 @@
     <w:p>
       <w:pPr>
         <w:pStyle w:val="Cmsor4"/>
+        <w:numPr>
+          <w:ilvl w:val="2"/>
+          <w:numId w:val="21"/>
+        </w:numPr>
       </w:pPr>
       <w:r>
         <w:lastRenderedPageBreak/>
-        <w:t>1</w:t>
-      </w:r>
-      <w:r>
-        <w:t>.1.2 Ellenfél</w:t>
+        <w:t>Ellenfél</w:t>
+      </w:r>
+    </w:p>
+    <w:p>
+      <w:r>
+        <w:t>Enemy prefab nevezetű mintaként elkészített osztályból példányosíthatunk működő ellenfeleket a pályára, melyek ha ütköznek a játékossal, akkor sebzést okoznak neki.</w:t>
+      </w:r>
+    </w:p>
+    <w:p>
+      <w:r>
+        <w:t>Megsemmisülésükkor úgy nevezett „loot table”-jük alapján dobhatnak a pályára „gem”-et, élettöltő szív objektumot, vagy semmit is.</w:t>
       </w:r>
     </w:p>
     <w:p>
       <w:pPr>
         <w:pStyle w:val="Cmsor4"/>
-      </w:pPr>
-      <w:r>
-        <w:t>1</w:t>
-      </w:r>
-      <w:r>
-        <w:t>.1.3 Gyűjthető „gem”-ek</w:t>
+        <w:numPr>
+          <w:ilvl w:val="2"/>
+          <w:numId w:val="21"/>
+        </w:numPr>
+      </w:pPr>
+      <w:r>
+        <w:t>Gyűjthető „gem”-ek</w:t>
+      </w:r>
+    </w:p>
+    <w:p>
+      <w:pPr>
+        <w:rPr>
+          <w:lang w:val="en-US"/>
+        </w:rPr>
+      </w:pPr>
+      <w:r>
+        <w:t xml:space="preserve">A játéktérre időnként véletlenszerűen lekerülő kövek, ezek jelentik a játékosnak a pontot. Ezek összegyűjtésével, a képernyőn látható haladási sáv elkezd felöltődni, és amint tele lesz, az „e” betű </w:t>
+      </w:r>
+      <w:r>
+        <w:t>nyomvatartásával</w:t>
+      </w:r>
+      <w:r>
+        <w:t xml:space="preserve">, vagy egy csillag alakzat sikeres lerajzolásával </w:t>
+      </w:r>
+      <w:r>
+        <w:t>új pályára kerülünk.</w:t>
       </w:r>
     </w:p>
     <w:p>
@@ -7150,6 +7181,7 @@
         <w:pStyle w:val="Cmsor4"/>
       </w:pPr>
       <w:r>
+        <w:lastRenderedPageBreak/>
         <w:t>1</w:t>
       </w:r>
       <w:r>
@@ -7346,36 +7378,33 @@
         <w:t xml:space="preserve">Mindegyik Bitmap másképpen vizsgálja az inputot és futásidőben az összes Bitmap a saját logikája alapján összehasonlítja a mintát az inputtal, és ad rá egy egyezési pontszámot. </w:t>
       </w:r>
       <w:r>
-        <w:t xml:space="preserve">Midegyik map stílusnak megadható egy súlyozás, </w:t>
-      </w:r>
+        <w:t xml:space="preserve">Midegyik map stílusnak megadható egy súlyozás, arra a célra, hogy finomhangolhassuk azt, hogy az adott Bitmap mennyire legyen releváns </w:t>
+      </w:r>
+      <w:r>
+        <w:t xml:space="preserve">az </w:t>
+      </w:r>
+      <w:r>
+        <w:t>eredmény</w:t>
+      </w:r>
+      <w:r>
+        <w:t>pontszám</w:t>
+      </w:r>
+      <w:r>
+        <w:t xml:space="preserve"> </w:t>
+      </w:r>
+      <w:r>
+        <w:t>kiszámításában.</w:t>
+      </w:r>
+      <w:r>
+        <w:t xml:space="preserve"> (SetWeights() függvény a kódban).</w:t>
+      </w:r>
+      <w:r>
+        <w:t xml:space="preserve"> </w:t>
+      </w:r>
+    </w:p>
+    <w:p>
       <w:r>
         <w:lastRenderedPageBreak/>
-        <w:t xml:space="preserve">arra a célra, hogy finomhangolhassuk azt, hogy az adott Bitmap mennyire legyen releváns </w:t>
-      </w:r>
-      <w:r>
-        <w:t xml:space="preserve">az </w:t>
-      </w:r>
-      <w:r>
-        <w:t>eredmény</w:t>
-      </w:r>
-      <w:r>
-        <w:t>pontszám</w:t>
-      </w:r>
-      <w:r>
-        <w:t xml:space="preserve"> </w:t>
-      </w:r>
-      <w:r>
-        <w:t>kiszámításában.</w:t>
-      </w:r>
-      <w:r>
-        <w:t xml:space="preserve"> (SetWeights() függvény a kódban).</w:t>
-      </w:r>
-      <w:r>
-        <w:t xml:space="preserve"> </w:t>
-      </w:r>
-    </w:p>
-    <w:p>
-      <w:r>
         <w:t>Miután mind a négy Bitmap fajta kiértékelte a rajzolt alakzatot, ezeknek az összegét a súly</w:t>
       </w:r>
       <w:r>
@@ -10008,6 +10037,43 @@
       </w:r>
       <w:r>
         <w:t xml:space="preserve"> amely a játékostól indul, az egérmutató rajz befejezésekori pozíciójához érkezik, és ott lebegve egy rövid ideig sebzést oszt ki az ellenfél objektumoknak útja és pozíciója során is. </w:t>
+      </w:r>
+    </w:p>
+    <w:p>
+      <w:pPr>
+        <w:pStyle w:val="Listaszerbekezds"/>
+        <w:numPr>
+          <w:ilvl w:val="0"/>
+          <w:numId w:val="30"/>
+        </w:numPr>
+      </w:pPr>
+      <w:r>
+        <w:rPr>
+          <w:b/>
+          <w:bCs/>
+        </w:rPr>
+        <w:t>Csillag</w:t>
+      </w:r>
+      <w:r>
+        <w:t>:</w:t>
+      </w:r>
+      <w:r>
+        <w:t xml:space="preserve"> Ha a rajzolt input egy csillaggal egyezik meg, akkor a játék ellenőrzi, hogy betelt-e már a haladási csík amit gem-ek felvételével lehet feltölteni. Amennyiben fel van töltve, úgy a játék betölti a következő pályát, azonban ha nincs feltöltve, és úgy próbálunk egy csillagot rajzolni, a debug konzolra kiíródik, hogy „You do</w:t>
+      </w:r>
+      <w:r>
+        <w:t xml:space="preserve"> no</w:t>
+      </w:r>
+      <w:r>
+        <w:t xml:space="preserve">t have enough point to progress!” azaz </w:t>
+      </w:r>
+      <w:r>
+        <w:t xml:space="preserve">„Nincsen elég pontod még a </w:t>
+      </w:r>
+      <w:r>
+        <w:t>továbbhaladáshoz</w:t>
+      </w:r>
+      <w:r>
+        <w:t>!”</w:t>
       </w:r>
     </w:p>
     <w:p>

</xml_diff>

<commit_message>
some update (nem tudom mi volt csak ram szolt a word h mentsem el)
</commit_message>
<xml_diff>
--- a/documentation/FormaiAjanlottSzakdolgozat.docx
+++ b/documentation/FormaiAjanlottSzakdolgozat.docx
@@ -5733,6 +5733,7 @@
       </w:r>
       <w:r>
         <w:rPr>
+          <w:noProof/>
           <w:color w:val="000000" w:themeColor="text1"/>
         </w:rPr>
         <w:t>1</w:t>
@@ -5860,6 +5861,7 @@
       </w:r>
       <w:r>
         <w:rPr>
+          <w:noProof/>
           <w:color w:val="000000" w:themeColor="text1"/>
         </w:rPr>
         <w:t>2</w:t>
@@ -10010,6 +10012,9 @@
         <w:fldChar w:fldCharType="separate"/>
       </w:r>
       <w:r>
+        <w:rPr>
+          <w:noProof/>
+        </w:rPr>
         <w:t>3</w:t>
       </w:r>
       <w:r>
@@ -10343,6 +10348,9 @@
         <w:fldChar w:fldCharType="separate"/>
       </w:r>
       <w:r>
+        <w:rPr>
+          <w:noProof/>
+        </w:rPr>
         <w:t>1</w:t>
       </w:r>
       <w:r>
@@ -10695,6 +10703,9 @@
         <w:fldChar w:fldCharType="separate"/>
       </w:r>
       <w:r>
+        <w:rPr>
+          <w:noProof/>
+        </w:rPr>
         <w:t>4</w:t>
       </w:r>
       <w:r>
@@ -11034,6 +11045,9 @@
         <w:fldChar w:fldCharType="separate"/>
       </w:r>
       <w:r>
+        <w:rPr>
+          <w:noProof/>
+        </w:rPr>
         <w:t>2</w:t>
       </w:r>
       <w:r>
@@ -11205,6 +11219,9 @@
         <w:fldChar w:fldCharType="separate"/>
       </w:r>
       <w:r>
+        <w:rPr>
+          <w:noProof/>
+        </w:rPr>
         <w:t>3</w:t>
       </w:r>
       <w:r>
@@ -11378,6 +11395,9 @@
         <w:fldChar w:fldCharType="separate"/>
       </w:r>
       <w:r>
+        <w:rPr>
+          <w:noProof/>
+        </w:rPr>
         <w:t>4</w:t>
       </w:r>
       <w:r>
@@ -11617,6 +11637,9 @@
         <w:fldChar w:fldCharType="separate"/>
       </w:r>
       <w:r>
+        <w:rPr>
+          <w:noProof/>
+        </w:rPr>
         <w:t>5</w:t>
       </w:r>
       <w:r>
@@ -11955,6 +11978,9 @@
         <w:fldChar w:fldCharType="separate"/>
       </w:r>
       <w:r>
+        <w:rPr>
+          <w:noProof/>
+        </w:rPr>
         <w:t>6</w:t>
       </w:r>
       <w:r>
@@ -13010,6 +13036,9 @@
         <w:fldChar w:fldCharType="separate"/>
       </w:r>
       <w:r>
+        <w:rPr>
+          <w:noProof/>
+        </w:rPr>
         <w:t>7</w:t>
       </w:r>
       <w:r>
@@ -13031,6 +13060,9 @@
         <w:fldChar w:fldCharType="separate"/>
       </w:r>
       <w:r>
+        <w:rPr>
+          <w:noProof/>
+        </w:rPr>
         <w:t>8</w:t>
       </w:r>
       <w:r>
@@ -13052,6 +13084,9 @@
         <w:fldChar w:fldCharType="separate"/>
       </w:r>
       <w:r>
+        <w:rPr>
+          <w:noProof/>
+        </w:rPr>
         <w:t>9</w:t>
       </w:r>
       <w:r>
@@ -13073,6 +13108,9 @@
         <w:fldChar w:fldCharType="separate"/>
       </w:r>
       <w:r>
+        <w:rPr>
+          <w:noProof/>
+        </w:rPr>
         <w:t>10</w:t>
       </w:r>
       <w:r>
@@ -13662,6 +13700,9 @@
         <w:fldChar w:fldCharType="separate"/>
       </w:r>
       <w:r>
+        <w:rPr>
+          <w:noProof/>
+        </w:rPr>
         <w:t>11</w:t>
       </w:r>
       <w:r>

</xml_diff>

<commit_message>
forrasok szabaly szerinti megjelölése
</commit_message>
<xml_diff>
--- a/documentation/FormaiAjanlottSzakdolgozat.docx
+++ b/documentation/FormaiAjanlottSzakdolgozat.docx
@@ -491,6 +491,7 @@
       </w:pPr>
       <w:bookmarkStart w:id="1" w:name="_Toc215147239"/>
       <w:r>
+        <w:lastRenderedPageBreak/>
         <w:t>Tartalmi összefoglaló</w:t>
       </w:r>
       <w:bookmarkEnd w:id="1"/>
@@ -612,15 +613,7 @@
       </w:r>
       <w:proofErr w:type="spellEnd"/>
       <w:r>
-        <w:t xml:space="preserve"> operációsrendszert fókuszáltam, de a </w:t>
-      </w:r>
-      <w:proofErr w:type="spellStart"/>
-      <w:r>
-        <w:t>Unity</w:t>
-      </w:r>
-      <w:proofErr w:type="spellEnd"/>
-      <w:r>
-        <w:t xml:space="preserve"> </w:t>
+        <w:t xml:space="preserve"> operációsrendszert fókuszáltam, de a Unity </w:t>
       </w:r>
       <w:proofErr w:type="spellStart"/>
       <w:r>
@@ -4694,6 +4687,7 @@
       </w:pPr>
       <w:bookmarkStart w:id="9" w:name="_Toc215147247"/>
       <w:r>
+        <w:lastRenderedPageBreak/>
         <w:t>Irodalmi áttekintés</w:t>
       </w:r>
       <w:bookmarkEnd w:id="9"/>
@@ -5104,7 +5098,14 @@
         <w:rPr>
           <w:szCs w:val="21"/>
         </w:rPr>
-        <w:t xml:space="preserve"> és ezeknek is több verziójú rendszerük van, a különböző generációjú konzoloktól függően. Emellett ott vannak a mobilra fejlesztett játékok is. Ezek mindegyikére egyenként más és más szoftververziót kell kiadni a játékszoftverből, ha azt akarjuk, hogy minél több rendszeren elérhetőek legyenek, vagyis úgymond „</w:t>
+        <w:t xml:space="preserve"> és ezeknek is több verziójú rendszerük van, a különböző generációjú konzoloktól függően. Emellett ott vannak a mobilra fejlesztett játékok is. Ezek mindegyikére egyenként más és más szoftververziót kell kiadni a játékszoftverből, ha azt akarjuk, hogy minél több rendszeren elérhetőek legyenek, </w:t>
+      </w:r>
+      <w:r>
+        <w:rPr>
+          <w:szCs w:val="21"/>
+        </w:rPr>
+        <w:lastRenderedPageBreak/>
+        <w:t>vagyis úgymond „</w:t>
       </w:r>
       <w:proofErr w:type="spellStart"/>
       <w:r>
@@ -5180,7 +5181,6 @@
           <w:tab w:val="right" w:leader="dot" w:pos="8505"/>
         </w:tabs>
       </w:pPr>
-      <w:proofErr w:type="spellStart"/>
       <w:r>
         <w:rPr>
           <w:b/>
@@ -5188,7 +5188,6 @@
         </w:rPr>
         <w:t>Godot</w:t>
       </w:r>
-      <w:proofErr w:type="spellEnd"/>
       <w:r>
         <w:t xml:space="preserve"> </w:t>
       </w:r>
@@ -5630,89 +5629,76 @@
         <w:rPr>
           <w:szCs w:val="21"/>
         </w:rPr>
-        <w:t xml:space="preserve"> alapján is látszik, hogy 2021 óta mennyivel megnőtt az érdeklődés a </w:t>
+        <w:t xml:space="preserve"> alapján is látszik, hogy 2021 óta mennyivel megnőtt az érdeklődés a Unity </w:t>
       </w:r>
       <w:proofErr w:type="spellStart"/>
       <w:r>
         <w:rPr>
           <w:szCs w:val="21"/>
         </w:rPr>
-        <w:t>Unity</w:t>
+        <w:t>engine</w:t>
       </w:r>
       <w:proofErr w:type="spellEnd"/>
       <w:r>
         <w:rPr>
           <w:szCs w:val="21"/>
         </w:rPr>
-        <w:t xml:space="preserve"> </w:t>
-      </w:r>
-      <w:proofErr w:type="spellStart"/>
+        <w:t xml:space="preserve"> iránt. Az is leolvasható az ábráról, hogy a többi játék motor</w:t>
+      </w:r>
       <w:r>
         <w:rPr>
           <w:szCs w:val="21"/>
         </w:rPr>
-        <w:t>engine</w:t>
-      </w:r>
-      <w:proofErr w:type="spellEnd"/>
+        <w:t>nál</w:t>
+      </w:r>
       <w:r>
         <w:rPr>
           <w:szCs w:val="21"/>
         </w:rPr>
-        <w:t xml:space="preserve"> iránt. Az is leolvasható az ábráról, hogy a többi játék motor</w:t>
+        <w:t xml:space="preserve"> is nagyobb a kereslet évről évre, vissz</w:t>
       </w:r>
       <w:r>
         <w:rPr>
           <w:szCs w:val="21"/>
         </w:rPr>
-        <w:t>nál</w:t>
+        <w:t>as</w:t>
       </w:r>
       <w:r>
         <w:rPr>
           <w:szCs w:val="21"/>
         </w:rPr>
-        <w:t xml:space="preserve"> is nagyobb a kereslet évről évre, vissz</w:t>
-      </w:r>
-      <w:r>
+        <w:t>zorítva az egyéb piaci megoldásokat.</w:t>
+      </w:r>
+    </w:p>
+    <w:p>
+      <w:pPr>
         <w:rPr>
           <w:szCs w:val="21"/>
         </w:rPr>
-        <w:t>as</w:t>
-      </w:r>
+      </w:pPr>
       <w:r>
         <w:rPr>
           <w:szCs w:val="21"/>
         </w:rPr>
-        <w:t>zorítva az egyéb piaci megoldásokat.</w:t>
-      </w:r>
-    </w:p>
-    <w:p>
-      <w:pPr>
+        <w:lastRenderedPageBreak/>
+        <w:t xml:space="preserve">A </w:t>
+      </w:r>
+      <w:r>
         <w:rPr>
           <w:szCs w:val="21"/>
         </w:rPr>
-      </w:pPr>
+        <w:t xml:space="preserve">2.ábráról </w:t>
+      </w:r>
       <w:r>
         <w:rPr>
           <w:szCs w:val="21"/>
         </w:rPr>
-        <w:t xml:space="preserve">A </w:t>
+        <w:t xml:space="preserve">az látszik, hogy 2024-ben több mint a játékok fele Unity-ben készült, azonban </w:t>
       </w:r>
       <w:r>
         <w:rPr>
           <w:szCs w:val="21"/>
         </w:rPr>
-        <w:t xml:space="preserve">2.ábráról </w:t>
-      </w:r>
-      <w:r>
-        <w:rPr>
-          <w:szCs w:val="21"/>
-        </w:rPr>
-        <w:t xml:space="preserve">az látszik, hogy 2024-ben több mint a játékok fele Unity-ben készült, azonban </w:t>
-      </w:r>
-      <w:r>
-        <w:rPr>
-          <w:szCs w:val="21"/>
-        </w:rPr>
         <w:t>ennek ellenére is az összes eladott példányszám alapján csupán 26%-ot tesznek ki az évben.</w:t>
       </w:r>
     </w:p>
@@ -5725,7 +5711,6 @@
           <w:noProof/>
           <w:color w:val="000000" w:themeColor="text1"/>
         </w:rPr>
-        <w:lastRenderedPageBreak/>
         <w:drawing>
           <wp:inline distT="0" distB="0" distL="0" distR="0" wp14:anchorId="730285C3" wp14:editId="41CDB34C">
             <wp:extent cx="5759450" cy="3251835"/>
@@ -5777,6 +5762,7 @@
           <w:color w:val="000000" w:themeColor="text1"/>
           <w:sz w:val="22"/>
           <w:szCs w:val="21"/>
+          <w:lang w:val="en-US"/>
         </w:rPr>
       </w:pPr>
       <w:r>
@@ -5814,6 +5800,9 @@
         <w:t xml:space="preserve">. ábra: </w:t>
       </w:r>
       <w:r>
+        <w:br/>
+      </w:r>
+      <w:r>
         <w:t>Játék</w:t>
       </w:r>
       <w:r>
@@ -5829,36 +5818,18 @@
         <w:t>ének eloszlása</w:t>
       </w:r>
       <w:r>
-        <w:t xml:space="preserve"> 2021-</w:t>
-      </w:r>
-      <w:commentRangeStart w:id="14"/>
-      <w:r>
-        <w:t>től</w:t>
-      </w:r>
-      <w:commentRangeEnd w:id="14"/>
-      <w:r>
-        <w:rPr>
-          <w:rStyle w:val="Jegyzethivatkozs"/>
-          <w:iCs w:val="0"/>
-        </w:rPr>
-        <w:commentReference w:id="14"/>
-      </w:r>
-      <w:r>
-        <w:rPr>
-          <w:color w:val="000000" w:themeColor="text1"/>
-        </w:rPr>
-        <w:br/>
-      </w:r>
-      <w:hyperlink r:id="rId13" w:history="1">
-        <w:r>
-          <w:rPr>
-            <w:rStyle w:val="Hiperhivatkozs"/>
-            <w:sz w:val="22"/>
-            <w:szCs w:val="21"/>
-          </w:rPr>
-          <w:t>https://app.sensortower.com/vgi/assets/reports/The_Big_Game_Engines_Report_of_2025.pdf</w:t>
-        </w:r>
-      </w:hyperlink>
+        <w:t xml:space="preserve"> 2021-től</w:t>
+      </w:r>
+      <w:r>
+        <w:t xml:space="preserve"> </w:t>
+      </w:r>
+      <w:r>
+        <w:rPr>
+          <w:color w:val="000000" w:themeColor="text1"/>
+          <w:lang w:val="en-US"/>
+        </w:rPr>
+        <w:t>[3]</w:t>
+      </w:r>
     </w:p>
     <w:p>
       <w:pPr>
@@ -5885,7 +5856,7 @@
                     <pic:cNvPicPr/>
                   </pic:nvPicPr>
                   <pic:blipFill>
-                    <a:blip r:embed="rId14" cstate="print">
+                    <a:blip r:embed="rId9" cstate="print">
                       <a:extLst>
                         <a:ext uri="{28A0092B-C50C-407E-A947-70E740481C1C}">
                           <a14:useLocalDpi xmlns:a14="http://schemas.microsoft.com/office/drawing/2010/main" val="0"/>
@@ -5955,6 +5926,9 @@
         <w:t xml:space="preserve">. ábra: </w:t>
       </w:r>
       <w:r>
+        <w:br/>
+      </w:r>
+      <w:r>
         <w:t>2024-ben k</w:t>
       </w:r>
       <w:r>
@@ -5964,31 +5938,22 @@
         <w:t xml:space="preserve"> játékmotorok szerint csoportosítva</w:t>
       </w:r>
       <w:r>
-        <w:br/>
-      </w:r>
-      <w:hyperlink r:id="rId15" w:history="1">
-        <w:r>
-          <w:rPr>
-            <w:rStyle w:val="Hiperhivatkozs"/>
-            <w:sz w:val="22"/>
-            <w:szCs w:val="21"/>
-          </w:rPr>
-          <w:t>https://app.sensortower.com/vgi/assets/reports/The_Big_Game_Engines_Report_of_2025.pdf</w:t>
-        </w:r>
-      </w:hyperlink>
+        <w:t xml:space="preserve"> [3]</w:t>
+      </w:r>
     </w:p>
     <w:p>
       <w:pPr>
         <w:pStyle w:val="Cmsor2"/>
       </w:pPr>
-      <w:bookmarkStart w:id="15" w:name="_Toc215147252"/>
-      <w:r>
+      <w:bookmarkStart w:id="14" w:name="_Toc215147252"/>
+      <w:r>
+        <w:lastRenderedPageBreak/>
         <w:t xml:space="preserve">2. </w:t>
       </w:r>
       <w:r>
         <w:t>Technológiai lehetőségek</w:t>
       </w:r>
-      <w:bookmarkEnd w:id="15"/>
+      <w:bookmarkEnd w:id="14"/>
     </w:p>
     <w:p>
       <w:pPr>
@@ -6009,7 +5974,6 @@
         <w:t>„</w:t>
       </w:r>
       <w:proofErr w:type="spellStart"/>
-      <w:proofErr w:type="gramStart"/>
       <w:r>
         <w:rPr>
           <w:szCs w:val="21"/>
@@ -6027,21 +5991,19 @@
         <w:rPr>
           <w:szCs w:val="21"/>
         </w:rPr>
+        <w:t xml:space="preserve"> </w:t>
+      </w:r>
+      <w:r>
+        <w:rPr>
+          <w:szCs w:val="21"/>
+        </w:rPr>
         <w:t>-</w:t>
       </w:r>
-      <w:proofErr w:type="gramEnd"/>
       <w:r>
         <w:rPr>
           <w:szCs w:val="21"/>
         </w:rPr>
-        <w:t xml:space="preserve">ot. Az a játék például egy LWJGL nevű Java könyvtárból készült. További jó példa </w:t>
-      </w:r>
-      <w:r>
-        <w:rPr>
-          <w:szCs w:val="21"/>
-        </w:rPr>
-        <w:lastRenderedPageBreak/>
-        <w:t xml:space="preserve">a </w:t>
+        <w:t xml:space="preserve">ot. Az a játék például egy LWJGL nevű Java könyvtárból készült. További jó példa a </w:t>
       </w:r>
       <w:r>
         <w:rPr>
@@ -6074,9 +6036,9 @@
           <w:rStyle w:val="apple-converted-space"/>
           <w:szCs w:val="21"/>
         </w:rPr>
-        <w:t> </w:t>
-      </w:r>
-      <w:hyperlink r:id="rId16" w:history="1">
+        <w:t xml:space="preserve"> </w:t>
+      </w:r>
+      <w:hyperlink r:id="rId10" w:history="1">
         <w:r>
           <w:rPr>
             <w:rStyle w:val="Hiperhivatkozs"/>
@@ -6089,7 +6051,7 @@
         <w:rPr>
           <w:szCs w:val="21"/>
         </w:rPr>
-        <w:t>-ben készült, ami lényegében csak C# eszközök és könyvtárak egyvelege. Szóval a tanulság ebből, hogy egyáltalán nem kötelező egy játék motorban játékot készíteni, azonban a piac ilyen szintű kitágulása miatt, egyre inkább ez a tendencia.</w:t>
+        <w:t>-ben készült, ami lényegében C# eszközök és könyvtárak egyvelege. Szóval a tanulság ebből, hogy egyáltalán nem kötelező egy játék motorban játékot készíteni, azonban a piac ilyen szintű kitágulása miatt, egyre inkább ez a tendencia.</w:t>
       </w:r>
     </w:p>
     <w:p>
@@ -6196,7 +6158,7 @@
       <w:pPr>
         <w:pStyle w:val="Cmsor2"/>
       </w:pPr>
-      <w:bookmarkStart w:id="16" w:name="_Toc215147253"/>
+      <w:bookmarkStart w:id="15" w:name="_Toc215147253"/>
       <w:r>
         <w:t>3</w:t>
       </w:r>
@@ -6209,14 +6171,14 @@
       <w:r>
         <w:t>Eddigi képfeldolgozás játékokban</w:t>
       </w:r>
-      <w:bookmarkEnd w:id="16"/>
+      <w:bookmarkEnd w:id="15"/>
     </w:p>
     <w:p>
       <w:pPr>
         <w:pStyle w:val="Cmsor3"/>
         <w:ind w:left="567" w:firstLine="0"/>
       </w:pPr>
-      <w:bookmarkStart w:id="17" w:name="_Toc215147254"/>
+      <w:bookmarkStart w:id="16" w:name="_Toc215147254"/>
       <w:r>
         <w:t>3</w:t>
       </w:r>
@@ -6226,6 +6188,154 @@
       <w:r>
         <w:t>Grafikai megoldások</w:t>
       </w:r>
+      <w:bookmarkEnd w:id="16"/>
+    </w:p>
+    <w:p>
+      <w:pPr>
+        <w:rPr>
+          <w:color w:val="000000" w:themeColor="text1"/>
+        </w:rPr>
+      </w:pPr>
+      <w:r>
+        <w:rPr>
+          <w:color w:val="000000" w:themeColor="text1"/>
+        </w:rPr>
+        <w:t>Természetesen a videójátékok eddig is használtak képfeldolgozást, de leginkább csak grafikus megjelenítésre, illetve felskálázásra. A jobb teljesítmény elérése érdekében például az NVIDIA 2018-ban meghirdette a DLSS funkciót</w:t>
+      </w:r>
+      <w:r>
+        <w:rPr>
+          <w:color w:val="000000" w:themeColor="text1"/>
+        </w:rPr>
+        <w:t xml:space="preserve">, ami tulajdonképpen egy felskálázó algoritmus, aminek feladata, hogy szebb képet </w:t>
+      </w:r>
+      <w:r>
+        <w:rPr>
+          <w:color w:val="000000" w:themeColor="text1"/>
+        </w:rPr>
+        <w:t>adjon,</w:t>
+      </w:r>
+      <w:r>
+        <w:rPr>
+          <w:color w:val="000000" w:themeColor="text1"/>
+        </w:rPr>
+        <w:t xml:space="preserve"> mint amit a játék k</w:t>
+      </w:r>
+      <w:r>
+        <w:rPr>
+          <w:color w:val="000000" w:themeColor="text1"/>
+        </w:rPr>
+        <w:t>í</w:t>
+      </w:r>
+      <w:r>
+        <w:rPr>
+          <w:color w:val="000000" w:themeColor="text1"/>
+        </w:rPr>
+        <w:t>nál, természetesen a lehető legkevesebb számítási kapacitás igénybevételével.</w:t>
+      </w:r>
+      <w:r>
+        <w:rPr>
+          <w:color w:val="000000" w:themeColor="text1"/>
+        </w:rPr>
+        <w:t xml:space="preserve"> </w:t>
+      </w:r>
+      <w:r>
+        <w:rPr>
+          <w:color w:val="000000" w:themeColor="text1"/>
+        </w:rPr>
+        <w:t>„</w:t>
+      </w:r>
+      <w:r>
+        <w:rPr>
+          <w:color w:val="000000" w:themeColor="text1"/>
+        </w:rPr>
+        <w:t xml:space="preserve">Ennek első iterációja egy CNN-re, azaz </w:t>
+      </w:r>
+      <w:proofErr w:type="spellStart"/>
+      <w:r>
+        <w:rPr>
+          <w:color w:val="000000" w:themeColor="text1"/>
+        </w:rPr>
+        <w:t>konvolúciós</w:t>
+      </w:r>
+      <w:proofErr w:type="spellEnd"/>
+      <w:r>
+        <w:rPr>
+          <w:color w:val="000000" w:themeColor="text1"/>
+        </w:rPr>
+        <w:t xml:space="preserve"> neurális hálóra támaszkodott, ami egy olyan típusú neurális </w:t>
+      </w:r>
+      <w:r>
+        <w:rPr>
+          <w:color w:val="000000" w:themeColor="text1"/>
+        </w:rPr>
+        <w:t>háló,</w:t>
+      </w:r>
+      <w:r>
+        <w:rPr>
+          <w:color w:val="000000" w:themeColor="text1"/>
+        </w:rPr>
+        <w:t xml:space="preserve"> ami mélytanulást alkalmazva próbálja megjósolni az elveszett, vagy nem is létezett adatrészeket akár képeken, hangfájlokban, vagy szövegekben</w:t>
+      </w:r>
+      <w:r>
+        <w:rPr>
+          <w:color w:val="000000" w:themeColor="text1"/>
+        </w:rPr>
+        <w:t xml:space="preserve">” [1]. </w:t>
+      </w:r>
+      <w:r>
+        <w:rPr>
+          <w:color w:val="000000" w:themeColor="text1"/>
+        </w:rPr>
+        <w:t xml:space="preserve"> Például egy távolságtól nagyon </w:t>
+      </w:r>
+      <w:r>
+        <w:rPr>
+          <w:color w:val="000000" w:themeColor="text1"/>
+        </w:rPr>
+        <w:t>pixelessé vált</w:t>
+      </w:r>
+      <w:r>
+        <w:rPr>
+          <w:color w:val="000000" w:themeColor="text1"/>
+        </w:rPr>
+        <w:t xml:space="preserve"> </w:t>
+      </w:r>
+      <w:r>
+        <w:rPr>
+          <w:color w:val="000000" w:themeColor="text1"/>
+        </w:rPr>
+        <w:t xml:space="preserve">emberalakot próbál restaurálni, kirajzolni az </w:t>
+      </w:r>
+      <w:r>
+        <w:rPr>
+          <w:color w:val="000000" w:themeColor="text1"/>
+        </w:rPr>
+        <w:t>arcát</w:t>
+      </w:r>
+      <w:r>
+        <w:rPr>
+          <w:color w:val="000000" w:themeColor="text1"/>
+        </w:rPr>
+        <w:t>, egyéb részleteit.</w:t>
+      </w:r>
+      <w:r>
+        <w:rPr>
+          <w:color w:val="000000" w:themeColor="text1"/>
+        </w:rPr>
+        <w:t xml:space="preserve"> </w:t>
+      </w:r>
+    </w:p>
+    <w:p>
+      <w:pPr>
+        <w:pStyle w:val="Cmsor3"/>
+      </w:pPr>
+      <w:bookmarkStart w:id="17" w:name="_Toc215147255"/>
+      <w:r>
+        <w:t xml:space="preserve">3.2 </w:t>
+      </w:r>
+      <w:r>
+        <w:t>Alakzatfelismerés</w:t>
+      </w:r>
       <w:bookmarkEnd w:id="17"/>
     </w:p>
     <w:p>
@@ -6238,154 +6348,6 @@
         <w:rPr>
           <w:color w:val="000000" w:themeColor="text1"/>
         </w:rPr>
-        <w:t>Természetesen a videójátékok eddig is használtak képfeldolgozást, de leginkább csak grafikus megjelenítésre, illetve felskálázásra. A jobb teljesítmény elérése érdekében például az NVIDIA 2018-ban meghirdette a DLSS funkciót</w:t>
-      </w:r>
-      <w:r>
-        <w:rPr>
-          <w:color w:val="000000" w:themeColor="text1"/>
-        </w:rPr>
-        <w:t xml:space="preserve">, ami tulajdonképpen egy felskálázó algoritmus, aminek feladata, hogy szebb képet </w:t>
-      </w:r>
-      <w:r>
-        <w:rPr>
-          <w:color w:val="000000" w:themeColor="text1"/>
-        </w:rPr>
-        <w:t>adjon,</w:t>
-      </w:r>
-      <w:r>
-        <w:rPr>
-          <w:color w:val="000000" w:themeColor="text1"/>
-        </w:rPr>
-        <w:t xml:space="preserve"> mint amit a játék k</w:t>
-      </w:r>
-      <w:r>
-        <w:rPr>
-          <w:color w:val="000000" w:themeColor="text1"/>
-        </w:rPr>
-        <w:t>í</w:t>
-      </w:r>
-      <w:r>
-        <w:rPr>
-          <w:color w:val="000000" w:themeColor="text1"/>
-        </w:rPr>
-        <w:t>nál, természetesen a lehető legkevesebb számítási kapacitás igénybevételével.</w:t>
-      </w:r>
-      <w:r>
-        <w:rPr>
-          <w:color w:val="000000" w:themeColor="text1"/>
-        </w:rPr>
-        <w:t xml:space="preserve"> </w:t>
-      </w:r>
-      <w:r>
-        <w:rPr>
-          <w:color w:val="000000" w:themeColor="text1"/>
-        </w:rPr>
-        <w:t>„</w:t>
-      </w:r>
-      <w:r>
-        <w:rPr>
-          <w:color w:val="000000" w:themeColor="text1"/>
-        </w:rPr>
-        <w:t xml:space="preserve">Ennek első iterációja egy CNN-re, azaz </w:t>
-      </w:r>
-      <w:proofErr w:type="spellStart"/>
-      <w:r>
-        <w:rPr>
-          <w:color w:val="000000" w:themeColor="text1"/>
-        </w:rPr>
-        <w:t>konvolúciós</w:t>
-      </w:r>
-      <w:proofErr w:type="spellEnd"/>
-      <w:r>
-        <w:rPr>
-          <w:color w:val="000000" w:themeColor="text1"/>
-        </w:rPr>
-        <w:t xml:space="preserve"> neurális hálóra támaszkodott, ami egy olyan típusú neurális </w:t>
-      </w:r>
-      <w:r>
-        <w:rPr>
-          <w:color w:val="000000" w:themeColor="text1"/>
-        </w:rPr>
-        <w:t>háló,</w:t>
-      </w:r>
-      <w:r>
-        <w:rPr>
-          <w:color w:val="000000" w:themeColor="text1"/>
-        </w:rPr>
-        <w:t xml:space="preserve"> ami mélytanulást alkalmazva próbálja megjósolni az elveszett, vagy nem is létezett adatrészeket akár képeken, hangfájlokban, vagy szövegekben</w:t>
-      </w:r>
-      <w:r>
-        <w:rPr>
-          <w:color w:val="000000" w:themeColor="text1"/>
-        </w:rPr>
-        <w:t xml:space="preserve">” [1]. </w:t>
-      </w:r>
-      <w:r>
-        <w:rPr>
-          <w:color w:val="000000" w:themeColor="text1"/>
-        </w:rPr>
-        <w:t xml:space="preserve"> Például egy távolságtól nagyon </w:t>
-      </w:r>
-      <w:r>
-        <w:rPr>
-          <w:color w:val="000000" w:themeColor="text1"/>
-        </w:rPr>
-        <w:t>pixelessé vált</w:t>
-      </w:r>
-      <w:r>
-        <w:rPr>
-          <w:color w:val="000000" w:themeColor="text1"/>
-        </w:rPr>
-        <w:t xml:space="preserve"> </w:t>
-      </w:r>
-      <w:r>
-        <w:rPr>
-          <w:color w:val="000000" w:themeColor="text1"/>
-        </w:rPr>
-        <w:t xml:space="preserve">emberalakot próbál restaurálni, kirajzolni az </w:t>
-      </w:r>
-      <w:r>
-        <w:rPr>
-          <w:color w:val="000000" w:themeColor="text1"/>
-        </w:rPr>
-        <w:t>arcát</w:t>
-      </w:r>
-      <w:r>
-        <w:rPr>
-          <w:color w:val="000000" w:themeColor="text1"/>
-        </w:rPr>
-        <w:t>, egyéb részleteit.</w:t>
-      </w:r>
-      <w:r>
-        <w:rPr>
-          <w:color w:val="000000" w:themeColor="text1"/>
-        </w:rPr>
-        <w:t xml:space="preserve"> </w:t>
-      </w:r>
-    </w:p>
-    <w:p>
-      <w:pPr>
-        <w:pStyle w:val="Cmsor3"/>
-      </w:pPr>
-      <w:bookmarkStart w:id="18" w:name="_Toc215147255"/>
-      <w:r>
-        <w:t xml:space="preserve">3.2 </w:t>
-      </w:r>
-      <w:r>
-        <w:t>Alakzatfelismerés</w:t>
-      </w:r>
-      <w:bookmarkEnd w:id="18"/>
-    </w:p>
-    <w:p>
-      <w:pPr>
-        <w:rPr>
-          <w:color w:val="000000" w:themeColor="text1"/>
-        </w:rPr>
-      </w:pPr>
-      <w:r>
-        <w:rPr>
-          <w:color w:val="000000" w:themeColor="text1"/>
-        </w:rPr>
         <w:t xml:space="preserve">Az alakzatfelismerés egy eléggé elterjedt, a technológiában már jól </w:t>
       </w:r>
       <w:proofErr w:type="spellStart"/>
@@ -6466,7 +6428,14 @@
         <w:rPr>
           <w:color w:val="000000" w:themeColor="text1"/>
         </w:rPr>
-        <w:t xml:space="preserve">, például szegmentálni az emberi alakokat a háttértől, vagy egy adott színt kiszűrni. Vannak már megvalósított projektek arra is, hogy kézmozdulatokkal irányítsunk számítógépeket, ezáltal akár okosotthonokat </w:t>
+        <w:t xml:space="preserve">, például szegmentálni az </w:t>
+      </w:r>
+      <w:r>
+        <w:rPr>
+          <w:color w:val="000000" w:themeColor="text1"/>
+        </w:rPr>
+        <w:lastRenderedPageBreak/>
+        <w:t xml:space="preserve">emberi alakokat a háttértől, vagy egy adott színt kiszűrni. Vannak már megvalósított projektek arra is, hogy kézmozdulatokkal irányítsunk számítógépeket, ezáltal akár okosotthonokat </w:t>
       </w:r>
       <w:r>
         <w:rPr>
@@ -6477,7 +6446,6 @@
     </w:p>
     <w:p>
       <w:r>
-        <w:lastRenderedPageBreak/>
         <w:t>Alapvető alakzat felismerési módszerek</w:t>
       </w:r>
       <w:r>
@@ -6618,7 +6586,7 @@
       <w:pPr>
         <w:pStyle w:val="Cmsor3"/>
       </w:pPr>
-      <w:bookmarkStart w:id="19" w:name="_Toc215147256"/>
+      <w:bookmarkStart w:id="18" w:name="_Toc215147256"/>
       <w:r>
         <w:t>3.</w:t>
       </w:r>
@@ -6631,7 +6599,7 @@
       <w:r>
         <w:t>Módszerek</w:t>
       </w:r>
-      <w:bookmarkEnd w:id="19"/>
+      <w:bookmarkEnd w:id="18"/>
     </w:p>
     <w:p>
       <w:pPr>
@@ -6958,6 +6926,7 @@
         <w:rPr>
           <w:color w:val="000000" w:themeColor="text1"/>
         </w:rPr>
+        <w:lastRenderedPageBreak/>
         <w:t>Rule</w:t>
       </w:r>
       <w:r>
@@ -7007,14 +6976,7 @@
         <w:rPr>
           <w:color w:val="000000" w:themeColor="text1"/>
         </w:rPr>
-        <w:t xml:space="preserve">lítva, valamekkora bizonyossággal megpróbáljuk beazonosítani az objektumot. Ez a fajta megközelítés sokkal kevésbé erőforrás igényes, persze sokkal nagyobb esély is van </w:t>
-      </w:r>
-      <w:r>
-        <w:rPr>
-          <w:color w:val="000000" w:themeColor="text1"/>
-        </w:rPr>
-        <w:lastRenderedPageBreak/>
-        <w:t xml:space="preserve">arra, hogy a modell hibázik, </w:t>
+        <w:t xml:space="preserve">lítva, valamekkora bizonyossággal megpróbáljuk beazonosítani az objektumot. Ez a fajta megközelítés sokkal kevésbé erőforrás igényes, persze sokkal nagyobb esély is van arra, hogy a modell hibázik, </w:t>
       </w:r>
       <w:r>
         <w:rPr>
@@ -7159,14 +7121,13 @@
         <w:rPr>
           <w:color w:val="000000" w:themeColor="text1"/>
         </w:rPr>
-        <w:t xml:space="preserve"> </w:t>
-      </w:r>
-      <w:r>
-        <w:rPr>
-          <w:rStyle w:val="Lbjegyzet-hivatkozs"/>
-          <w:color w:val="000000" w:themeColor="text1"/>
-        </w:rPr>
-        <w:footnoteReference w:id="1"/>
+        <w:t xml:space="preserve">. </w:t>
+      </w:r>
+      <w:r>
+        <w:rPr>
+          <w:color w:val="000000" w:themeColor="text1"/>
+        </w:rPr>
+        <w:t>[4]</w:t>
       </w:r>
     </w:p>
     <w:p>
@@ -7250,14 +7211,19 @@
         <w:rPr>
           <w:color w:val="000000" w:themeColor="text1"/>
         </w:rPr>
-        <w:t xml:space="preserve"> algoritmus– ez egy olyan eljárás, amely vonalszakaszokból álló görbét egyszerűsít olyan módon, hogy azt kevesebb pont használatával, de az eredeti inputhoz képest megegyező alakban reprezentálja. Ez volt a legkorábbi algoritmus, melyet kartográfiai generalizálásra fejlesztettek. </w:t>
-      </w:r>
-      <w:r>
-        <w:rPr>
-          <w:rStyle w:val="Lbjegyzet-hivatkozs"/>
-          <w:color w:val="000000" w:themeColor="text1"/>
-        </w:rPr>
-        <w:footnoteReference w:id="2"/>
+        <w:t xml:space="preserve"> algoritmus– ez egy olyan eljárás, amely vonalszakaszokból álló görbét egyszerűsít olyan módon, hogy azt kevesebb pont használatával, de az eredeti inputhoz képest megegyező alakban reprezentálja. Ez volt a legkorábbi algoritmus, melyet kartográfiai generalizálásra fejlesztettek.</w:t>
+      </w:r>
+      <w:r>
+        <w:rPr>
+          <w:color w:val="000000" w:themeColor="text1"/>
+        </w:rPr>
+        <w:t xml:space="preserve"> </w:t>
+      </w:r>
+      <w:r>
+        <w:rPr>
+          <w:color w:val="000000" w:themeColor="text1"/>
+        </w:rPr>
+        <w:t>[5]</w:t>
       </w:r>
     </w:p>
     <w:p>
@@ -7301,13 +7267,6 @@
       <w:proofErr w:type="spellEnd"/>
       <w:r>
         <w:rPr>
-          <w:rStyle w:val="Lbjegyzet-hivatkozs"/>
-          <w:color w:val="000000" w:themeColor="text1"/>
-        </w:rPr>
-        <w:footnoteReference w:id="3"/>
-      </w:r>
-      <w:r>
-        <w:rPr>
           <w:color w:val="000000" w:themeColor="text1"/>
         </w:rPr>
         <w:t xml:space="preserve"> – ez egy olyan </w:t>
@@ -7352,6 +7311,12 @@
         </w:rPr>
         <w:t xml:space="preserve"> megtaláljon egy nagyobb képben.</w:t>
       </w:r>
+      <w:r>
+        <w:rPr>
+          <w:color w:val="000000" w:themeColor="text1"/>
+        </w:rPr>
+        <w:t xml:space="preserve"> [6]</w:t>
+      </w:r>
     </w:p>
     <w:p>
       <w:pPr>
@@ -7504,13 +7469,14 @@
     </w:p>
     <w:p>
       <w:pPr>
-        <w:pStyle w:val="Cmsor2"/>
-      </w:pPr>
-      <w:bookmarkStart w:id="20" w:name="_Toc215147257"/>
-      <w:r>
+        <w:pStyle w:val="Cmsor1"/>
+      </w:pPr>
+      <w:bookmarkStart w:id="19" w:name="_Toc215147257"/>
+      <w:r>
+        <w:lastRenderedPageBreak/>
         <w:t>Célkitűzés</w:t>
       </w:r>
-      <w:bookmarkEnd w:id="20"/>
+      <w:bookmarkEnd w:id="19"/>
     </w:p>
     <w:p>
       <w:pPr>
@@ -7591,267 +7557,267 @@
         <w:rPr>
           <w:color w:val="000000" w:themeColor="text1"/>
         </w:rPr>
-        <w:t xml:space="preserve"> megfigyelhető volt ezen szempont elhanyagolása a játék </w:t>
+        <w:t xml:space="preserve"> megfigyelhető volt ezen szempont elhanyagolása a játék grafikai megjelenése javára. Ezeket a hibákat a többségben azonban a fogyasztók panaszára megjelenés után jellemzően pár hónapon belül javították a múltban. </w:t>
+      </w:r>
+    </w:p>
+    <w:p>
+      <w:pPr>
+        <w:rPr>
+          <w:color w:val="000000" w:themeColor="text1"/>
+        </w:rPr>
+      </w:pPr>
+      <w:r>
+        <w:rPr>
+          <w:color w:val="000000" w:themeColor="text1"/>
+        </w:rPr>
+        <w:t>Az anyagi szempont állandó vitát képez a kiadók, gyártók, és fogyasztói réteg között. A kiadó jellemzően több pénzt akar, a gyártó szintén, azonban ismerve a piaci reakciókat, próbálhat minimalizálni, a fogyasztó pedig egyértelműen a minimumot szorgalmazza. Jellemzővé vált, hogy a AAA-s játékok $60 USD-</w:t>
+      </w:r>
+      <w:proofErr w:type="spellStart"/>
+      <w:r>
+        <w:rPr>
+          <w:color w:val="000000" w:themeColor="text1"/>
+        </w:rPr>
+        <w:t>ba</w:t>
+      </w:r>
+      <w:proofErr w:type="spellEnd"/>
+      <w:r>
+        <w:rPr>
+          <w:color w:val="000000" w:themeColor="text1"/>
+        </w:rPr>
+        <w:t xml:space="preserve"> kerülnek, azonban sajnos ennek is növekvő tendenciája van. Az egyéni kiadók hozhatnak ebbe reformot a jövőben. A nagyobb cégekben egyre többet csalódó vásárlók sokkal hajlamosabbak a kisebb fejlesztők felé pártolni azon játékok minősége és ára miatt is. Jellemzően olcsóbbak az indie fejlesztésű játékok, de a tapasztalatok alapján, mivel nem sürgeti őket egy kiadó, ezért több idő alatt ugyan, de sokkal minőségibb termékeket gyártanak</w:t>
+      </w:r>
+      <w:r>
+        <w:rPr>
+          <w:color w:val="000000" w:themeColor="text1"/>
+        </w:rPr>
+        <w:t>.</w:t>
+      </w:r>
+      <w:r>
+        <w:rPr>
+          <w:color w:val="000000" w:themeColor="text1"/>
+        </w:rPr>
+        <w:t xml:space="preserve"> </w:t>
+      </w:r>
+      <w:r>
+        <w:rPr>
+          <w:color w:val="000000" w:themeColor="text1"/>
+        </w:rPr>
+        <w:t>Ezeke</w:t>
+      </w:r>
+      <w:r>
+        <w:rPr>
+          <w:color w:val="000000" w:themeColor="text1"/>
+        </w:rPr>
+        <w:t>t a játékosok jobban is értékel</w:t>
+      </w:r>
+      <w:r>
+        <w:rPr>
+          <w:color w:val="000000" w:themeColor="text1"/>
+        </w:rPr>
+        <w:t>i</w:t>
+      </w:r>
+      <w:r>
+        <w:rPr>
+          <w:color w:val="000000" w:themeColor="text1"/>
+        </w:rPr>
+        <w:t>k vásárlással mintsem a nagyobb bizalmukat vesztett cégek</w:t>
+      </w:r>
+      <w:r>
+        <w:rPr>
+          <w:color w:val="000000" w:themeColor="text1"/>
+        </w:rPr>
+        <w:t>é</w:t>
+      </w:r>
+      <w:r>
+        <w:rPr>
+          <w:color w:val="000000" w:themeColor="text1"/>
+        </w:rPr>
+        <w:t>t.</w:t>
+      </w:r>
+    </w:p>
+    <w:p>
+      <w:pPr>
+        <w:rPr>
+          <w:color w:val="000000" w:themeColor="text1"/>
+        </w:rPr>
+      </w:pPr>
+      <w:r>
+        <w:rPr>
+          <w:color w:val="000000" w:themeColor="text1"/>
+        </w:rPr>
+        <w:t>Ezek a cégek és egyéni fejlesztők</w:t>
+      </w:r>
+      <w:r>
+        <w:rPr>
+          <w:color w:val="000000" w:themeColor="text1"/>
+        </w:rPr>
+        <w:t xml:space="preserve"> jól belak</w:t>
+      </w:r>
+      <w:r>
+        <w:rPr>
+          <w:color w:val="000000" w:themeColor="text1"/>
+        </w:rPr>
+        <w:t>ták</w:t>
+      </w:r>
+      <w:r>
+        <w:rPr>
+          <w:color w:val="000000" w:themeColor="text1"/>
+        </w:rPr>
+        <w:t xml:space="preserve"> már a piacot, azonban a változó és egyéni igények miatt nem mondható telítettnek. Mindig lehet ebben az iparágban újdonságot belevinni, új értéket teremteni. Újat hozni leginkább kétféleképpen lehet jelenleg</w:t>
+      </w:r>
+      <w:r>
+        <w:rPr>
+          <w:color w:val="000000" w:themeColor="text1"/>
+        </w:rPr>
+        <w:t>.</w:t>
+      </w:r>
+      <w:r>
+        <w:rPr>
+          <w:color w:val="000000" w:themeColor="text1"/>
+        </w:rPr>
+        <w:t xml:space="preserve"> </w:t>
+      </w:r>
+      <w:r>
+        <w:rPr>
+          <w:color w:val="000000" w:themeColor="text1"/>
+        </w:rPr>
+        <w:t>A</w:t>
+      </w:r>
+      <w:r>
+        <w:rPr>
+          <w:color w:val="000000" w:themeColor="text1"/>
+        </w:rPr>
+        <w:t xml:space="preserve">z egyik lehetőség történetben, írói oldalon meglepni a közönséget, az érzelmekre hatva. A másik lehetőség technológiailag újítani, valami olyat belevinni a játékmenetbe, vagy a grafikai részébe a </w:t>
+      </w:r>
+      <w:r>
+        <w:rPr>
+          <w:color w:val="000000" w:themeColor="text1"/>
+        </w:rPr>
+        <w:t>játékoknak,</w:t>
+      </w:r>
+      <w:r>
+        <w:rPr>
+          <w:color w:val="000000" w:themeColor="text1"/>
+        </w:rPr>
+        <w:t xml:space="preserve"> amit eddig más nem</w:t>
+      </w:r>
+      <w:r>
+        <w:rPr>
+          <w:color w:val="000000" w:themeColor="text1"/>
+        </w:rPr>
+        <w:t>, és korszakalkotó lehet, vagy legalább felpezsdíti a megszokott s</w:t>
+      </w:r>
+      <w:r>
+        <w:rPr>
+          <w:color w:val="000000" w:themeColor="text1"/>
+        </w:rPr>
+        <w:t>ztenderdeket</w:t>
+      </w:r>
+      <w:r>
+        <w:rPr>
+          <w:color w:val="000000" w:themeColor="text1"/>
+        </w:rPr>
+        <w:t>.</w:t>
+      </w:r>
+    </w:p>
+    <w:p>
+      <w:pPr>
+        <w:rPr>
+          <w:color w:val="000000" w:themeColor="text1"/>
+        </w:rPr>
+      </w:pPr>
+      <w:r>
+        <w:rPr>
+          <w:color w:val="000000" w:themeColor="text1"/>
+        </w:rPr>
+        <w:t>A szakdolgozat</w:t>
+      </w:r>
+      <w:r>
+        <w:rPr>
+          <w:color w:val="000000" w:themeColor="text1"/>
+        </w:rPr>
+        <w:t>hoz elkészített program</w:t>
+      </w:r>
+      <w:r>
+        <w:rPr>
+          <w:color w:val="000000" w:themeColor="text1"/>
+        </w:rPr>
+        <w:t xml:space="preserve"> </w:t>
+      </w:r>
+      <w:r>
+        <w:rPr>
+          <w:color w:val="000000" w:themeColor="text1"/>
+        </w:rPr>
+        <w:t>erre az újdonság behozására törekszik</w:t>
+      </w:r>
+      <w:r>
+        <w:rPr>
+          <w:color w:val="000000" w:themeColor="text1"/>
+        </w:rPr>
+        <w:t>,</w:t>
+      </w:r>
+      <w:r>
+        <w:rPr>
+          <w:color w:val="000000" w:themeColor="text1"/>
+        </w:rPr>
+        <w:t xml:space="preserve"> és célja</w:t>
+      </w:r>
+      <w:r>
+        <w:rPr>
+          <w:color w:val="000000" w:themeColor="text1"/>
+        </w:rPr>
+        <w:t xml:space="preserve"> egy olyan kezdetleges videójáték létrehozása</w:t>
+      </w:r>
+      <w:r>
+        <w:rPr>
+          <w:color w:val="000000" w:themeColor="text1"/>
+        </w:rPr>
+        <w:t>,</w:t>
+      </w:r>
+      <w:r>
+        <w:rPr>
+          <w:color w:val="000000" w:themeColor="text1"/>
+        </w:rPr>
+        <w:t xml:space="preserve"> amely </w:t>
+      </w:r>
+      <w:proofErr w:type="spellStart"/>
+      <w:r>
+        <w:rPr>
+          <w:color w:val="000000" w:themeColor="text1"/>
+        </w:rPr>
+        <w:t>formailag</w:t>
+      </w:r>
+      <w:proofErr w:type="spellEnd"/>
+      <w:r>
+        <w:rPr>
+          <w:color w:val="000000" w:themeColor="text1"/>
+        </w:rPr>
+        <w:t xml:space="preserve"> újít,</w:t>
+      </w:r>
+      <w:r>
+        <w:rPr>
+          <w:color w:val="000000" w:themeColor="text1"/>
+        </w:rPr>
+        <w:t xml:space="preserve"> eltér a megszokottól</w:t>
+      </w:r>
+      <w:r>
+        <w:rPr>
+          <w:color w:val="000000" w:themeColor="text1"/>
+        </w:rPr>
+        <w:t xml:space="preserve"> és beleviszi a képfeldolgozást, alakzatfelismerést a játékmenetbe</w:t>
+      </w:r>
+      <w:r>
+        <w:rPr>
+          <w:color w:val="000000" w:themeColor="text1"/>
+        </w:rPr>
+        <w:t xml:space="preserve">, ezzel megmutatva, hogy ennek </w:t>
       </w:r>
       <w:r>
         <w:rPr>
           <w:color w:val="000000" w:themeColor="text1"/>
         </w:rPr>
         <w:lastRenderedPageBreak/>
-        <w:t xml:space="preserve">grafikai megjelenése javára. Ezeket a hibákat a többségben azonban a fogyasztók panaszára megjelenés után jellemzően pár hónapon belül javították a múltban. </w:t>
-      </w:r>
-    </w:p>
-    <w:p>
-      <w:pPr>
-        <w:rPr>
-          <w:color w:val="000000" w:themeColor="text1"/>
-        </w:rPr>
-      </w:pPr>
-      <w:r>
-        <w:rPr>
-          <w:color w:val="000000" w:themeColor="text1"/>
-        </w:rPr>
-        <w:t>Az anyagi szempont állandó vitát képez a kiadók, gyártók, és fogyasztói réteg között. A kiadó jellemzően több pénzt akar, a gyártó szintén, azonban ismerve a piaci reakciókat, próbálhat minimalizálni, a fogyasztó pedig egyértelműen a minimumot szorgalmazza. Jellemzővé vált, hogy a AAA-s játékok $60 USD-</w:t>
-      </w:r>
-      <w:proofErr w:type="spellStart"/>
-      <w:r>
-        <w:rPr>
-          <w:color w:val="000000" w:themeColor="text1"/>
-        </w:rPr>
-        <w:t>ba</w:t>
-      </w:r>
-      <w:proofErr w:type="spellEnd"/>
-      <w:r>
-        <w:rPr>
-          <w:color w:val="000000" w:themeColor="text1"/>
-        </w:rPr>
-        <w:t xml:space="preserve"> kerülnek, azonban sajnos ennek is növekvő tendenciája van. Az egyéni kiadók hozhatnak ebbe reformot a jövőben. A nagyobb cégekben egyre többet csalódó vásárlók sokkal hajlamosabbak a kisebb fejlesztők felé pártolni azon játékok minősége és ára miatt is. Jellemzően olcsóbbak az indie fejlesztésű játékok, de a tapasztalatok alapján, mivel nem sürgeti őket egy kiadó, ezért több idő alatt ugyan, de sokkal minőségibb termékeket gyártanak</w:t>
-      </w:r>
-      <w:r>
-        <w:rPr>
-          <w:color w:val="000000" w:themeColor="text1"/>
-        </w:rPr>
-        <w:t>.</w:t>
-      </w:r>
-      <w:r>
-        <w:rPr>
-          <w:color w:val="000000" w:themeColor="text1"/>
-        </w:rPr>
-        <w:t xml:space="preserve"> </w:t>
-      </w:r>
-      <w:r>
-        <w:rPr>
-          <w:color w:val="000000" w:themeColor="text1"/>
-        </w:rPr>
-        <w:t>Ezeke</w:t>
-      </w:r>
-      <w:r>
-        <w:rPr>
-          <w:color w:val="000000" w:themeColor="text1"/>
-        </w:rPr>
-        <w:t>t a játékosok jobban is értékel</w:t>
-      </w:r>
-      <w:r>
-        <w:rPr>
-          <w:color w:val="000000" w:themeColor="text1"/>
-        </w:rPr>
-        <w:t>i</w:t>
-      </w:r>
-      <w:r>
-        <w:rPr>
-          <w:color w:val="000000" w:themeColor="text1"/>
-        </w:rPr>
-        <w:t>k vásárlással mintsem a nagyobb bizalmukat vesztett cégek</w:t>
-      </w:r>
-      <w:r>
-        <w:rPr>
-          <w:color w:val="000000" w:themeColor="text1"/>
-        </w:rPr>
-        <w:t>é</w:t>
-      </w:r>
-      <w:r>
-        <w:rPr>
-          <w:color w:val="000000" w:themeColor="text1"/>
-        </w:rPr>
-        <w:t>t.</w:t>
-      </w:r>
-    </w:p>
-    <w:p>
-      <w:pPr>
-        <w:rPr>
-          <w:color w:val="000000" w:themeColor="text1"/>
-        </w:rPr>
-      </w:pPr>
-      <w:r>
-        <w:rPr>
-          <w:color w:val="000000" w:themeColor="text1"/>
-        </w:rPr>
-        <w:t>Ezek a cégek és egyéni fejlesztők</w:t>
-      </w:r>
-      <w:r>
-        <w:rPr>
-          <w:color w:val="000000" w:themeColor="text1"/>
-        </w:rPr>
-        <w:t xml:space="preserve"> jól belak</w:t>
-      </w:r>
-      <w:r>
-        <w:rPr>
-          <w:color w:val="000000" w:themeColor="text1"/>
-        </w:rPr>
-        <w:t>ták</w:t>
-      </w:r>
-      <w:r>
-        <w:rPr>
-          <w:color w:val="000000" w:themeColor="text1"/>
-        </w:rPr>
-        <w:t xml:space="preserve"> már a piacot, azonban a változó és egyéni igények miatt nem mondható telítettnek. Mindig lehet ebben az iparágban újdonságot belevinni, új értéket teremteni. Újat hozni leginkább kétféleképpen lehet jelenleg</w:t>
-      </w:r>
-      <w:r>
-        <w:rPr>
-          <w:color w:val="000000" w:themeColor="text1"/>
-        </w:rPr>
-        <w:t>.</w:t>
-      </w:r>
-      <w:r>
-        <w:rPr>
-          <w:color w:val="000000" w:themeColor="text1"/>
-        </w:rPr>
-        <w:t xml:space="preserve"> </w:t>
-      </w:r>
-      <w:r>
-        <w:rPr>
-          <w:color w:val="000000" w:themeColor="text1"/>
-        </w:rPr>
-        <w:t>A</w:t>
-      </w:r>
-      <w:r>
-        <w:rPr>
-          <w:color w:val="000000" w:themeColor="text1"/>
-        </w:rPr>
-        <w:t xml:space="preserve">z egyik lehetőség történetben, írói oldalon meglepni a közönséget, az érzelmekre hatva. A másik lehetőség technológiailag újítani, valami olyat belevinni a játékmenetbe, vagy a grafikai részébe a </w:t>
-      </w:r>
-      <w:r>
-        <w:rPr>
-          <w:color w:val="000000" w:themeColor="text1"/>
-        </w:rPr>
-        <w:t>játékoknak,</w:t>
-      </w:r>
-      <w:r>
-        <w:rPr>
-          <w:color w:val="000000" w:themeColor="text1"/>
-        </w:rPr>
-        <w:t xml:space="preserve"> amit eddig más nem</w:t>
-      </w:r>
-      <w:r>
-        <w:rPr>
-          <w:color w:val="000000" w:themeColor="text1"/>
-        </w:rPr>
-        <w:t>, és korszakalkotó lehet, vagy legalább felpezsdíti a megszokott s</w:t>
-      </w:r>
-      <w:r>
-        <w:rPr>
-          <w:color w:val="000000" w:themeColor="text1"/>
-        </w:rPr>
-        <w:t>ztenderdeket</w:t>
-      </w:r>
-      <w:r>
-        <w:rPr>
-          <w:color w:val="000000" w:themeColor="text1"/>
-        </w:rPr>
-        <w:t>.</w:t>
-      </w:r>
-    </w:p>
-    <w:p>
-      <w:pPr>
-        <w:rPr>
-          <w:color w:val="000000" w:themeColor="text1"/>
-        </w:rPr>
-      </w:pPr>
-      <w:r>
-        <w:rPr>
-          <w:color w:val="000000" w:themeColor="text1"/>
-        </w:rPr>
-        <w:t>A szakdolgozat</w:t>
-      </w:r>
-      <w:r>
-        <w:rPr>
-          <w:color w:val="000000" w:themeColor="text1"/>
-        </w:rPr>
-        <w:t>hoz elkészített program</w:t>
-      </w:r>
-      <w:r>
-        <w:rPr>
-          <w:color w:val="000000" w:themeColor="text1"/>
-        </w:rPr>
-        <w:t xml:space="preserve"> </w:t>
-      </w:r>
-      <w:r>
-        <w:rPr>
-          <w:color w:val="000000" w:themeColor="text1"/>
-        </w:rPr>
-        <w:t>erre az újdonság behozására törekszik</w:t>
-      </w:r>
-      <w:r>
-        <w:rPr>
-          <w:color w:val="000000" w:themeColor="text1"/>
-        </w:rPr>
-        <w:t>,</w:t>
-      </w:r>
-      <w:r>
-        <w:rPr>
-          <w:color w:val="000000" w:themeColor="text1"/>
-        </w:rPr>
-        <w:t xml:space="preserve"> és célja</w:t>
-      </w:r>
-      <w:r>
-        <w:rPr>
-          <w:color w:val="000000" w:themeColor="text1"/>
-        </w:rPr>
-        <w:t xml:space="preserve"> egy olyan kezdetleges videójáték létrehozása</w:t>
-      </w:r>
-      <w:r>
-        <w:rPr>
-          <w:color w:val="000000" w:themeColor="text1"/>
-        </w:rPr>
-        <w:t>,</w:t>
-      </w:r>
-      <w:r>
-        <w:rPr>
-          <w:color w:val="000000" w:themeColor="text1"/>
-        </w:rPr>
-        <w:t xml:space="preserve"> amely </w:t>
-      </w:r>
-      <w:proofErr w:type="spellStart"/>
-      <w:r>
-        <w:rPr>
-          <w:color w:val="000000" w:themeColor="text1"/>
-        </w:rPr>
-        <w:t>formailag</w:t>
-      </w:r>
-      <w:proofErr w:type="spellEnd"/>
-      <w:r>
-        <w:rPr>
-          <w:color w:val="000000" w:themeColor="text1"/>
-        </w:rPr>
-        <w:t xml:space="preserve"> újít,</w:t>
-      </w:r>
-      <w:r>
-        <w:rPr>
-          <w:color w:val="000000" w:themeColor="text1"/>
-        </w:rPr>
-        <w:t xml:space="preserve"> eltér a megszokottól</w:t>
-      </w:r>
-      <w:r>
-        <w:rPr>
-          <w:color w:val="000000" w:themeColor="text1"/>
-        </w:rPr>
-        <w:t xml:space="preserve"> és beleviszi a képfeldolgozást, alakzatfelismerést a játékmenetbe</w:t>
-      </w:r>
-      <w:r>
-        <w:rPr>
-          <w:color w:val="000000" w:themeColor="text1"/>
-        </w:rPr>
-        <w:t>, ezzel megmutatva, hogy ennek a módszernek komolyabb</w:t>
+        <w:t>a módszernek komolyabb</w:t>
       </w:r>
       <w:r>
         <w:rPr>
@@ -7987,7 +7953,7 @@
           <w:color w:val="000000" w:themeColor="text1"/>
         </w:rPr>
       </w:pPr>
-      <w:bookmarkStart w:id="21" w:name="_Toc215147258"/>
+      <w:bookmarkStart w:id="20" w:name="_Toc215147258"/>
       <w:r>
         <w:rPr>
           <w:color w:val="000000" w:themeColor="text1"/>
@@ -8007,7 +7973,7 @@
         </w:rPr>
         <w:t xml:space="preserve"> és eszközök</w:t>
       </w:r>
-      <w:bookmarkEnd w:id="21"/>
+      <w:bookmarkEnd w:id="20"/>
     </w:p>
     <w:p>
       <w:r>
@@ -8038,15 +8004,7 @@
         <w:t>K</w:t>
       </w:r>
       <w:r>
-        <w:t xml:space="preserve">ezdetben ebben készült a játékprogram, azonban ennek nagyon bonyolult felépítése miatt felhagytam ennek használatával, és </w:t>
-      </w:r>
-      <w:proofErr w:type="spellStart"/>
-      <w:r>
-        <w:t>Unity</w:t>
-      </w:r>
-      <w:proofErr w:type="spellEnd"/>
-      <w:r>
-        <w:t xml:space="preserve"> </w:t>
+        <w:t xml:space="preserve">ezdetben ebben készült a játékprogram, azonban ennek nagyon bonyolult felépítése miatt felhagytam ennek használatával, és Unity </w:t>
       </w:r>
       <w:proofErr w:type="spellStart"/>
       <w:r>
@@ -8065,9 +8023,12 @@
           <w:numId w:val="12"/>
         </w:numPr>
       </w:pPr>
-      <w:proofErr w:type="spellStart"/>
-      <w:r>
-        <w:t>Unity</w:t>
+      <w:r>
+        <w:t xml:space="preserve">Unity </w:t>
+      </w:r>
+      <w:proofErr w:type="spellStart"/>
+      <w:r>
+        <w:t>Drawing</w:t>
       </w:r>
       <w:proofErr w:type="spellEnd"/>
       <w:r>
@@ -8075,28 +8036,17 @@
       </w:r>
       <w:proofErr w:type="spellStart"/>
       <w:r>
-        <w:t>Drawing</w:t>
+        <w:t>Recognition</w:t>
       </w:r>
       <w:proofErr w:type="spellEnd"/>
       <w:r>
         <w:t xml:space="preserve"> </w:t>
       </w:r>
-      <w:proofErr w:type="spellStart"/>
-      <w:r>
-        <w:t>Recognition</w:t>
-      </w:r>
-      <w:proofErr w:type="spellEnd"/>
-      <w:r>
-        <w:t xml:space="preserve"> </w:t>
-      </w:r>
-      <w:r>
-        <w:t>projekt</w:t>
-      </w:r>
-      <w:r>
-        <w:rPr>
-          <w:rStyle w:val="Lbjegyzet-hivatkozs"/>
-        </w:rPr>
-        <w:footnoteReference w:id="4"/>
+      <w:r>
+        <w:t>projek</w:t>
+      </w:r>
+      <w:r>
+        <w:t>t [7]</w:t>
       </w:r>
       <w:r>
         <w:t xml:space="preserve"> </w:t>
@@ -8125,13 +8075,8 @@
           <w:numId w:val="12"/>
         </w:numPr>
       </w:pPr>
-      <w:proofErr w:type="spellStart"/>
-      <w:r>
-        <w:t>Unity</w:t>
-      </w:r>
-      <w:proofErr w:type="spellEnd"/>
-      <w:r>
-        <w:t xml:space="preserve"> </w:t>
+      <w:r>
+        <w:t xml:space="preserve">Unity </w:t>
       </w:r>
       <w:proofErr w:type="spellStart"/>
       <w:r>
@@ -8194,11 +8139,9 @@
           <w:numId w:val="12"/>
         </w:numPr>
       </w:pPr>
-      <w:proofErr w:type="spellStart"/>
       <w:r>
         <w:t>Unity</w:t>
       </w:r>
-      <w:proofErr w:type="spellEnd"/>
       <w:r>
         <w:t xml:space="preserve"> game </w:t>
       </w:r>
@@ -8289,11 +8232,11 @@
       </w:r>
       <w:proofErr w:type="spellEnd"/>
       <w:r>
-        <w:t xml:space="preserve">-ot használtam végül a program logikájának megírásához. Ezt hasonlóképpen nagyon egyszerű volt társítani a </w:t>
-      </w:r>
-      <w:proofErr w:type="spellStart"/>
-      <w:r>
-        <w:t>Unity-hez</w:t>
+        <w:t>-ot használtam végül a program logikájának megírásához. Ezt hasonlóképpen nagyon egyszerű volt társítani a Unity-</w:t>
+      </w:r>
+      <w:proofErr w:type="spellStart"/>
+      <w:r>
+        <w:t>hez</w:t>
       </w:r>
       <w:proofErr w:type="spellEnd"/>
       <w:r>
@@ -8312,7 +8255,7 @@
           <w:color w:val="000000" w:themeColor="text1"/>
         </w:rPr>
       </w:pPr>
-      <w:bookmarkStart w:id="22" w:name="_Toc215147259"/>
+      <w:bookmarkStart w:id="21" w:name="_Toc215147259"/>
       <w:r>
         <w:rPr>
           <w:color w:val="000000" w:themeColor="text1"/>
@@ -8326,7 +8269,7 @@
         </w:rPr>
         <w:t xml:space="preserve"> módszerek</w:t>
       </w:r>
-      <w:bookmarkEnd w:id="22"/>
+      <w:bookmarkEnd w:id="21"/>
     </w:p>
     <w:p>
       <w:r>
@@ -8432,15 +8375,7 @@
         <w:t>k</w:t>
       </w:r>
       <w:r>
-        <w:t xml:space="preserve">ciókat később vissza-vissza ellenőriztem ahogy haladtam előre a többi feladattal is. Ez a fajta fejlesztés azért tette számomra könnyűvé a haladást, mert a </w:t>
-      </w:r>
-      <w:proofErr w:type="spellStart"/>
-      <w:r>
-        <w:t>Unity</w:t>
-      </w:r>
-      <w:proofErr w:type="spellEnd"/>
-      <w:r>
-        <w:t xml:space="preserve">-ben könnyű </w:t>
+        <w:t xml:space="preserve">ciókat később vissza-vissza ellenőriztem ahogy haladtam előre a többi feladattal is. Ez a fajta fejlesztés azért tette számomra könnyűvé a haladást, mert a Unity-ben könnyű </w:t>
       </w:r>
       <w:proofErr w:type="spellStart"/>
       <w:r>
@@ -8467,37 +8402,29 @@
       <w:pPr>
         <w:pStyle w:val="Cmsor1"/>
       </w:pPr>
-      <w:bookmarkStart w:id="23" w:name="_Toc215147260"/>
+      <w:bookmarkStart w:id="22" w:name="_Toc215147260"/>
       <w:r>
         <w:lastRenderedPageBreak/>
         <w:t>Megvalósítás</w:t>
       </w:r>
+      <w:bookmarkEnd w:id="22"/>
+    </w:p>
+    <w:p>
+      <w:pPr>
+        <w:pStyle w:val="Cmsor2"/>
+      </w:pPr>
+      <w:bookmarkStart w:id="23" w:name="_Toc215147261"/>
+      <w:r>
+        <w:t xml:space="preserve">1. </w:t>
+      </w:r>
+      <w:r>
+        <w:t>Backend</w:t>
+      </w:r>
       <w:bookmarkEnd w:id="23"/>
     </w:p>
     <w:p>
-      <w:pPr>
-        <w:pStyle w:val="Cmsor2"/>
-      </w:pPr>
-      <w:bookmarkStart w:id="24" w:name="_Toc215147261"/>
-      <w:r>
-        <w:t xml:space="preserve">1. </w:t>
-      </w:r>
-      <w:r>
-        <w:t>Backend</w:t>
-      </w:r>
-      <w:bookmarkEnd w:id="24"/>
-    </w:p>
-    <w:p>
-      <w:r>
-        <w:t xml:space="preserve">A projektet kezdetben </w:t>
-      </w:r>
-      <w:proofErr w:type="spellStart"/>
-      <w:r>
-        <w:t>Pygame</w:t>
-      </w:r>
-      <w:proofErr w:type="spellEnd"/>
-      <w:r>
-        <w:t xml:space="preserve">-ben készítetten az </w:t>
+      <w:r>
+        <w:t xml:space="preserve">A projektet kezdetben Pygame-ben készítetten az </w:t>
       </w:r>
       <w:proofErr w:type="spellStart"/>
       <w:r>
@@ -9013,14 +8940,14 @@
       <w:pPr>
         <w:pStyle w:val="Cmsor3"/>
       </w:pPr>
-      <w:bookmarkStart w:id="25" w:name="_Toc215147262"/>
+      <w:bookmarkStart w:id="24" w:name="_Toc215147262"/>
       <w:r>
         <w:t xml:space="preserve">1.1 </w:t>
       </w:r>
       <w:r>
         <w:t>Objektumok</w:t>
       </w:r>
-      <w:bookmarkEnd w:id="25"/>
+      <w:bookmarkEnd w:id="24"/>
     </w:p>
     <w:p>
       <w:r>
@@ -9382,14 +9309,14 @@
       <w:pPr>
         <w:pStyle w:val="Cmsor3"/>
       </w:pPr>
-      <w:bookmarkStart w:id="26" w:name="_Toc215147263"/>
+      <w:bookmarkStart w:id="25" w:name="_Toc215147263"/>
       <w:r>
         <w:t xml:space="preserve">1.2 </w:t>
       </w:r>
       <w:r>
         <w:t>Pálya</w:t>
       </w:r>
-      <w:bookmarkEnd w:id="26"/>
+      <w:bookmarkEnd w:id="25"/>
     </w:p>
     <w:p>
       <w:r>
@@ -9652,11 +9579,11 @@
       <w:pPr>
         <w:pStyle w:val="Cmsor2"/>
       </w:pPr>
-      <w:bookmarkStart w:id="27" w:name="_Toc215147264"/>
+      <w:bookmarkStart w:id="26" w:name="_Toc215147264"/>
       <w:r>
         <w:t>2. Frontend</w:t>
       </w:r>
-      <w:bookmarkEnd w:id="27"/>
+      <w:bookmarkEnd w:id="26"/>
     </w:p>
     <w:p>
       <w:r>
@@ -9677,15 +9604,7 @@
     </w:p>
     <w:p>
       <w:r>
-        <w:t xml:space="preserve">A frontendet a </w:t>
-      </w:r>
-      <w:proofErr w:type="spellStart"/>
-      <w:r>
-        <w:t>Unity</w:t>
-      </w:r>
-      <w:proofErr w:type="spellEnd"/>
-      <w:r>
-        <w:t xml:space="preserve"> </w:t>
+        <w:t xml:space="preserve">A frontendet a Unity </w:t>
       </w:r>
       <w:proofErr w:type="spellStart"/>
       <w:r>
@@ -9738,15 +9657,7 @@
       </w:r>
       <w:proofErr w:type="spellEnd"/>
       <w:r>
-        <w:t xml:space="preserve"> összerakására készülünk, ahol a kinézet nem az elsődleges szempont, abban az esetben a Unity lehetőséget biztosít a </w:t>
-      </w:r>
-      <w:proofErr w:type="spellStart"/>
-      <w:r>
-        <w:t>Unity</w:t>
-      </w:r>
-      <w:proofErr w:type="spellEnd"/>
-      <w:r>
-        <w:t xml:space="preserve"> </w:t>
+        <w:t xml:space="preserve"> összerakására készülünk, ahol a kinézet nem az elsődleges szempont, abban az esetben a Unity lehetőséget biztosít a Unity </w:t>
       </w:r>
       <w:proofErr w:type="spellStart"/>
       <w:r>
@@ -9817,14 +9728,12 @@
       <w:r>
         <w:t xml:space="preserve">terhez: </w:t>
       </w:r>
-      <w:hyperlink r:id="rId17" w:history="1">
-        <w:r>
-          <w:rPr>
-            <w:rStyle w:val="Hiperhivatkozs"/>
-          </w:rPr>
-          <w:t>https://assetstore.unity.com/packages/2d/characters/sunny-land-103349</w:t>
-        </w:r>
-      </w:hyperlink>
+      <w:r>
+        <w:t>[</w:t>
+      </w:r>
+      <w:r>
+        <w:t>8]</w:t>
+      </w:r>
     </w:p>
     <w:p>
       <w:pPr>
@@ -9837,14 +9746,9 @@
       <w:r>
         <w:t xml:space="preserve">Pálya részek: </w:t>
       </w:r>
-      <w:hyperlink r:id="rId18" w:history="1">
-        <w:r>
-          <w:rPr>
-            <w:rStyle w:val="Hiperhivatkozs"/>
-          </w:rPr>
-          <w:t>https://assetstore.unity.com/packages/2d/environments/pixel-fantasy-caves-152375</w:t>
-        </w:r>
-      </w:hyperlink>
+      <w:r>
+        <w:t>[9]</w:t>
+      </w:r>
     </w:p>
     <w:p>
       <w:pPr>
@@ -9857,153 +9761,186 @@
       <w:r>
         <w:t xml:space="preserve">Pálya részek: </w:t>
       </w:r>
-      <w:hyperlink r:id="rId19" w:history="1">
-        <w:r>
-          <w:rPr>
-            <w:rStyle w:val="Hiperhivatkozs"/>
-          </w:rPr>
-          <w:t>https://assetstore.unity.com/packages/2d/environments/platformer-set-150023</w:t>
-        </w:r>
-      </w:hyperlink>
+      <w:r>
+        <w:t>[10]</w:t>
+      </w:r>
     </w:p>
     <w:p>
       <w:pPr>
         <w:pStyle w:val="Cmsor2"/>
       </w:pPr>
-      <w:bookmarkStart w:id="28" w:name="_Toc215147265"/>
+      <w:bookmarkStart w:id="27" w:name="_Toc215147265"/>
+      <w:r>
+        <w:t>3.</w:t>
+      </w:r>
+      <w:r>
+        <w:t xml:space="preserve"> </w:t>
+      </w:r>
+      <w:r>
+        <w:t>Alakzatfelismerő</w:t>
+      </w:r>
+      <w:r>
+        <w:t xml:space="preserve"> algoritmus</w:t>
+      </w:r>
+      <w:bookmarkEnd w:id="27"/>
+    </w:p>
+    <w:p>
+      <w:pPr>
+        <w:pStyle w:val="Cmsor3"/>
+      </w:pPr>
+      <w:bookmarkStart w:id="28" w:name="_Toc215147266"/>
+      <w:r>
+        <w:t xml:space="preserve">3.1 </w:t>
+      </w:r>
+      <w:r>
+        <w:t>Működési elv</w:t>
+      </w:r>
+      <w:bookmarkEnd w:id="28"/>
+      <w:r>
+        <w:t>e [7]</w:t>
+      </w:r>
+    </w:p>
+    <w:p>
+      <w:r>
+        <w:t>A program futásidőben eltárolja a rajzolt alakzatokat egy „Bitmap” osztály példányába. Ez a példány átkonvertálja a rajzolt pontokat négy különböző háló stílusra. Ezek a „</w:t>
+      </w:r>
+      <w:proofErr w:type="spellStart"/>
+      <w:r>
+        <w:t>GridMap</w:t>
+      </w:r>
+      <w:proofErr w:type="spellEnd"/>
+      <w:r>
+        <w:t>”, „</w:t>
+      </w:r>
+      <w:proofErr w:type="spellStart"/>
+      <w:r>
+        <w:t>CircleMap</w:t>
+      </w:r>
+      <w:proofErr w:type="spellEnd"/>
+      <w:r>
+        <w:t>”, „</w:t>
+      </w:r>
+      <w:proofErr w:type="spellStart"/>
+      <w:r>
+        <w:t>HorizontalMap</w:t>
+      </w:r>
+      <w:proofErr w:type="spellEnd"/>
+      <w:r>
+        <w:t>” és „</w:t>
+      </w:r>
+      <w:proofErr w:type="spellStart"/>
+      <w:r>
+        <w:t>VerticalMap</w:t>
+      </w:r>
+      <w:proofErr w:type="spellEnd"/>
+      <w:r>
+        <w:t>”</w:t>
+      </w:r>
+      <w:r>
+        <w:t>.</w:t>
+      </w:r>
+      <w:r>
+        <w:t xml:space="preserve"> </w:t>
+      </w:r>
+      <w:r>
+        <w:t xml:space="preserve">Mindegyik Bitmap másképpen vizsgálja az inputot és futásidőben az összes Bitmap a saját logikája alapján összehasonlítja a mintát az </w:t>
+      </w:r>
       <w:r>
         <w:lastRenderedPageBreak/>
-        <w:t>3.</w:t>
+        <w:t xml:space="preserve">inputtal, és ad rá egy egyezési pontszámot. </w:t>
+      </w:r>
+      <w:r>
+        <w:t>Mi</w:t>
+      </w:r>
+      <w:r>
+        <w:t>n</w:t>
+      </w:r>
+      <w:r>
+        <w:t>degyik map stílusnak megadható egy súlyozás, arra a célra, hogy</w:t>
+      </w:r>
+      <w:r>
+        <w:t xml:space="preserve"> pontosan</w:t>
       </w:r>
       <w:r>
         <w:t xml:space="preserve"> </w:t>
       </w:r>
       <w:r>
-        <w:t>Alakzatfelismerő</w:t>
-      </w:r>
-      <w:r>
-        <w:t xml:space="preserve"> algoritmus</w:t>
-      </w:r>
-      <w:bookmarkEnd w:id="28"/>
-    </w:p>
-    <w:p>
-      <w:pPr>
-        <w:pStyle w:val="Cmsor3"/>
-      </w:pPr>
-      <w:bookmarkStart w:id="29" w:name="_Toc215147266"/>
-      <w:r>
-        <w:t xml:space="preserve">3.1 </w:t>
-      </w:r>
-      <w:r>
-        <w:t>Működési elve</w:t>
-      </w:r>
-      <w:r>
-        <w:rPr>
-          <w:rStyle w:val="Lbjegyzet-hivatkozs"/>
-        </w:rPr>
-        <w:footnoteReference w:id="5"/>
-      </w:r>
-      <w:bookmarkEnd w:id="29"/>
-    </w:p>
-    <w:p>
-      <w:r>
-        <w:t>A program futásidőben eltárolja a rajzolt alakzatokat egy „Bitmap” osztály példányába. Ez a példány átkonvertálja a rajzolt pontokat négy különböző háló stílusra. Ezek a „</w:t>
-      </w:r>
-      <w:proofErr w:type="spellStart"/>
-      <w:r>
-        <w:t>GridMap</w:t>
-      </w:r>
-      <w:proofErr w:type="spellEnd"/>
-      <w:r>
-        <w:t>”, „</w:t>
-      </w:r>
-      <w:proofErr w:type="spellStart"/>
-      <w:r>
-        <w:t>CircleMap</w:t>
-      </w:r>
-      <w:proofErr w:type="spellEnd"/>
-      <w:r>
-        <w:t>”, „</w:t>
-      </w:r>
-      <w:proofErr w:type="spellStart"/>
-      <w:r>
-        <w:t>HorizontalMap</w:t>
-      </w:r>
-      <w:proofErr w:type="spellEnd"/>
-      <w:r>
-        <w:t>” és „</w:t>
-      </w:r>
-      <w:proofErr w:type="spellStart"/>
-      <w:r>
-        <w:t>VerticalMap</w:t>
-      </w:r>
-      <w:proofErr w:type="spellEnd"/>
-      <w:r>
-        <w:t>”</w:t>
-      </w:r>
-      <w:r>
-        <w:t>.</w:t>
+        <w:t>be</w:t>
+      </w:r>
+      <w:r>
+        <w:t>szabályozhassuk</w:t>
+      </w:r>
+      <w:r>
+        <w:t xml:space="preserve">, hogy az adott Bitmap mennyire legyen releváns </w:t>
+      </w:r>
+      <w:r>
+        <w:t xml:space="preserve">az </w:t>
+      </w:r>
+      <w:r>
+        <w:t>eredmény</w:t>
+      </w:r>
+      <w:r>
+        <w:t>pontszám</w:t>
       </w:r>
       <w:r>
         <w:t xml:space="preserve"> </w:t>
       </w:r>
       <w:r>
-        <w:t xml:space="preserve">Mindegyik Bitmap másképpen vizsgálja az inputot és futásidőben az összes Bitmap a saját logikája alapján összehasonlítja a mintát az inputtal, és ad rá egy egyezési pontszámot. </w:t>
-      </w:r>
-      <w:r>
-        <w:t>Mi</w:t>
-      </w:r>
-      <w:r>
-        <w:t>n</w:t>
-      </w:r>
-      <w:r>
-        <w:t>degyik map stílusnak megadható egy súlyozás, arra a célra, hogy</w:t>
-      </w:r>
-      <w:r>
-        <w:t xml:space="preserve"> pontosan</w:t>
+        <w:t>kiszámításában.</w:t>
+      </w:r>
+      <w:r>
+        <w:t xml:space="preserve"> (</w:t>
+      </w:r>
+      <w:proofErr w:type="spellStart"/>
+      <w:proofErr w:type="gramStart"/>
+      <w:r>
+        <w:t>SetWeights</w:t>
+      </w:r>
+      <w:proofErr w:type="spellEnd"/>
+      <w:r>
+        <w:t>(</w:t>
+      </w:r>
+      <w:proofErr w:type="gramEnd"/>
+      <w:r>
+        <w:t>) függvény a kódban).</w:t>
       </w:r>
       <w:r>
         <w:t xml:space="preserve"> </w:t>
       </w:r>
-      <w:r>
-        <w:t>be</w:t>
-      </w:r>
-      <w:r>
-        <w:t>szabályozhassuk</w:t>
-      </w:r>
-      <w:r>
-        <w:t xml:space="preserve">, hogy az adott Bitmap mennyire legyen releváns </w:t>
-      </w:r>
-      <w:r>
-        <w:t xml:space="preserve">az </w:t>
-      </w:r>
-      <w:r>
-        <w:t>eredmény</w:t>
-      </w:r>
-      <w:r>
-        <w:t>pontszám</w:t>
+    </w:p>
+    <w:p>
+      <w:r>
+        <w:t>Miután mind a négy Bitmap fajta kiértékelte a rajzolt alakzatot, ezeknek az összegét a súly</w:t>
+      </w:r>
+      <w:r>
+        <w:t>u</w:t>
+      </w:r>
+      <w:r>
+        <w:t xml:space="preserve">k alapján átlagolva összeadjuk és az együttes pontszám jelzi majd, hogy </w:t>
+      </w:r>
+      <w:r>
+        <w:t xml:space="preserve">összességében </w:t>
+      </w:r>
+      <w:r>
+        <w:t>melyik</w:t>
+      </w:r>
+      <w:r>
+        <w:t xml:space="preserve"> minta alakzat</w:t>
+      </w:r>
+      <w:r>
+        <w:t>tal</w:t>
       </w:r>
       <w:r>
         <w:t xml:space="preserve"> </w:t>
       </w:r>
       <w:r>
-        <w:t>kiszámításában.</w:t>
-      </w:r>
-      <w:r>
-        <w:t xml:space="preserve"> (</w:t>
-      </w:r>
-      <w:proofErr w:type="spellStart"/>
-      <w:proofErr w:type="gramStart"/>
-      <w:r>
-        <w:t>SetWeights</w:t>
-      </w:r>
-      <w:proofErr w:type="spellEnd"/>
-      <w:r>
-        <w:t>(</w:t>
-      </w:r>
-      <w:proofErr w:type="gramEnd"/>
-      <w:r>
-        <w:t>) függvény a kódban).</w:t>
+        <w:t xml:space="preserve">egyezik leginkább </w:t>
+      </w:r>
+      <w:r>
+        <w:t>az input.</w:t>
+      </w:r>
+      <w:r>
+        <w:t xml:space="preserve"> Az eredmény az lesz, amelyiknél a legkisebb a hibapontszám, tehát a legmagasabb az egyezési pontszám.</w:t>
       </w:r>
       <w:r>
         <w:t xml:space="preserve"> </w:t>
@@ -10011,94 +9948,70 @@
     </w:p>
     <w:p>
       <w:r>
-        <w:t>Miután mind a négy Bitmap fajta kiértékelte a rajzolt alakzatot, ezeknek az összegét a súly</w:t>
-      </w:r>
-      <w:r>
-        <w:t>u</w:t>
-      </w:r>
-      <w:r>
-        <w:t xml:space="preserve">k alapján átlagolva összeadjuk és az együttes pontszám jelzi majd, hogy </w:t>
-      </w:r>
-      <w:r>
-        <w:t xml:space="preserve">összességében </w:t>
-      </w:r>
-      <w:r>
-        <w:t>melyik</w:t>
-      </w:r>
-      <w:r>
-        <w:t xml:space="preserve"> minta alakzat</w:t>
-      </w:r>
-      <w:r>
-        <w:t>tal</w:t>
+        <w:t>Egyenként mind a négy fajta Bitmapnak megvan a maga hibája, ami alapján egyik nem alkalmas az egyenes alakzatok összehasonlítására, másik pedig pont a kerekeket téveszti össze, azonban a négy együttes alkalmazásával elkerülhető</w:t>
+      </w:r>
+      <w:r>
+        <w:t>, vagy legalábbis minimalizálható</w:t>
+      </w:r>
+      <w:r>
+        <w:t xml:space="preserve"> ez a fajta átlagos hiba érték.</w:t>
       </w:r>
       <w:r>
         <w:t xml:space="preserve"> </w:t>
       </w:r>
-      <w:r>
-        <w:t xml:space="preserve">egyezik leginkább </w:t>
-      </w:r>
-      <w:r>
-        <w:t>az input.</w:t>
-      </w:r>
-      <w:r>
-        <w:t xml:space="preserve"> Az eredmény az lesz, amelyiknél a legkisebb a hibapontszám, tehát a legmagasabb az egyezési pontszám.</w:t>
-      </w:r>
+    </w:p>
+    <w:p>
+      <w:r>
+        <w:t>Fontos megjegyezni, hogy ez a módszer nem veszi számításba a pontok lerajzolásának sorrendjét, nem tartja számon azt, hogy melyik pontot rajzoltuk hamarabb a másiknál, és melyiket melyik irányból húztuk.</w:t>
+      </w:r>
+      <w:r>
+        <w:t xml:space="preserve"> Ezáltal nem téveszt össze két kört csak amiatt mert nem ugyanabból az irányból </w:t>
+      </w:r>
+      <w:r>
+        <w:t>húztuk,</w:t>
+      </w:r>
+      <w:r>
+        <w:t xml:space="preserve"> mint a mintát. </w:t>
+      </w:r>
+      <w:r>
+        <w:t>Emiatt</w:t>
+      </w:r>
+      <w:r>
+        <w:t xml:space="preserve"> a program és pontozás eredménye</w:t>
+      </w:r>
+      <w:r>
+        <w:t xml:space="preserve"> teljesen független a felhasználó rajzolási stílusától.</w:t>
+      </w:r>
+    </w:p>
+    <w:p>
+      <w:pPr>
+        <w:pStyle w:val="Cmsor4"/>
+        <w:rPr>
+          <w:i w:val="0"/>
+          <w:iCs w:val="0"/>
+        </w:rPr>
+      </w:pPr>
+      <w:r>
+        <w:t xml:space="preserve">3.1.1 </w:t>
+      </w:r>
+      <w:proofErr w:type="spellStart"/>
+      <w:r>
+        <w:t>Grid</w:t>
+      </w:r>
+      <w:r>
+        <w:t>Map</w:t>
+      </w:r>
+      <w:proofErr w:type="spellEnd"/>
       <w:r>
         <w:t xml:space="preserve"> </w:t>
       </w:r>
-    </w:p>
-    <w:p>
-      <w:r>
-        <w:t>Egyenként mind a négy fajta Bitmapnak megvan a maga hibája, ami alapján egyik nem alkalmas az egyenes alakzatok összehasonlítására, másik pedig pont a kerekeket téveszti össze, azonban a négy együttes alkalmazásával elkerülhető</w:t>
-      </w:r>
-      <w:r>
-        <w:t>, vagy legalábbis minimalizálható</w:t>
-      </w:r>
-      <w:r>
-        <w:t xml:space="preserve"> ez a fajta átlagos hiba érték.</w:t>
-      </w:r>
-      <w:r>
-        <w:t xml:space="preserve"> </w:t>
-      </w:r>
-    </w:p>
-    <w:p>
-      <w:r>
-        <w:t>Fontos megjegyezni, hogy ez a módszer nem veszi számításba a pontok lerajzolásának sorrendjét, nem tartja számon azt, hogy melyik pontot rajzoltuk hamarabb a másiknál, és melyiket melyik irányból húztuk.</w:t>
-      </w:r>
-      <w:r>
-        <w:t xml:space="preserve"> Ezáltal nem téveszt össze két kört csak amiatt mert nem ugyanabból az irányból </w:t>
-      </w:r>
-      <w:r>
-        <w:t>húztuk,</w:t>
-      </w:r>
-      <w:r>
-        <w:t xml:space="preserve"> mint a mintát. </w:t>
-      </w:r>
-      <w:r>
-        <w:t>Emiatt</w:t>
-      </w:r>
-      <w:r>
-        <w:t xml:space="preserve"> a program és pontozás eredménye</w:t>
-      </w:r>
-      <w:r>
-        <w:t xml:space="preserve"> teljesen független a felhasználó rajzolási stílusától.</w:t>
-      </w:r>
-    </w:p>
-    <w:p>
-      <w:pPr>
-        <w:pStyle w:val="Cmsor4"/>
-      </w:pPr>
-      <w:r>
-        <w:t xml:space="preserve">3.1.1 </w:t>
-      </w:r>
-      <w:proofErr w:type="spellStart"/>
-      <w:r>
-        <w:t>Grid</w:t>
-      </w:r>
-      <w:r>
-        <w:t>Map</w:t>
-      </w:r>
-      <w:proofErr w:type="spellEnd"/>
+      <w:r>
+        <w:rPr>
+          <w:i w:val="0"/>
+          <w:iCs w:val="0"/>
+        </w:rPr>
+        <w:t>[7]</w:t>
+      </w:r>
     </w:p>
     <w:p>
       <w:r>
@@ -10119,7 +10032,6 @@
     </w:p>
     <w:p>
       <w:r>
-        <w:lastRenderedPageBreak/>
         <w:t xml:space="preserve">A </w:t>
       </w:r>
       <w:proofErr w:type="spellStart"/>
@@ -10274,6 +10186,7 @@
           <w:sz w:val="22"/>
           <w:szCs w:val="20"/>
         </w:rPr>
+        <w:lastRenderedPageBreak/>
         <w:t xml:space="preserve">(A két lépésben az egyik ’n’ ugyanannyit </w:t>
       </w:r>
       <w:proofErr w:type="gramStart"/>
@@ -10343,7 +10256,6 @@
         <w:rPr>
           <w:noProof/>
         </w:rPr>
-        <w:lastRenderedPageBreak/>
         <w:drawing>
           <wp:inline distT="0" distB="0" distL="0" distR="0" wp14:anchorId="41FDACAA" wp14:editId="4E137CAD">
             <wp:extent cx="5040000" cy="5040000"/>
@@ -10360,7 +10272,7 @@
                     <pic:cNvPicPr/>
                   </pic:nvPicPr>
                   <pic:blipFill>
-                    <a:blip r:embed="rId20">
+                    <a:blip r:embed="rId11">
                       <a:extLst>
                         <a:ext uri="{28A0092B-C50C-407E-A947-70E740481C1C}">
                           <a14:useLocalDpi xmlns:a14="http://schemas.microsoft.com/office/drawing/2010/main" val="0"/>
@@ -10391,6 +10303,9 @@
       <w:pPr>
         <w:pStyle w:val="Kpalrs"/>
         <w:jc w:val="center"/>
+        <w:rPr>
+          <w:lang w:val="en-US"/>
+        </w:rPr>
       </w:pPr>
       <w:fldSimple w:instr=" SEQ ábra \* ARABIC ">
         <w:r>
@@ -10404,14 +10319,14 @@
         <w:t>. ábra</w:t>
       </w:r>
       <w:r>
-        <w:t>,</w:t>
+        <w:t>:</w:t>
+      </w:r>
+      <w:r>
+        <w:br/>
       </w:r>
       <w:r>
         <w:t xml:space="preserve"> </w:t>
       </w:r>
-      <w:r>
-        <w:t>(</w:t>
-      </w:r>
       <w:proofErr w:type="spellStart"/>
       <w:r>
         <w:t>GridMap</w:t>
@@ -10421,47 +10336,14 @@
         <w:t xml:space="preserve"> működése</w:t>
       </w:r>
       <w:r>
-        <w:t>)</w:t>
-      </w:r>
-      <w:r>
-        <w:br/>
-      </w:r>
-      <w:r>
-        <w:rPr>
-          <w:i/>
-          <w:iCs w:val="0"/>
-          <w:sz w:val="20"/>
-          <w:szCs w:val="13"/>
-        </w:rPr>
-        <w:t>forrás:</w:t>
-      </w:r>
-      <w:r>
-        <w:rPr>
-          <w:sz w:val="20"/>
-          <w:szCs w:val="13"/>
-        </w:rPr>
         <w:t xml:space="preserve"> </w:t>
       </w:r>
-      <w:hyperlink r:id="rId21" w:anchor="how-it-works" w:history="1">
-        <w:r>
-          <w:rPr>
-            <w:rStyle w:val="Hiperhivatkozs"/>
-            <w:sz w:val="20"/>
-            <w:szCs w:val="13"/>
-          </w:rPr>
-          <w:t>GitHub - gilbertdyer2/</w:t>
-        </w:r>
-        <w:proofErr w:type="spellStart"/>
-        <w:r>
-          <w:rPr>
-            <w:rStyle w:val="Hiperhivatkozs"/>
-            <w:sz w:val="20"/>
-            <w:szCs w:val="13"/>
-          </w:rPr>
-          <w:t>UnityDrawingRecognition</w:t>
-        </w:r>
-        <w:proofErr w:type="spellEnd"/>
-      </w:hyperlink>
+      <w:r>
+        <w:rPr>
+          <w:lang w:val="en-US"/>
+        </w:rPr>
+        <w:t>[7]</w:t>
+      </w:r>
     </w:p>
     <w:p>
       <w:r>
@@ -10756,7 +10638,11 @@
         <w:t>amiben</w:t>
       </w:r>
       <w:r>
-        <w:t xml:space="preserve"> jól látható, hogy a rajznak legnagyobb százaléka </w:t>
+        <w:t xml:space="preserve"> jól látható, hogy a rajznak legnagyobb </w:t>
+      </w:r>
+      <w:r>
+        <w:lastRenderedPageBreak/>
+        <w:t xml:space="preserve">százaléka </w:t>
       </w:r>
       <w:r>
         <w:t>található</w:t>
@@ -10796,7 +10682,6 @@
     </w:p>
     <w:p>
       <w:r>
-        <w:lastRenderedPageBreak/>
         <w:t xml:space="preserve">A kiszámítás úgy történik, hogy vesszük a két karakter </w:t>
       </w:r>
       <w:proofErr w:type="spellStart"/>
@@ -10879,6 +10764,10 @@
     <w:p>
       <w:pPr>
         <w:pStyle w:val="Cmsor4"/>
+        <w:rPr>
+          <w:i w:val="0"/>
+          <w:iCs w:val="0"/>
+        </w:rPr>
       </w:pPr>
       <w:r>
         <w:t xml:space="preserve">3.1.2 </w:t>
@@ -10888,6 +10777,16 @@
         <w:t>CircleMap</w:t>
       </w:r>
       <w:proofErr w:type="spellEnd"/>
+      <w:r>
+        <w:t xml:space="preserve"> </w:t>
+      </w:r>
+      <w:r>
+        <w:rPr>
+          <w:i w:val="0"/>
+          <w:iCs w:val="0"/>
+        </w:rPr>
+        <w:t>[7]</w:t>
+      </w:r>
     </w:p>
     <w:p>
       <w:r>
@@ -11034,7 +10933,7 @@
                     <pic:cNvPicPr/>
                   </pic:nvPicPr>
                   <pic:blipFill>
-                    <a:blip r:embed="rId22">
+                    <a:blip r:embed="rId12">
                       <a:extLst>
                         <a:ext uri="{28A0092B-C50C-407E-A947-70E740481C1C}">
                           <a14:useLocalDpi xmlns:a14="http://schemas.microsoft.com/office/drawing/2010/main" val="0"/>
@@ -11078,13 +10977,13 @@
         <w:t>. ábra</w:t>
       </w:r>
       <w:r>
-        <w:t>,</w:t>
+        <w:t>:</w:t>
       </w:r>
       <w:r>
         <w:t xml:space="preserve"> </w:t>
       </w:r>
       <w:r>
-        <w:t>(</w:t>
+        <w:br/>
       </w:r>
       <w:proofErr w:type="spellStart"/>
       <w:r>
@@ -11095,47 +10994,8 @@
         <w:t xml:space="preserve"> működése</w:t>
       </w:r>
       <w:r>
-        <w:t>)</w:t>
-      </w:r>
-      <w:r>
-        <w:br/>
-      </w:r>
-      <w:r>
-        <w:rPr>
-          <w:i/>
-          <w:iCs w:val="0"/>
-          <w:sz w:val="20"/>
-          <w:szCs w:val="13"/>
-        </w:rPr>
-        <w:t>forrás:</w:t>
-      </w:r>
-      <w:r>
-        <w:rPr>
-          <w:sz w:val="20"/>
-          <w:szCs w:val="13"/>
-        </w:rPr>
-        <w:t xml:space="preserve"> </w:t>
-      </w:r>
-      <w:hyperlink r:id="rId23" w:anchor="how-it-works" w:history="1">
-        <w:r>
-          <w:rPr>
-            <w:rStyle w:val="Hiperhivatkozs"/>
-            <w:sz w:val="20"/>
-            <w:szCs w:val="13"/>
-          </w:rPr>
-          <w:t>GitHub - gilbertdyer2/</w:t>
-        </w:r>
-        <w:proofErr w:type="spellStart"/>
-        <w:r>
-          <w:rPr>
-            <w:rStyle w:val="Hiperhivatkozs"/>
-            <w:sz w:val="20"/>
-            <w:szCs w:val="13"/>
-          </w:rPr>
-          <w:t>UnityDrawingRecognition</w:t>
-        </w:r>
-        <w:proofErr w:type="spellEnd"/>
-      </w:hyperlink>
+        <w:t xml:space="preserve"> [7]</w:t>
+      </w:r>
     </w:p>
     <w:p>
       <w:r>
@@ -11782,6 +11642,16 @@
         <w:t>VerticalMap</w:t>
       </w:r>
       <w:proofErr w:type="spellEnd"/>
+      <w:r>
+        <w:t xml:space="preserve"> </w:t>
+      </w:r>
+      <w:r>
+        <w:rPr>
+          <w:i w:val="0"/>
+          <w:iCs w:val="0"/>
+        </w:rPr>
+        <w:t>[7]</w:t>
+      </w:r>
     </w:p>
     <w:p>
       <w:r>
@@ -11927,7 +11797,7 @@
                     <pic:cNvPicPr/>
                   </pic:nvPicPr>
                   <pic:blipFill>
-                    <a:blip r:embed="rId24">
+                    <a:blip r:embed="rId13">
                       <a:extLst>
                         <a:ext uri="{28A0092B-C50C-407E-A947-70E740481C1C}">
                           <a14:useLocalDpi xmlns:a14="http://schemas.microsoft.com/office/drawing/2010/main" val="0"/>
@@ -11975,13 +11845,10 @@
         <w:t>. ábra</w:t>
       </w:r>
       <w:r>
-        <w:t>,</w:t>
-      </w:r>
-      <w:r>
-        <w:t xml:space="preserve"> </w:t>
-      </w:r>
-      <w:r>
-        <w:t>(</w:t>
+        <w:t xml:space="preserve">: </w:t>
+      </w:r>
+      <w:r>
+        <w:br/>
       </w:r>
       <w:proofErr w:type="spellStart"/>
       <w:r>
@@ -11992,47 +11859,8 @@
         <w:t xml:space="preserve"> működése</w:t>
       </w:r>
       <w:r>
-        <w:t>)</w:t>
-      </w:r>
-      <w:r>
-        <w:br/>
-      </w:r>
-      <w:r>
-        <w:rPr>
-          <w:i/>
-          <w:iCs w:val="0"/>
-          <w:sz w:val="20"/>
-          <w:szCs w:val="13"/>
-        </w:rPr>
-        <w:t>forrás:</w:t>
-      </w:r>
-      <w:r>
-        <w:rPr>
-          <w:sz w:val="20"/>
-          <w:szCs w:val="13"/>
-        </w:rPr>
-        <w:t xml:space="preserve"> </w:t>
-      </w:r>
-      <w:hyperlink r:id="rId25" w:anchor="how-it-works" w:history="1">
-        <w:r>
-          <w:rPr>
-            <w:rStyle w:val="Hiperhivatkozs"/>
-            <w:sz w:val="20"/>
-            <w:szCs w:val="13"/>
-          </w:rPr>
-          <w:t>GitHub - gilbertdyer2/</w:t>
-        </w:r>
-        <w:proofErr w:type="spellStart"/>
-        <w:r>
-          <w:rPr>
-            <w:rStyle w:val="Hiperhivatkozs"/>
-            <w:sz w:val="20"/>
-            <w:szCs w:val="13"/>
-          </w:rPr>
-          <w:t>UnityDrawingRecognition</w:t>
-        </w:r>
-        <w:proofErr w:type="spellEnd"/>
-      </w:hyperlink>
+        <w:t xml:space="preserve"> [7]</w:t>
+      </w:r>
     </w:p>
     <w:p>
       <w:r>
@@ -12245,7 +12073,7 @@
                     <pic:cNvPicPr/>
                   </pic:nvPicPr>
                   <pic:blipFill>
-                    <a:blip r:embed="rId26">
+                    <a:blip r:embed="rId14">
                       <a:extLst>
                         <a:ext uri="{28A0092B-C50C-407E-A947-70E740481C1C}">
                           <a14:useLocalDpi xmlns:a14="http://schemas.microsoft.com/office/drawing/2010/main" val="0"/>
@@ -12279,6 +12107,7 @@
         <w:rPr>
           <w:sz w:val="21"/>
           <w:szCs w:val="15"/>
+          <w:lang w:val="en-US"/>
         </w:rPr>
       </w:pPr>
       <w:fldSimple w:instr=" SEQ ábra \* ARABIC ">
@@ -12293,97 +12122,64 @@
         <w:t>. ábra</w:t>
       </w:r>
       <w:r>
+        <w:t>:</w:t>
+      </w:r>
+      <w:r>
+        <w:t xml:space="preserve"> </w:t>
+      </w:r>
+      <w:r>
+        <w:br/>
+      </w:r>
+      <w:proofErr w:type="spellStart"/>
+      <w:r>
+        <w:t>VerticalMap</w:t>
+      </w:r>
+      <w:proofErr w:type="spellEnd"/>
+      <w:r>
+        <w:t xml:space="preserve"> </w:t>
+      </w:r>
+      <w:r>
+        <w:t xml:space="preserve">működése </w:t>
+      </w:r>
+      <w:r>
+        <w:rPr>
+          <w:lang w:val="en-US"/>
+        </w:rPr>
+        <w:t>[7]</w:t>
+      </w:r>
+    </w:p>
+    <w:p>
+      <w:r>
+        <w:t>Ebben a példában a tömb elemei sorrendben: {1,1,1,1,2,2,2,2,2}</w:t>
+      </w:r>
+      <w:r>
+        <w:t>.</w:t>
+      </w:r>
+    </w:p>
+    <w:p>
+      <w:r>
+        <w:t>Az egyezési pontszámot ugyanúgy számolja</w:t>
+      </w:r>
+      <w:r>
         <w:t>,</w:t>
       </w:r>
       <w:r>
-        <w:t xml:space="preserve"> </w:t>
-      </w:r>
-      <w:r>
-        <w:t>(</w:t>
-      </w:r>
-      <w:proofErr w:type="spellStart"/>
-      <w:r>
-        <w:t>VerticalMap</w:t>
-      </w:r>
-      <w:proofErr w:type="spellEnd"/>
-      <w:r>
-        <w:t xml:space="preserve"> működése</w:t>
-      </w:r>
-      <w:r>
-        <w:t>)</w:t>
-      </w:r>
-      <w:r>
-        <w:br/>
-      </w:r>
-      <w:r>
-        <w:rPr>
-          <w:i/>
-          <w:iCs w:val="0"/>
-          <w:sz w:val="20"/>
-          <w:szCs w:val="13"/>
-        </w:rPr>
-        <w:t>forrás:</w:t>
-      </w:r>
-      <w:r>
-        <w:rPr>
-          <w:sz w:val="20"/>
-          <w:szCs w:val="13"/>
-        </w:rPr>
-        <w:t xml:space="preserve"> </w:t>
-      </w:r>
-      <w:hyperlink r:id="rId27" w:anchor="how-it-works" w:history="1">
-        <w:r>
-          <w:rPr>
-            <w:rStyle w:val="Hiperhivatkozs"/>
-            <w:sz w:val="20"/>
-            <w:szCs w:val="13"/>
-          </w:rPr>
-          <w:t>GitHub - gilbertdyer2/</w:t>
-        </w:r>
-        <w:proofErr w:type="spellStart"/>
-        <w:r>
-          <w:rPr>
-            <w:rStyle w:val="Hiperhivatkozs"/>
-            <w:sz w:val="20"/>
-            <w:szCs w:val="13"/>
-          </w:rPr>
-          <w:t>UnityDrawingRecognition</w:t>
-        </w:r>
-        <w:proofErr w:type="spellEnd"/>
-      </w:hyperlink>
-    </w:p>
-    <w:p>
-      <w:r>
-        <w:t>Ebben a példában a tömb elemei sorrendben: {1,1,1,1,2,2,2,2,2}</w:t>
-      </w:r>
+        <w:t xml:space="preserve"> mint a </w:t>
+      </w:r>
+      <w:proofErr w:type="spellStart"/>
+      <w:r>
+        <w:t>HorizontalMap</w:t>
+      </w:r>
+      <w:proofErr w:type="spellEnd"/>
       <w:r>
         <w:t>.</w:t>
       </w:r>
     </w:p>
     <w:p>
-      <w:r>
-        <w:t>Az egyezési pontszámot ugyanúgy számolja</w:t>
-      </w:r>
-      <w:r>
-        <w:t>,</w:t>
-      </w:r>
-      <w:r>
-        <w:t xml:space="preserve"> mint a </w:t>
-      </w:r>
-      <w:proofErr w:type="spellStart"/>
-      <w:r>
-        <w:t>HorizontalMap</w:t>
-      </w:r>
-      <w:proofErr w:type="spellEnd"/>
-      <w:r>
-        <w:t>.</w:t>
-      </w:r>
-    </w:p>
-    <w:p>
       <w:pPr>
         <w:pStyle w:val="Cmsor2"/>
       </w:pPr>
-      <w:bookmarkStart w:id="30" w:name="_Toc215147267"/>
+      <w:bookmarkStart w:id="29" w:name="_Toc215147267"/>
       <w:r>
         <w:lastRenderedPageBreak/>
         <w:t>4.</w:t>
@@ -12394,20 +12190,20 @@
       <w:r>
         <w:t>Rajzoló algoritmus</w:t>
       </w:r>
+      <w:bookmarkEnd w:id="29"/>
+    </w:p>
+    <w:p>
+      <w:pPr>
+        <w:pStyle w:val="Cmsor3"/>
+      </w:pPr>
+      <w:bookmarkStart w:id="30" w:name="_Toc215147268"/>
+      <w:r>
+        <w:t xml:space="preserve">4.1 </w:t>
+      </w:r>
+      <w:r>
+        <w:t>Működése</w:t>
+      </w:r>
       <w:bookmarkEnd w:id="30"/>
-    </w:p>
-    <w:p>
-      <w:pPr>
-        <w:pStyle w:val="Cmsor3"/>
-      </w:pPr>
-      <w:bookmarkStart w:id="31" w:name="_Toc215147268"/>
-      <w:r>
-        <w:t xml:space="preserve">4.1 </w:t>
-      </w:r>
-      <w:r>
-        <w:t>Működése</w:t>
-      </w:r>
-      <w:bookmarkEnd w:id="31"/>
     </w:p>
     <w:p>
       <w:r>
@@ -12685,7 +12481,7 @@
       <w:pPr>
         <w:pStyle w:val="Cmsor3"/>
       </w:pPr>
-      <w:bookmarkStart w:id="32" w:name="_Toc215147269"/>
+      <w:bookmarkStart w:id="31" w:name="_Toc215147269"/>
       <w:r>
         <w:t xml:space="preserve">4.2 </w:t>
       </w:r>
@@ -12697,17 +12493,15 @@
       <w:r>
         <w:t xml:space="preserve"> és akció</w:t>
       </w:r>
-      <w:bookmarkEnd w:id="32"/>
-    </w:p>
-    <w:p>
-      <w:r>
-        <w:t xml:space="preserve">Hogy jelzi a </w:t>
-      </w:r>
-      <w:proofErr w:type="gramStart"/>
-      <w:r>
-        <w:t>játék</w:t>
-      </w:r>
-      <w:proofErr w:type="gramEnd"/>
+      <w:bookmarkEnd w:id="31"/>
+    </w:p>
+    <w:p>
+      <w:r>
+        <w:t>Hogy jelzi a játék</w:t>
+      </w:r>
+      <w:r>
+        <w:t>,</w:t>
+      </w:r>
       <w:r>
         <w:t xml:space="preserve"> ha felismert egy alakzatot?</w:t>
       </w:r>
@@ -12799,7 +12593,7 @@
       <w:pPr>
         <w:pStyle w:val="Cmsor3"/>
       </w:pPr>
-      <w:bookmarkStart w:id="33" w:name="_Toc215147270"/>
+      <w:bookmarkStart w:id="32" w:name="_Toc215147270"/>
       <w:r>
         <w:lastRenderedPageBreak/>
         <w:t xml:space="preserve">4.3 </w:t>
@@ -12807,7 +12601,7 @@
       <w:r>
         <w:t>Eredmény kezelése</w:t>
       </w:r>
-      <w:bookmarkEnd w:id="33"/>
+      <w:bookmarkEnd w:id="32"/>
     </w:p>
     <w:p>
       <w:r>
@@ -13138,7 +12932,7 @@
                     <pic:cNvPicPr/>
                   </pic:nvPicPr>
                   <pic:blipFill>
-                    <a:blip r:embed="rId28" cstate="print">
+                    <a:blip r:embed="rId15" cstate="print">
                       <a:extLst>
                         <a:ext uri="{28A0092B-C50C-407E-A947-70E740481C1C}">
                           <a14:useLocalDpi xmlns:a14="http://schemas.microsoft.com/office/drawing/2010/main" val="0"/>
@@ -13191,7 +12985,7 @@
                     <pic:cNvPicPr/>
                   </pic:nvPicPr>
                   <pic:blipFill>
-                    <a:blip r:embed="rId29" cstate="print">
+                    <a:blip r:embed="rId16" cstate="print">
                       <a:extLst>
                         <a:ext uri="{28A0092B-C50C-407E-A947-70E740481C1C}">
                           <a14:useLocalDpi xmlns:a14="http://schemas.microsoft.com/office/drawing/2010/main" val="0"/>
@@ -13244,7 +13038,7 @@
                     <pic:cNvPicPr/>
                   </pic:nvPicPr>
                   <pic:blipFill>
-                    <a:blip r:embed="rId30" cstate="print">
+                    <a:blip r:embed="rId17" cstate="print">
                       <a:extLst>
                         <a:ext uri="{28A0092B-C50C-407E-A947-70E740481C1C}">
                           <a14:useLocalDpi xmlns:a14="http://schemas.microsoft.com/office/drawing/2010/main" val="0"/>
@@ -13297,7 +13091,7 @@
                     <pic:cNvPicPr/>
                   </pic:nvPicPr>
                   <pic:blipFill>
-                    <a:blip r:embed="rId31" cstate="print">
+                    <a:blip r:embed="rId18" cstate="print">
                       <a:extLst>
                         <a:ext uri="{28A0092B-C50C-407E-A947-70E740481C1C}">
                           <a14:useLocalDpi xmlns:a14="http://schemas.microsoft.com/office/drawing/2010/main" val="0"/>
@@ -13687,14 +13481,14 @@
       <w:pPr>
         <w:pStyle w:val="Cmsor3"/>
       </w:pPr>
-      <w:bookmarkStart w:id="34" w:name="_Toc215147271"/>
+      <w:bookmarkStart w:id="33" w:name="_Toc215147271"/>
       <w:r>
         <w:t>4.4 Alapvető</w:t>
       </w:r>
       <w:r>
         <w:t xml:space="preserve"> felismerési hibák</w:t>
       </w:r>
-      <w:bookmarkEnd w:id="34"/>
+      <w:bookmarkEnd w:id="33"/>
     </w:p>
     <w:p>
       <w:r>
@@ -13773,14 +13567,14 @@
       <w:pPr>
         <w:pStyle w:val="Cmsor3"/>
       </w:pPr>
-      <w:bookmarkStart w:id="35" w:name="_Toc215147272"/>
+      <w:bookmarkStart w:id="34" w:name="_Toc215147272"/>
       <w:r>
         <w:t xml:space="preserve">4.5 </w:t>
       </w:r>
       <w:r>
         <w:t>Minták bővíthetősége</w:t>
       </w:r>
-      <w:bookmarkEnd w:id="35"/>
+      <w:bookmarkEnd w:id="34"/>
     </w:p>
     <w:p>
       <w:r>
@@ -13909,7 +13703,7 @@
           <w:noProof/>
         </w:rPr>
         <w:drawing>
-          <wp:inline distT="0" distB="0" distL="0" distR="0" wp14:anchorId="6C65E640" wp14:editId="56AC1508">
+          <wp:inline distT="0" distB="0" distL="0" distR="0" wp14:anchorId="6C65E640" wp14:editId="00BAD939">
             <wp:extent cx="5759450" cy="777875"/>
             <wp:effectExtent l="0" t="0" r="6350" b="0"/>
             <wp:docPr id="820175318" name="Kép 1"/>
@@ -13924,7 +13718,7 @@
                     <pic:cNvPicPr/>
                   </pic:nvPicPr>
                   <pic:blipFill>
-                    <a:blip r:embed="rId32" cstate="print">
+                    <a:blip r:embed="rId19" cstate="print">
                       <a:extLst>
                         <a:ext uri="{28A0092B-C50C-407E-A947-70E740481C1C}">
                           <a14:useLocalDpi xmlns:a14="http://schemas.microsoft.com/office/drawing/2010/main" val="0"/>
@@ -14250,7 +14044,7 @@
           <w:color w:val="000000" w:themeColor="text1"/>
         </w:rPr>
       </w:pPr>
-      <w:bookmarkStart w:id="36" w:name="_Toc215147273"/>
+      <w:bookmarkStart w:id="35" w:name="_Toc215147273"/>
       <w:r>
         <w:rPr>
           <w:color w:val="000000" w:themeColor="text1"/>
@@ -14258,22 +14052,14 @@
         <w:lastRenderedPageBreak/>
         <w:t>Összefoglalás</w:t>
       </w:r>
-      <w:bookmarkEnd w:id="36"/>
+      <w:bookmarkEnd w:id="35"/>
     </w:p>
     <w:p>
       <w:pPr>
         <w:spacing w:after="120"/>
       </w:pPr>
       <w:r>
-        <w:t xml:space="preserve">A szakdolgozatom elkészítése során fontos tapasztalatokra tettem szert a képfeldolgozás és </w:t>
-      </w:r>
-      <w:proofErr w:type="spellStart"/>
-      <w:r>
-        <w:t>Unity</w:t>
-      </w:r>
-      <w:proofErr w:type="spellEnd"/>
-      <w:r>
-        <w:t xml:space="preserve"> </w:t>
+        <w:t xml:space="preserve">A szakdolgozatom elkészítése során fontos tapasztalatokra tettem szert a képfeldolgozás és Unity </w:t>
       </w:r>
       <w:proofErr w:type="spellStart"/>
       <w:r>
@@ -14297,7 +14083,7 @@
       <w:r>
         <w:t xml:space="preserve">A dolgozat elkészítésében nagy szerepet játszott a nyílt forráskódú </w:t>
       </w:r>
-      <w:hyperlink r:id="rId33" w:history="1">
+      <w:hyperlink r:id="rId20" w:history="1">
         <w:r>
           <w:rPr>
             <w:rStyle w:val="Hiperhivatkozs"/>
@@ -14457,7 +14243,7 @@
           <w:color w:val="000000" w:themeColor="text1"/>
         </w:rPr>
       </w:pPr>
-      <w:bookmarkStart w:id="37" w:name="_Toc215147274"/>
+      <w:bookmarkStart w:id="36" w:name="_Toc215147274"/>
       <w:r>
         <w:rPr>
           <w:color w:val="000000" w:themeColor="text1"/>
@@ -14465,23 +14251,23 @@
         <w:lastRenderedPageBreak/>
         <w:t>Irodalomjegyzék</w:t>
       </w:r>
+      <w:bookmarkEnd w:id="36"/>
+    </w:p>
+    <w:p>
+      <w:pPr>
+        <w:pStyle w:val="Cmsor2"/>
+      </w:pPr>
+      <w:bookmarkStart w:id="37" w:name="_Toc215147275"/>
+      <w:r>
+        <w:t xml:space="preserve">1. </w:t>
+      </w:r>
+      <w:r>
+        <w:t>Szakmai definíciók</w:t>
+      </w:r>
       <w:bookmarkEnd w:id="37"/>
     </w:p>
     <w:p>
       <w:pPr>
-        <w:pStyle w:val="Cmsor2"/>
-      </w:pPr>
-      <w:bookmarkStart w:id="38" w:name="_Toc215147275"/>
-      <w:r>
-        <w:t xml:space="preserve">1. </w:t>
-      </w:r>
-      <w:r>
-        <w:t>Szakmai definíciók</w:t>
-      </w:r>
-      <w:bookmarkEnd w:id="38"/>
-    </w:p>
-    <w:p>
-      <w:pPr>
         <w:pStyle w:val="Cmsor4"/>
       </w:pPr>
       <w:proofErr w:type="spellStart"/>
@@ -14558,13 +14344,11 @@
       </w:r>
       <w:proofErr w:type="spellEnd"/>
       <w:r>
-        <w:t xml:space="preserve">, a </w:t>
-      </w:r>
-      <w:proofErr w:type="gramStart"/>
-      <w:r>
-        <w:t>kamera</w:t>
-      </w:r>
-      <w:proofErr w:type="gramEnd"/>
+        <w:t>, a kamera</w:t>
+      </w:r>
+      <w:r>
+        <w:t>,</w:t>
+      </w:r>
       <w:r>
         <w:t xml:space="preserve"> ami követi a játkost, vagy egy objektum textúráját adó </w:t>
       </w:r>
@@ -14612,15 +14396,7 @@
         <w:t>A játék egy jelenetét adó vászon.</w:t>
       </w:r>
       <w:r>
-        <w:t xml:space="preserve"> Erre dolgozhatunk a </w:t>
-      </w:r>
-      <w:proofErr w:type="spellStart"/>
-      <w:r>
-        <w:t>Unity</w:t>
-      </w:r>
-      <w:proofErr w:type="spellEnd"/>
-      <w:r>
-        <w:t xml:space="preserve"> </w:t>
+        <w:t xml:space="preserve"> Erre dolgozhatunk a Unity </w:t>
       </w:r>
       <w:proofErr w:type="spellStart"/>
       <w:r>
@@ -14795,10 +14571,13 @@
       </w:r>
     </w:p>
     <w:p>
+      <w:pPr>
+        <w:ind w:firstLine="426"/>
+      </w:pPr>
       <w:r>
         <w:t xml:space="preserve">[1] </w:t>
       </w:r>
-      <w:hyperlink r:id="rId34" w:history="1">
+      <w:hyperlink r:id="rId21" w:history="1">
         <w:r>
           <w:rPr>
             <w:rStyle w:val="Hiperhivatkozs"/>
@@ -14806,38 +14585,416 @@
           <w:t>https://en.wikipedia.org/wiki/Deep_Learning_Super_Sampling</w:t>
         </w:r>
       </w:hyperlink>
-    </w:p>
-    <w:p>
+      <w:r>
+        <w:t xml:space="preserve"> 2025.11.15</w:t>
+      </w:r>
+    </w:p>
+    <w:p>
+      <w:pPr>
+        <w:ind w:firstLine="426"/>
+      </w:pPr>
       <w:r>
         <w:t>[2]</w:t>
       </w:r>
       <w:r>
+        <w:t xml:space="preserve"> Dr. Kardos Péter</w:t>
+      </w:r>
+      <w:r>
+        <w:t>,</w:t>
+      </w:r>
+      <w:r>
         <w:t xml:space="preserve"> </w:t>
       </w:r>
-      <w:r>
-        <w:t>https://www.inf.u-szeged.hu/~pkardos/oktatas/kepfeld/DIP_10.pdf</w:t>
-      </w:r>
-    </w:p>
-    <w:p>
+      <w:hyperlink r:id="rId22" w:history="1">
+        <w:r>
+          <w:rPr>
+            <w:rStyle w:val="Hiperhivatkozs"/>
+          </w:rPr>
+          <w:t>https://www.i</w:t>
+        </w:r>
+        <w:r>
+          <w:rPr>
+            <w:rStyle w:val="Hiperhivatkozs"/>
+          </w:rPr>
+          <w:t>n</w:t>
+        </w:r>
+        <w:r>
+          <w:rPr>
+            <w:rStyle w:val="Hiperhivatkozs"/>
+          </w:rPr>
+          <w:t>f.u-szeged.hu/~pkardos/oktatas/kepfeld/DIP_10.pdf</w:t>
+        </w:r>
+      </w:hyperlink>
+      <w:r>
+        <w:t xml:space="preserve"> 2025. 11.1</w:t>
+      </w:r>
+      <w:r>
+        <w:t>8</w:t>
+      </w:r>
+    </w:p>
+    <w:p>
+      <w:pPr>
+        <w:ind w:firstLine="426"/>
+      </w:pPr>
       <w:r>
         <w:t>[3]</w:t>
       </w:r>
-    </w:p>
-    <w:p>
+      <w:r>
+        <w:rPr>
+          <w:sz w:val="22"/>
+          <w:szCs w:val="21"/>
+        </w:rPr>
+        <w:fldChar w:fldCharType="begin"/>
+      </w:r>
+      <w:r>
+        <w:rPr>
+          <w:sz w:val="22"/>
+          <w:szCs w:val="21"/>
+        </w:rPr>
+        <w:instrText>HYPERLINK "</w:instrText>
+      </w:r>
+      <w:r>
+        <w:rPr>
+          <w:sz w:val="22"/>
+          <w:szCs w:val="21"/>
+        </w:rPr>
+        <w:instrText>https://app.sensortower.com/vgi/assets/reports/The_Big_Game_Engines_Report_of_2025.p</w:instrText>
+      </w:r>
+      <w:r>
+        <w:rPr>
+          <w:sz w:val="22"/>
+          <w:szCs w:val="21"/>
+        </w:rPr>
+        <w:instrText>d</w:instrText>
+      </w:r>
+      <w:r>
+        <w:rPr>
+          <w:sz w:val="22"/>
+          <w:szCs w:val="21"/>
+        </w:rPr>
+        <w:instrText>f</w:instrText>
+      </w:r>
+      <w:r>
+        <w:rPr>
+          <w:sz w:val="22"/>
+          <w:szCs w:val="21"/>
+        </w:rPr>
+        <w:instrText>"</w:instrText>
+      </w:r>
+      <w:r>
+        <w:rPr>
+          <w:sz w:val="22"/>
+          <w:szCs w:val="21"/>
+        </w:rPr>
+        <w:fldChar w:fldCharType="separate"/>
+      </w:r>
+      <w:r>
+        <w:rPr>
+          <w:rStyle w:val="Hiperhivatkozs"/>
+          <w:sz w:val="22"/>
+          <w:szCs w:val="21"/>
+        </w:rPr>
+        <w:t>https://app.sensortower.com/vgi/assets/reports/The_Big_Game_Engines_Report_of_2025.p</w:t>
+      </w:r>
+      <w:r>
+        <w:rPr>
+          <w:rStyle w:val="Hiperhivatkozs"/>
+          <w:sz w:val="22"/>
+          <w:szCs w:val="21"/>
+        </w:rPr>
+        <w:t>d</w:t>
+      </w:r>
+      <w:r>
+        <w:rPr>
+          <w:rStyle w:val="Hiperhivatkozs"/>
+          <w:sz w:val="22"/>
+          <w:szCs w:val="21"/>
+        </w:rPr>
+        <w:t>f</w:t>
+      </w:r>
+      <w:r>
+        <w:rPr>
+          <w:sz w:val="22"/>
+          <w:szCs w:val="21"/>
+        </w:rPr>
+        <w:fldChar w:fldCharType="end"/>
+      </w:r>
+      <w:r>
+        <w:t>, 2025.11.2</w:t>
+      </w:r>
+      <w:r>
+        <w:t>0</w:t>
+      </w:r>
+    </w:p>
+    <w:p>
+      <w:pPr>
+        <w:ind w:firstLine="426"/>
+      </w:pPr>
       <w:r>
         <w:t>[4]</w:t>
       </w:r>
+      <w:r>
+        <w:t xml:space="preserve"> </w:t>
+      </w:r>
+      <w:hyperlink r:id="rId23" w:history="1">
+        <w:r>
+          <w:rPr>
+            <w:rStyle w:val="Hiperhivatkozs"/>
+          </w:rPr>
+          <w:t>https://en.wikipedia.org/wiki/Canny_edge_detector</w:t>
+        </w:r>
+      </w:hyperlink>
+      <w:r>
+        <w:t>, 2025.11.24</w:t>
+      </w:r>
+    </w:p>
+    <w:p>
+      <w:pPr>
+        <w:tabs>
+          <w:tab w:val="left" w:pos="1976"/>
+        </w:tabs>
+        <w:ind w:firstLine="426"/>
+      </w:pPr>
+      <w:r>
+        <w:t xml:space="preserve">[5] </w:t>
+      </w:r>
+      <w:hyperlink r:id="rId24" w:history="1">
+        <w:r>
+          <w:rPr>
+            <w:rStyle w:val="Hiperhivatkozs"/>
+          </w:rPr>
+          <w:t>https://en.wikipedia.org/wiki/Ramer–Douglas–Peucker_algorithm</w:t>
+        </w:r>
+      </w:hyperlink>
+      <w:r>
+        <w:t>, 2025.11.24</w:t>
+      </w:r>
+    </w:p>
+    <w:p>
+      <w:pPr>
+        <w:tabs>
+          <w:tab w:val="left" w:pos="1423"/>
+        </w:tabs>
+        <w:ind w:firstLine="426"/>
+      </w:pPr>
+      <w:r>
+        <w:t>[6]</w:t>
+      </w:r>
+      <w:r>
+        <w:t xml:space="preserve"> </w:t>
+      </w:r>
+      <w:hyperlink r:id="rId25" w:history="1">
+        <w:r>
+          <w:rPr>
+            <w:rStyle w:val="Hiperhivatkozs"/>
+          </w:rPr>
+          <w:t>https://docs.opencv.org/3.4/d4/dc6/tutorial_py_template_matching.html</w:t>
+        </w:r>
+      </w:hyperlink>
+      <w:r>
+        <w:t>, 2025.11.24</w:t>
+      </w:r>
+    </w:p>
+    <w:p>
+      <w:pPr>
+        <w:tabs>
+          <w:tab w:val="left" w:pos="1423"/>
+        </w:tabs>
+        <w:ind w:firstLine="426"/>
+      </w:pPr>
+      <w:r>
+        <w:t>[7]</w:t>
+      </w:r>
+      <w:r>
+        <w:t xml:space="preserve"> </w:t>
+      </w:r>
+      <w:r>
+        <w:t xml:space="preserve">Gilbert </w:t>
+      </w:r>
+      <w:proofErr w:type="spellStart"/>
+      <w:r>
+        <w:t>Dyer</w:t>
+      </w:r>
+      <w:proofErr w:type="spellEnd"/>
+      <w:r>
+        <w:t>;</w:t>
+      </w:r>
+      <w:r>
+        <w:t xml:space="preserve"> </w:t>
+      </w:r>
+      <w:r>
+        <w:fldChar w:fldCharType="begin"/>
+      </w:r>
+      <w:r>
+        <w:instrText>HYPERLINK "</w:instrText>
+      </w:r>
+      <w:r>
+        <w:instrText>https://github.com/gilbertdyer2/UnityDrawingRecognition</w:instrText>
+      </w:r>
+      <w:r>
+        <w:instrText>"</w:instrText>
+      </w:r>
+      <w:r>
+        <w:fldChar w:fldCharType="separate"/>
+      </w:r>
+      <w:r>
+        <w:rPr>
+          <w:rStyle w:val="Hiperhivatkozs"/>
+        </w:rPr>
+        <w:t>https://github.com/gilbertdyer2/UnityDrawingRecognition</w:t>
+      </w:r>
+      <w:r>
+        <w:fldChar w:fldCharType="end"/>
+      </w:r>
+      <w:r>
+        <w:t>, 2025.11.25</w:t>
+      </w:r>
+    </w:p>
+    <w:p>
+      <w:pPr>
+        <w:tabs>
+          <w:tab w:val="left" w:pos="1423"/>
+        </w:tabs>
+        <w:ind w:firstLine="426"/>
+      </w:pPr>
+      <w:r>
+        <w:t xml:space="preserve">[8] </w:t>
+      </w:r>
+      <w:proofErr w:type="spellStart"/>
+      <w:r>
+        <w:t>Ansimuz</w:t>
+      </w:r>
+      <w:proofErr w:type="spellEnd"/>
+      <w:r>
+        <w:t>;</w:t>
+      </w:r>
+      <w:r>
+        <w:t xml:space="preserve"> </w:t>
+      </w:r>
+      <w:hyperlink r:id="rId26" w:history="1">
+        <w:r>
+          <w:rPr>
+            <w:rStyle w:val="Hiperhivatkozs"/>
+          </w:rPr>
+          <w:t>https://assetstore.unity.com/packages/2d/characters</w:t>
+        </w:r>
+        <w:r>
+          <w:rPr>
+            <w:rStyle w:val="Hiperhivatkozs"/>
+          </w:rPr>
+          <w:t>/</w:t>
+        </w:r>
+        <w:r>
+          <w:rPr>
+            <w:rStyle w:val="Hiperhivatkozs"/>
+          </w:rPr>
+          <w:t>sunny-land-103349</w:t>
+        </w:r>
+      </w:hyperlink>
+      <w:r>
+        <w:t>;</w:t>
+      </w:r>
+      <w:r>
+        <w:t xml:space="preserve"> 2025.11.25</w:t>
+      </w:r>
+    </w:p>
+    <w:p>
+      <w:pPr>
+        <w:tabs>
+          <w:tab w:val="left" w:pos="1423"/>
+        </w:tabs>
+        <w:ind w:firstLine="426"/>
+      </w:pPr>
+      <w:r>
+        <w:t xml:space="preserve">[9] </w:t>
+      </w:r>
+      <w:r>
+        <w:t>Szadi Art.</w:t>
+      </w:r>
+      <w:r>
+        <w:t>;</w:t>
+      </w:r>
+      <w:r>
+        <w:t xml:space="preserve"> </w:t>
+      </w:r>
+      <w:r>
+        <w:fldChar w:fldCharType="begin"/>
+      </w:r>
+      <w:r>
+        <w:instrText>HYPERLINK "https://assetstore.unity.com/packages/2d/environments/pixel-fantasy-caves-152375"</w:instrText>
+      </w:r>
+      <w:r>
+        <w:fldChar w:fldCharType="separate"/>
+      </w:r>
+      <w:r>
+        <w:rPr>
+          <w:rStyle w:val="Hiperhivatkozs"/>
+        </w:rPr>
+        <w:t>https://assetsto</w:t>
+      </w:r>
+      <w:r>
+        <w:rPr>
+          <w:rStyle w:val="Hiperhivatkozs"/>
+        </w:rPr>
+        <w:t>r</w:t>
+      </w:r>
+      <w:r>
+        <w:rPr>
+          <w:rStyle w:val="Hiperhivatkozs"/>
+        </w:rPr>
+        <w:t>e.unity.com/packages/2d/environments/pixel-fantasy-caves-152375</w:t>
+      </w:r>
+      <w:r>
+        <w:fldChar w:fldCharType="end"/>
+      </w:r>
+      <w:r>
+        <w:t>;</w:t>
+      </w:r>
+      <w:r>
+        <w:t xml:space="preserve"> 2025.11.25</w:t>
+      </w:r>
+    </w:p>
+    <w:p>
+      <w:pPr>
+        <w:tabs>
+          <w:tab w:val="left" w:pos="1423"/>
+        </w:tabs>
+        <w:ind w:firstLine="426"/>
+      </w:pPr>
+      <w:r>
+        <w:t>[10]</w:t>
+      </w:r>
+      <w:r>
+        <w:t xml:space="preserve"> Szadi Art.;</w:t>
+      </w:r>
+      <w:r>
+        <w:t xml:space="preserve"> </w:t>
+      </w:r>
+      <w:hyperlink r:id="rId27" w:history="1">
+        <w:r>
+          <w:rPr>
+            <w:rStyle w:val="Hiperhivatkozs"/>
+          </w:rPr>
+          <w:t>https://assetstore.unity.com/packages/2d/environments/platformer-set-150023</w:t>
+        </w:r>
+      </w:hyperlink>
+      <w:r>
+        <w:t>;</w:t>
+      </w:r>
+      <w:r>
+        <w:t xml:space="preserve"> 2025.11.25</w:t>
+      </w:r>
     </w:p>
     <w:p>
       <w:pPr>
         <w:pStyle w:val="Cmsor1"/>
       </w:pPr>
-      <w:bookmarkStart w:id="39" w:name="_Toc215147276"/>
+      <w:bookmarkStart w:id="38" w:name="_Toc215147276"/>
       <w:r>
         <w:lastRenderedPageBreak/>
         <w:t>Köszönetnyilvánítás</w:t>
       </w:r>
-      <w:bookmarkEnd w:id="39"/>
+      <w:bookmarkEnd w:id="38"/>
     </w:p>
     <w:p>
       <w:r>
@@ -14848,12 +15005,12 @@
       <w:pPr>
         <w:pStyle w:val="Cmsor1"/>
       </w:pPr>
-      <w:bookmarkStart w:id="40" w:name="_Toc215147277"/>
+      <w:bookmarkStart w:id="39" w:name="_Toc215147277"/>
       <w:r>
         <w:lastRenderedPageBreak/>
         <w:t>Nyilatkozat</w:t>
       </w:r>
-      <w:bookmarkEnd w:id="40"/>
+      <w:bookmarkEnd w:id="39"/>
     </w:p>
     <w:p>
       <w:pPr>
@@ -15011,8 +15168,8 @@
       </w:pPr>
     </w:p>
     <w:sectPr>
-      <w:footerReference w:type="default" r:id="rId35"/>
-      <w:footerReference w:type="first" r:id="rId36"/>
+      <w:footerReference w:type="default" r:id="rId28"/>
+      <w:footerReference w:type="first" r:id="rId29"/>
       <w:pgSz w:w="11906" w:h="16838"/>
       <w:pgMar w:top="1418" w:right="1418" w:bottom="1418" w:left="1418" w:header="709" w:footer="709" w:gutter="0"/>
       <w:pgNumType w:start="0"/>
@@ -15022,47 +15179,6 @@
     </w:sectPr>
   </w:body>
 </w:document>
-</file>
-
-<file path=word/comments.xml><?xml version="1.0" encoding="utf-8"?>
-<w:comments xmlns:wpc="http://schemas.microsoft.com/office/word/2010/wordprocessingCanvas" xmlns:cx="http://schemas.microsoft.com/office/drawing/2014/chartex" xmlns:cx1="http://schemas.microsoft.com/office/drawing/2015/9/8/chartex" xmlns:cx2="http://schemas.microsoft.com/office/drawing/2015/10/21/chartex" xmlns:cx3="http://schemas.microsoft.com/office/drawing/2016/5/9/chartex" xmlns:cx4="http://schemas.microsoft.com/office/drawing/2016/5/10/chartex" xmlns:cx5="http://schemas.microsoft.com/office/drawing/2016/5/11/chartex" xmlns:cx6="http://schemas.microsoft.com/office/drawing/2016/5/12/chartex" xmlns:cx7="http://schemas.microsoft.com/office/drawing/2016/5/13/chartex" xmlns:cx8="http://schemas.microsoft.com/office/drawing/2016/5/14/chartex" xmlns:mc="http://schemas.openxmlformats.org/markup-compatibility/2006" xmlns:aink="http://schemas.microsoft.com/office/drawing/2016/ink" xmlns:am3d="http://schemas.microsoft.com/office/drawing/2017/model3d" xmlns:o="urn:schemas-microsoft-com:office:office" xmlns:oel="http://schemas.microsoft.com/office/2019/extlst" xmlns:r="http://schemas.openxmlformats.org/officeDocument/2006/relationships" xmlns:m="http://schemas.openxmlformats.org/officeDocument/2006/math" xmlns:v="urn:schemas-microsoft-com:vml" xmlns:wp14="http://schemas.microsoft.com/office/word/2010/wordprocessingDrawing" xmlns:wp="http://schemas.openxmlformats.org/drawingml/2006/wordprocessingDrawing" xmlns:w10="urn:schemas-microsoft-com:office:word" xmlns:w="http://schemas.openxmlformats.org/wordprocessingml/2006/main" xmlns:w14="http://schemas.microsoft.com/office/word/2010/wordml" xmlns:w15="http://schemas.microsoft.com/office/word/2012/wordml" xmlns:w16cex="http://schemas.microsoft.com/office/word/2018/wordml/cex" xmlns:w16cid="http://schemas.microsoft.com/office/word/2016/wordml/cid" xmlns:w16="http://schemas.microsoft.com/office/word/2018/wordml" xmlns:w16du="http://schemas.microsoft.com/office/word/2023/wordml/word16du" xmlns:w16sdtdh="http://schemas.microsoft.com/office/word/2020/wordml/sdtdatahash" xmlns:w16sdtfl="http://schemas.microsoft.com/office/word/2024/wordml/sdtformatlock" xmlns:w16se="http://schemas.microsoft.com/office/word/2015/wordml/symex" xmlns:wpg="http://schemas.microsoft.com/office/word/2010/wordprocessingGroup" xmlns:wpi="http://schemas.microsoft.com/office/word/2010/wordprocessingInk" xmlns:wne="http://schemas.microsoft.com/office/word/2006/wordml" xmlns:wps="http://schemas.microsoft.com/office/word/2010/wordprocessingShape" mc:Ignorable="w14 w15 w16se w16cid w16 w16cex w16sdtdh w16sdtfl w16du wp14">
-  <w:comment w:id="14" w:author="Patrik Puskás" w:date="2025-11-29T00:55:00Z" w:initials="PP">
-    <w:p>
-      <w:pPr>
-        <w:pStyle w:val="Jegyzetszveg"/>
-        <w:ind w:firstLine="0"/>
-        <w:jc w:val="left"/>
-      </w:pPr>
-      <w:r>
-        <w:rPr>
-          <w:rStyle w:val="Jegyzethivatkozs"/>
-        </w:rPr>
-        <w:annotationRef/>
-      </w:r>
-      <w:r>
-        <w:t>mashogy kell a forras hivatkozast: todo</w:t>
-      </w:r>
-    </w:p>
-  </w:comment>
-</w:comments>
-</file>
-
-<file path=word/commentsExtended.xml><?xml version="1.0" encoding="utf-8"?>
-<w15:commentsEx xmlns:wpc="http://schemas.microsoft.com/office/word/2010/wordprocessingCanvas" xmlns:cx="http://schemas.microsoft.com/office/drawing/2014/chartex" xmlns:cx1="http://schemas.microsoft.com/office/drawing/2015/9/8/chartex" xmlns:cx2="http://schemas.microsoft.com/office/drawing/2015/10/21/chartex" xmlns:cx3="http://schemas.microsoft.com/office/drawing/2016/5/9/chartex" xmlns:cx4="http://schemas.microsoft.com/office/drawing/2016/5/10/chartex" xmlns:cx5="http://schemas.microsoft.com/office/drawing/2016/5/11/chartex" xmlns:cx6="http://schemas.microsoft.com/office/drawing/2016/5/12/chartex" xmlns:cx7="http://schemas.microsoft.com/office/drawing/2016/5/13/chartex" xmlns:cx8="http://schemas.microsoft.com/office/drawing/2016/5/14/chartex" xmlns:mc="http://schemas.openxmlformats.org/markup-compatibility/2006" xmlns:aink="http://schemas.microsoft.com/office/drawing/2016/ink" xmlns:am3d="http://schemas.microsoft.com/office/drawing/2017/model3d" xmlns:o="urn:schemas-microsoft-com:office:office" xmlns:oel="http://schemas.microsoft.com/office/2019/extlst" xmlns:r="http://schemas.openxmlformats.org/officeDocument/2006/relationships" xmlns:m="http://schemas.openxmlformats.org/officeDocument/2006/math" xmlns:v="urn:schemas-microsoft-com:vml" xmlns:wp14="http://schemas.microsoft.com/office/word/2010/wordprocessingDrawing" xmlns:wp="http://schemas.openxmlformats.org/drawingml/2006/wordprocessingDrawing" xmlns:w10="urn:schemas-microsoft-com:office:word" xmlns:w="http://schemas.openxmlformats.org/wordprocessingml/2006/main" xmlns:w14="http://schemas.microsoft.com/office/word/2010/wordml" xmlns:w15="http://schemas.microsoft.com/office/word/2012/wordml" xmlns:w16cex="http://schemas.microsoft.com/office/word/2018/wordml/cex" xmlns:w16cid="http://schemas.microsoft.com/office/word/2016/wordml/cid" xmlns:w16="http://schemas.microsoft.com/office/word/2018/wordml" xmlns:w16du="http://schemas.microsoft.com/office/word/2023/wordml/word16du" xmlns:w16sdtdh="http://schemas.microsoft.com/office/word/2020/wordml/sdtdatahash" xmlns:w16sdtfl="http://schemas.microsoft.com/office/word/2024/wordml/sdtformatlock" xmlns:w16se="http://schemas.microsoft.com/office/word/2015/wordml/symex" xmlns:wpg="http://schemas.microsoft.com/office/word/2010/wordprocessingGroup" xmlns:wpi="http://schemas.microsoft.com/office/word/2010/wordprocessingInk" xmlns:wne="http://schemas.microsoft.com/office/word/2006/wordml" xmlns:wps="http://schemas.microsoft.com/office/word/2010/wordprocessingShape" mc:Ignorable="w14 w15 w16se w16cid w16 w16cex w16sdtdh w16sdtfl w16du wp14">
-  <w15:commentEx w15:paraId="4B4BC3DE" w15:done="0"/>
-</w15:commentsEx>
-</file>
-
-<file path=word/commentsExtensible.xml><?xml version="1.0" encoding="utf-8"?>
-<w16cex:commentsExtensible xmlns:wpc="http://schemas.microsoft.com/office/word/2010/wordprocessingCanvas" xmlns:cx="http://schemas.microsoft.com/office/drawing/2014/chartex" xmlns:cx1="http://schemas.microsoft.com/office/drawing/2015/9/8/chartex" xmlns:cx2="http://schemas.microsoft.com/office/drawing/2015/10/21/chartex" xmlns:cx3="http://schemas.microsoft.com/office/drawing/2016/5/9/chartex" xmlns:cx4="http://schemas.microsoft.com/office/drawing/2016/5/10/chartex" xmlns:cx5="http://schemas.microsoft.com/office/drawing/2016/5/11/chartex" xmlns:cx6="http://schemas.microsoft.com/office/drawing/2016/5/12/chartex" xmlns:cx7="http://schemas.microsoft.com/office/drawing/2016/5/13/chartex" xmlns:cx8="http://schemas.microsoft.com/office/drawing/2016/5/14/chartex" xmlns:cr="http://schemas.microsoft.com/office/comments/2020/reactions" xmlns:mc="http://schemas.openxmlformats.org/markup-compatibility/2006" xmlns:aink="http://schemas.microsoft.com/office/drawing/2016/ink" xmlns:am3d="http://schemas.microsoft.com/office/drawing/2017/model3d" xmlns:o="urn:schemas-microsoft-com:office:office" xmlns:oel="http://schemas.microsoft.com/office/2019/extlst" xmlns:r="http://schemas.openxmlformats.org/officeDocument/2006/relationships" xmlns:m="http://schemas.openxmlformats.org/officeDocument/2006/math" xmlns:v="urn:schemas-microsoft-com:vml" xmlns:wp14="http://schemas.microsoft.com/office/word/2010/wordprocessingDrawing" xmlns:wp="http://schemas.openxmlformats.org/drawingml/2006/wordprocessingDrawing" xmlns:w10="urn:schemas-microsoft-com:office:word" xmlns:w="http://schemas.openxmlformats.org/wordprocessingml/2006/main" xmlns:w14="http://schemas.microsoft.com/office/word/2010/wordml" xmlns:w15="http://schemas.microsoft.com/office/word/2012/wordml" xmlns:w16cex="http://schemas.microsoft.com/office/word/2018/wordml/cex" xmlns:w16cid="http://schemas.microsoft.com/office/word/2016/wordml/cid" xmlns:w16="http://schemas.microsoft.com/office/word/2018/wordml" xmlns:w16du="http://schemas.microsoft.com/office/word/2023/wordml/word16du" xmlns:w16sdtdh="http://schemas.microsoft.com/office/word/2020/wordml/sdtdatahash" xmlns:w16sdtfl="http://schemas.microsoft.com/office/word/2024/wordml/sdtformatlock" xmlns:w16se="http://schemas.microsoft.com/office/word/2015/wordml/symex" xmlns:wpg="http://schemas.microsoft.com/office/word/2010/wordprocessingGroup" xmlns:wpi="http://schemas.microsoft.com/office/word/2010/wordprocessingInk" xmlns:wne="http://schemas.microsoft.com/office/word/2006/wordml" xmlns:wps="http://schemas.microsoft.com/office/word/2010/wordprocessingShape" mc:Ignorable="w14 w15 w16se w16cid w16 w16cex w16sdtdh w16sdtfl cr w16du wp14">
-  <w16cex:commentExtensible w16cex:durableId="62D30423" w16cex:dateUtc="2025-11-28T23:55:00Z"/>
-</w16cex:commentsExtensible>
-</file>
-
-<file path=word/commentsIds.xml><?xml version="1.0" encoding="utf-8"?>
-<w16cid:commentsIds xmlns:wpc="http://schemas.microsoft.com/office/word/2010/wordprocessingCanvas" xmlns:cx="http://schemas.microsoft.com/office/drawing/2014/chartex" xmlns:cx1="http://schemas.microsoft.com/office/drawing/2015/9/8/chartex" xmlns:cx2="http://schemas.microsoft.com/office/drawing/2015/10/21/chartex" xmlns:cx3="http://schemas.microsoft.com/office/drawing/2016/5/9/chartex" xmlns:cx4="http://schemas.microsoft.com/office/drawing/2016/5/10/chartex" xmlns:cx5="http://schemas.microsoft.com/office/drawing/2016/5/11/chartex" xmlns:cx6="http://schemas.microsoft.com/office/drawing/2016/5/12/chartex" xmlns:cx7="http://schemas.microsoft.com/office/drawing/2016/5/13/chartex" xmlns:cx8="http://schemas.microsoft.com/office/drawing/2016/5/14/chartex" xmlns:mc="http://schemas.openxmlformats.org/markup-compatibility/2006" xmlns:aink="http://schemas.microsoft.com/office/drawing/2016/ink" xmlns:am3d="http://schemas.microsoft.com/office/drawing/2017/model3d" xmlns:o="urn:schemas-microsoft-com:office:office" xmlns:oel="http://schemas.microsoft.com/office/2019/extlst" xmlns:r="http://schemas.openxmlformats.org/officeDocument/2006/relationships" xmlns:m="http://schemas.openxmlformats.org/officeDocument/2006/math" xmlns:v="urn:schemas-microsoft-com:vml" xmlns:wp14="http://schemas.microsoft.com/office/word/2010/wordprocessingDrawing" xmlns:wp="http://schemas.openxmlformats.org/drawingml/2006/wordprocessingDrawing" xmlns:w10="urn:schemas-microsoft-com:office:word" xmlns:w="http://schemas.openxmlformats.org/wordprocessingml/2006/main" xmlns:w14="http://schemas.microsoft.com/office/word/2010/wordml" xmlns:w15="http://schemas.microsoft.com/office/word/2012/wordml" xmlns:w16cex="http://schemas.microsoft.com/office/word/2018/wordml/cex" xmlns:w16cid="http://schemas.microsoft.com/office/word/2016/wordml/cid" xmlns:w16="http://schemas.microsoft.com/office/word/2018/wordml" xmlns:w16du="http://schemas.microsoft.com/office/word/2023/wordml/word16du" xmlns:w16sdtdh="http://schemas.microsoft.com/office/word/2020/wordml/sdtdatahash" xmlns:w16sdtfl="http://schemas.microsoft.com/office/word/2024/wordml/sdtformatlock" xmlns:w16se="http://schemas.microsoft.com/office/word/2015/wordml/symex" xmlns:wpg="http://schemas.microsoft.com/office/word/2010/wordprocessingGroup" xmlns:wpi="http://schemas.microsoft.com/office/word/2010/wordprocessingInk" xmlns:wne="http://schemas.microsoft.com/office/word/2006/wordml" xmlns:wps="http://schemas.microsoft.com/office/word/2010/wordprocessingShape" mc:Ignorable="w14 w15 w16se w16cid w16 w16cex w16sdtdh w16sdtfl w16du wp14">
-  <w16cid:commentId w16cid:paraId="4B4BC3DE" w16cid:durableId="62D30423"/>
-</w16cid:commentsIds>
 </file>
 
 <file path=word/endnotes.xml><?xml version="1.0" encoding="utf-8"?>
@@ -15140,255 +15256,6 @@
     <w:p>
       <w:r>
         <w:continuationSeparator/>
-      </w:r>
-    </w:p>
-  </w:footnote>
-  <w:footnote w:id="1">
-    <w:p>
-      <w:pPr>
-        <w:pStyle w:val="Lbjegyzetszveg"/>
-      </w:pPr>
-      <w:r>
-        <w:rPr>
-          <w:rStyle w:val="Lbjegyzet-hivatkozs"/>
-        </w:rPr>
-        <w:footnoteRef/>
-      </w:r>
-      <w:r>
-        <w:t xml:space="preserve"> </w:t>
-      </w:r>
-      <w:hyperlink r:id="rId1" w:history="1">
-        <w:proofErr w:type="spellStart"/>
-        <w:r>
-          <w:rPr>
-            <w:rStyle w:val="Hiperhivatkozs"/>
-          </w:rPr>
-          <w:t>Canny</w:t>
-        </w:r>
-        <w:proofErr w:type="spellEnd"/>
-        <w:r>
-          <w:rPr>
-            <w:rStyle w:val="Hiperhivatkozs"/>
-          </w:rPr>
-          <w:t xml:space="preserve"> </w:t>
-        </w:r>
-        <w:proofErr w:type="spellStart"/>
-        <w:r>
-          <w:rPr>
-            <w:rStyle w:val="Hiperhivatkozs"/>
-          </w:rPr>
-          <w:t>edge</w:t>
-        </w:r>
-        <w:proofErr w:type="spellEnd"/>
-        <w:r>
-          <w:rPr>
-            <w:rStyle w:val="Hiperhivatkozs"/>
-          </w:rPr>
-          <w:t xml:space="preserve"> </w:t>
-        </w:r>
-        <w:proofErr w:type="spellStart"/>
-        <w:r>
-          <w:rPr>
-            <w:rStyle w:val="Hiperhivatkozs"/>
-          </w:rPr>
-          <w:t>detector</w:t>
-        </w:r>
-        <w:proofErr w:type="spellEnd"/>
-        <w:r>
-          <w:rPr>
-            <w:rStyle w:val="Hiperhivatkozs"/>
-          </w:rPr>
-          <w:t xml:space="preserve"> - Wikipedia</w:t>
-        </w:r>
-      </w:hyperlink>
-    </w:p>
-  </w:footnote>
-  <w:footnote w:id="2">
-    <w:p>
-      <w:pPr>
-        <w:pStyle w:val="Lbjegyzetszveg"/>
-      </w:pPr>
-      <w:r>
-        <w:rPr>
-          <w:rStyle w:val="Lbjegyzet-hivatkozs"/>
-        </w:rPr>
-        <w:footnoteRef/>
-      </w:r>
-      <w:r>
-        <w:t xml:space="preserve"> </w:t>
-      </w:r>
-      <w:hyperlink r:id="rId2" w:history="1">
-        <w:proofErr w:type="spellStart"/>
-        <w:r>
-          <w:rPr>
-            <w:rStyle w:val="Hiperhivatkozs"/>
-          </w:rPr>
-          <w:t>Ramer</w:t>
-        </w:r>
-        <w:proofErr w:type="spellEnd"/>
-        <w:r>
-          <w:rPr>
-            <w:rStyle w:val="Hiperhivatkozs"/>
-          </w:rPr>
-          <w:t>–Douglas–</w:t>
-        </w:r>
-        <w:proofErr w:type="spellStart"/>
-        <w:r>
-          <w:rPr>
-            <w:rStyle w:val="Hiperhivatkozs"/>
-          </w:rPr>
-          <w:t>Peucker</w:t>
-        </w:r>
-        <w:proofErr w:type="spellEnd"/>
-        <w:r>
-          <w:rPr>
-            <w:rStyle w:val="Hiperhivatkozs"/>
-          </w:rPr>
-          <w:t xml:space="preserve"> </w:t>
-        </w:r>
-        <w:proofErr w:type="spellStart"/>
-        <w:r>
-          <w:rPr>
-            <w:rStyle w:val="Hiperhivatkozs"/>
-          </w:rPr>
-          <w:t>algorithm</w:t>
-        </w:r>
-        <w:proofErr w:type="spellEnd"/>
-        <w:r>
-          <w:rPr>
-            <w:rStyle w:val="Hiperhivatkozs"/>
-          </w:rPr>
-          <w:t xml:space="preserve"> - Wikipedia</w:t>
-        </w:r>
-      </w:hyperlink>
-    </w:p>
-  </w:footnote>
-  <w:footnote w:id="3">
-    <w:p>
-      <w:pPr>
-        <w:pStyle w:val="Lbjegyzetszveg"/>
-      </w:pPr>
-      <w:r>
-        <w:rPr>
-          <w:rStyle w:val="Lbjegyzet-hivatkozs"/>
-        </w:rPr>
-        <w:footnoteRef/>
-      </w:r>
-      <w:r>
-        <w:t xml:space="preserve"> </w:t>
-      </w:r>
-      <w:hyperlink r:id="rId3" w:history="1">
-        <w:proofErr w:type="spellStart"/>
-        <w:r>
-          <w:rPr>
-            <w:rStyle w:val="Hiperhivatkozs"/>
-          </w:rPr>
-          <w:t>OpenCV</w:t>
-        </w:r>
-        <w:proofErr w:type="spellEnd"/>
-        <w:r>
-          <w:rPr>
-            <w:rStyle w:val="Hiperhivatkozs"/>
-          </w:rPr>
-          <w:t xml:space="preserve">: </w:t>
-        </w:r>
-        <w:proofErr w:type="spellStart"/>
-        <w:r>
-          <w:rPr>
-            <w:rStyle w:val="Hiperhivatkozs"/>
-          </w:rPr>
-          <w:t>Template</w:t>
-        </w:r>
-        <w:proofErr w:type="spellEnd"/>
-        <w:r>
-          <w:rPr>
-            <w:rStyle w:val="Hiperhivatkozs"/>
-          </w:rPr>
-          <w:t xml:space="preserve"> Matching</w:t>
-        </w:r>
-      </w:hyperlink>
-    </w:p>
-  </w:footnote>
-  <w:footnote w:id="4">
-    <w:p>
-      <w:pPr>
-        <w:pStyle w:val="Lbjegyzetszveg"/>
-      </w:pPr>
-      <w:r>
-        <w:rPr>
-          <w:rStyle w:val="Lbjegyzet-hivatkozs"/>
-        </w:rPr>
-        <w:footnoteRef/>
-      </w:r>
-      <w:r>
-        <w:t xml:space="preserve"> </w:t>
-      </w:r>
-      <w:r>
-        <w:t>https://github.com/gilbertdyer2/UnityDrawingRecognition</w:t>
-      </w:r>
-    </w:p>
-  </w:footnote>
-  <w:footnote w:id="5">
-    <w:p>
-      <w:pPr>
-        <w:pStyle w:val="Lbjegyzetszveg"/>
-      </w:pPr>
-      <w:r>
-        <w:rPr>
-          <w:rStyle w:val="Lbjegyzet-hivatkozs"/>
-        </w:rPr>
-        <w:footnoteRef/>
-      </w:r>
-      <w:r>
-        <w:t xml:space="preserve"> A teljes 3.1 fejezet forrása a </w:t>
-      </w:r>
-      <w:r>
-        <w:t>„</w:t>
-      </w:r>
-      <w:proofErr w:type="spellStart"/>
-      <w:r>
-        <w:fldChar w:fldCharType="begin"/>
-      </w:r>
-      <w:r>
-        <w:instrText>HYPERLINK "https://github.com/gilbertdyer2/UnityDrawingRecognition?tab=readme-ov-file" \l "how-it-works"</w:instrText>
-      </w:r>
-      <w:r>
-        <w:fldChar w:fldCharType="separate"/>
-      </w:r>
-      <w:r>
-        <w:rPr>
-          <w:rStyle w:val="Hiperhivatkozs"/>
-        </w:rPr>
-        <w:t>UnityDrawingRecognition</w:t>
-      </w:r>
-      <w:proofErr w:type="spellEnd"/>
-      <w:r>
-        <w:fldChar w:fldCharType="end"/>
-      </w:r>
-      <w:r>
-        <w:t>”</w:t>
-      </w:r>
-      <w:r>
-        <w:t xml:space="preserve"> programomba beépített projekt „</w:t>
-      </w:r>
-      <w:proofErr w:type="spellStart"/>
-      <w:r>
-        <w:t>How</w:t>
-      </w:r>
-      <w:proofErr w:type="spellEnd"/>
-      <w:r>
-        <w:t xml:space="preserve"> </w:t>
-      </w:r>
-      <w:proofErr w:type="spellStart"/>
-      <w:r>
-        <w:t>it</w:t>
-      </w:r>
-      <w:proofErr w:type="spellEnd"/>
-      <w:r>
-        <w:t xml:space="preserve"> Works” rész</w:t>
-      </w:r>
-      <w:r>
-        <w:t>ből származik, kiegészítve a saját gondolataimmal és értelmezésemmel.</w:t>
       </w:r>
     </w:p>
   </w:footnote>
@@ -21112,14 +20979,6 @@
     <w:abstractNumId w:val="28"/>
   </w:num>
 </w:numbering>
-</file>
-
-<file path=word/people.xml><?xml version="1.0" encoding="utf-8"?>
-<w15:people xmlns:wpc="http://schemas.microsoft.com/office/word/2010/wordprocessingCanvas" xmlns:cx="http://schemas.microsoft.com/office/drawing/2014/chartex" xmlns:cx1="http://schemas.microsoft.com/office/drawing/2015/9/8/chartex" xmlns:cx2="http://schemas.microsoft.com/office/drawing/2015/10/21/chartex" xmlns:cx3="http://schemas.microsoft.com/office/drawing/2016/5/9/chartex" xmlns:cx4="http://schemas.microsoft.com/office/drawing/2016/5/10/chartex" xmlns:cx5="http://schemas.microsoft.com/office/drawing/2016/5/11/chartex" xmlns:cx6="http://schemas.microsoft.com/office/drawing/2016/5/12/chartex" xmlns:cx7="http://schemas.microsoft.com/office/drawing/2016/5/13/chartex" xmlns:cx8="http://schemas.microsoft.com/office/drawing/2016/5/14/chartex" xmlns:mc="http://schemas.openxmlformats.org/markup-compatibility/2006" xmlns:aink="http://schemas.microsoft.com/office/drawing/2016/ink" xmlns:am3d="http://schemas.microsoft.com/office/drawing/2017/model3d" xmlns:o="urn:schemas-microsoft-com:office:office" xmlns:oel="http://schemas.microsoft.com/office/2019/extlst" xmlns:r="http://schemas.openxmlformats.org/officeDocument/2006/relationships" xmlns:m="http://schemas.openxmlformats.org/officeDocument/2006/math" xmlns:v="urn:schemas-microsoft-com:vml" xmlns:wp14="http://schemas.microsoft.com/office/word/2010/wordprocessingDrawing" xmlns:wp="http://schemas.openxmlformats.org/drawingml/2006/wordprocessingDrawing" xmlns:w10="urn:schemas-microsoft-com:office:word" xmlns:w="http://schemas.openxmlformats.org/wordprocessingml/2006/main" xmlns:w14="http://schemas.microsoft.com/office/word/2010/wordml" xmlns:w15="http://schemas.microsoft.com/office/word/2012/wordml" xmlns:w16cex="http://schemas.microsoft.com/office/word/2018/wordml/cex" xmlns:w16cid="http://schemas.microsoft.com/office/word/2016/wordml/cid" xmlns:w16="http://schemas.microsoft.com/office/word/2018/wordml" xmlns:w16du="http://schemas.microsoft.com/office/word/2023/wordml/word16du" xmlns:w16sdtdh="http://schemas.microsoft.com/office/word/2020/wordml/sdtdatahash" xmlns:w16sdtfl="http://schemas.microsoft.com/office/word/2024/wordml/sdtformatlock" xmlns:w16se="http://schemas.microsoft.com/office/word/2015/wordml/symex" xmlns:wpg="http://schemas.microsoft.com/office/word/2010/wordprocessingGroup" xmlns:wpi="http://schemas.microsoft.com/office/word/2010/wordprocessingInk" xmlns:wne="http://schemas.microsoft.com/office/word/2006/wordml" xmlns:wps="http://schemas.microsoft.com/office/word/2010/wordprocessingShape" mc:Ignorable="w14 w15 w16se w16cid w16 w16cex w16sdtdh w16sdtfl w16du wp14">
-  <w15:person w15:author="Patrik Puskás">
-    <w15:presenceInfo w15:providerId="Windows Live" w15:userId="75df41b7a1937189"/>
-  </w15:person>
-</w15:people>
 </file>
 
 <file path=word/styles.xml><?xml version="1.0" encoding="utf-8"?>

</xml_diff>